<commit_message>
Updating Tool Installation Instructions FOR REAL!
</commit_message>
<xml_diff>
--- a/AADL_project/doc/Tool_Installation_and_Setup_Instructions.docx
+++ b/AADL_project/doc/Tool_Installation_and_Setup_Instructions.docx
@@ -18,12 +18,1035 @@
         <w:t>AADL Architecture Models</w:t>
       </w:r>
     </w:p>
+    <w:sdt>
+      <w:sdtPr>
+        <w:rPr>
+          <w:rFonts w:asciiTheme="minorHAnsi" w:eastAsiaTheme="minorHAnsi" w:hAnsiTheme="minorHAnsi" w:cstheme="minorBidi"/>
+          <w:color w:val="auto"/>
+          <w:sz w:val="22"/>
+          <w:szCs w:val="22"/>
+        </w:rPr>
+        <w:id w:val="-204642628"/>
+        <w:docPartObj>
+          <w:docPartGallery w:val="Table of Contents"/>
+          <w:docPartUnique/>
+        </w:docPartObj>
+      </w:sdtPr>
+      <w:sdtEndPr>
+        <w:rPr>
+          <w:b/>
+          <w:bCs/>
+          <w:noProof/>
+        </w:rPr>
+      </w:sdtEndPr>
+      <w:sdtContent>
+        <w:p>
+          <w:pPr>
+            <w:pStyle w:val="TOCHeading"/>
+          </w:pPr>
+          <w:r>
+            <w:t>Contents</w:t>
+          </w:r>
+        </w:p>
+        <w:p>
+          <w:pPr>
+            <w:pStyle w:val="TOC1"/>
+            <w:tabs>
+              <w:tab w:val="right" w:leader="dot" w:pos="9350"/>
+            </w:tabs>
+            <w:rPr>
+              <w:rFonts w:eastAsiaTheme="minorEastAsia"/>
+              <w:noProof/>
+            </w:rPr>
+          </w:pPr>
+          <w:r>
+            <w:fldChar w:fldCharType="begin"/>
+          </w:r>
+          <w:r>
+            <w:instrText xml:space="preserve"> TOC \o "1-3" \h \z \u </w:instrText>
+          </w:r>
+          <w:r>
+            <w:fldChar w:fldCharType="separate"/>
+          </w:r>
+          <w:hyperlink w:anchor="_Toc482709917" w:history="1">
+            <w:r>
+              <w:rPr>
+                <w:rStyle w:val="Hyperlink"/>
+                <w:noProof/>
+              </w:rPr>
+              <w:t>Installing and Working with Git</w:t>
+            </w:r>
+            <w:r>
+              <w:rPr>
+                <w:noProof/>
+                <w:webHidden/>
+              </w:rPr>
+              <w:tab/>
+            </w:r>
+            <w:r>
+              <w:rPr>
+                <w:noProof/>
+                <w:webHidden/>
+              </w:rPr>
+              <w:fldChar w:fldCharType="begin"/>
+            </w:r>
+            <w:r>
+              <w:rPr>
+                <w:noProof/>
+                <w:webHidden/>
+              </w:rPr>
+              <w:instrText xml:space="preserve"> PAGEREF _Toc482709917 \h </w:instrText>
+            </w:r>
+            <w:r>
+              <w:rPr>
+                <w:noProof/>
+                <w:webHidden/>
+              </w:rPr>
+            </w:r>
+            <w:r>
+              <w:rPr>
+                <w:noProof/>
+                <w:webHidden/>
+              </w:rPr>
+              <w:fldChar w:fldCharType="separate"/>
+            </w:r>
+            <w:r>
+              <w:rPr>
+                <w:noProof/>
+                <w:webHidden/>
+              </w:rPr>
+              <w:t>1</w:t>
+            </w:r>
+            <w:r>
+              <w:rPr>
+                <w:noProof/>
+                <w:webHidden/>
+              </w:rPr>
+              <w:fldChar w:fldCharType="end"/>
+            </w:r>
+          </w:hyperlink>
+        </w:p>
+        <w:p>
+          <w:pPr>
+            <w:pStyle w:val="TOC1"/>
+            <w:tabs>
+              <w:tab w:val="right" w:leader="dot" w:pos="9350"/>
+            </w:tabs>
+            <w:rPr>
+              <w:rFonts w:eastAsiaTheme="minorEastAsia"/>
+              <w:noProof/>
+            </w:rPr>
+          </w:pPr>
+          <w:hyperlink w:anchor="_Toc482709918" w:history="1">
+            <w:r>
+              <w:rPr>
+                <w:rStyle w:val="Hyperlink"/>
+                <w:noProof/>
+              </w:rPr>
+              <w:t>Checkout the Architecture Branch of OpenUxAS</w:t>
+            </w:r>
+            <w:r>
+              <w:rPr>
+                <w:noProof/>
+                <w:webHidden/>
+              </w:rPr>
+              <w:tab/>
+            </w:r>
+            <w:r>
+              <w:rPr>
+                <w:noProof/>
+                <w:webHidden/>
+              </w:rPr>
+              <w:fldChar w:fldCharType="begin"/>
+            </w:r>
+            <w:r>
+              <w:rPr>
+                <w:noProof/>
+                <w:webHidden/>
+              </w:rPr>
+              <w:instrText xml:space="preserve"> PAGEREF _Toc482709918 \h </w:instrText>
+            </w:r>
+            <w:r>
+              <w:rPr>
+                <w:noProof/>
+                <w:webHidden/>
+              </w:rPr>
+            </w:r>
+            <w:r>
+              <w:rPr>
+                <w:noProof/>
+                <w:webHidden/>
+              </w:rPr>
+              <w:fldChar w:fldCharType="separate"/>
+            </w:r>
+            <w:r>
+              <w:rPr>
+                <w:noProof/>
+                <w:webHidden/>
+              </w:rPr>
+              <w:t>1</w:t>
+            </w:r>
+            <w:r>
+              <w:rPr>
+                <w:noProof/>
+                <w:webHidden/>
+              </w:rPr>
+              <w:fldChar w:fldCharType="end"/>
+            </w:r>
+          </w:hyperlink>
+        </w:p>
+        <w:p>
+          <w:pPr>
+            <w:pStyle w:val="TOC1"/>
+            <w:tabs>
+              <w:tab w:val="right" w:leader="dot" w:pos="9350"/>
+            </w:tabs>
+            <w:rPr>
+              <w:rFonts w:eastAsiaTheme="minorEastAsia"/>
+              <w:noProof/>
+            </w:rPr>
+          </w:pPr>
+          <w:hyperlink w:anchor="_Toc482709919" w:history="1">
+            <w:r>
+              <w:rPr>
+                <w:rStyle w:val="Hyperlink"/>
+                <w:noProof/>
+              </w:rPr>
+              <w:t>Open the Most Recent Installation and Setup Instructions</w:t>
+            </w:r>
+            <w:r>
+              <w:rPr>
+                <w:noProof/>
+                <w:webHidden/>
+              </w:rPr>
+              <w:tab/>
+            </w:r>
+            <w:r>
+              <w:rPr>
+                <w:noProof/>
+                <w:webHidden/>
+              </w:rPr>
+              <w:fldChar w:fldCharType="begin"/>
+            </w:r>
+            <w:r>
+              <w:rPr>
+                <w:noProof/>
+                <w:webHidden/>
+              </w:rPr>
+              <w:instrText xml:space="preserve"> PAGEREF _Toc482709919 \h </w:instrText>
+            </w:r>
+            <w:r>
+              <w:rPr>
+                <w:noProof/>
+                <w:webHidden/>
+              </w:rPr>
+            </w:r>
+            <w:r>
+              <w:rPr>
+                <w:noProof/>
+                <w:webHidden/>
+              </w:rPr>
+              <w:fldChar w:fldCharType="separate"/>
+            </w:r>
+            <w:r>
+              <w:rPr>
+                <w:noProof/>
+                <w:webHidden/>
+              </w:rPr>
+              <w:t>2</w:t>
+            </w:r>
+            <w:r>
+              <w:rPr>
+                <w:noProof/>
+                <w:webHidden/>
+              </w:rPr>
+              <w:fldChar w:fldCharType="end"/>
+            </w:r>
+          </w:hyperlink>
+        </w:p>
+        <w:p>
+          <w:pPr>
+            <w:pStyle w:val="TOC1"/>
+            <w:tabs>
+              <w:tab w:val="right" w:leader="dot" w:pos="9350"/>
+            </w:tabs>
+            <w:rPr>
+              <w:rFonts w:eastAsiaTheme="minorEastAsia"/>
+              <w:noProof/>
+            </w:rPr>
+          </w:pPr>
+          <w:hyperlink w:anchor="_Toc482709920" w:history="1">
+            <w:r>
+              <w:rPr>
+                <w:rStyle w:val="Hyperlink"/>
+                <w:noProof/>
+              </w:rPr>
+              <w:t>Install OSATE</w:t>
+            </w:r>
+            <w:r>
+              <w:rPr>
+                <w:noProof/>
+                <w:webHidden/>
+              </w:rPr>
+              <w:tab/>
+            </w:r>
+            <w:r>
+              <w:rPr>
+                <w:noProof/>
+                <w:webHidden/>
+              </w:rPr>
+              <w:fldChar w:fldCharType="begin"/>
+            </w:r>
+            <w:r>
+              <w:rPr>
+                <w:noProof/>
+                <w:webHidden/>
+              </w:rPr>
+              <w:instrText xml:space="preserve"> PAGEREF _Toc482709920 \h </w:instrText>
+            </w:r>
+            <w:r>
+              <w:rPr>
+                <w:noProof/>
+                <w:webHidden/>
+              </w:rPr>
+            </w:r>
+            <w:r>
+              <w:rPr>
+                <w:noProof/>
+                <w:webHidden/>
+              </w:rPr>
+              <w:fldChar w:fldCharType="separate"/>
+            </w:r>
+            <w:r>
+              <w:rPr>
+                <w:noProof/>
+                <w:webHidden/>
+              </w:rPr>
+              <w:t>2</w:t>
+            </w:r>
+            <w:r>
+              <w:rPr>
+                <w:noProof/>
+                <w:webHidden/>
+              </w:rPr>
+              <w:fldChar w:fldCharType="end"/>
+            </w:r>
+          </w:hyperlink>
+        </w:p>
+        <w:p>
+          <w:pPr>
+            <w:pStyle w:val="TOC1"/>
+            <w:tabs>
+              <w:tab w:val="right" w:leader="dot" w:pos="9350"/>
+            </w:tabs>
+            <w:rPr>
+              <w:rFonts w:eastAsiaTheme="minorEastAsia"/>
+              <w:noProof/>
+            </w:rPr>
+          </w:pPr>
+          <w:hyperlink w:anchor="_Toc482709921" w:history="1">
+            <w:r>
+              <w:rPr>
+                <w:rStyle w:val="Hyperlink"/>
+                <w:noProof/>
+              </w:rPr>
+              <w:t>Import the UxAS Project</w:t>
+            </w:r>
+            <w:r>
+              <w:rPr>
+                <w:noProof/>
+                <w:webHidden/>
+              </w:rPr>
+              <w:tab/>
+            </w:r>
+            <w:r>
+              <w:rPr>
+                <w:noProof/>
+                <w:webHidden/>
+              </w:rPr>
+              <w:fldChar w:fldCharType="begin"/>
+            </w:r>
+            <w:r>
+              <w:rPr>
+                <w:noProof/>
+                <w:webHidden/>
+              </w:rPr>
+              <w:instrText xml:space="preserve"> PAGEREF _Toc482709921 \h </w:instrText>
+            </w:r>
+            <w:r>
+              <w:rPr>
+                <w:noProof/>
+                <w:webHidden/>
+              </w:rPr>
+            </w:r>
+            <w:r>
+              <w:rPr>
+                <w:noProof/>
+                <w:webHidden/>
+              </w:rPr>
+              <w:fldChar w:fldCharType="separate"/>
+            </w:r>
+            <w:r>
+              <w:rPr>
+                <w:noProof/>
+                <w:webHidden/>
+              </w:rPr>
+              <w:t>2</w:t>
+            </w:r>
+            <w:r>
+              <w:rPr>
+                <w:noProof/>
+                <w:webHidden/>
+              </w:rPr>
+              <w:fldChar w:fldCharType="end"/>
+            </w:r>
+          </w:hyperlink>
+        </w:p>
+        <w:p>
+          <w:r>
+            <w:rPr>
+              <w:b/>
+              <w:bCs/>
+              <w:noProof/>
+            </w:rPr>
+            <w:fldChar w:fldCharType="end"/>
+          </w:r>
+        </w:p>
+      </w:sdtContent>
+    </w:sdt>
     <w:p>
       <w:pPr>
         <w:pStyle w:val="Heading1"/>
       </w:pPr>
-      <w:bookmarkStart w:id="0" w:name="_GoBack"/>
+      <w:bookmarkStart w:id="0" w:name="_Toc482709917"/>
+      <w:r>
+        <w:t xml:space="preserve">Installing and Working with </w:t>
+      </w:r>
+      <w:proofErr w:type="spellStart"/>
+      <w:r>
+        <w:t>Git</w:t>
+      </w:r>
       <w:bookmarkEnd w:id="0"/>
+      <w:proofErr w:type="spellEnd"/>
+    </w:p>
+    <w:p>
+      <w:r>
+        <w:t xml:space="preserve">If you are new to </w:t>
+      </w:r>
+      <w:proofErr w:type="spellStart"/>
+      <w:r>
+        <w:t>git</w:t>
+      </w:r>
+      <w:proofErr w:type="spellEnd"/>
+      <w:r>
+        <w:t>, a</w:t>
+      </w:r>
+      <w:r>
+        <w:t xml:space="preserve"> </w:t>
+      </w:r>
+      <w:proofErr w:type="spellStart"/>
+      <w:r>
+        <w:t>noteable</w:t>
+      </w:r>
+      <w:proofErr w:type="spellEnd"/>
+      <w:r>
+        <w:t xml:space="preserve"> difference from other version control tools like Subversion is that with </w:t>
+      </w:r>
+      <w:proofErr w:type="spellStart"/>
+      <w:r>
+        <w:t>git</w:t>
+      </w:r>
+      <w:proofErr w:type="spellEnd"/>
+      <w:r>
+        <w:t xml:space="preserve"> you have both a local repository </w:t>
+      </w:r>
+      <w:r>
+        <w:t xml:space="preserve">(that only you can see) </w:t>
+      </w:r>
+      <w:r>
+        <w:t xml:space="preserve">and </w:t>
+      </w:r>
+      <w:r>
+        <w:t>a</w:t>
+      </w:r>
+      <w:r>
+        <w:t xml:space="preserve"> global repository</w:t>
+      </w:r>
+      <w:r>
+        <w:t xml:space="preserve"> (that everyone in the group can see)</w:t>
+      </w:r>
+      <w:r>
+        <w:t>.</w:t>
+      </w:r>
+    </w:p>
+    <w:p>
+      <w:r>
+        <w:t xml:space="preserve">Here are some references for installing </w:t>
+      </w:r>
+      <w:proofErr w:type="spellStart"/>
+      <w:r>
+        <w:t>git</w:t>
+      </w:r>
+      <w:proofErr w:type="spellEnd"/>
+      <w:r>
+        <w:t xml:space="preserve"> and working with a </w:t>
+      </w:r>
+      <w:proofErr w:type="spellStart"/>
+      <w:r>
+        <w:t>git</w:t>
+      </w:r>
+      <w:proofErr w:type="spellEnd"/>
+      <w:r>
+        <w:t xml:space="preserve"> repository:</w:t>
+      </w:r>
+    </w:p>
+    <w:p>
+      <w:pPr>
+        <w:pStyle w:val="ListParagraph"/>
+        <w:numPr>
+          <w:ilvl w:val="0"/>
+          <w:numId w:val="1"/>
+        </w:numPr>
+        <w:rPr>
+          <w:lang w:val="fr-FR"/>
+        </w:rPr>
+      </w:pPr>
+      <w:r>
+        <w:rPr>
+          <w:lang w:val="fr-FR"/>
+        </w:rPr>
+        <w:t xml:space="preserve">Git Installation instructions: </w:t>
+      </w:r>
+      <w:hyperlink r:id="rId6" w:history="1">
+        <w:r>
+          <w:rPr>
+            <w:rStyle w:val="Hyperlink"/>
+            <w:lang w:val="fr-FR"/>
+          </w:rPr>
+          <w:t>https://git-scm.com/book/en/v2/Getting-Started-Installing-Git</w:t>
+        </w:r>
+      </w:hyperlink>
+    </w:p>
+    <w:p>
+      <w:pPr>
+        <w:pStyle w:val="ListParagraph"/>
+        <w:numPr>
+          <w:ilvl w:val="0"/>
+          <w:numId w:val="1"/>
+        </w:numPr>
+      </w:pPr>
+      <w:proofErr w:type="spellStart"/>
+      <w:r>
+        <w:t>Git</w:t>
+      </w:r>
+      <w:proofErr w:type="spellEnd"/>
+      <w:r>
+        <w:t xml:space="preserve"> Cheat Sheet: </w:t>
+      </w:r>
+      <w:hyperlink r:id="rId7" w:history="1">
+        <w:r>
+          <w:rPr>
+            <w:rStyle w:val="Hyperlink"/>
+          </w:rPr>
+          <w:t>https://services.github.com/on-demand/downloads/github-git-cheat-sheet.pdf</w:t>
+        </w:r>
+      </w:hyperlink>
+    </w:p>
+    <w:p>
+      <w:pPr>
+        <w:pStyle w:val="ListParagraph"/>
+        <w:numPr>
+          <w:ilvl w:val="0"/>
+          <w:numId w:val="1"/>
+        </w:numPr>
+        <w:rPr>
+          <w:lang w:val="fr-FR"/>
+        </w:rPr>
+      </w:pPr>
+      <w:r>
+        <w:rPr>
+          <w:lang w:val="fr-FR"/>
+        </w:rPr>
+        <w:t xml:space="preserve">Git Online Documentation: </w:t>
+      </w:r>
+      <w:hyperlink r:id="rId8" w:history="1">
+        <w:r>
+          <w:rPr>
+            <w:rStyle w:val="Hyperlink"/>
+            <w:lang w:val="fr-FR"/>
+          </w:rPr>
+          <w:t>https://git-scm.com/doc</w:t>
+        </w:r>
+      </w:hyperlink>
+    </w:p>
+    <w:p>
+      <w:r>
+        <w:t>The most commonly used commands are</w:t>
+      </w:r>
+      <w:r>
+        <w:t>:</w:t>
+      </w:r>
+      <w:r>
+        <w:t xml:space="preserve"> </w:t>
+      </w:r>
+    </w:p>
+    <w:p>
+      <w:pPr>
+        <w:pStyle w:val="ListParagraph"/>
+        <w:numPr>
+          <w:ilvl w:val="0"/>
+          <w:numId w:val="1"/>
+        </w:numPr>
+      </w:pPr>
+      <w:proofErr w:type="spellStart"/>
+      <w:r>
+        <w:t>git</w:t>
+      </w:r>
+      <w:proofErr w:type="spellEnd"/>
+      <w:r>
+        <w:t xml:space="preserve"> pull (update your local repository)</w:t>
+      </w:r>
+    </w:p>
+    <w:p>
+      <w:pPr>
+        <w:pStyle w:val="ListParagraph"/>
+        <w:numPr>
+          <w:ilvl w:val="0"/>
+          <w:numId w:val="1"/>
+        </w:numPr>
+      </w:pPr>
+      <w:proofErr w:type="spellStart"/>
+      <w:r>
+        <w:t>git</w:t>
+      </w:r>
+      <w:proofErr w:type="spellEnd"/>
+      <w:r>
+        <w:t xml:space="preserve"> status (compare the status of your working </w:t>
+      </w:r>
+      <w:r>
+        <w:t>directory</w:t>
+      </w:r>
+      <w:bookmarkStart w:id="1" w:name="_GoBack"/>
+      <w:bookmarkEnd w:id="1"/>
+      <w:r>
+        <w:t xml:space="preserve"> to your local repository)</w:t>
+      </w:r>
+    </w:p>
+    <w:p>
+      <w:pPr>
+        <w:pStyle w:val="ListParagraph"/>
+        <w:numPr>
+          <w:ilvl w:val="0"/>
+          <w:numId w:val="1"/>
+        </w:numPr>
+      </w:pPr>
+      <w:proofErr w:type="spellStart"/>
+      <w:r>
+        <w:t>git</w:t>
+      </w:r>
+      <w:proofErr w:type="spellEnd"/>
+      <w:r>
+        <w:t xml:space="preserve"> add –A (add all your new files to your local repository)</w:t>
+      </w:r>
+    </w:p>
+    <w:p>
+      <w:pPr>
+        <w:pStyle w:val="ListParagraph"/>
+        <w:numPr>
+          <w:ilvl w:val="0"/>
+          <w:numId w:val="1"/>
+        </w:numPr>
+      </w:pPr>
+      <w:proofErr w:type="spellStart"/>
+      <w:r>
+        <w:t>git</w:t>
+      </w:r>
+      <w:proofErr w:type="spellEnd"/>
+      <w:r>
+        <w:t xml:space="preserve"> commit –m “[descriptive message]” (commit your changes to your local repository)</w:t>
+      </w:r>
+    </w:p>
+    <w:p>
+      <w:pPr>
+        <w:pStyle w:val="ListParagraph"/>
+        <w:numPr>
+          <w:ilvl w:val="0"/>
+          <w:numId w:val="1"/>
+        </w:numPr>
+      </w:pPr>
+      <w:proofErr w:type="spellStart"/>
+      <w:r>
+        <w:t>git</w:t>
+      </w:r>
+      <w:proofErr w:type="spellEnd"/>
+      <w:r>
+        <w:t xml:space="preserve"> push (push your changes to the </w:t>
+      </w:r>
+      <w:r>
+        <w:t>global repository</w:t>
+      </w:r>
+      <w:r>
+        <w:t>—now others can see your changes when they do a pull)</w:t>
+      </w:r>
+    </w:p>
+    <w:p>
+      <w:pPr>
+        <w:pStyle w:val="Heading1"/>
+      </w:pPr>
+      <w:bookmarkStart w:id="2" w:name="_Toc482709918"/>
+      <w:r>
+        <w:t xml:space="preserve">Checkout the Architecture Branch of </w:t>
+      </w:r>
+      <w:proofErr w:type="spellStart"/>
+      <w:r>
+        <w:t>OpenUxAS</w:t>
+      </w:r>
+      <w:bookmarkEnd w:id="2"/>
+      <w:proofErr w:type="spellEnd"/>
+    </w:p>
+    <w:p>
+      <w:r>
+        <w:t xml:space="preserve">If you haven’t already done so, first clone the </w:t>
+      </w:r>
+      <w:proofErr w:type="spellStart"/>
+      <w:r>
+        <w:t>OpenUxAS</w:t>
+      </w:r>
+      <w:proofErr w:type="spellEnd"/>
+      <w:r>
+        <w:t xml:space="preserve"> repository. (You will need to have </w:t>
+      </w:r>
+      <w:proofErr w:type="spellStart"/>
+      <w:r>
+        <w:t>git</w:t>
+      </w:r>
+      <w:proofErr w:type="spellEnd"/>
+      <w:r>
+        <w:t xml:space="preserve"> installed.)</w:t>
+      </w:r>
+    </w:p>
+    <w:p>
+      <w:pPr>
+        <w:rPr>
+          <w:rFonts w:ascii="Lucida Console" w:hAnsi="Lucida Console" w:cs="Lucida Console"/>
+          <w:sz w:val="18"/>
+          <w:szCs w:val="18"/>
+        </w:rPr>
+      </w:pPr>
+      <w:r>
+        <w:rPr>
+          <w:rFonts w:ascii="Lucida Console" w:hAnsi="Lucida Console" w:cs="Lucida Console"/>
+          <w:sz w:val="18"/>
+          <w:szCs w:val="18"/>
+        </w:rPr>
+        <w:t xml:space="preserve">$ </w:t>
+      </w:r>
+      <w:proofErr w:type="spellStart"/>
+      <w:proofErr w:type="gramStart"/>
+      <w:r>
+        <w:rPr>
+          <w:rFonts w:ascii="Lucida Console" w:hAnsi="Lucida Console" w:cs="Lucida Console"/>
+          <w:sz w:val="18"/>
+          <w:szCs w:val="18"/>
+        </w:rPr>
+        <w:t>git</w:t>
+      </w:r>
+      <w:proofErr w:type="spellEnd"/>
+      <w:proofErr w:type="gramEnd"/>
+      <w:r>
+        <w:rPr>
+          <w:rFonts w:ascii="Lucida Console" w:hAnsi="Lucida Console" w:cs="Lucida Console"/>
+          <w:sz w:val="18"/>
+          <w:szCs w:val="18"/>
+        </w:rPr>
+        <w:t xml:space="preserve"> clone </w:t>
+      </w:r>
+      <w:hyperlink r:id="rId9" w:history="1">
+        <w:r>
+          <w:rPr>
+            <w:rStyle w:val="Hyperlink"/>
+            <w:rFonts w:ascii="Lucida Console" w:hAnsi="Lucida Console" w:cs="Lucida Console"/>
+            <w:sz w:val="18"/>
+            <w:szCs w:val="18"/>
+          </w:rPr>
+          <w:t>https://github.com/afrl-rq/OpenUxAS.git</w:t>
+        </w:r>
+      </w:hyperlink>
+    </w:p>
+    <w:p>
+      <w:r>
+        <w:t xml:space="preserve">Next, change to the </w:t>
+      </w:r>
+      <w:proofErr w:type="spellStart"/>
+      <w:r>
+        <w:t>OpenUxAS</w:t>
+      </w:r>
+      <w:proofErr w:type="spellEnd"/>
+      <w:r>
+        <w:t xml:space="preserve"> directory.</w:t>
+      </w:r>
+    </w:p>
+    <w:p>
+      <w:r>
+        <w:rPr>
+          <w:rFonts w:ascii="Lucida Console" w:hAnsi="Lucida Console" w:cs="Lucida Console"/>
+          <w:sz w:val="18"/>
+          <w:szCs w:val="18"/>
+        </w:rPr>
+        <w:t xml:space="preserve">$ </w:t>
+      </w:r>
+      <w:proofErr w:type="gramStart"/>
+      <w:r>
+        <w:rPr>
+          <w:rFonts w:ascii="Lucida Console" w:hAnsi="Lucida Console" w:cs="Lucida Console"/>
+          <w:sz w:val="18"/>
+          <w:szCs w:val="18"/>
+        </w:rPr>
+        <w:t>cd</w:t>
+      </w:r>
+      <w:proofErr w:type="gramEnd"/>
+      <w:r>
+        <w:rPr>
+          <w:rFonts w:ascii="Lucida Console" w:hAnsi="Lucida Console" w:cs="Lucida Console"/>
+          <w:sz w:val="18"/>
+          <w:szCs w:val="18"/>
+        </w:rPr>
+        <w:t xml:space="preserve"> </w:t>
+      </w:r>
+      <w:proofErr w:type="spellStart"/>
+      <w:r>
+        <w:rPr>
+          <w:rFonts w:ascii="Lucida Console" w:hAnsi="Lucida Console" w:cs="Lucida Console"/>
+          <w:sz w:val="18"/>
+          <w:szCs w:val="18"/>
+        </w:rPr>
+        <w:t>OpenUxAS</w:t>
+      </w:r>
+      <w:proofErr w:type="spellEnd"/>
+      <w:r>
+        <w:rPr>
+          <w:rFonts w:ascii="Lucida Console" w:hAnsi="Lucida Console" w:cs="Lucida Console"/>
+          <w:sz w:val="18"/>
+          <w:szCs w:val="18"/>
+        </w:rPr>
+        <w:t>/</w:t>
+      </w:r>
+    </w:p>
+    <w:p>
+      <w:r>
+        <w:t>Then checkout the architecture branch.</w:t>
+      </w:r>
+    </w:p>
+    <w:p>
+      <w:pPr>
+        <w:autoSpaceDE w:val="0"/>
+        <w:autoSpaceDN w:val="0"/>
+        <w:adjustRightInd w:val="0"/>
+        <w:spacing w:after="0" w:line="240" w:lineRule="auto"/>
+        <w:rPr>
+          <w:rFonts w:ascii="Lucida Console" w:hAnsi="Lucida Console" w:cs="Lucida Console"/>
+          <w:sz w:val="18"/>
+          <w:szCs w:val="18"/>
+        </w:rPr>
+      </w:pPr>
+      <w:r>
+        <w:rPr>
+          <w:rFonts w:ascii="Lucida Console" w:hAnsi="Lucida Console" w:cs="Lucida Console"/>
+          <w:sz w:val="18"/>
+          <w:szCs w:val="18"/>
+        </w:rPr>
+        <w:t xml:space="preserve">$ </w:t>
+      </w:r>
+      <w:proofErr w:type="spellStart"/>
+      <w:proofErr w:type="gramStart"/>
+      <w:r>
+        <w:rPr>
+          <w:rFonts w:ascii="Lucida Console" w:hAnsi="Lucida Console" w:cs="Lucida Console"/>
+          <w:sz w:val="18"/>
+          <w:szCs w:val="18"/>
+        </w:rPr>
+        <w:t>git</w:t>
+      </w:r>
+      <w:proofErr w:type="spellEnd"/>
+      <w:proofErr w:type="gramEnd"/>
+      <w:r>
+        <w:rPr>
+          <w:rFonts w:ascii="Lucida Console" w:hAnsi="Lucida Console" w:cs="Lucida Console"/>
+          <w:sz w:val="18"/>
+          <w:szCs w:val="18"/>
+        </w:rPr>
+        <w:t xml:space="preserve"> checkout architecture</w:t>
+      </w:r>
+    </w:p>
+    <w:p>
+      <w:pPr>
+        <w:autoSpaceDE w:val="0"/>
+        <w:autoSpaceDN w:val="0"/>
+        <w:adjustRightInd w:val="0"/>
+        <w:spacing w:after="0" w:line="240" w:lineRule="auto"/>
+        <w:rPr>
+          <w:rFonts w:ascii="Lucida Console" w:hAnsi="Lucida Console" w:cs="Lucida Console"/>
+          <w:sz w:val="18"/>
+          <w:szCs w:val="18"/>
+        </w:rPr>
+      </w:pPr>
+    </w:p>
+    <w:p>
+      <w:r>
+        <w:t>You should see the following message:</w:t>
+      </w:r>
+    </w:p>
+    <w:p>
+      <w:pPr>
+        <w:autoSpaceDE w:val="0"/>
+        <w:autoSpaceDN w:val="0"/>
+        <w:adjustRightInd w:val="0"/>
+        <w:spacing w:after="0" w:line="240" w:lineRule="auto"/>
+        <w:rPr>
+          <w:rFonts w:ascii="Lucida Console" w:hAnsi="Lucida Console" w:cs="Lucida Console"/>
+          <w:sz w:val="18"/>
+          <w:szCs w:val="18"/>
+        </w:rPr>
+      </w:pPr>
+      <w:r>
+        <w:rPr>
+          <w:rFonts w:ascii="Lucida Console" w:hAnsi="Lucida Console" w:cs="Lucida Console"/>
+          <w:sz w:val="18"/>
+          <w:szCs w:val="18"/>
+        </w:rPr>
+        <w:lastRenderedPageBreak/>
+        <w:t>Switched to a new branch 'architecture'</w:t>
+      </w:r>
+    </w:p>
+    <w:p>
+      <w:pPr>
+        <w:autoSpaceDE w:val="0"/>
+        <w:autoSpaceDN w:val="0"/>
+        <w:adjustRightInd w:val="0"/>
+        <w:spacing w:after="0" w:line="240" w:lineRule="auto"/>
+        <w:rPr>
+          <w:rFonts w:ascii="Lucida Console" w:hAnsi="Lucida Console" w:cs="Lucida Console"/>
+          <w:sz w:val="18"/>
+          <w:szCs w:val="18"/>
+        </w:rPr>
+      </w:pPr>
+      <w:r>
+        <w:rPr>
+          <w:rFonts w:ascii="Lucida Console" w:hAnsi="Lucida Console" w:cs="Lucida Console"/>
+          <w:sz w:val="18"/>
+          <w:szCs w:val="18"/>
+        </w:rPr>
+        <w:t>Branch architecture set up to track remote branch architecture from origin.</w:t>
+      </w:r>
+    </w:p>
+    <w:p>
+      <w:pPr>
+        <w:pStyle w:val="Heading1"/>
+      </w:pPr>
+      <w:bookmarkStart w:id="3" w:name="_Toc482709919"/>
+      <w:r>
+        <w:t>Open the Most Recent Installation and Setup Instructions</w:t>
+      </w:r>
+      <w:bookmarkEnd w:id="3"/>
+    </w:p>
+    <w:p>
+      <w:r>
+        <w:t xml:space="preserve">If you opened this document from an up-to-date architecture branch of the </w:t>
+      </w:r>
+      <w:proofErr w:type="spellStart"/>
+      <w:r>
+        <w:t>OpenUxAS</w:t>
+      </w:r>
+      <w:proofErr w:type="spellEnd"/>
+      <w:r>
+        <w:t xml:space="preserve"> repository, you already have the latest version of the instructions and can skip this section. </w:t>
+      </w:r>
+    </w:p>
+    <w:p>
+      <w:r>
+        <w:t>If you received this document through some other means (email, Slack, etc.), you should now o</w:t>
+      </w:r>
+      <w:r>
+        <w:t xml:space="preserve">pen the “Tool_Installation_and_Setup_Instructions.docx” document in </w:t>
+      </w:r>
+      <w:proofErr w:type="spellStart"/>
+      <w:r>
+        <w:rPr>
+          <w:rFonts w:ascii="Lucida Console" w:hAnsi="Lucida Console" w:cs="Lucida Console"/>
+          <w:sz w:val="18"/>
+          <w:szCs w:val="18"/>
+        </w:rPr>
+        <w:t>OpenUxAS</w:t>
+      </w:r>
+      <w:proofErr w:type="spellEnd"/>
+      <w:r>
+        <w:rPr>
+          <w:rFonts w:ascii="Lucida Console" w:hAnsi="Lucida Console" w:cs="Lucida Console"/>
+          <w:sz w:val="18"/>
+          <w:szCs w:val="18"/>
+        </w:rPr>
+        <w:t>/</w:t>
+      </w:r>
+      <w:proofErr w:type="spellStart"/>
+      <w:r>
+        <w:rPr>
+          <w:rFonts w:ascii="Lucida Console" w:hAnsi="Lucida Console" w:cs="Lucida Console"/>
+          <w:sz w:val="18"/>
+          <w:szCs w:val="18"/>
+        </w:rPr>
+        <w:t>AADL_project</w:t>
+      </w:r>
+      <w:proofErr w:type="spellEnd"/>
+      <w:r>
+        <w:rPr>
+          <w:rFonts w:ascii="Lucida Console" w:hAnsi="Lucida Console" w:cs="Lucida Console"/>
+          <w:sz w:val="18"/>
+          <w:szCs w:val="18"/>
+        </w:rPr>
+        <w:t xml:space="preserve">/doc </w:t>
+      </w:r>
+      <w:r>
+        <w:t>to view the latest version of this document.</w:t>
+      </w:r>
+      <w:r>
+        <w:t xml:space="preserve"> </w:t>
+      </w:r>
+    </w:p>
+    <w:p>
+      <w:pPr>
+        <w:pStyle w:val="Heading1"/>
+      </w:pPr>
+      <w:bookmarkStart w:id="4" w:name="_Toc482709920"/>
+      <w:r>
+        <w:t>Install OSATE</w:t>
+      </w:r>
+      <w:bookmarkEnd w:id="4"/>
+    </w:p>
+    <w:p>
+      <w:r>
+        <w:t xml:space="preserve">Instructions pending </w:t>
+      </w:r>
+      <w:r>
+        <w:t xml:space="preserve">the </w:t>
+      </w:r>
+      <w:r>
+        <w:t xml:space="preserve">release of </w:t>
+      </w:r>
+      <w:r>
+        <w:t xml:space="preserve">a </w:t>
+      </w:r>
+      <w:r>
+        <w:t>new</w:t>
+      </w:r>
+      <w:r>
+        <w:t xml:space="preserve"> version of OSATE.</w:t>
+      </w:r>
+    </w:p>
+    <w:p>
+      <w:pPr>
+        <w:pStyle w:val="Heading1"/>
+      </w:pPr>
+      <w:bookmarkStart w:id="5" w:name="_Toc482709921"/>
       <w:r>
         <w:t xml:space="preserve">Import the </w:t>
       </w:r>
@@ -35,8 +1058,8 @@
       <w:r>
         <w:t xml:space="preserve"> Project</w:t>
       </w:r>
-    </w:p>
-    <w:p/>
+      <w:bookmarkEnd w:id="5"/>
+    </w:p>
     <w:p>
       <w:r>
         <w:t>In OSATE, go to File -&gt; Import. Choose “Existing Projects into Workspace.” Click “Next &gt;”.</w:t>
@@ -63,7 +1086,7 @@
                     <pic:cNvPicPr/>
                   </pic:nvPicPr>
                   <pic:blipFill>
-                    <a:blip r:embed="rId5"/>
+                    <a:blip r:embed="rId10"/>
                     <a:stretch>
                       <a:fillRect/>
                     </a:stretch>
@@ -86,6 +1109,7 @@
     </w:p>
     <w:p>
       <w:r>
+        <w:lastRenderedPageBreak/>
         <w:t xml:space="preserve">Browse to the </w:t>
       </w:r>
       <w:proofErr w:type="spellStart"/>
@@ -134,7 +1158,6 @@
         <w:rPr>
           <w:noProof/>
         </w:rPr>
-        <w:lastRenderedPageBreak/>
         <w:drawing>
           <wp:inline distT="0" distB="0" distL="0" distR="0" wp14:anchorId="60AE5AA8" wp14:editId="25C4F529">
             <wp:extent cx="5600700" cy="5705475"/>
@@ -151,7 +1174,7 @@
                     <pic:cNvPicPr/>
                   </pic:nvPicPr>
                   <pic:blipFill>
-                    <a:blip r:embed="rId6"/>
+                    <a:blip r:embed="rId11"/>
                     <a:stretch>
                       <a:fillRect/>
                     </a:stretch>
@@ -206,7 +1229,7 @@
                     <pic:cNvPicPr/>
                   </pic:nvPicPr>
                   <pic:blipFill>
-                    <a:blip r:embed="rId7"/>
+                    <a:blip r:embed="rId12"/>
                     <a:stretch>
                       <a:fillRect/>
                     </a:stretch>
@@ -235,6 +1258,127 @@
     </w:sectPr>
   </w:body>
 </w:document>
+</file>
+
+<file path=word/numbering.xml><?xml version="1.0" encoding="utf-8"?>
+<w:numbering xmlns:wpc="http://schemas.microsoft.com/office/word/2010/wordprocessingCanvas" xmlns:mc="http://schemas.openxmlformats.org/markup-compatibility/2006" xmlns:o="urn:schemas-microsoft-com:office:office" xmlns:r="http://schemas.openxmlformats.org/officeDocument/2006/relationships" xmlns:m="http://schemas.openxmlformats.org/officeDocument/2006/math" xmlns:v="urn:schemas-microsoft-com:vml" xmlns:wp14="http://schemas.microsoft.com/office/word/2010/wordprocessingDrawing" xmlns:wp="http://schemas.openxmlformats.org/drawingml/2006/wordprocessingDrawing" xmlns:w10="urn:schemas-microsoft-com:office:word" xmlns:w="http://schemas.openxmlformats.org/wordprocessingml/2006/main" xmlns:w14="http://schemas.microsoft.com/office/word/2010/wordml" xmlns:w15="http://schemas.microsoft.com/office/word/2012/wordml" xmlns:wpg="http://schemas.microsoft.com/office/word/2010/wordprocessingGroup" xmlns:wpi="http://schemas.microsoft.com/office/word/2010/wordprocessingInk" xmlns:wne="http://schemas.microsoft.com/office/word/2006/wordml" xmlns:wps="http://schemas.microsoft.com/office/word/2010/wordprocessingShape" mc:Ignorable="w14 w15 wp14">
+  <w:abstractNum w:abstractNumId="0">
+    <w:nsid w:val="37DA764A"/>
+    <w:multiLevelType w:val="hybridMultilevel"/>
+    <w:tmpl w:val="7466FCF8"/>
+    <w:lvl w:ilvl="0" w:tplc="04090001">
+      <w:start w:val="1"/>
+      <w:numFmt w:val="bullet"/>
+      <w:lvlText w:val=""/>
+      <w:lvlJc w:val="left"/>
+      <w:pPr>
+        <w:ind w:left="720" w:hanging="360"/>
+      </w:pPr>
+      <w:rPr>
+        <w:rFonts w:ascii="Symbol" w:hAnsi="Symbol" w:hint="default"/>
+      </w:rPr>
+    </w:lvl>
+    <w:lvl w:ilvl="1" w:tplc="04090003" w:tentative="1">
+      <w:start w:val="1"/>
+      <w:numFmt w:val="bullet"/>
+      <w:lvlText w:val="o"/>
+      <w:lvlJc w:val="left"/>
+      <w:pPr>
+        <w:ind w:left="1440" w:hanging="360"/>
+      </w:pPr>
+      <w:rPr>
+        <w:rFonts w:ascii="Courier New" w:hAnsi="Courier New" w:cs="Courier New" w:hint="default"/>
+      </w:rPr>
+    </w:lvl>
+    <w:lvl w:ilvl="2" w:tplc="04090005" w:tentative="1">
+      <w:start w:val="1"/>
+      <w:numFmt w:val="bullet"/>
+      <w:lvlText w:val=""/>
+      <w:lvlJc w:val="left"/>
+      <w:pPr>
+        <w:ind w:left="2160" w:hanging="360"/>
+      </w:pPr>
+      <w:rPr>
+        <w:rFonts w:ascii="Wingdings" w:hAnsi="Wingdings" w:hint="default"/>
+      </w:rPr>
+    </w:lvl>
+    <w:lvl w:ilvl="3" w:tplc="04090001" w:tentative="1">
+      <w:start w:val="1"/>
+      <w:numFmt w:val="bullet"/>
+      <w:lvlText w:val=""/>
+      <w:lvlJc w:val="left"/>
+      <w:pPr>
+        <w:ind w:left="2880" w:hanging="360"/>
+      </w:pPr>
+      <w:rPr>
+        <w:rFonts w:ascii="Symbol" w:hAnsi="Symbol" w:hint="default"/>
+      </w:rPr>
+    </w:lvl>
+    <w:lvl w:ilvl="4" w:tplc="04090003" w:tentative="1">
+      <w:start w:val="1"/>
+      <w:numFmt w:val="bullet"/>
+      <w:lvlText w:val="o"/>
+      <w:lvlJc w:val="left"/>
+      <w:pPr>
+        <w:ind w:left="3600" w:hanging="360"/>
+      </w:pPr>
+      <w:rPr>
+        <w:rFonts w:ascii="Courier New" w:hAnsi="Courier New" w:cs="Courier New" w:hint="default"/>
+      </w:rPr>
+    </w:lvl>
+    <w:lvl w:ilvl="5" w:tplc="04090005" w:tentative="1">
+      <w:start w:val="1"/>
+      <w:numFmt w:val="bullet"/>
+      <w:lvlText w:val=""/>
+      <w:lvlJc w:val="left"/>
+      <w:pPr>
+        <w:ind w:left="4320" w:hanging="360"/>
+      </w:pPr>
+      <w:rPr>
+        <w:rFonts w:ascii="Wingdings" w:hAnsi="Wingdings" w:hint="default"/>
+      </w:rPr>
+    </w:lvl>
+    <w:lvl w:ilvl="6" w:tplc="04090001" w:tentative="1">
+      <w:start w:val="1"/>
+      <w:numFmt w:val="bullet"/>
+      <w:lvlText w:val=""/>
+      <w:lvlJc w:val="left"/>
+      <w:pPr>
+        <w:ind w:left="5040" w:hanging="360"/>
+      </w:pPr>
+      <w:rPr>
+        <w:rFonts w:ascii="Symbol" w:hAnsi="Symbol" w:hint="default"/>
+      </w:rPr>
+    </w:lvl>
+    <w:lvl w:ilvl="7" w:tplc="04090003" w:tentative="1">
+      <w:start w:val="1"/>
+      <w:numFmt w:val="bullet"/>
+      <w:lvlText w:val="o"/>
+      <w:lvlJc w:val="left"/>
+      <w:pPr>
+        <w:ind w:left="5760" w:hanging="360"/>
+      </w:pPr>
+      <w:rPr>
+        <w:rFonts w:ascii="Courier New" w:hAnsi="Courier New" w:cs="Courier New" w:hint="default"/>
+      </w:rPr>
+    </w:lvl>
+    <w:lvl w:ilvl="8" w:tplc="04090005" w:tentative="1">
+      <w:start w:val="1"/>
+      <w:numFmt w:val="bullet"/>
+      <w:lvlText w:val=""/>
+      <w:lvlJc w:val="left"/>
+      <w:pPr>
+        <w:ind w:left="6480" w:hanging="360"/>
+      </w:pPr>
+      <w:rPr>
+        <w:rFonts w:ascii="Wingdings" w:hAnsi="Wingdings" w:hint="default"/>
+      </w:rPr>
+    </w:lvl>
+  </w:abstractNum>
+  <w:num w:numId="1">
+    <w:abstractNumId w:val="0"/>
+  </w:num>
+</w:numbering>
 </file>
 
 <file path=word/styles.xml><?xml version="1.0" encoding="utf-8"?>
@@ -757,6 +1901,52 @@
       <w:spacing w:val="15"/>
     </w:rPr>
   </w:style>
+  <w:style w:type="character" w:styleId="Hyperlink">
+    <w:name w:val="Hyperlink"/>
+    <w:basedOn w:val="DefaultParagraphFont"/>
+    <w:uiPriority w:val="99"/>
+    <w:unhideWhenUsed/>
+    <w:rsid w:val="00356F5A"/>
+    <w:rPr>
+      <w:color w:val="0563C1" w:themeColor="hyperlink"/>
+      <w:u w:val="single"/>
+    </w:rPr>
+  </w:style>
+  <w:style w:type="paragraph" w:styleId="ListParagraph">
+    <w:name w:val="List Paragraph"/>
+    <w:basedOn w:val="Normal"/>
+    <w:uiPriority w:val="34"/>
+    <w:qFormat/>
+    <w:rsid w:val="00F77D18"/>
+    <w:pPr>
+      <w:ind w:left="720"/>
+      <w:contextualSpacing/>
+    </w:pPr>
+  </w:style>
+  <w:style w:type="paragraph" w:styleId="TOCHeading">
+    <w:name w:val="TOC Heading"/>
+    <w:basedOn w:val="Heading1"/>
+    <w:next w:val="Normal"/>
+    <w:uiPriority w:val="39"/>
+    <w:unhideWhenUsed/>
+    <w:qFormat/>
+    <w:rsid w:val="00511993"/>
+    <w:pPr>
+      <w:outlineLvl w:val="9"/>
+    </w:pPr>
+  </w:style>
+  <w:style w:type="paragraph" w:styleId="TOC1">
+    <w:name w:val="toc 1"/>
+    <w:basedOn w:val="Normal"/>
+    <w:next w:val="Normal"/>
+    <w:autoRedefine/>
+    <w:uiPriority w:val="39"/>
+    <w:unhideWhenUsed/>
+    <w:rsid w:val="00511993"/>
+    <w:pPr>
+      <w:spacing w:after="100"/>
+    </w:pPr>
+  </w:style>
 </w:styles>
 </file>
 
@@ -1026,7 +2216,7 @@
 </file>
 
 <file path=customXml/itemProps1.xml><?xml version="1.0" encoding="utf-8"?>
-<ds:datastoreItem xmlns:ds="http://schemas.openxmlformats.org/officeDocument/2006/customXml" ds:itemID="{7620199F-7B2E-43BA-A4CA-3F1C2CEF1842}">
+<ds:datastoreItem xmlns:ds="http://schemas.openxmlformats.org/officeDocument/2006/customXml" ds:itemID="{DD9029CE-B524-406B-9780-FE35DF7F2B2E}">
   <ds:schemaRefs>
     <ds:schemaRef ds:uri="http://schemas.openxmlformats.org/officeDocument/2006/bibliography"/>
   </ds:schemaRefs>

</xml_diff>

<commit_message>
Updated tool install and setup instructions
</commit_message>
<xml_diff>
--- a/AADL_project/doc/Tool_Installation_and_Setup_Instructions.docx
+++ b/AADL_project/doc/Tool_Installation_and_Setup_Instructions.docx
@@ -6,6 +6,8 @@
       <w:pPr>
         <w:pStyle w:val="Title"/>
       </w:pPr>
+      <w:bookmarkStart w:id="0" w:name="_GoBack"/>
+      <w:bookmarkEnd w:id="0"/>
       <w:r>
         <w:t>Tool Installation and Setup Instructions</w:t>
       </w:r>
@@ -17,6 +19,14 @@
       <w:r>
         <w:t>AADL Architecture Models</w:t>
       </w:r>
+      <w:r>
+        <w:t xml:space="preserve"> for </w:t>
+      </w:r>
+      <w:proofErr w:type="spellStart"/>
+      <w:r>
+        <w:t>UxAS</w:t>
+      </w:r>
+      <w:proofErr w:type="spellEnd"/>
     </w:p>
     <w:sdt>
       <w:sdtPr>
@@ -68,7 +78,7 @@
           <w:r>
             <w:fldChar w:fldCharType="separate"/>
           </w:r>
-          <w:hyperlink w:anchor="_Toc482709917" w:history="1">
+          <w:hyperlink w:anchor="_Toc482882961" w:history="1">
             <w:r>
               <w:rPr>
                 <w:rStyle w:val="Hyperlink"/>
@@ -95,7 +105,7 @@
                 <w:noProof/>
                 <w:webHidden/>
               </w:rPr>
-              <w:instrText xml:space="preserve"> PAGEREF _Toc482709917 \h </w:instrText>
+              <w:instrText xml:space="preserve"> PAGEREF _Toc482882961 \h </w:instrText>
             </w:r>
             <w:r>
               <w:rPr>
@@ -137,7 +147,7 @@
               <w:noProof/>
             </w:rPr>
           </w:pPr>
-          <w:hyperlink w:anchor="_Toc482709918" w:history="1">
+          <w:hyperlink w:anchor="_Toc482882962" w:history="1">
             <w:r>
               <w:rPr>
                 <w:rStyle w:val="Hyperlink"/>
@@ -164,7 +174,7 @@
                 <w:noProof/>
                 <w:webHidden/>
               </w:rPr>
-              <w:instrText xml:space="preserve"> PAGEREF _Toc482709918 \h </w:instrText>
+              <w:instrText xml:space="preserve"> PAGEREF _Toc482882962 \h </w:instrText>
             </w:r>
             <w:r>
               <w:rPr>
@@ -184,7 +194,7 @@
                 <w:noProof/>
                 <w:webHidden/>
               </w:rPr>
-              <w:t>1</w:t>
+              <w:t>2</w:t>
             </w:r>
             <w:r>
               <w:rPr>
@@ -206,7 +216,7 @@
               <w:noProof/>
             </w:rPr>
           </w:pPr>
-          <w:hyperlink w:anchor="_Toc482709919" w:history="1">
+          <w:hyperlink w:anchor="_Toc482882963" w:history="1">
             <w:r>
               <w:rPr>
                 <w:rStyle w:val="Hyperlink"/>
@@ -233,7 +243,7 @@
                 <w:noProof/>
                 <w:webHidden/>
               </w:rPr>
-              <w:instrText xml:space="preserve"> PAGEREF _Toc482709919 \h </w:instrText>
+              <w:instrText xml:space="preserve"> PAGEREF _Toc482882963 \h </w:instrText>
             </w:r>
             <w:r>
               <w:rPr>
@@ -275,13 +285,13 @@
               <w:noProof/>
             </w:rPr>
           </w:pPr>
-          <w:hyperlink w:anchor="_Toc482709920" w:history="1">
+          <w:hyperlink w:anchor="_Toc482882964" w:history="1">
             <w:r>
               <w:rPr>
                 <w:rStyle w:val="Hyperlink"/>
                 <w:noProof/>
               </w:rPr>
-              <w:t>Install OSATE</w:t>
+              <w:t>Install Java</w:t>
             </w:r>
             <w:r>
               <w:rPr>
@@ -302,7 +312,7 @@
                 <w:noProof/>
                 <w:webHidden/>
               </w:rPr>
-              <w:instrText xml:space="preserve"> PAGEREF _Toc482709920 \h </w:instrText>
+              <w:instrText xml:space="preserve"> PAGEREF _Toc482882964 \h </w:instrText>
             </w:r>
             <w:r>
               <w:rPr>
@@ -344,12 +354,288 @@
               <w:noProof/>
             </w:rPr>
           </w:pPr>
-          <w:hyperlink w:anchor="_Toc482709921" w:history="1">
+          <w:hyperlink w:anchor="_Toc482882965" w:history="1">
             <w:r>
               <w:rPr>
                 <w:rStyle w:val="Hyperlink"/>
                 <w:noProof/>
               </w:rPr>
+              <w:t>Install OSATE and Select a Workspace</w:t>
+            </w:r>
+            <w:r>
+              <w:rPr>
+                <w:noProof/>
+                <w:webHidden/>
+              </w:rPr>
+              <w:tab/>
+            </w:r>
+            <w:r>
+              <w:rPr>
+                <w:noProof/>
+                <w:webHidden/>
+              </w:rPr>
+              <w:fldChar w:fldCharType="begin"/>
+            </w:r>
+            <w:r>
+              <w:rPr>
+                <w:noProof/>
+                <w:webHidden/>
+              </w:rPr>
+              <w:instrText xml:space="preserve"> PAGEREF _Toc482882965 \h </w:instrText>
+            </w:r>
+            <w:r>
+              <w:rPr>
+                <w:noProof/>
+                <w:webHidden/>
+              </w:rPr>
+            </w:r>
+            <w:r>
+              <w:rPr>
+                <w:noProof/>
+                <w:webHidden/>
+              </w:rPr>
+              <w:fldChar w:fldCharType="separate"/>
+            </w:r>
+            <w:r>
+              <w:rPr>
+                <w:noProof/>
+                <w:webHidden/>
+              </w:rPr>
+              <w:t>3</w:t>
+            </w:r>
+            <w:r>
+              <w:rPr>
+                <w:noProof/>
+                <w:webHidden/>
+              </w:rPr>
+              <w:fldChar w:fldCharType="end"/>
+            </w:r>
+          </w:hyperlink>
+        </w:p>
+        <w:p>
+          <w:pPr>
+            <w:pStyle w:val="TOC1"/>
+            <w:tabs>
+              <w:tab w:val="right" w:leader="dot" w:pos="9350"/>
+            </w:tabs>
+            <w:rPr>
+              <w:rFonts w:eastAsiaTheme="minorEastAsia"/>
+              <w:noProof/>
+            </w:rPr>
+          </w:pPr>
+          <w:hyperlink w:anchor="_Toc482882966" w:history="1">
+            <w:r>
+              <w:rPr>
+                <w:rStyle w:val="Hyperlink"/>
+                <w:noProof/>
+              </w:rPr>
+              <w:t>Install the Z3 Plugin (used by AGREE)</w:t>
+            </w:r>
+            <w:r>
+              <w:rPr>
+                <w:noProof/>
+                <w:webHidden/>
+              </w:rPr>
+              <w:tab/>
+            </w:r>
+            <w:r>
+              <w:rPr>
+                <w:noProof/>
+                <w:webHidden/>
+              </w:rPr>
+              <w:fldChar w:fldCharType="begin"/>
+            </w:r>
+            <w:r>
+              <w:rPr>
+                <w:noProof/>
+                <w:webHidden/>
+              </w:rPr>
+              <w:instrText xml:space="preserve"> PAGEREF _Toc482882966 \h </w:instrText>
+            </w:r>
+            <w:r>
+              <w:rPr>
+                <w:noProof/>
+                <w:webHidden/>
+              </w:rPr>
+            </w:r>
+            <w:r>
+              <w:rPr>
+                <w:noProof/>
+                <w:webHidden/>
+              </w:rPr>
+              <w:fldChar w:fldCharType="separate"/>
+            </w:r>
+            <w:r>
+              <w:rPr>
+                <w:noProof/>
+                <w:webHidden/>
+              </w:rPr>
+              <w:t>4</w:t>
+            </w:r>
+            <w:r>
+              <w:rPr>
+                <w:noProof/>
+                <w:webHidden/>
+              </w:rPr>
+              <w:fldChar w:fldCharType="end"/>
+            </w:r>
+          </w:hyperlink>
+        </w:p>
+        <w:p>
+          <w:pPr>
+            <w:pStyle w:val="TOC1"/>
+            <w:tabs>
+              <w:tab w:val="right" w:leader="dot" w:pos="9350"/>
+            </w:tabs>
+            <w:rPr>
+              <w:rFonts w:eastAsiaTheme="minorEastAsia"/>
+              <w:noProof/>
+            </w:rPr>
+          </w:pPr>
+          <w:hyperlink w:anchor="_Toc482882967" w:history="1">
+            <w:r>
+              <w:rPr>
+                <w:rStyle w:val="Hyperlink"/>
+                <w:noProof/>
+              </w:rPr>
+              <w:t>Check Tool Versions Installed</w:t>
+            </w:r>
+            <w:r>
+              <w:rPr>
+                <w:noProof/>
+                <w:webHidden/>
+              </w:rPr>
+              <w:tab/>
+            </w:r>
+            <w:r>
+              <w:rPr>
+                <w:noProof/>
+                <w:webHidden/>
+              </w:rPr>
+              <w:fldChar w:fldCharType="begin"/>
+            </w:r>
+            <w:r>
+              <w:rPr>
+                <w:noProof/>
+                <w:webHidden/>
+              </w:rPr>
+              <w:instrText xml:space="preserve"> PAGEREF _Toc482882967 \h </w:instrText>
+            </w:r>
+            <w:r>
+              <w:rPr>
+                <w:noProof/>
+                <w:webHidden/>
+              </w:rPr>
+            </w:r>
+            <w:r>
+              <w:rPr>
+                <w:noProof/>
+                <w:webHidden/>
+              </w:rPr>
+              <w:fldChar w:fldCharType="separate"/>
+            </w:r>
+            <w:r>
+              <w:rPr>
+                <w:noProof/>
+                <w:webHidden/>
+              </w:rPr>
+              <w:t>6</w:t>
+            </w:r>
+            <w:r>
+              <w:rPr>
+                <w:noProof/>
+                <w:webHidden/>
+              </w:rPr>
+              <w:fldChar w:fldCharType="end"/>
+            </w:r>
+          </w:hyperlink>
+        </w:p>
+        <w:p>
+          <w:pPr>
+            <w:pStyle w:val="TOC1"/>
+            <w:tabs>
+              <w:tab w:val="right" w:leader="dot" w:pos="9350"/>
+            </w:tabs>
+            <w:rPr>
+              <w:rFonts w:eastAsiaTheme="minorEastAsia"/>
+              <w:noProof/>
+            </w:rPr>
+          </w:pPr>
+          <w:hyperlink w:anchor="_Toc482882968" w:history="1">
+            <w:r>
+              <w:rPr>
+                <w:rStyle w:val="Hyperlink"/>
+                <w:noProof/>
+              </w:rPr>
+              <w:t>Set OSATE Preferences for AGREE</w:t>
+            </w:r>
+            <w:r>
+              <w:rPr>
+                <w:noProof/>
+                <w:webHidden/>
+              </w:rPr>
+              <w:tab/>
+            </w:r>
+            <w:r>
+              <w:rPr>
+                <w:noProof/>
+                <w:webHidden/>
+              </w:rPr>
+              <w:fldChar w:fldCharType="begin"/>
+            </w:r>
+            <w:r>
+              <w:rPr>
+                <w:noProof/>
+                <w:webHidden/>
+              </w:rPr>
+              <w:instrText xml:space="preserve"> PAGEREF _Toc482882968 \h </w:instrText>
+            </w:r>
+            <w:r>
+              <w:rPr>
+                <w:noProof/>
+                <w:webHidden/>
+              </w:rPr>
+            </w:r>
+            <w:r>
+              <w:rPr>
+                <w:noProof/>
+                <w:webHidden/>
+              </w:rPr>
+              <w:fldChar w:fldCharType="separate"/>
+            </w:r>
+            <w:r>
+              <w:rPr>
+                <w:noProof/>
+                <w:webHidden/>
+              </w:rPr>
+              <w:t>7</w:t>
+            </w:r>
+            <w:r>
+              <w:rPr>
+                <w:noProof/>
+                <w:webHidden/>
+              </w:rPr>
+              <w:fldChar w:fldCharType="end"/>
+            </w:r>
+          </w:hyperlink>
+        </w:p>
+        <w:p>
+          <w:pPr>
+            <w:pStyle w:val="TOC1"/>
+            <w:tabs>
+              <w:tab w:val="right" w:leader="dot" w:pos="9350"/>
+            </w:tabs>
+            <w:rPr>
+              <w:rFonts w:eastAsiaTheme="minorEastAsia"/>
+              <w:noProof/>
+            </w:rPr>
+          </w:pPr>
+          <w:hyperlink w:anchor="_Toc482882969" w:history="1">
+            <w:r>
+              <w:rPr>
+                <w:rStyle w:val="Hyperlink"/>
+                <w:noProof/>
+              </w:rPr>
               <w:t>Import the UxAS Project</w:t>
             </w:r>
             <w:r>
@@ -371,7 +657,7 @@
                 <w:noProof/>
                 <w:webHidden/>
               </w:rPr>
-              <w:instrText xml:space="preserve"> PAGEREF _Toc482709921 \h </w:instrText>
+              <w:instrText xml:space="preserve"> PAGEREF _Toc482882969 \h </w:instrText>
             </w:r>
             <w:r>
               <w:rPr>
@@ -391,7 +677,7 @@
                 <w:noProof/>
                 <w:webHidden/>
               </w:rPr>
-              <w:t>2</w:t>
+              <w:t>8</w:t>
             </w:r>
             <w:r>
               <w:rPr>
@@ -418,7 +704,7 @@
       <w:pPr>
         <w:pStyle w:val="Heading1"/>
       </w:pPr>
-      <w:bookmarkStart w:id="0" w:name="_Toc482709917"/>
+      <w:bookmarkStart w:id="1" w:name="_Toc482882961"/>
       <w:r>
         <w:t xml:space="preserve">Installing and Working with </w:t>
       </w:r>
@@ -426,7 +712,7 @@
       <w:r>
         <w:t>Git</w:t>
       </w:r>
-      <w:bookmarkEnd w:id="0"/>
+      <w:bookmarkEnd w:id="1"/>
       <w:proofErr w:type="spellEnd"/>
     </w:p>
     <w:p>
@@ -517,7 +803,7 @@
         </w:rPr>
         <w:t xml:space="preserve">Git Installation instructions: </w:t>
       </w:r>
-      <w:hyperlink r:id="rId6" w:history="1">
+      <w:hyperlink r:id="rId8" w:history="1">
         <w:r>
           <w:rPr>
             <w:rStyle w:val="Hyperlink"/>
@@ -543,7 +829,7 @@
       <w:r>
         <w:t xml:space="preserve"> Cheat Sheet: </w:t>
       </w:r>
-      <w:hyperlink r:id="rId7" w:history="1">
+      <w:hyperlink r:id="rId9" w:history="1">
         <w:r>
           <w:rPr>
             <w:rStyle w:val="Hyperlink"/>
@@ -569,7 +855,7 @@
         </w:rPr>
         <w:t xml:space="preserve">Git Online Documentation: </w:t>
       </w:r>
-      <w:hyperlink r:id="rId8" w:history="1">
+      <w:hyperlink r:id="rId10" w:history="1">
         <w:r>
           <w:rPr>
             <w:rStyle w:val="Hyperlink"/>
@@ -626,8 +912,6 @@
       <w:r>
         <w:t>directory</w:t>
       </w:r>
-      <w:bookmarkStart w:id="1" w:name="_GoBack"/>
-      <w:bookmarkEnd w:id="1"/>
       <w:r>
         <w:t xml:space="preserve"> to your local repository)</w:t>
       </w:r>
@@ -663,7 +947,19 @@
       </w:r>
       <w:proofErr w:type="spellEnd"/>
       <w:r>
-        <w:t xml:space="preserve"> commit –m “[descriptive message]” (commit your changes to your local repository)</w:t>
+        <w:t xml:space="preserve"> commit </w:t>
+      </w:r>
+      <w:r>
+        <w:t xml:space="preserve">–a </w:t>
+      </w:r>
+      <w:r>
+        <w:t xml:space="preserve">–m “[descriptive message]” (commit </w:t>
+      </w:r>
+      <w:r>
+        <w:t>all your</w:t>
+      </w:r>
+      <w:r>
+        <w:t xml:space="preserve"> changes to your local repository)</w:t>
       </w:r>
     </w:p>
     <w:p>
@@ -691,10 +987,24 @@
     </w:p>
     <w:p>
       <w:pPr>
+        <w:rPr>
+          <w:rFonts w:asciiTheme="majorHAnsi" w:eastAsiaTheme="majorEastAsia" w:hAnsiTheme="majorHAnsi" w:cstheme="majorBidi"/>
+          <w:color w:val="2E74B5" w:themeColor="accent1" w:themeShade="BF"/>
+          <w:sz w:val="32"/>
+          <w:szCs w:val="32"/>
+        </w:rPr>
+      </w:pPr>
+      <w:r>
+        <w:br w:type="page"/>
+      </w:r>
+    </w:p>
+    <w:p>
+      <w:pPr>
         <w:pStyle w:val="Heading1"/>
       </w:pPr>
-      <w:bookmarkStart w:id="2" w:name="_Toc482709918"/>
-      <w:r>
+      <w:bookmarkStart w:id="2" w:name="_Toc482882962"/>
+      <w:r>
+        <w:lastRenderedPageBreak/>
         <w:t xml:space="preserve">Checkout the Architecture Branch of </w:t>
       </w:r>
       <w:proofErr w:type="spellStart"/>
@@ -761,7 +1071,7 @@
         </w:rPr>
         <w:t xml:space="preserve"> clone </w:t>
       </w:r>
-      <w:hyperlink r:id="rId9" w:history="1">
+      <w:hyperlink r:id="rId11" w:history="1">
         <w:r>
           <w:rPr>
             <w:rStyle w:val="Hyperlink"/>
@@ -914,7 +1224,6 @@
           <w:sz w:val="18"/>
           <w:szCs w:val="18"/>
         </w:rPr>
-        <w:lastRenderedPageBreak/>
         <w:t>Switched to a new branch 'architecture'</w:t>
       </w:r>
     </w:p>
@@ -943,7 +1252,7 @@
       <w:pPr>
         <w:pStyle w:val="Heading1"/>
       </w:pPr>
-      <w:bookmarkStart w:id="3" w:name="_Toc482709919"/>
+      <w:bookmarkStart w:id="3" w:name="_Toc482882963"/>
       <w:r>
         <w:t>Open the Most Recent Installation and Setup Instructions</w:t>
       </w:r>
@@ -1016,38 +1325,786 @@
       <w:pPr>
         <w:pStyle w:val="Heading1"/>
       </w:pPr>
-      <w:bookmarkStart w:id="4" w:name="_Toc482709920"/>
-      <w:r>
+      <w:bookmarkStart w:id="4" w:name="_Toc477419561"/>
+      <w:bookmarkStart w:id="5" w:name="_Toc482882964"/>
+      <w:r>
+        <w:t>Install Java</w:t>
+      </w:r>
+      <w:bookmarkEnd w:id="4"/>
+      <w:bookmarkEnd w:id="5"/>
+    </w:p>
+    <w:p>
+      <w:r>
+        <w:t xml:space="preserve">If you do not have Java 8 or higher installed, download it from the Oracle download site </w:t>
+      </w:r>
+      <w:hyperlink r:id="rId12" w:history="1">
+        <w:r>
+          <w:rPr>
+            <w:rStyle w:val="Hyperlink"/>
+          </w:rPr>
+          <w:t>http://www.oracle.com/techn</w:t>
+        </w:r>
+        <w:r>
+          <w:rPr>
+            <w:rStyle w:val="Hyperlink"/>
+          </w:rPr>
+          <w:t>etwork/java/javase/downloads/jre8-downloads-2133155.html</w:t>
+        </w:r>
+      </w:hyperlink>
+    </w:p>
+    <w:p>
+      <w:r>
+        <w:t>On a Windows 64-bit machine you will need the 64-bit version of the Java Runtime Environment (JRE).</w:t>
+      </w:r>
+    </w:p>
+    <w:p>
+      <w:r>
+        <w:t>To check your installation, open a command window and type "java -version" at the command prompt. You should see java version “1.8.0_xx” being displayed, similar to the following figure:</w:t>
+      </w:r>
+    </w:p>
+    <w:p>
+      <w:pPr>
+        <w:jc w:val="center"/>
+      </w:pPr>
+      <w:r>
+        <w:rPr>
+          <w:noProof/>
+        </w:rPr>
+        <w:drawing>
+          <wp:inline distT="0" distB="0" distL="0" distR="0" wp14:anchorId="73E880F4" wp14:editId="39A7FFAF">
+            <wp:extent cx="5737860" cy="2186940"/>
+            <wp:effectExtent l="0" t="0" r="0" b="3810"/>
+            <wp:docPr id="4" name="Picture 4"/>
+            <wp:cNvGraphicFramePr>
+              <a:graphicFrameLocks xmlns:a="http://schemas.openxmlformats.org/drawingml/2006/main" noChangeAspect="1"/>
+            </wp:cNvGraphicFramePr>
+            <a:graphic xmlns:a="http://schemas.openxmlformats.org/drawingml/2006/main">
+              <a:graphicData uri="http://schemas.openxmlformats.org/drawingml/2006/picture">
+                <pic:pic xmlns:pic="http://schemas.openxmlformats.org/drawingml/2006/picture">
+                  <pic:nvPicPr>
+                    <pic:cNvPr id="0" name="Picture 1"/>
+                    <pic:cNvPicPr>
+                      <a:picLocks noChangeAspect="1" noChangeArrowheads="1"/>
+                    </pic:cNvPicPr>
+                  </pic:nvPicPr>
+                  <pic:blipFill>
+                    <a:blip r:embed="rId13">
+                      <a:extLst>
+                        <a:ext uri="{28A0092B-C50C-407E-A947-70E740481C1C}">
+                          <a14:useLocalDpi xmlns:a14="http://schemas.microsoft.com/office/drawing/2010/main" val="0"/>
+                        </a:ext>
+                      </a:extLst>
+                    </a:blip>
+                    <a:srcRect/>
+                    <a:stretch>
+                      <a:fillRect/>
+                    </a:stretch>
+                  </pic:blipFill>
+                  <pic:spPr bwMode="auto">
+                    <a:xfrm>
+                      <a:off x="0" y="0"/>
+                      <a:ext cx="5737860" cy="2186940"/>
+                    </a:xfrm>
+                    <a:prstGeom prst="rect">
+                      <a:avLst/>
+                    </a:prstGeom>
+                    <a:noFill/>
+                    <a:ln>
+                      <a:noFill/>
+                    </a:ln>
+                  </pic:spPr>
+                </pic:pic>
+              </a:graphicData>
+            </a:graphic>
+          </wp:inline>
+        </w:drawing>
+      </w:r>
+    </w:p>
+    <w:p>
+      <w:pPr>
+        <w:rPr>
+          <w:rFonts w:asciiTheme="majorHAnsi" w:eastAsiaTheme="majorEastAsia" w:hAnsiTheme="majorHAnsi" w:cstheme="majorBidi"/>
+          <w:color w:val="2E74B5" w:themeColor="accent1" w:themeShade="BF"/>
+          <w:sz w:val="32"/>
+          <w:szCs w:val="32"/>
+        </w:rPr>
+      </w:pPr>
+      <w:bookmarkStart w:id="6" w:name="_Toc477419562"/>
+      <w:r>
+        <w:br w:type="page"/>
+      </w:r>
+    </w:p>
+    <w:p>
+      <w:pPr>
+        <w:pStyle w:val="Heading1"/>
+      </w:pPr>
+      <w:bookmarkStart w:id="7" w:name="_Toc482882965"/>
+      <w:r>
+        <w:lastRenderedPageBreak/>
         <w:t>Install OSATE</w:t>
       </w:r>
-      <w:bookmarkEnd w:id="4"/>
-    </w:p>
-    <w:p>
-      <w:r>
-        <w:t xml:space="preserve">Instructions pending </w:t>
-      </w:r>
-      <w:r>
-        <w:t xml:space="preserve">the </w:t>
-      </w:r>
-      <w:r>
-        <w:t xml:space="preserve">release of </w:t>
-      </w:r>
-      <w:r>
-        <w:t xml:space="preserve">a </w:t>
-      </w:r>
-      <w:r>
-        <w:t>new</w:t>
-      </w:r>
-      <w:r>
-        <w:t xml:space="preserve"> version of OSATE.</w:t>
+      <w:bookmarkEnd w:id="6"/>
+      <w:r>
+        <w:t xml:space="preserve"> and Select a Workspace</w:t>
+      </w:r>
+      <w:bookmarkEnd w:id="7"/>
+    </w:p>
+    <w:p>
+      <w:r>
+        <w:t>OSATE 2 is an open-source tool platform to support AADL v2. Download</w:t>
+      </w:r>
+      <w:r>
+        <w:t xml:space="preserve"> the appropriate</w:t>
+      </w:r>
+      <w:r>
+        <w:t xml:space="preserve"> </w:t>
+      </w:r>
+      <w:r>
+        <w:t xml:space="preserve">OSATE 2.2.2 </w:t>
+      </w:r>
+      <w:r>
+        <w:t xml:space="preserve">zip file for your machine </w:t>
+      </w:r>
+      <w:r>
+        <w:t>from</w:t>
+      </w:r>
+      <w:r>
+        <w:t xml:space="preserve"> </w:t>
+      </w:r>
+      <w:hyperlink r:id="rId14" w:history="1">
+        <w:r>
+          <w:rPr>
+            <w:rStyle w:val="Hyperlink"/>
+          </w:rPr>
+          <w:t>http://aadl.info/aadl/osate/stable/2.2.2/products/</w:t>
+        </w:r>
+      </w:hyperlink>
+      <w:r>
+        <w:rPr>
+          <w:rStyle w:val="FootnoteReference"/>
+        </w:rPr>
+        <w:footnoteReference w:id="1"/>
+      </w:r>
+      <w:r>
+        <w:rPr>
+          <w:rStyle w:val="FootnoteReference"/>
+        </w:rPr>
+        <w:footnoteReference w:id="2"/>
+      </w:r>
+      <w:r>
+        <w:t>.</w:t>
+      </w:r>
+    </w:p>
+    <w:p>
+      <w:r>
+        <w:t>Extract the OSATE zip file</w:t>
+      </w:r>
+      <w:r>
+        <w:t xml:space="preserve"> </w:t>
+      </w:r>
+      <w:r>
+        <w:t xml:space="preserve">to a location of your choice. </w:t>
+      </w:r>
+      <w:r>
+        <w:t>(I put it on my C drive.)</w:t>
+      </w:r>
+    </w:p>
+    <w:p>
+      <w:r>
+        <w:t>Run osate.exe. (You may wish to pin this item to your start menu.)</w:t>
+      </w:r>
+    </w:p>
+    <w:p>
+      <w:r>
+        <w:t xml:space="preserve">You will be asked to choose a workspace. </w:t>
+      </w:r>
+      <w:r>
+        <w:t>You can choose an existing workspace or create a new one by providing a location and name.</w:t>
+      </w:r>
+    </w:p>
+    <w:p>
+      <w:r>
+        <w:rPr>
+          <w:noProof/>
+        </w:rPr>
+        <w:drawing>
+          <wp:inline distT="0" distB="0" distL="0" distR="0" wp14:anchorId="7D08BDE7" wp14:editId="536A453F">
+            <wp:extent cx="5934075" cy="2705100"/>
+            <wp:effectExtent l="0" t="0" r="9525" b="0"/>
+            <wp:docPr id="20" name="Picture 20"/>
+            <wp:cNvGraphicFramePr>
+              <a:graphicFrameLocks xmlns:a="http://schemas.openxmlformats.org/drawingml/2006/main" noChangeAspect="1"/>
+            </wp:cNvGraphicFramePr>
+            <a:graphic xmlns:a="http://schemas.openxmlformats.org/drawingml/2006/main">
+              <a:graphicData uri="http://schemas.openxmlformats.org/drawingml/2006/picture">
+                <pic:pic xmlns:pic="http://schemas.openxmlformats.org/drawingml/2006/picture">
+                  <pic:nvPicPr>
+                    <pic:cNvPr id="1" name=""/>
+                    <pic:cNvPicPr/>
+                  </pic:nvPicPr>
+                  <pic:blipFill>
+                    <a:blip r:embed="rId15"/>
+                    <a:stretch>
+                      <a:fillRect/>
+                    </a:stretch>
+                  </pic:blipFill>
+                  <pic:spPr>
+                    <a:xfrm>
+                      <a:off x="0" y="0"/>
+                      <a:ext cx="5934075" cy="2705100"/>
+                    </a:xfrm>
+                    <a:prstGeom prst="rect">
+                      <a:avLst/>
+                    </a:prstGeom>
+                  </pic:spPr>
+                </pic:pic>
+              </a:graphicData>
+            </a:graphic>
+          </wp:inline>
+        </w:drawing>
+      </w:r>
+    </w:p>
+    <w:p>
+      <w:pPr>
+        <w:rPr>
+          <w:rFonts w:asciiTheme="majorHAnsi" w:eastAsiaTheme="majorEastAsia" w:hAnsiTheme="majorHAnsi" w:cstheme="majorBidi"/>
+          <w:color w:val="2E74B5" w:themeColor="accent1" w:themeShade="BF"/>
+          <w:sz w:val="32"/>
+          <w:szCs w:val="32"/>
+        </w:rPr>
+      </w:pPr>
+      <w:bookmarkStart w:id="8" w:name="_Toc477419567"/>
+      <w:r>
+        <w:br w:type="page"/>
       </w:r>
     </w:p>
     <w:p>
       <w:pPr>
         <w:pStyle w:val="Heading1"/>
       </w:pPr>
-      <w:bookmarkStart w:id="5" w:name="_Toc482709921"/>
-      <w:r>
+      <w:bookmarkStart w:id="9" w:name="_Toc482882966"/>
+      <w:r>
+        <w:lastRenderedPageBreak/>
+        <w:t xml:space="preserve">Install </w:t>
+      </w:r>
+      <w:r>
+        <w:t>the Z3 Plugin (used by AGREE)</w:t>
+      </w:r>
+      <w:bookmarkEnd w:id="9"/>
+    </w:p>
+    <w:p>
+      <w:r>
+        <w:t>The instructions in this section are for installing Z3 from the SMACCM update site.</w:t>
+      </w:r>
+      <w:r>
+        <w:rPr>
+          <w:rStyle w:val="FootnoteReference"/>
+        </w:rPr>
+        <w:footnoteReference w:id="3"/>
+      </w:r>
+      <w:r>
+        <w:t xml:space="preserve"> </w:t>
+      </w:r>
+    </w:p>
+    <w:p>
+      <w:r>
+        <w:t>Select</w:t>
+      </w:r>
+      <w:r>
+        <w:t xml:space="preserve"> “Help” </w:t>
+      </w:r>
+      <w:r>
+        <w:t>-&gt;</w:t>
+      </w:r>
+      <w:r>
+        <w:t xml:space="preserve"> “Install New Software…”</w:t>
+      </w:r>
+      <w:r>
+        <w:t xml:space="preserve"> from the OSATE menu.</w:t>
+      </w:r>
+    </w:p>
+    <w:p>
+      <w:r>
+        <w:t xml:space="preserve">In the Install window, place the following update site link for </w:t>
+      </w:r>
+      <w:r>
+        <w:t>Z3 into</w:t>
+      </w:r>
+      <w:r>
+        <w:t xml:space="preserve"> the “Work with” field, and hit the enter key:</w:t>
+      </w:r>
+    </w:p>
+    <w:p>
+      <w:hyperlink r:id="rId16" w:history="1">
+        <w:r>
+          <w:rPr>
+            <w:rStyle w:val="Hyperlink"/>
+          </w:rPr>
+          <w:t>https://raw.githubusercontent.com/smaccm/update-site/master/site.xml</w:t>
+        </w:r>
+      </w:hyperlink>
+      <w:r>
+        <w:t xml:space="preserve"> </w:t>
+      </w:r>
+    </w:p>
+    <w:p>
+      <w:r>
+        <w:t>If you have trouble you may need to run OSATE as administrator, or check your PC’s proxy settings in internet explorer.</w:t>
+      </w:r>
+    </w:p>
+    <w:p>
+      <w:r>
+        <w:t>From the drop-down menu under SMACCM, s</w:t>
+      </w:r>
+      <w:r>
+        <w:t>elect “Z3 Plugin” and click “Next”.</w:t>
+      </w:r>
+    </w:p>
+    <w:p>
+      <w:r>
+        <w:rPr>
+          <w:noProof/>
+        </w:rPr>
+        <w:drawing>
+          <wp:inline distT="0" distB="0" distL="0" distR="0" wp14:anchorId="2EEF6551" wp14:editId="310EAFB1">
+            <wp:extent cx="5943600" cy="4652645"/>
+            <wp:effectExtent l="0" t="0" r="0" b="0"/>
+            <wp:docPr id="25" name="Picture 25"/>
+            <wp:cNvGraphicFramePr>
+              <a:graphicFrameLocks xmlns:a="http://schemas.openxmlformats.org/drawingml/2006/main" noChangeAspect="1"/>
+            </wp:cNvGraphicFramePr>
+            <a:graphic xmlns:a="http://schemas.openxmlformats.org/drawingml/2006/main">
+              <a:graphicData uri="http://schemas.openxmlformats.org/drawingml/2006/picture">
+                <pic:pic xmlns:pic="http://schemas.openxmlformats.org/drawingml/2006/picture">
+                  <pic:nvPicPr>
+                    <pic:cNvPr id="1" name=""/>
+                    <pic:cNvPicPr/>
+                  </pic:nvPicPr>
+                  <pic:blipFill>
+                    <a:blip r:embed="rId17"/>
+                    <a:stretch>
+                      <a:fillRect/>
+                    </a:stretch>
+                  </pic:blipFill>
+                  <pic:spPr>
+                    <a:xfrm>
+                      <a:off x="0" y="0"/>
+                      <a:ext cx="5943600" cy="4652645"/>
+                    </a:xfrm>
+                    <a:prstGeom prst="rect">
+                      <a:avLst/>
+                    </a:prstGeom>
+                  </pic:spPr>
+                </pic:pic>
+              </a:graphicData>
+            </a:graphic>
+          </wp:inline>
+        </w:drawing>
+      </w:r>
+    </w:p>
+    <w:p>
+      <w:r>
+        <w:br w:type="page"/>
+      </w:r>
+    </w:p>
+    <w:p>
+      <w:r>
+        <w:lastRenderedPageBreak/>
+        <w:t xml:space="preserve">Click “Next&gt;” again when prompted. </w:t>
+      </w:r>
+    </w:p>
+    <w:p>
+      <w:r>
+        <w:rPr>
+          <w:noProof/>
+        </w:rPr>
+        <w:drawing>
+          <wp:inline distT="0" distB="0" distL="0" distR="0" wp14:anchorId="1B76D5EC" wp14:editId="38F97030">
+            <wp:extent cx="5943600" cy="2475230"/>
+            <wp:effectExtent l="0" t="0" r="0" b="1270"/>
+            <wp:docPr id="26" name="Picture 26"/>
+            <wp:cNvGraphicFramePr>
+              <a:graphicFrameLocks xmlns:a="http://schemas.openxmlformats.org/drawingml/2006/main" noChangeAspect="1"/>
+            </wp:cNvGraphicFramePr>
+            <a:graphic xmlns:a="http://schemas.openxmlformats.org/drawingml/2006/main">
+              <a:graphicData uri="http://schemas.openxmlformats.org/drawingml/2006/picture">
+                <pic:pic xmlns:pic="http://schemas.openxmlformats.org/drawingml/2006/picture">
+                  <pic:nvPicPr>
+                    <pic:cNvPr id="1" name=""/>
+                    <pic:cNvPicPr/>
+                  </pic:nvPicPr>
+                  <pic:blipFill>
+                    <a:blip r:embed="rId18"/>
+                    <a:stretch>
+                      <a:fillRect/>
+                    </a:stretch>
+                  </pic:blipFill>
+                  <pic:spPr>
+                    <a:xfrm>
+                      <a:off x="0" y="0"/>
+                      <a:ext cx="5943600" cy="2475230"/>
+                    </a:xfrm>
+                    <a:prstGeom prst="rect">
+                      <a:avLst/>
+                    </a:prstGeom>
+                  </pic:spPr>
+                </pic:pic>
+              </a:graphicData>
+            </a:graphic>
+          </wp:inline>
+        </w:drawing>
+      </w:r>
+    </w:p>
+    <w:p>
+      <w:r>
+        <w:t>Accept the terms of license agreement for the tools, and click “Finish</w:t>
+      </w:r>
+      <w:r>
+        <w:t xml:space="preserve">.” </w:t>
+      </w:r>
+    </w:p>
+    <w:p>
+      <w:r>
+        <w:rPr>
+          <w:noProof/>
+        </w:rPr>
+        <w:drawing>
+          <wp:inline distT="0" distB="0" distL="0" distR="0" wp14:anchorId="5451B6C8" wp14:editId="5DDDEC39">
+            <wp:extent cx="5943600" cy="2470150"/>
+            <wp:effectExtent l="0" t="0" r="0" b="6350"/>
+            <wp:docPr id="27" name="Picture 27"/>
+            <wp:cNvGraphicFramePr>
+              <a:graphicFrameLocks xmlns:a="http://schemas.openxmlformats.org/drawingml/2006/main" noChangeAspect="1"/>
+            </wp:cNvGraphicFramePr>
+            <a:graphic xmlns:a="http://schemas.openxmlformats.org/drawingml/2006/main">
+              <a:graphicData uri="http://schemas.openxmlformats.org/drawingml/2006/picture">
+                <pic:pic xmlns:pic="http://schemas.openxmlformats.org/drawingml/2006/picture">
+                  <pic:nvPicPr>
+                    <pic:cNvPr id="1" name=""/>
+                    <pic:cNvPicPr/>
+                  </pic:nvPicPr>
+                  <pic:blipFill>
+                    <a:blip r:embed="rId19"/>
+                    <a:stretch>
+                      <a:fillRect/>
+                    </a:stretch>
+                  </pic:blipFill>
+                  <pic:spPr>
+                    <a:xfrm>
+                      <a:off x="0" y="0"/>
+                      <a:ext cx="5943600" cy="2470150"/>
+                    </a:xfrm>
+                    <a:prstGeom prst="rect">
+                      <a:avLst/>
+                    </a:prstGeom>
+                  </pic:spPr>
+                </pic:pic>
+              </a:graphicData>
+            </a:graphic>
+          </wp:inline>
+        </w:drawing>
+      </w:r>
+    </w:p>
+    <w:p>
+      <w:r>
+        <w:t>Click “OK” on the Security Warning window about unsigned content, then click “Yes” to restart OSATE.</w:t>
+      </w:r>
+    </w:p>
+    <w:p>
+      <w:pPr>
+        <w:jc w:val="center"/>
+      </w:pPr>
+      <w:r>
+        <w:rPr>
+          <w:noProof/>
+        </w:rPr>
+        <w:drawing>
+          <wp:inline distT="0" distB="0" distL="0" distR="0" wp14:anchorId="25BC312F" wp14:editId="3FB78FD2">
+            <wp:extent cx="5455920" cy="1623060"/>
+            <wp:effectExtent l="0" t="0" r="0" b="0"/>
+            <wp:docPr id="13" name="Picture 13"/>
+            <wp:cNvGraphicFramePr>
+              <a:graphicFrameLocks xmlns:a="http://schemas.openxmlformats.org/drawingml/2006/main" noChangeAspect="1"/>
+            </wp:cNvGraphicFramePr>
+            <a:graphic xmlns:a="http://schemas.openxmlformats.org/drawingml/2006/main">
+              <a:graphicData uri="http://schemas.openxmlformats.org/drawingml/2006/picture">
+                <pic:pic xmlns:pic="http://schemas.openxmlformats.org/drawingml/2006/picture">
+                  <pic:nvPicPr>
+                    <pic:cNvPr id="0" name="Picture 13"/>
+                    <pic:cNvPicPr>
+                      <a:picLocks noChangeAspect="1" noChangeArrowheads="1"/>
+                    </pic:cNvPicPr>
+                  </pic:nvPicPr>
+                  <pic:blipFill>
+                    <a:blip r:embed="rId20">
+                      <a:extLst>
+                        <a:ext uri="{28A0092B-C50C-407E-A947-70E740481C1C}">
+                          <a14:useLocalDpi xmlns:a14="http://schemas.microsoft.com/office/drawing/2010/main" val="0"/>
+                        </a:ext>
+                      </a:extLst>
+                    </a:blip>
+                    <a:srcRect/>
+                    <a:stretch>
+                      <a:fillRect/>
+                    </a:stretch>
+                  </pic:blipFill>
+                  <pic:spPr bwMode="auto">
+                    <a:xfrm>
+                      <a:off x="0" y="0"/>
+                      <a:ext cx="5455920" cy="1623060"/>
+                    </a:xfrm>
+                    <a:prstGeom prst="rect">
+                      <a:avLst/>
+                    </a:prstGeom>
+                    <a:noFill/>
+                    <a:ln>
+                      <a:noFill/>
+                    </a:ln>
+                  </pic:spPr>
+                </pic:pic>
+              </a:graphicData>
+            </a:graphic>
+          </wp:inline>
+        </w:drawing>
+      </w:r>
+    </w:p>
+    <w:p>
+      <w:pPr>
+        <w:rPr>
+          <w:rFonts w:asciiTheme="majorHAnsi" w:eastAsiaTheme="majorEastAsia" w:hAnsiTheme="majorHAnsi" w:cstheme="majorBidi"/>
+          <w:color w:val="2E74B5" w:themeColor="accent1" w:themeShade="BF"/>
+          <w:sz w:val="32"/>
+          <w:szCs w:val="32"/>
+        </w:rPr>
+      </w:pPr>
+      <w:r>
+        <w:br w:type="page"/>
+      </w:r>
+    </w:p>
+    <w:p>
+      <w:pPr>
+        <w:pStyle w:val="Heading1"/>
+      </w:pPr>
+      <w:bookmarkStart w:id="10" w:name="_Toc482882967"/>
+      <w:r>
+        <w:lastRenderedPageBreak/>
+        <w:t xml:space="preserve">Check </w:t>
+      </w:r>
+      <w:r>
+        <w:t>Tool Versions Installed</w:t>
+      </w:r>
+      <w:bookmarkEnd w:id="8"/>
+      <w:bookmarkEnd w:id="10"/>
+    </w:p>
+    <w:p>
+      <w:r>
+        <w:t>To view the plug-ins that are installed, select</w:t>
+      </w:r>
+      <w:r>
+        <w:t xml:space="preserve"> the “Help” -&gt; “Installation Details”</w:t>
+      </w:r>
+      <w:r>
+        <w:t xml:space="preserve"> from the menu. The list should look similar to</w:t>
+      </w:r>
+      <w:r>
+        <w:t xml:space="preserve"> the following figure:</w:t>
+      </w:r>
+    </w:p>
+    <w:p>
+      <w:r>
+        <w:rPr>
+          <w:noProof/>
+        </w:rPr>
+        <w:drawing>
+          <wp:inline distT="0" distB="0" distL="0" distR="0" wp14:anchorId="40B74EDD" wp14:editId="42905412">
+            <wp:extent cx="5943600" cy="3210560"/>
+            <wp:effectExtent l="0" t="0" r="0" b="8890"/>
+            <wp:docPr id="28" name="Picture 28"/>
+            <wp:cNvGraphicFramePr>
+              <a:graphicFrameLocks xmlns:a="http://schemas.openxmlformats.org/drawingml/2006/main" noChangeAspect="1"/>
+            </wp:cNvGraphicFramePr>
+            <a:graphic xmlns:a="http://schemas.openxmlformats.org/drawingml/2006/main">
+              <a:graphicData uri="http://schemas.openxmlformats.org/drawingml/2006/picture">
+                <pic:pic xmlns:pic="http://schemas.openxmlformats.org/drawingml/2006/picture">
+                  <pic:nvPicPr>
+                    <pic:cNvPr id="1" name=""/>
+                    <pic:cNvPicPr/>
+                  </pic:nvPicPr>
+                  <pic:blipFill>
+                    <a:blip r:embed="rId21"/>
+                    <a:stretch>
+                      <a:fillRect/>
+                    </a:stretch>
+                  </pic:blipFill>
+                  <pic:spPr>
+                    <a:xfrm>
+                      <a:off x="0" y="0"/>
+                      <a:ext cx="5943600" cy="3210560"/>
+                    </a:xfrm>
+                    <a:prstGeom prst="rect">
+                      <a:avLst/>
+                    </a:prstGeom>
+                  </pic:spPr>
+                </pic:pic>
+              </a:graphicData>
+            </a:graphic>
+          </wp:inline>
+        </w:drawing>
+      </w:r>
+    </w:p>
+    <w:p>
+      <w:pPr>
+        <w:rPr>
+          <w:rFonts w:asciiTheme="majorHAnsi" w:eastAsiaTheme="majorEastAsia" w:hAnsiTheme="majorHAnsi" w:cstheme="majorBidi"/>
+          <w:color w:val="2E74B5" w:themeColor="accent1" w:themeShade="BF"/>
+          <w:sz w:val="32"/>
+          <w:szCs w:val="32"/>
+        </w:rPr>
+      </w:pPr>
+      <w:bookmarkStart w:id="11" w:name="_Toc477419568"/>
+      <w:r>
+        <w:br w:type="page"/>
+      </w:r>
+    </w:p>
+    <w:p>
+      <w:pPr>
+        <w:pStyle w:val="Heading1"/>
+      </w:pPr>
+      <w:bookmarkStart w:id="12" w:name="_Toc482882968"/>
+      <w:r>
+        <w:lastRenderedPageBreak/>
+        <w:t>Set OSATE Preferences</w:t>
+      </w:r>
+      <w:bookmarkEnd w:id="11"/>
+      <w:r>
+        <w:t xml:space="preserve"> for AGREE</w:t>
+      </w:r>
+      <w:bookmarkEnd w:id="12"/>
+    </w:p>
+    <w:p>
+      <w:r>
+        <w:t>In OSATE, select Window -&gt; Preferences -&gt; Agree -&gt; Analysis. In the Analysis panel, the analysis settings should have JKind as the Model Checker Setting. For SMT Solver</w:t>
+      </w:r>
+      <w:r>
+        <w:t>,</w:t>
+      </w:r>
+      <w:r>
+        <w:t xml:space="preserve"> select “Z3”. </w:t>
+      </w:r>
+      <w:r>
+        <w:t>F</w:t>
+      </w:r>
+      <w:r>
+        <w:t>or the “Maximum Number of PDR Instances</w:t>
+      </w:r>
+      <w:r>
+        <w:t>,</w:t>
+      </w:r>
+      <w:r>
+        <w:t xml:space="preserve">” </w:t>
+      </w:r>
+      <w:r>
+        <w:t>s</w:t>
+      </w:r>
+      <w:r>
+        <w:t xml:space="preserve">pecify "2" </w:t>
+      </w:r>
+      <w:r>
+        <w:t>i</w:t>
+      </w:r>
+      <w:r>
+        <w:t xml:space="preserve">f </w:t>
+      </w:r>
+      <w:r>
+        <w:t xml:space="preserve">you have </w:t>
+      </w:r>
+      <w:r>
+        <w:t xml:space="preserve">more than four cores </w:t>
+      </w:r>
+      <w:r>
+        <w:t xml:space="preserve">on your </w:t>
+      </w:r>
+      <w:r>
+        <w:t>PC</w:t>
+      </w:r>
+      <w:r>
+        <w:t>, otherwise specify</w:t>
+      </w:r>
+      <w:r>
+        <w:t xml:space="preserve"> "1</w:t>
+      </w:r>
+      <w:r>
+        <w:t>.</w:t>
+      </w:r>
+      <w:r>
+        <w:t>"</w:t>
+      </w:r>
+      <w:r>
+        <w:rPr>
+          <w:rStyle w:val="FootnoteReference"/>
+        </w:rPr>
+        <w:footnoteReference w:id="4"/>
+      </w:r>
+      <w:r>
+        <w:t xml:space="preserve"> Finally, uncheck “Generate inductive counterexamples.”</w:t>
+      </w:r>
+      <w:r>
+        <w:rPr>
+          <w:rStyle w:val="FootnoteReference"/>
+        </w:rPr>
+        <w:footnoteReference w:id="5"/>
+      </w:r>
+    </w:p>
+    <w:p>
+      <w:r>
+        <w:rPr>
+          <w:noProof/>
+        </w:rPr>
+        <w:drawing>
+          <wp:inline distT="0" distB="0" distL="0" distR="0" wp14:anchorId="486263CD" wp14:editId="4A2CE7FA">
+            <wp:extent cx="5943600" cy="5109210"/>
+            <wp:effectExtent l="0" t="0" r="0" b="0"/>
+            <wp:docPr id="22" name="Picture 22"/>
+            <wp:cNvGraphicFramePr>
+              <a:graphicFrameLocks xmlns:a="http://schemas.openxmlformats.org/drawingml/2006/main" noChangeAspect="1"/>
+            </wp:cNvGraphicFramePr>
+            <a:graphic xmlns:a="http://schemas.openxmlformats.org/drawingml/2006/main">
+              <a:graphicData uri="http://schemas.openxmlformats.org/drawingml/2006/picture">
+                <pic:pic xmlns:pic="http://schemas.openxmlformats.org/drawingml/2006/picture">
+                  <pic:nvPicPr>
+                    <pic:cNvPr id="1" name=""/>
+                    <pic:cNvPicPr/>
+                  </pic:nvPicPr>
+                  <pic:blipFill>
+                    <a:blip r:embed="rId22"/>
+                    <a:stretch>
+                      <a:fillRect/>
+                    </a:stretch>
+                  </pic:blipFill>
+                  <pic:spPr>
+                    <a:xfrm>
+                      <a:off x="0" y="0"/>
+                      <a:ext cx="5943600" cy="5109210"/>
+                    </a:xfrm>
+                    <a:prstGeom prst="rect">
+                      <a:avLst/>
+                    </a:prstGeom>
+                  </pic:spPr>
+                </pic:pic>
+              </a:graphicData>
+            </a:graphic>
+          </wp:inline>
+        </w:drawing>
+      </w:r>
+    </w:p>
+    <w:p/>
+    <w:p>
+      <w:pPr>
+        <w:pStyle w:val="Heading1"/>
+      </w:pPr>
+      <w:bookmarkStart w:id="13" w:name="_Toc482882969"/>
+      <w:r>
+        <w:lastRenderedPageBreak/>
         <w:t xml:space="preserve">Import the </w:t>
       </w:r>
       <w:proofErr w:type="spellStart"/>
@@ -1058,11 +2115,23 @@
       <w:r>
         <w:t xml:space="preserve"> Project</w:t>
       </w:r>
-      <w:bookmarkEnd w:id="5"/>
-    </w:p>
-    <w:p>
-      <w:r>
-        <w:t>In OSATE, go to File -&gt; Import. Choose “Existing Projects into Workspace.” Click “Next &gt;”.</w:t>
+      <w:bookmarkEnd w:id="13"/>
+    </w:p>
+    <w:p>
+      <w:r>
+        <w:t xml:space="preserve">In OSATE, go to File -&gt; Import. </w:t>
+      </w:r>
+      <w:r>
+        <w:t>Select</w:t>
+      </w:r>
+      <w:r>
+        <w:t xml:space="preserve"> </w:t>
+      </w:r>
+      <w:r>
+        <w:t xml:space="preserve">General -&gt; </w:t>
+      </w:r>
+      <w:r>
+        <w:t>Existing Projects into Workspace. Click “Next &gt;”.</w:t>
       </w:r>
     </w:p>
     <w:p>
@@ -1086,7 +2155,7 @@
                     <pic:cNvPicPr/>
                   </pic:nvPicPr>
                   <pic:blipFill>
-                    <a:blip r:embed="rId10"/>
+                    <a:blip r:embed="rId23"/>
                     <a:stretch>
                       <a:fillRect/>
                     </a:stretch>
@@ -1109,59 +2178,59 @@
     </w:p>
     <w:p>
       <w:r>
+        <w:t xml:space="preserve">Browse to the </w:t>
+      </w:r>
+      <w:proofErr w:type="spellStart"/>
+      <w:r>
+        <w:t>AADL_Project</w:t>
+      </w:r>
+      <w:proofErr w:type="spellEnd"/>
+      <w:r>
+        <w:t xml:space="preserve"> directory under the </w:t>
+      </w:r>
+      <w:proofErr w:type="spellStart"/>
+      <w:r>
+        <w:t>OpenUxAS</w:t>
+      </w:r>
+      <w:proofErr w:type="spellEnd"/>
+      <w:r>
+        <w:t xml:space="preserve"> folder on the architecture branch of the </w:t>
+      </w:r>
+      <w:proofErr w:type="spellStart"/>
+      <w:r>
+        <w:t>OpenUxAS</w:t>
+      </w:r>
+      <w:proofErr w:type="spellEnd"/>
+      <w:r>
+        <w:t xml:space="preserve"> </w:t>
+      </w:r>
+      <w:proofErr w:type="spellStart"/>
+      <w:r>
+        <w:t>git</w:t>
+      </w:r>
+      <w:proofErr w:type="spellEnd"/>
+      <w:r>
+        <w:t xml:space="preserve"> repository. Select “</w:t>
+      </w:r>
+      <w:proofErr w:type="spellStart"/>
+      <w:r>
+        <w:t>UxAS</w:t>
+      </w:r>
+      <w:proofErr w:type="spellEnd"/>
+      <w:r>
+        <w:t>” and click “Finish.”</w:t>
+      </w:r>
+    </w:p>
+    <w:p>
+      <w:r>
+        <w:rPr>
+          <w:noProof/>
+        </w:rPr>
         <w:lastRenderedPageBreak/>
-        <w:t xml:space="preserve">Browse to the </w:t>
-      </w:r>
-      <w:proofErr w:type="spellStart"/>
-      <w:r>
-        <w:t>AADL_Project</w:t>
-      </w:r>
-      <w:proofErr w:type="spellEnd"/>
-      <w:r>
-        <w:t xml:space="preserve"> directory under the </w:t>
-      </w:r>
-      <w:proofErr w:type="spellStart"/>
-      <w:r>
-        <w:t>OpenUxAS</w:t>
-      </w:r>
-      <w:proofErr w:type="spellEnd"/>
-      <w:r>
-        <w:t xml:space="preserve"> folder on the architecture branch of the </w:t>
-      </w:r>
-      <w:proofErr w:type="spellStart"/>
-      <w:r>
-        <w:t>OpenUxAS</w:t>
-      </w:r>
-      <w:proofErr w:type="spellEnd"/>
-      <w:r>
-        <w:t xml:space="preserve"> </w:t>
-      </w:r>
-      <w:proofErr w:type="spellStart"/>
-      <w:r>
-        <w:t>git</w:t>
-      </w:r>
-      <w:proofErr w:type="spellEnd"/>
-      <w:r>
-        <w:t xml:space="preserve"> repository. Select “</w:t>
-      </w:r>
-      <w:proofErr w:type="spellStart"/>
-      <w:r>
-        <w:t>UxAS</w:t>
-      </w:r>
-      <w:proofErr w:type="spellEnd"/>
-      <w:r>
-        <w:t>” and click “Finish.”</w:t>
-      </w:r>
-    </w:p>
-    <w:p>
-      <w:r>
-        <w:rPr>
-          <w:noProof/>
-        </w:rPr>
         <w:drawing>
           <wp:inline distT="0" distB="0" distL="0" distR="0" wp14:anchorId="60AE5AA8" wp14:editId="25C4F529">
-            <wp:extent cx="5600700" cy="5705475"/>
-            <wp:effectExtent l="0" t="0" r="0" b="9525"/>
+            <wp:extent cx="4962525" cy="5055361"/>
+            <wp:effectExtent l="0" t="0" r="0" b="0"/>
             <wp:docPr id="2" name="Picture 2"/>
             <wp:cNvGraphicFramePr>
               <a:graphicFrameLocks xmlns:a="http://schemas.openxmlformats.org/drawingml/2006/main" noChangeAspect="1"/>
@@ -1174,7 +2243,7 @@
                     <pic:cNvPicPr/>
                   </pic:nvPicPr>
                   <pic:blipFill>
-                    <a:blip r:embed="rId11"/>
+                    <a:blip r:embed="rId24"/>
                     <a:stretch>
                       <a:fillRect/>
                     </a:stretch>
@@ -1182,7 +2251,7 @@
                   <pic:spPr>
                     <a:xfrm>
                       <a:off x="0" y="0"/>
-                      <a:ext cx="5600700" cy="5705475"/>
+                      <a:ext cx="4964634" cy="5057509"/>
                     </a:xfrm>
                     <a:prstGeom prst="rect">
                       <a:avLst/>
@@ -1214,10 +2283,10 @@
           <w:noProof/>
         </w:rPr>
         <w:drawing>
-          <wp:inline distT="0" distB="0" distL="0" distR="0" wp14:anchorId="312E6A7A" wp14:editId="097E08F6">
-            <wp:extent cx="2171700" cy="666750"/>
+          <wp:inline distT="0" distB="0" distL="0" distR="0" wp14:anchorId="242A7018" wp14:editId="2937EE93">
+            <wp:extent cx="2476500" cy="2514600"/>
             <wp:effectExtent l="0" t="0" r="0" b="0"/>
-            <wp:docPr id="3" name="Picture 3"/>
+            <wp:docPr id="23" name="Picture 23"/>
             <wp:cNvGraphicFramePr>
               <a:graphicFrameLocks xmlns:a="http://schemas.openxmlformats.org/drawingml/2006/main" noChangeAspect="1"/>
             </wp:cNvGraphicFramePr>
@@ -1229,7 +2298,7 @@
                     <pic:cNvPicPr/>
                   </pic:nvPicPr>
                   <pic:blipFill>
-                    <a:blip r:embed="rId12"/>
+                    <a:blip r:embed="rId25"/>
                     <a:stretch>
                       <a:fillRect/>
                     </a:stretch>
@@ -1237,7 +2306,7 @@
                   <pic:spPr>
                     <a:xfrm>
                       <a:off x="0" y="0"/>
-                      <a:ext cx="2171700" cy="666750"/>
+                      <a:ext cx="2476500" cy="2514600"/>
                     </a:xfrm>
                     <a:prstGeom prst="rect">
                       <a:avLst/>
@@ -1258,6 +2327,183 @@
     </w:sectPr>
   </w:body>
 </w:document>
+</file>
+
+<file path=word/endnotes.xml><?xml version="1.0" encoding="utf-8"?>
+<w:endnotes xmlns:wpc="http://schemas.microsoft.com/office/word/2010/wordprocessingCanvas" xmlns:mc="http://schemas.openxmlformats.org/markup-compatibility/2006" xmlns:o="urn:schemas-microsoft-com:office:office" xmlns:r="http://schemas.openxmlformats.org/officeDocument/2006/relationships" xmlns:m="http://schemas.openxmlformats.org/officeDocument/2006/math" xmlns:v="urn:schemas-microsoft-com:vml" xmlns:wp14="http://schemas.microsoft.com/office/word/2010/wordprocessingDrawing" xmlns:wp="http://schemas.openxmlformats.org/drawingml/2006/wordprocessingDrawing" xmlns:w10="urn:schemas-microsoft-com:office:word" xmlns:w="http://schemas.openxmlformats.org/wordprocessingml/2006/main" xmlns:w14="http://schemas.microsoft.com/office/word/2010/wordml" xmlns:w15="http://schemas.microsoft.com/office/word/2012/wordml" xmlns:wpg="http://schemas.microsoft.com/office/word/2010/wordprocessingGroup" xmlns:wpi="http://schemas.microsoft.com/office/word/2010/wordprocessingInk" xmlns:wne="http://schemas.microsoft.com/office/word/2006/wordml" xmlns:wps="http://schemas.microsoft.com/office/word/2010/wordprocessingShape" mc:Ignorable="w14 w15 wp14">
+  <w:endnote w:type="separator" w:id="-1">
+    <w:p>
+      <w:pPr>
+        <w:spacing w:after="0" w:line="240" w:lineRule="auto"/>
+      </w:pPr>
+      <w:r>
+        <w:separator/>
+      </w:r>
+    </w:p>
+  </w:endnote>
+  <w:endnote w:type="continuationSeparator" w:id="0">
+    <w:p>
+      <w:pPr>
+        <w:spacing w:after="0" w:line="240" w:lineRule="auto"/>
+      </w:pPr>
+      <w:r>
+        <w:continuationSeparator/>
+      </w:r>
+    </w:p>
+  </w:endnote>
+</w:endnotes>
+</file>
+
+<file path=word/footnotes.xml><?xml version="1.0" encoding="utf-8"?>
+<w:footnotes xmlns:wpc="http://schemas.microsoft.com/office/word/2010/wordprocessingCanvas" xmlns:mc="http://schemas.openxmlformats.org/markup-compatibility/2006" xmlns:o="urn:schemas-microsoft-com:office:office" xmlns:r="http://schemas.openxmlformats.org/officeDocument/2006/relationships" xmlns:m="http://schemas.openxmlformats.org/officeDocument/2006/math" xmlns:v="urn:schemas-microsoft-com:vml" xmlns:wp14="http://schemas.microsoft.com/office/word/2010/wordprocessingDrawing" xmlns:wp="http://schemas.openxmlformats.org/drawingml/2006/wordprocessingDrawing" xmlns:w10="urn:schemas-microsoft-com:office:word" xmlns:w="http://schemas.openxmlformats.org/wordprocessingml/2006/main" xmlns:w14="http://schemas.microsoft.com/office/word/2010/wordml" xmlns:w15="http://schemas.microsoft.com/office/word/2012/wordml" xmlns:wpg="http://schemas.microsoft.com/office/word/2010/wordprocessingGroup" xmlns:wpi="http://schemas.microsoft.com/office/word/2010/wordprocessingInk" xmlns:wne="http://schemas.microsoft.com/office/word/2006/wordml" xmlns:wps="http://schemas.microsoft.com/office/word/2010/wordprocessingShape" mc:Ignorable="w14 w15 wp14">
+  <w:footnote w:type="separator" w:id="-1">
+    <w:p>
+      <w:pPr>
+        <w:spacing w:after="0" w:line="240" w:lineRule="auto"/>
+      </w:pPr>
+      <w:r>
+        <w:separator/>
+      </w:r>
+    </w:p>
+  </w:footnote>
+  <w:footnote w:type="continuationSeparator" w:id="0">
+    <w:p>
+      <w:pPr>
+        <w:spacing w:after="0" w:line="240" w:lineRule="auto"/>
+      </w:pPr>
+      <w:r>
+        <w:continuationSeparator/>
+      </w:r>
+    </w:p>
+  </w:footnote>
+  <w:footnote w:id="1">
+    <w:p>
+      <w:r>
+        <w:rPr>
+          <w:rStyle w:val="FootnoteReference"/>
+        </w:rPr>
+        <w:footnoteRef/>
+      </w:r>
+      <w:r>
+        <w:t xml:space="preserve"> </w:t>
+      </w:r>
+      <w:r>
+        <w:t xml:space="preserve">Note: OSATE 2.2.2 is the latest stable release as of May 18, 2017. Additional stable versions of OSATE are available here: </w:t>
+      </w:r>
+      <w:hyperlink r:id="rId1" w:history="1">
+        <w:r>
+          <w:rPr>
+            <w:rStyle w:val="Hyperlink"/>
+          </w:rPr>
+          <w:t>http://aadl.info/aadl/osate/stable/</w:t>
+        </w:r>
+      </w:hyperlink>
+      <w:r>
+        <w:t>.</w:t>
+      </w:r>
+    </w:p>
+  </w:footnote>
+  <w:footnote w:id="2">
+    <w:p>
+      <w:r>
+        <w:rPr>
+          <w:rStyle w:val="FootnoteReference"/>
+        </w:rPr>
+        <w:footnoteRef/>
+      </w:r>
+      <w:r>
+        <w:t xml:space="preserve"> </w:t>
+      </w:r>
+      <w:r>
+        <w:t>Alternatively, if you already have OSATE 2 installed but want to update to the latest nightly build, click “Help” -&gt; “Install New Software …</w:t>
+      </w:r>
+      <w:proofErr w:type="gramStart"/>
+      <w:r>
+        <w:t>”.</w:t>
+      </w:r>
+      <w:proofErr w:type="gramEnd"/>
+      <w:r>
+        <w:t xml:space="preserve"> In the Install window, place the following update site link for OSATE to the “Work with” field, and hit the enter key:</w:t>
+      </w:r>
+      <w:r>
+        <w:t xml:space="preserve"> </w:t>
+      </w:r>
+      <w:hyperlink r:id="rId2" w:history="1">
+        <w:r>
+          <w:rPr>
+            <w:rStyle w:val="Hyperlink"/>
+          </w:rPr>
+          <w:t>http://aadl.info/aadl/osate/testing/update-site/</w:t>
+        </w:r>
+      </w:hyperlink>
+      <w:r>
+        <w:t xml:space="preserve">. </w:t>
+      </w:r>
+      <w:r>
+        <w:t>Select OSATE2 in the list and any features the installation program recommends as necessary. Accept the terms of license agreement for the tools, click “Finish”, and click “OK” on the Security Warning window about unsigned content, then click “Yes” to restart OSATE.</w:t>
+      </w:r>
+    </w:p>
+  </w:footnote>
+  <w:footnote w:id="3">
+    <w:p>
+      <w:r>
+        <w:rPr>
+          <w:rStyle w:val="FootnoteReference"/>
+        </w:rPr>
+        <w:footnoteRef/>
+      </w:r>
+      <w:r>
+        <w:t xml:space="preserve"> </w:t>
+      </w:r>
+      <w:r>
+        <w:t xml:space="preserve">Alternatively, if you wish, you can download Z3 directly from </w:t>
+      </w:r>
+      <w:hyperlink r:id="rId3" w:history="1">
+        <w:r>
+          <w:rPr>
+            <w:rStyle w:val="Hyperlink"/>
+          </w:rPr>
+          <w:t>https://github.com/Z3Prover/z3/releases</w:t>
+        </w:r>
+      </w:hyperlink>
+      <w:r>
+        <w:t xml:space="preserve"> and put it on your path. </w:t>
+      </w:r>
+    </w:p>
+  </w:footnote>
+  <w:footnote w:id="4">
+    <w:p>
+      <w:r>
+        <w:rPr>
+          <w:rStyle w:val="FootnoteReference"/>
+        </w:rPr>
+        <w:footnoteRef/>
+      </w:r>
+      <w:r>
+        <w:t xml:space="preserve"> </w:t>
+      </w:r>
+      <w:r>
+        <w:t>Note: Setting the number of PDR instances to the higher number allows coming up with better lemmas to prove properties, thus enabling giving definite answers (valid/invalid) for some properties with previously unknown verification results. However, this can make the verification run slower.</w:t>
+      </w:r>
+    </w:p>
+  </w:footnote>
+  <w:footnote w:id="5">
+    <w:p>
+      <w:pPr>
+        <w:pStyle w:val="FootnoteText"/>
+      </w:pPr>
+      <w:r>
+        <w:rPr>
+          <w:rStyle w:val="FootnoteReference"/>
+        </w:rPr>
+        <w:footnoteRef/>
+      </w:r>
+      <w:r>
+        <w:t xml:space="preserve"> Unchecking “Generate inductive counterexamples” will save analysis time. It can easily be turned back on if and when you wish to use them. (This is an advanced user feature.)</w:t>
+      </w:r>
+    </w:p>
+  </w:footnote>
+</w:footnotes>
 </file>
 
 <file path=word/numbering.xml><?xml version="1.0" encoding="utf-8"?>
@@ -1375,8 +2621,97 @@
       </w:rPr>
     </w:lvl>
   </w:abstractNum>
+  <w:abstractNum w:abstractNumId="1">
+    <w:nsid w:val="477175A8"/>
+    <w:multiLevelType w:val="hybridMultilevel"/>
+    <w:tmpl w:val="10BA32C4"/>
+    <w:lvl w:ilvl="0" w:tplc="0409000F">
+      <w:start w:val="1"/>
+      <w:numFmt w:val="decimal"/>
+      <w:lvlText w:val="%1."/>
+      <w:lvlJc w:val="left"/>
+      <w:pPr>
+        <w:ind w:left="360" w:hanging="360"/>
+      </w:pPr>
+    </w:lvl>
+    <w:lvl w:ilvl="1" w:tplc="04090019" w:tentative="1">
+      <w:start w:val="1"/>
+      <w:numFmt w:val="lowerLetter"/>
+      <w:lvlText w:val="%2."/>
+      <w:lvlJc w:val="left"/>
+      <w:pPr>
+        <w:ind w:left="1080" w:hanging="360"/>
+      </w:pPr>
+    </w:lvl>
+    <w:lvl w:ilvl="2" w:tplc="0409001B" w:tentative="1">
+      <w:start w:val="1"/>
+      <w:numFmt w:val="lowerRoman"/>
+      <w:lvlText w:val="%3."/>
+      <w:lvlJc w:val="right"/>
+      <w:pPr>
+        <w:ind w:left="1800" w:hanging="180"/>
+      </w:pPr>
+    </w:lvl>
+    <w:lvl w:ilvl="3" w:tplc="0409000F" w:tentative="1">
+      <w:start w:val="1"/>
+      <w:numFmt w:val="decimal"/>
+      <w:lvlText w:val="%4."/>
+      <w:lvlJc w:val="left"/>
+      <w:pPr>
+        <w:ind w:left="2520" w:hanging="360"/>
+      </w:pPr>
+    </w:lvl>
+    <w:lvl w:ilvl="4" w:tplc="04090019" w:tentative="1">
+      <w:start w:val="1"/>
+      <w:numFmt w:val="lowerLetter"/>
+      <w:lvlText w:val="%5."/>
+      <w:lvlJc w:val="left"/>
+      <w:pPr>
+        <w:ind w:left="3240" w:hanging="360"/>
+      </w:pPr>
+    </w:lvl>
+    <w:lvl w:ilvl="5" w:tplc="0409001B" w:tentative="1">
+      <w:start w:val="1"/>
+      <w:numFmt w:val="lowerRoman"/>
+      <w:lvlText w:val="%6."/>
+      <w:lvlJc w:val="right"/>
+      <w:pPr>
+        <w:ind w:left="3960" w:hanging="180"/>
+      </w:pPr>
+    </w:lvl>
+    <w:lvl w:ilvl="6" w:tplc="0409000F" w:tentative="1">
+      <w:start w:val="1"/>
+      <w:numFmt w:val="decimal"/>
+      <w:lvlText w:val="%7."/>
+      <w:lvlJc w:val="left"/>
+      <w:pPr>
+        <w:ind w:left="4680" w:hanging="360"/>
+      </w:pPr>
+    </w:lvl>
+    <w:lvl w:ilvl="7" w:tplc="04090019" w:tentative="1">
+      <w:start w:val="1"/>
+      <w:numFmt w:val="lowerLetter"/>
+      <w:lvlText w:val="%8."/>
+      <w:lvlJc w:val="left"/>
+      <w:pPr>
+        <w:ind w:left="5400" w:hanging="360"/>
+      </w:pPr>
+    </w:lvl>
+    <w:lvl w:ilvl="8" w:tplc="0409001B" w:tentative="1">
+      <w:start w:val="1"/>
+      <w:numFmt w:val="lowerRoman"/>
+      <w:lvlText w:val="%9."/>
+      <w:lvlJc w:val="right"/>
+      <w:pPr>
+        <w:ind w:left="6120" w:hanging="180"/>
+      </w:pPr>
+    </w:lvl>
+  </w:abstractNum>
   <w:num w:numId="1">
     <w:abstractNumId w:val="0"/>
+  </w:num>
+  <w:num w:numId="2">
+    <w:abstractNumId w:val="1"/>
   </w:num>
 </w:numbering>
 </file>
@@ -1947,6 +3282,57 @@
       <w:spacing w:after="100"/>
     </w:pPr>
   </w:style>
+  <w:style w:type="character" w:styleId="FollowedHyperlink">
+    <w:name w:val="FollowedHyperlink"/>
+    <w:basedOn w:val="DefaultParagraphFont"/>
+    <w:uiPriority w:val="99"/>
+    <w:semiHidden/>
+    <w:unhideWhenUsed/>
+    <w:rsid w:val="00345C5A"/>
+    <w:rPr>
+      <w:color w:val="954F72" w:themeColor="followedHyperlink"/>
+      <w:u w:val="single"/>
+    </w:rPr>
+  </w:style>
+  <w:style w:type="paragraph" w:styleId="FootnoteText">
+    <w:name w:val="footnote text"/>
+    <w:basedOn w:val="Normal"/>
+    <w:link w:val="FootnoteTextChar"/>
+    <w:uiPriority w:val="99"/>
+    <w:semiHidden/>
+    <w:unhideWhenUsed/>
+    <w:rsid w:val="0041104E"/>
+    <w:pPr>
+      <w:spacing w:after="0" w:line="240" w:lineRule="auto"/>
+    </w:pPr>
+    <w:rPr>
+      <w:sz w:val="20"/>
+      <w:szCs w:val="20"/>
+    </w:rPr>
+  </w:style>
+  <w:style w:type="character" w:customStyle="1" w:styleId="FootnoteTextChar">
+    <w:name w:val="Footnote Text Char"/>
+    <w:basedOn w:val="DefaultParagraphFont"/>
+    <w:link w:val="FootnoteText"/>
+    <w:uiPriority w:val="99"/>
+    <w:semiHidden/>
+    <w:rsid w:val="0041104E"/>
+    <w:rPr>
+      <w:sz w:val="20"/>
+      <w:szCs w:val="20"/>
+    </w:rPr>
+  </w:style>
+  <w:style w:type="character" w:styleId="FootnoteReference">
+    <w:name w:val="footnote reference"/>
+    <w:basedOn w:val="DefaultParagraphFont"/>
+    <w:uiPriority w:val="99"/>
+    <w:semiHidden/>
+    <w:unhideWhenUsed/>
+    <w:rsid w:val="0041104E"/>
+    <w:rPr>
+      <w:vertAlign w:val="superscript"/>
+    </w:rPr>
+  </w:style>
 </w:styles>
 </file>
 
@@ -2216,7 +3602,7 @@
 </file>
 
 <file path=customXml/itemProps1.xml><?xml version="1.0" encoding="utf-8"?>
-<ds:datastoreItem xmlns:ds="http://schemas.openxmlformats.org/officeDocument/2006/customXml" ds:itemID="{DD9029CE-B524-406B-9780-FE35DF7F2B2E}">
+<ds:datastoreItem xmlns:ds="http://schemas.openxmlformats.org/officeDocument/2006/customXml" ds:itemID="{10837F5E-4099-4D36-A86A-1D943C817A50}">
   <ds:schemaRefs>
     <ds:schemaRef ds:uri="http://schemas.openxmlformats.org/officeDocument/2006/bibliography"/>
   </ds:schemaRefs>

</xml_diff>

<commit_message>
Adding a sandbox project and updating the instructions
</commit_message>
<xml_diff>
--- a/AADL_project/doc/Tool_Installation_and_Setup_Instructions.docx
+++ b/AADL_project/doc/Tool_Installation_and_Setup_Instructions.docx
@@ -6,8 +6,6 @@
       <w:pPr>
         <w:pStyle w:val="Title"/>
       </w:pPr>
-      <w:bookmarkStart w:id="0" w:name="_GoBack"/>
-      <w:bookmarkEnd w:id="0"/>
       <w:r>
         <w:t>Tool Installation and Setup Instructions</w:t>
       </w:r>
@@ -20,13 +18,8 @@
         <w:t>AADL Architecture Models</w:t>
       </w:r>
       <w:r>
-        <w:t xml:space="preserve"> for </w:t>
-      </w:r>
-      <w:proofErr w:type="spellStart"/>
-      <w:r>
-        <w:t>UxAS</w:t>
-      </w:r>
-      <w:proofErr w:type="spellEnd"/>
+        <w:t xml:space="preserve"> for UxAS</w:t>
+      </w:r>
     </w:p>
     <w:sdt>
       <w:sdtPr>
@@ -704,47 +697,21 @@
       <w:pPr>
         <w:pStyle w:val="Heading1"/>
       </w:pPr>
-      <w:bookmarkStart w:id="1" w:name="_Toc482882961"/>
+      <w:bookmarkStart w:id="0" w:name="_Toc482882961"/>
       <w:r>
         <w:t xml:space="preserve">Installing and Working with </w:t>
       </w:r>
-      <w:proofErr w:type="spellStart"/>
       <w:r>
         <w:t>Git</w:t>
       </w:r>
-      <w:bookmarkEnd w:id="1"/>
-      <w:proofErr w:type="spellEnd"/>
-    </w:p>
-    <w:p>
-      <w:r>
-        <w:t xml:space="preserve">If you are new to </w:t>
-      </w:r>
-      <w:proofErr w:type="spellStart"/>
-      <w:r>
-        <w:t>git</w:t>
-      </w:r>
-      <w:proofErr w:type="spellEnd"/>
-      <w:r>
-        <w:t>, a</w:t>
-      </w:r>
-      <w:r>
-        <w:t xml:space="preserve"> </w:t>
-      </w:r>
-      <w:proofErr w:type="spellStart"/>
-      <w:r>
-        <w:t>noteable</w:t>
-      </w:r>
-      <w:proofErr w:type="spellEnd"/>
-      <w:r>
-        <w:t xml:space="preserve"> difference from other version control tools like Subversion is that with </w:t>
-      </w:r>
-      <w:proofErr w:type="spellStart"/>
-      <w:r>
-        <w:t>git</w:t>
-      </w:r>
-      <w:proofErr w:type="spellEnd"/>
-      <w:r>
-        <w:t xml:space="preserve"> you have both a local repository </w:t>
+      <w:bookmarkEnd w:id="0"/>
+    </w:p>
+    <w:p>
+      <w:r>
+        <w:t>If you are new to git, a</w:t>
+      </w:r>
+      <w:r>
+        <w:t xml:space="preserve"> noteable difference from other version control tools like Subversion is that with git you have both a local repository </w:t>
       </w:r>
       <w:r>
         <w:t xml:space="preserve">(that only you can see) </w:t>
@@ -767,23 +734,7 @@
     </w:p>
     <w:p>
       <w:r>
-        <w:t xml:space="preserve">Here are some references for installing </w:t>
-      </w:r>
-      <w:proofErr w:type="spellStart"/>
-      <w:r>
-        <w:t>git</w:t>
-      </w:r>
-      <w:proofErr w:type="spellEnd"/>
-      <w:r>
-        <w:t xml:space="preserve"> and working with a </w:t>
-      </w:r>
-      <w:proofErr w:type="spellStart"/>
-      <w:r>
-        <w:t>git</w:t>
-      </w:r>
-      <w:proofErr w:type="spellEnd"/>
-      <w:r>
-        <w:t xml:space="preserve"> repository:</w:t>
+        <w:t>Here are some references for installing git and working with a git repository:</w:t>
       </w:r>
     </w:p>
     <w:p>
@@ -821,13 +772,8 @@
           <w:numId w:val="1"/>
         </w:numPr>
       </w:pPr>
-      <w:proofErr w:type="spellStart"/>
-      <w:r>
-        <w:t>Git</w:t>
-      </w:r>
-      <w:proofErr w:type="spellEnd"/>
-      <w:r>
-        <w:t xml:space="preserve"> Cheat Sheet: </w:t>
+      <w:r>
+        <w:t xml:space="preserve">Git Cheat Sheet: </w:t>
       </w:r>
       <w:hyperlink r:id="rId9" w:history="1">
         <w:r>
@@ -884,13 +830,8 @@
           <w:numId w:val="1"/>
         </w:numPr>
       </w:pPr>
-      <w:proofErr w:type="spellStart"/>
-      <w:r>
-        <w:t>git</w:t>
-      </w:r>
-      <w:proofErr w:type="spellEnd"/>
-      <w:r>
-        <w:t xml:space="preserve"> pull (update your local repository)</w:t>
+      <w:r>
+        <w:t>git pull (update your local repository)</w:t>
       </w:r>
     </w:p>
     <w:p>
@@ -901,13 +842,8 @@
           <w:numId w:val="1"/>
         </w:numPr>
       </w:pPr>
-      <w:proofErr w:type="spellStart"/>
-      <w:r>
-        <w:t>git</w:t>
-      </w:r>
-      <w:proofErr w:type="spellEnd"/>
-      <w:r>
-        <w:t xml:space="preserve"> status (compare the status of your working </w:t>
+      <w:r>
+        <w:t xml:space="preserve">git status (compare the status of your working </w:t>
       </w:r>
       <w:r>
         <w:t>directory</w:t>
@@ -924,13 +860,8 @@
           <w:numId w:val="1"/>
         </w:numPr>
       </w:pPr>
-      <w:proofErr w:type="spellStart"/>
-      <w:r>
-        <w:t>git</w:t>
-      </w:r>
-      <w:proofErr w:type="spellEnd"/>
-      <w:r>
-        <w:t xml:space="preserve"> add –A (add all your new files to your local repository)</w:t>
+      <w:r>
+        <w:t>git add –A (add all your new files to your local repository)</w:t>
       </w:r>
     </w:p>
     <w:p>
@@ -941,13 +872,8 @@
           <w:numId w:val="1"/>
         </w:numPr>
       </w:pPr>
-      <w:proofErr w:type="spellStart"/>
-      <w:r>
-        <w:t>git</w:t>
-      </w:r>
-      <w:proofErr w:type="spellEnd"/>
-      <w:r>
-        <w:t xml:space="preserve"> commit </w:t>
+      <w:r>
+        <w:t xml:space="preserve">git commit </w:t>
       </w:r>
       <w:r>
         <w:t xml:space="preserve">–a </w:t>
@@ -970,13 +896,8 @@
           <w:numId w:val="1"/>
         </w:numPr>
       </w:pPr>
-      <w:proofErr w:type="spellStart"/>
-      <w:r>
-        <w:t>git</w:t>
-      </w:r>
-      <w:proofErr w:type="spellEnd"/>
-      <w:r>
-        <w:t xml:space="preserve"> push (push your changes to the </w:t>
+      <w:r>
+        <w:t xml:space="preserve">git push (push your changes to the </w:t>
       </w:r>
       <w:r>
         <w:t>global repository</w:t>
@@ -1002,37 +923,16 @@
       <w:pPr>
         <w:pStyle w:val="Heading1"/>
       </w:pPr>
-      <w:bookmarkStart w:id="2" w:name="_Toc482882962"/>
+      <w:bookmarkStart w:id="1" w:name="_Toc482882962"/>
       <w:r>
         <w:lastRenderedPageBreak/>
-        <w:t xml:space="preserve">Checkout the Architecture Branch of </w:t>
-      </w:r>
-      <w:proofErr w:type="spellStart"/>
-      <w:r>
-        <w:t>OpenUxAS</w:t>
-      </w:r>
-      <w:bookmarkEnd w:id="2"/>
-      <w:proofErr w:type="spellEnd"/>
-    </w:p>
-    <w:p>
-      <w:r>
-        <w:t xml:space="preserve">If you haven’t already done so, first clone the </w:t>
-      </w:r>
-      <w:proofErr w:type="spellStart"/>
-      <w:r>
-        <w:t>OpenUxAS</w:t>
-      </w:r>
-      <w:proofErr w:type="spellEnd"/>
-      <w:r>
-        <w:t xml:space="preserve"> repository. (You will need to have </w:t>
-      </w:r>
-      <w:proofErr w:type="spellStart"/>
-      <w:r>
-        <w:t>git</w:t>
-      </w:r>
-      <w:proofErr w:type="spellEnd"/>
-      <w:r>
-        <w:t xml:space="preserve"> installed.)</w:t>
+        <w:t>Checkout the Architecture Branch of OpenUxAS</w:t>
+      </w:r>
+      <w:bookmarkEnd w:id="1"/>
+    </w:p>
+    <w:p>
+      <w:r>
+        <w:t>If you haven’t already done so, first clone the OpenUxAS repository. (You will need to have git installed.)</w:t>
       </w:r>
     </w:p>
     <w:p>
@@ -1049,27 +949,7 @@
           <w:sz w:val="18"/>
           <w:szCs w:val="18"/>
         </w:rPr>
-        <w:t xml:space="preserve">$ </w:t>
-      </w:r>
-      <w:proofErr w:type="spellStart"/>
-      <w:proofErr w:type="gramStart"/>
-      <w:r>
-        <w:rPr>
-          <w:rFonts w:ascii="Lucida Console" w:hAnsi="Lucida Console" w:cs="Lucida Console"/>
-          <w:sz w:val="18"/>
-          <w:szCs w:val="18"/>
-        </w:rPr>
-        <w:t>git</w:t>
-      </w:r>
-      <w:proofErr w:type="spellEnd"/>
-      <w:proofErr w:type="gramEnd"/>
-      <w:r>
-        <w:rPr>
-          <w:rFonts w:ascii="Lucida Console" w:hAnsi="Lucida Console" w:cs="Lucida Console"/>
-          <w:sz w:val="18"/>
-          <w:szCs w:val="18"/>
-        </w:rPr>
-        <w:t xml:space="preserve"> clone </w:t>
+        <w:t xml:space="preserve">$ git clone </w:t>
       </w:r>
       <w:hyperlink r:id="rId11" w:history="1">
         <w:r>
@@ -1085,15 +965,7 @@
     </w:p>
     <w:p>
       <w:r>
-        <w:t xml:space="preserve">Next, change to the </w:t>
-      </w:r>
-      <w:proofErr w:type="spellStart"/>
-      <w:r>
-        <w:t>OpenUxAS</w:t>
-      </w:r>
-      <w:proofErr w:type="spellEnd"/>
-      <w:r>
-        <w:t xml:space="preserve"> directory.</w:t>
+        <w:t>Next, change to the OpenUxAS directory.</w:t>
       </w:r>
     </w:p>
     <w:p>
@@ -1103,43 +975,7 @@
           <w:sz w:val="18"/>
           <w:szCs w:val="18"/>
         </w:rPr>
-        <w:t xml:space="preserve">$ </w:t>
-      </w:r>
-      <w:proofErr w:type="gramStart"/>
-      <w:r>
-        <w:rPr>
-          <w:rFonts w:ascii="Lucida Console" w:hAnsi="Lucida Console" w:cs="Lucida Console"/>
-          <w:sz w:val="18"/>
-          <w:szCs w:val="18"/>
-        </w:rPr>
-        <w:t>cd</w:t>
-      </w:r>
-      <w:proofErr w:type="gramEnd"/>
-      <w:r>
-        <w:rPr>
-          <w:rFonts w:ascii="Lucida Console" w:hAnsi="Lucida Console" w:cs="Lucida Console"/>
-          <w:sz w:val="18"/>
-          <w:szCs w:val="18"/>
-        </w:rPr>
-        <w:t xml:space="preserve"> </w:t>
-      </w:r>
-      <w:proofErr w:type="spellStart"/>
-      <w:r>
-        <w:rPr>
-          <w:rFonts w:ascii="Lucida Console" w:hAnsi="Lucida Console" w:cs="Lucida Console"/>
-          <w:sz w:val="18"/>
-          <w:szCs w:val="18"/>
-        </w:rPr>
-        <w:t>OpenUxAS</w:t>
-      </w:r>
-      <w:proofErr w:type="spellEnd"/>
-      <w:r>
-        <w:rPr>
-          <w:rFonts w:ascii="Lucida Console" w:hAnsi="Lucida Console" w:cs="Lucida Console"/>
-          <w:sz w:val="18"/>
-          <w:szCs w:val="18"/>
-        </w:rPr>
-        <w:t>/</w:t>
+        <w:t>$ cd OpenUxAS/</w:t>
       </w:r>
     </w:p>
     <w:p>
@@ -1165,27 +1001,7 @@
           <w:sz w:val="18"/>
           <w:szCs w:val="18"/>
         </w:rPr>
-        <w:t xml:space="preserve">$ </w:t>
-      </w:r>
-      <w:proofErr w:type="spellStart"/>
-      <w:proofErr w:type="gramStart"/>
-      <w:r>
-        <w:rPr>
-          <w:rFonts w:ascii="Lucida Console" w:hAnsi="Lucida Console" w:cs="Lucida Console"/>
-          <w:sz w:val="18"/>
-          <w:szCs w:val="18"/>
-        </w:rPr>
-        <w:t>git</w:t>
-      </w:r>
-      <w:proofErr w:type="spellEnd"/>
-      <w:proofErr w:type="gramEnd"/>
-      <w:r>
-        <w:rPr>
-          <w:rFonts w:ascii="Lucida Console" w:hAnsi="Lucida Console" w:cs="Lucida Console"/>
-          <w:sz w:val="18"/>
-          <w:szCs w:val="18"/>
-        </w:rPr>
-        <w:t xml:space="preserve"> checkout architecture</w:t>
+        <w:t>$ git checkout architecture</w:t>
       </w:r>
     </w:p>
     <w:p>
@@ -1252,23 +1068,15 @@
       <w:pPr>
         <w:pStyle w:val="Heading1"/>
       </w:pPr>
-      <w:bookmarkStart w:id="3" w:name="_Toc482882963"/>
+      <w:bookmarkStart w:id="2" w:name="_Toc482882963"/>
       <w:r>
         <w:t>Open the Most Recent Installation and Setup Instructions</w:t>
       </w:r>
-      <w:bookmarkEnd w:id="3"/>
-    </w:p>
-    <w:p>
-      <w:r>
-        <w:t xml:space="preserve">If you opened this document from an up-to-date architecture branch of the </w:t>
-      </w:r>
-      <w:proofErr w:type="spellStart"/>
-      <w:r>
-        <w:t>OpenUxAS</w:t>
-      </w:r>
-      <w:proofErr w:type="spellEnd"/>
-      <w:r>
-        <w:t xml:space="preserve"> repository, you already have the latest version of the instructions and can skip this section. </w:t>
+      <w:bookmarkEnd w:id="2"/>
+    </w:p>
+    <w:p>
+      <w:r>
+        <w:t xml:space="preserve">If you opened this document from an up-to-date architecture branch of the OpenUxAS repository, you already have the latest version of the instructions and can skip this section. </w:t>
       </w:r>
     </w:p>
     <w:p>
@@ -1278,41 +1086,13 @@
       <w:r>
         <w:t xml:space="preserve">pen the “Tool_Installation_and_Setup_Instructions.docx” document in </w:t>
       </w:r>
-      <w:proofErr w:type="spellStart"/>
       <w:r>
         <w:rPr>
           <w:rFonts w:ascii="Lucida Console" w:hAnsi="Lucida Console" w:cs="Lucida Console"/>
           <w:sz w:val="18"/>
           <w:szCs w:val="18"/>
         </w:rPr>
-        <w:t>OpenUxAS</w:t>
-      </w:r>
-      <w:proofErr w:type="spellEnd"/>
-      <w:r>
-        <w:rPr>
-          <w:rFonts w:ascii="Lucida Console" w:hAnsi="Lucida Console" w:cs="Lucida Console"/>
-          <w:sz w:val="18"/>
-          <w:szCs w:val="18"/>
-        </w:rPr>
-        <w:t>/</w:t>
-      </w:r>
-      <w:proofErr w:type="spellStart"/>
-      <w:r>
-        <w:rPr>
-          <w:rFonts w:ascii="Lucida Console" w:hAnsi="Lucida Console" w:cs="Lucida Console"/>
-          <w:sz w:val="18"/>
-          <w:szCs w:val="18"/>
-        </w:rPr>
-        <w:t>AADL_project</w:t>
-      </w:r>
-      <w:proofErr w:type="spellEnd"/>
-      <w:r>
-        <w:rPr>
-          <w:rFonts w:ascii="Lucida Console" w:hAnsi="Lucida Console" w:cs="Lucida Console"/>
-          <w:sz w:val="18"/>
-          <w:szCs w:val="18"/>
-        </w:rPr>
-        <w:t xml:space="preserve">/doc </w:t>
+        <w:t xml:space="preserve">OpenUxAS/AADL_project/doc </w:t>
       </w:r>
       <w:r>
         <w:t>to view the latest version of this document.</w:t>
@@ -1325,13 +1105,13 @@
       <w:pPr>
         <w:pStyle w:val="Heading1"/>
       </w:pPr>
-      <w:bookmarkStart w:id="4" w:name="_Toc477419561"/>
-      <w:bookmarkStart w:id="5" w:name="_Toc482882964"/>
+      <w:bookmarkStart w:id="3" w:name="_Toc477419561"/>
+      <w:bookmarkStart w:id="4" w:name="_Toc482882964"/>
       <w:r>
         <w:t>Install Java</w:t>
       </w:r>
+      <w:bookmarkEnd w:id="3"/>
       <w:bookmarkEnd w:id="4"/>
-      <w:bookmarkEnd w:id="5"/>
     </w:p>
     <w:p>
       <w:r>
@@ -1342,13 +1122,7 @@
           <w:rPr>
             <w:rStyle w:val="Hyperlink"/>
           </w:rPr>
-          <w:t>http://www.oracle.com/techn</w:t>
-        </w:r>
-        <w:r>
-          <w:rPr>
-            <w:rStyle w:val="Hyperlink"/>
-          </w:rPr>
-          <w:t>etwork/java/javase/downloads/jre8-downloads-2133155.html</w:t>
+          <w:t>http://www.oracle.com/technetwork/java/javase/downloads/jre8-downloads-2133155.html</w:t>
         </w:r>
       </w:hyperlink>
     </w:p>
@@ -1429,7 +1203,7 @@
           <w:szCs w:val="32"/>
         </w:rPr>
       </w:pPr>
-      <w:bookmarkStart w:id="6" w:name="_Toc477419562"/>
+      <w:bookmarkStart w:id="5" w:name="_Toc477419562"/>
       <w:r>
         <w:br w:type="page"/>
       </w:r>
@@ -1438,16 +1212,16 @@
       <w:pPr>
         <w:pStyle w:val="Heading1"/>
       </w:pPr>
-      <w:bookmarkStart w:id="7" w:name="_Toc482882965"/>
+      <w:bookmarkStart w:id="6" w:name="_Toc482882965"/>
       <w:r>
         <w:lastRenderedPageBreak/>
         <w:t>Install OSATE</w:t>
       </w:r>
+      <w:bookmarkEnd w:id="5"/>
+      <w:r>
+        <w:t xml:space="preserve"> and Select a Workspace</w:t>
+      </w:r>
       <w:bookmarkEnd w:id="6"/>
-      <w:r>
-        <w:t xml:space="preserve"> and Select a Workspace</w:t>
-      </w:r>
-      <w:bookmarkEnd w:id="7"/>
     </w:p>
     <w:p>
       <w:r>
@@ -1573,7 +1347,7 @@
           <w:szCs w:val="32"/>
         </w:rPr>
       </w:pPr>
-      <w:bookmarkStart w:id="8" w:name="_Toc477419567"/>
+      <w:bookmarkStart w:id="7" w:name="_Toc477419567"/>
       <w:r>
         <w:br w:type="page"/>
       </w:r>
@@ -1582,7 +1356,7 @@
       <w:pPr>
         <w:pStyle w:val="Heading1"/>
       </w:pPr>
-      <w:bookmarkStart w:id="9" w:name="_Toc482882966"/>
+      <w:bookmarkStart w:id="8" w:name="_Toc482882966"/>
       <w:r>
         <w:lastRenderedPageBreak/>
         <w:t xml:space="preserve">Install </w:t>
@@ -1590,7 +1364,7 @@
       <w:r>
         <w:t>the Z3 Plugin (used by AGREE)</w:t>
       </w:r>
-      <w:bookmarkEnd w:id="9"/>
+      <w:bookmarkEnd w:id="8"/>
     </w:p>
     <w:p>
       <w:r>
@@ -1608,30 +1382,12 @@
     </w:p>
     <w:p>
       <w:r>
-        <w:t>Select</w:t>
-      </w:r>
-      <w:r>
-        <w:t xml:space="preserve"> “Help” </w:t>
-      </w:r>
-      <w:r>
-        <w:t>-&gt;</w:t>
-      </w:r>
-      <w:r>
-        <w:t xml:space="preserve"> “Install New Software…”</w:t>
-      </w:r>
-      <w:r>
-        <w:t xml:space="preserve"> from the OSATE menu.</w:t>
-      </w:r>
-    </w:p>
-    <w:p>
-      <w:r>
-        <w:t xml:space="preserve">In the Install window, place the following update site link for </w:t>
-      </w:r>
-      <w:r>
-        <w:t>Z3 into</w:t>
-      </w:r>
-      <w:r>
-        <w:t xml:space="preserve"> the “Work with” field, and hit the enter key:</w:t>
+        <w:t>Select “Help” -&gt; “Install New Software…” from the OSATE menu.</w:t>
+      </w:r>
+    </w:p>
+    <w:p>
+      <w:r>
+        <w:t>In the Install window, place the following update site link for Z3 into the “Work with” field, and hit the enter key:</w:t>
       </w:r>
     </w:p>
     <w:p>
@@ -1654,10 +1410,7 @@
     </w:p>
     <w:p>
       <w:r>
-        <w:t>From the drop-down menu under SMACCM, s</w:t>
-      </w:r>
-      <w:r>
-        <w:t>elect “Z3 Plugin” and click “Next”.</w:t>
+        <w:t>From the drop-down menu under SMACCM, select “Z3 Plugin” and click “Next”.</w:t>
       </w:r>
     </w:p>
     <w:p>
@@ -1757,10 +1510,7 @@
     </w:p>
     <w:p>
       <w:r>
-        <w:t>Accept the terms of license agreement for the tools, and click “Finish</w:t>
-      </w:r>
-      <w:r>
-        <w:t xml:space="preserve">.” </w:t>
+        <w:t xml:space="preserve">Accept the terms of license agreement for the tools, and click “Finish.” </w:t>
       </w:r>
     </w:p>
     <w:p>
@@ -1885,16 +1635,13 @@
       <w:pPr>
         <w:pStyle w:val="Heading1"/>
       </w:pPr>
-      <w:bookmarkStart w:id="10" w:name="_Toc482882967"/>
+      <w:bookmarkStart w:id="9" w:name="_Toc482882967"/>
       <w:r>
         <w:lastRenderedPageBreak/>
-        <w:t xml:space="preserve">Check </w:t>
-      </w:r>
-      <w:r>
-        <w:t>Tool Versions Installed</w:t>
-      </w:r>
-      <w:bookmarkEnd w:id="8"/>
-      <w:bookmarkEnd w:id="10"/>
+        <w:t>Check Tool Versions Installed</w:t>
+      </w:r>
+      <w:bookmarkEnd w:id="7"/>
+      <w:bookmarkEnd w:id="9"/>
     </w:p>
     <w:p>
       <w:r>
@@ -1961,7 +1708,7 @@
           <w:szCs w:val="32"/>
         </w:rPr>
       </w:pPr>
-      <w:bookmarkStart w:id="11" w:name="_Toc477419568"/>
+      <w:bookmarkStart w:id="10" w:name="_Toc477419568"/>
       <w:r>
         <w:br w:type="page"/>
       </w:r>
@@ -1970,16 +1717,16 @@
       <w:pPr>
         <w:pStyle w:val="Heading1"/>
       </w:pPr>
-      <w:bookmarkStart w:id="12" w:name="_Toc482882968"/>
+      <w:bookmarkStart w:id="11" w:name="_Toc482882968"/>
       <w:r>
         <w:lastRenderedPageBreak/>
         <w:t>Set OSATE Preferences</w:t>
       </w:r>
+      <w:bookmarkEnd w:id="10"/>
+      <w:r>
+        <w:t xml:space="preserve"> for AGREE</w:t>
+      </w:r>
       <w:bookmarkEnd w:id="11"/>
-      <w:r>
-        <w:t xml:space="preserve"> for AGREE</w:t>
-      </w:r>
-      <w:bookmarkEnd w:id="12"/>
     </w:p>
     <w:p>
       <w:r>
@@ -1992,19 +1739,7 @@
         <w:t xml:space="preserve"> select “Z3”. </w:t>
       </w:r>
       <w:r>
-        <w:t>F</w:t>
-      </w:r>
-      <w:r>
-        <w:t>or the “Maximum Number of PDR Instances</w:t>
-      </w:r>
-      <w:r>
-        <w:t>,</w:t>
-      </w:r>
-      <w:r>
-        <w:t xml:space="preserve">” </w:t>
-      </w:r>
-      <w:r>
-        <w:t>s</w:t>
+        <w:t>For the “Maximum Number of PDR Instances,” s</w:t>
       </w:r>
       <w:r>
         <w:t xml:space="preserve">pecify "2" </w:t>
@@ -2102,20 +1837,12 @@
       <w:pPr>
         <w:pStyle w:val="Heading1"/>
       </w:pPr>
-      <w:bookmarkStart w:id="13" w:name="_Toc482882969"/>
+      <w:bookmarkStart w:id="12" w:name="_Toc482882969"/>
       <w:r>
         <w:lastRenderedPageBreak/>
-        <w:t xml:space="preserve">Import the </w:t>
-      </w:r>
-      <w:proofErr w:type="spellStart"/>
-      <w:r>
-        <w:t>UxAS</w:t>
-      </w:r>
-      <w:proofErr w:type="spellEnd"/>
-      <w:r>
-        <w:t xml:space="preserve"> Project</w:t>
-      </w:r>
-      <w:bookmarkEnd w:id="13"/>
+        <w:t>Import the UxAS Project</w:t>
+      </w:r>
+      <w:bookmarkEnd w:id="12"/>
     </w:p>
     <w:p>
       <w:r>
@@ -2178,47 +1905,7 @@
     </w:p>
     <w:p>
       <w:r>
-        <w:t xml:space="preserve">Browse to the </w:t>
-      </w:r>
-      <w:proofErr w:type="spellStart"/>
-      <w:r>
-        <w:t>AADL_Project</w:t>
-      </w:r>
-      <w:proofErr w:type="spellEnd"/>
-      <w:r>
-        <w:t xml:space="preserve"> directory under the </w:t>
-      </w:r>
-      <w:proofErr w:type="spellStart"/>
-      <w:r>
-        <w:t>OpenUxAS</w:t>
-      </w:r>
-      <w:proofErr w:type="spellEnd"/>
-      <w:r>
-        <w:t xml:space="preserve"> folder on the architecture branch of the </w:t>
-      </w:r>
-      <w:proofErr w:type="spellStart"/>
-      <w:r>
-        <w:t>OpenUxAS</w:t>
-      </w:r>
-      <w:proofErr w:type="spellEnd"/>
-      <w:r>
-        <w:t xml:space="preserve"> </w:t>
-      </w:r>
-      <w:proofErr w:type="spellStart"/>
-      <w:r>
-        <w:t>git</w:t>
-      </w:r>
-      <w:proofErr w:type="spellEnd"/>
-      <w:r>
-        <w:t xml:space="preserve"> repository. Select “</w:t>
-      </w:r>
-      <w:proofErr w:type="spellStart"/>
-      <w:r>
-        <w:t>UxAS</w:t>
-      </w:r>
-      <w:proofErr w:type="spellEnd"/>
-      <w:r>
-        <w:t>” and click “Finish.”</w:t>
+        <w:t>Browse to the AADL_Project directory under the OpenUxAS folder on the architecture branch of the OpenUxAS git repository. Select “UxAS” and click “Finish.”</w:t>
       </w:r>
     </w:p>
     <w:p>
@@ -2266,15 +1953,7 @@
     </w:p>
     <w:p>
       <w:r>
-        <w:t xml:space="preserve">You should now see the </w:t>
-      </w:r>
-      <w:proofErr w:type="spellStart"/>
-      <w:r>
-        <w:t>UxAS</w:t>
-      </w:r>
-      <w:proofErr w:type="spellEnd"/>
-      <w:r>
-        <w:t xml:space="preserve"> project under the AADL Navigator window on the left-hand-side of OSATE.</w:t>
+        <w:t>You should now see the UxAS project under the AADL Navigator window on the left-hand-side of OSATE.</w:t>
       </w:r>
     </w:p>
     <w:p>
@@ -2319,6 +1998,229 @@
         </w:drawing>
       </w:r>
     </w:p>
+    <w:p>
+      <w:pPr>
+        <w:pStyle w:val="Heading1"/>
+      </w:pPr>
+      <w:r>
+        <w:lastRenderedPageBreak/>
+        <w:t>(Optional) Create a Sandbox</w:t>
+      </w:r>
+      <w:r>
+        <w:t xml:space="preserve"> </w:t>
+      </w:r>
+      <w:r>
+        <w:t xml:space="preserve">AADL </w:t>
+      </w:r>
+      <w:r>
+        <w:t>Project</w:t>
+      </w:r>
+    </w:p>
+    <w:p>
+      <w:r>
+        <w:t>If you wish to create your own AADL project to try out an idea under version control without modifying the team’s main AADL project, you can</w:t>
+      </w:r>
+      <w:r>
+        <w:t xml:space="preserve"> do</w:t>
+      </w:r>
+      <w:r>
+        <w:t xml:space="preserve"> so in the AADL_sandbox_projects directory. These instructions walk you through how to do that.</w:t>
+      </w:r>
+    </w:p>
+    <w:p>
+      <w:r>
+        <w:t>Go to File -&gt; New -&gt; Project in the OSATE menu. Select AADL -&gt; AADL Project and click Next&gt;.</w:t>
+      </w:r>
+    </w:p>
+    <w:p>
+      <w:r>
+        <w:rPr>
+          <w:noProof/>
+        </w:rPr>
+        <w:drawing>
+          <wp:inline distT="0" distB="0" distL="0" distR="0" wp14:anchorId="05043B6D" wp14:editId="33D41053">
+            <wp:extent cx="5038725" cy="4791075"/>
+            <wp:effectExtent l="0" t="0" r="9525" b="9525"/>
+            <wp:docPr id="3" name="Picture 3"/>
+            <wp:cNvGraphicFramePr>
+              <a:graphicFrameLocks xmlns:a="http://schemas.openxmlformats.org/drawingml/2006/main" noChangeAspect="1"/>
+            </wp:cNvGraphicFramePr>
+            <a:graphic xmlns:a="http://schemas.openxmlformats.org/drawingml/2006/main">
+              <a:graphicData uri="http://schemas.openxmlformats.org/drawingml/2006/picture">
+                <pic:pic xmlns:pic="http://schemas.openxmlformats.org/drawingml/2006/picture">
+                  <pic:nvPicPr>
+                    <pic:cNvPr id="1" name=""/>
+                    <pic:cNvPicPr/>
+                  </pic:nvPicPr>
+                  <pic:blipFill>
+                    <a:blip r:embed="rId26"/>
+                    <a:stretch>
+                      <a:fillRect/>
+                    </a:stretch>
+                  </pic:blipFill>
+                  <pic:spPr>
+                    <a:xfrm>
+                      <a:off x="0" y="0"/>
+                      <a:ext cx="5038725" cy="4791075"/>
+                    </a:xfrm>
+                    <a:prstGeom prst="rect">
+                      <a:avLst/>
+                    </a:prstGeom>
+                  </pic:spPr>
+                </pic:pic>
+              </a:graphicData>
+            </a:graphic>
+          </wp:inline>
+        </w:drawing>
+      </w:r>
+    </w:p>
+    <w:p>
+      <w:r>
+        <w:br w:type="page"/>
+      </w:r>
+    </w:p>
+    <w:p>
+      <w:r>
+        <w:lastRenderedPageBreak/>
+        <w:t xml:space="preserve">Give your project a name and update the location to be a </w:t>
+      </w:r>
+      <w:r>
+        <w:rPr>
+          <w:b/>
+        </w:rPr>
+        <w:t>new subfolder</w:t>
+      </w:r>
+      <w:r>
+        <w:rPr>
+          <w:b/>
+        </w:rPr>
+        <w:t xml:space="preserve"> </w:t>
+      </w:r>
+      <w:r>
+        <w:t>under AADL_sandbox_projects, as shown below. For convenience, the new subfolder name can match your new project name. Click “Finish.”</w:t>
+      </w:r>
+    </w:p>
+    <w:p>
+      <w:r>
+        <w:rPr>
+          <w:noProof/>
+        </w:rPr>
+        <w:drawing>
+          <wp:inline distT="0" distB="0" distL="0" distR="0" wp14:anchorId="4052AFF0" wp14:editId="3A780F4C">
+            <wp:extent cx="5629275" cy="3219450"/>
+            <wp:effectExtent l="0" t="0" r="9525" b="0"/>
+            <wp:docPr id="5" name="Picture 5"/>
+            <wp:cNvGraphicFramePr>
+              <a:graphicFrameLocks xmlns:a="http://schemas.openxmlformats.org/drawingml/2006/main" noChangeAspect="1"/>
+            </wp:cNvGraphicFramePr>
+            <a:graphic xmlns:a="http://schemas.openxmlformats.org/drawingml/2006/main">
+              <a:graphicData uri="http://schemas.openxmlformats.org/drawingml/2006/picture">
+                <pic:pic xmlns:pic="http://schemas.openxmlformats.org/drawingml/2006/picture">
+                  <pic:nvPicPr>
+                    <pic:cNvPr id="1" name=""/>
+                    <pic:cNvPicPr/>
+                  </pic:nvPicPr>
+                  <pic:blipFill>
+                    <a:blip r:embed="rId27"/>
+                    <a:stretch>
+                      <a:fillRect/>
+                    </a:stretch>
+                  </pic:blipFill>
+                  <pic:spPr>
+                    <a:xfrm>
+                      <a:off x="0" y="0"/>
+                      <a:ext cx="5629275" cy="3219450"/>
+                    </a:xfrm>
+                    <a:prstGeom prst="rect">
+                      <a:avLst/>
+                    </a:prstGeom>
+                  </pic:spPr>
+                </pic:pic>
+              </a:graphicData>
+            </a:graphic>
+          </wp:inline>
+        </w:drawing>
+      </w:r>
+    </w:p>
+    <w:p>
+      <w:r>
+        <w:t>Your new project should now appear in the AADL Navigator window.</w:t>
+      </w:r>
+    </w:p>
+    <w:p>
+      <w:r>
+        <w:rPr>
+          <w:noProof/>
+        </w:rPr>
+        <w:drawing>
+          <wp:inline distT="0" distB="0" distL="0" distR="0" wp14:anchorId="21C3D3A3" wp14:editId="1DDABE22">
+            <wp:extent cx="3000375" cy="1000125"/>
+            <wp:effectExtent l="0" t="0" r="9525" b="9525"/>
+            <wp:docPr id="6" name="Picture 6"/>
+            <wp:cNvGraphicFramePr>
+              <a:graphicFrameLocks xmlns:a="http://schemas.openxmlformats.org/drawingml/2006/main" noChangeAspect="1"/>
+            </wp:cNvGraphicFramePr>
+            <a:graphic xmlns:a="http://schemas.openxmlformats.org/drawingml/2006/main">
+              <a:graphicData uri="http://schemas.openxmlformats.org/drawingml/2006/picture">
+                <pic:pic xmlns:pic="http://schemas.openxmlformats.org/drawingml/2006/picture">
+                  <pic:nvPicPr>
+                    <pic:cNvPr id="1" name=""/>
+                    <pic:cNvPicPr/>
+                  </pic:nvPicPr>
+                  <pic:blipFill>
+                    <a:blip r:embed="rId28"/>
+                    <a:stretch>
+                      <a:fillRect/>
+                    </a:stretch>
+                  </pic:blipFill>
+                  <pic:spPr>
+                    <a:xfrm>
+                      <a:off x="0" y="0"/>
+                      <a:ext cx="3000375" cy="1000125"/>
+                    </a:xfrm>
+                    <a:prstGeom prst="rect">
+                      <a:avLst/>
+                    </a:prstGeom>
+                  </pic:spPr>
+                </pic:pic>
+              </a:graphicData>
+            </a:graphic>
+          </wp:inline>
+        </w:drawing>
+      </w:r>
+    </w:p>
+    <w:p>
+      <w:r>
+        <w:t xml:space="preserve">If you want to copy the contents of the main AADL project into your sandbox project, I recommend doing so via Windows Explorer or the command line rather than </w:t>
+      </w:r>
+      <w:r>
+        <w:t>from inside OSATE</w:t>
+      </w:r>
+      <w:r>
+        <w:t>.</w:t>
+      </w:r>
+      <w:r>
+        <w:t xml:space="preserve"> (I got an error when I tried to copy and paste the aadl folder from the main project to my sandbox project.)</w:t>
+      </w:r>
+      <w:r>
+        <w:t xml:space="preserve"> </w:t>
+      </w:r>
+    </w:p>
+    <w:p>
+      <w:r>
+        <w:t xml:space="preserve">Now you are free to create and make drastic </w:t>
+      </w:r>
+      <w:bookmarkStart w:id="13" w:name="_GoBack"/>
+      <w:bookmarkEnd w:id="13"/>
+      <w:r>
+        <w:t>changes in your own sandbox project!</w:t>
+      </w:r>
+    </w:p>
+    <w:p>
+      <w:r>
+        <w:t>Don’t forget to add, commit, and push your sandbox project to git so that it is under version control!</w:t>
+      </w:r>
+    </w:p>
     <w:sectPr>
       <w:pgSz w:w="12240" w:h="15840"/>
       <w:pgMar w:top="1440" w:right="1440" w:bottom="1440" w:left="1440" w:header="720" w:footer="720" w:gutter="0"/>
@@ -2385,10 +2287,7 @@
         <w:footnoteRef/>
       </w:r>
       <w:r>
-        <w:t xml:space="preserve"> </w:t>
-      </w:r>
-      <w:r>
-        <w:t xml:space="preserve">Note: OSATE 2.2.2 is the latest stable release as of May 18, 2017. Additional stable versions of OSATE are available here: </w:t>
+        <w:t xml:space="preserve"> Note: OSATE 2.2.2 is the latest stable release as of May 18, 2017. Additional stable versions of OSATE are available here: </w:t>
       </w:r>
       <w:hyperlink r:id="rId1" w:history="1">
         <w:r>
@@ -2412,21 +2311,7 @@
         <w:footnoteRef/>
       </w:r>
       <w:r>
-        <w:t xml:space="preserve"> </w:t>
-      </w:r>
-      <w:r>
-        <w:t>Alternatively, if you already have OSATE 2 installed but want to update to the latest nightly build, click “Help” -&gt; “Install New Software …</w:t>
-      </w:r>
-      <w:proofErr w:type="gramStart"/>
-      <w:r>
-        <w:t>”.</w:t>
-      </w:r>
-      <w:proofErr w:type="gramEnd"/>
-      <w:r>
-        <w:t xml:space="preserve"> In the Install window, place the following update site link for OSATE to the “Work with” field, and hit the enter key:</w:t>
-      </w:r>
-      <w:r>
-        <w:t xml:space="preserve"> </w:t>
+        <w:t xml:space="preserve"> Alternatively, if you already have OSATE 2 installed but want to update to the latest nightly build, click “Help” -&gt; “Install New Software …”. In the Install window, place the following update site link for OSATE to the “Work with” field, and hit the enter key: </w:t>
       </w:r>
       <w:hyperlink r:id="rId2" w:history="1">
         <w:r>
@@ -2453,10 +2338,7 @@
         <w:footnoteRef/>
       </w:r>
       <w:r>
-        <w:t xml:space="preserve"> </w:t>
-      </w:r>
-      <w:r>
-        <w:t xml:space="preserve">Alternatively, if you wish, you can download Z3 directly from </w:t>
+        <w:t xml:space="preserve"> Alternatively, if you wish, you can download Z3 directly from </w:t>
       </w:r>
       <w:hyperlink r:id="rId3" w:history="1">
         <w:r>
@@ -2480,10 +2362,7 @@
         <w:footnoteRef/>
       </w:r>
       <w:r>
-        <w:t xml:space="preserve"> </w:t>
-      </w:r>
-      <w:r>
-        <w:t>Note: Setting the number of PDR instances to the higher number allows coming up with better lemmas to prove properties, thus enabling giving definite answers (valid/invalid) for some properties with previously unknown verification results. However, this can make the verification run slower.</w:t>
+        <w:t xml:space="preserve"> Note: Setting the number of PDR instances to the higher number allows coming up with better lemmas to prove properties, thus enabling giving definite answers (valid/invalid) for some properties with previously unknown verification results. However, this can make the verification run slower.</w:t>
       </w:r>
     </w:p>
   </w:footnote>
@@ -3602,7 +3481,7 @@
 </file>
 
 <file path=customXml/itemProps1.xml><?xml version="1.0" encoding="utf-8"?>
-<ds:datastoreItem xmlns:ds="http://schemas.openxmlformats.org/officeDocument/2006/customXml" ds:itemID="{10837F5E-4099-4D36-A86A-1D943C817A50}">
+<ds:datastoreItem xmlns:ds="http://schemas.openxmlformats.org/officeDocument/2006/customXml" ds:itemID="{36DFCDB9-92D9-4C99-9ABF-AB0E16C4990C}">
   <ds:schemaRefs>
     <ds:schemaRef ds:uri="http://schemas.openxmlformats.org/officeDocument/2006/bibliography"/>
   </ds:schemaRefs>

</xml_diff>

<commit_message>
Updated TOC in the install/setup instructions
</commit_message>
<xml_diff>
--- a/AADL_project/doc/Tool_Installation_and_Setup_Instructions.docx
+++ b/AADL_project/doc/Tool_Installation_and_Setup_Instructions.docx
@@ -9,6 +9,8 @@
       <w:r>
         <w:t>Tool Installation and Setup Instructions</w:t>
       </w:r>
+      <w:bookmarkStart w:id="0" w:name="_GoBack"/>
+      <w:bookmarkEnd w:id="0"/>
     </w:p>
     <w:p>
       <w:pPr>
@@ -71,7 +73,7 @@
           <w:r>
             <w:fldChar w:fldCharType="separate"/>
           </w:r>
-          <w:hyperlink w:anchor="_Toc482882961" w:history="1">
+          <w:hyperlink w:anchor="_Toc482887845" w:history="1">
             <w:r>
               <w:rPr>
                 <w:rStyle w:val="Hyperlink"/>
@@ -98,7 +100,7 @@
                 <w:noProof/>
                 <w:webHidden/>
               </w:rPr>
-              <w:instrText xml:space="preserve"> PAGEREF _Toc482882961 \h </w:instrText>
+              <w:instrText xml:space="preserve"> PAGEREF _Toc482887845 \h </w:instrText>
             </w:r>
             <w:r>
               <w:rPr>
@@ -140,7 +142,7 @@
               <w:noProof/>
             </w:rPr>
           </w:pPr>
-          <w:hyperlink w:anchor="_Toc482882962" w:history="1">
+          <w:hyperlink w:anchor="_Toc482887846" w:history="1">
             <w:r>
               <w:rPr>
                 <w:rStyle w:val="Hyperlink"/>
@@ -167,7 +169,7 @@
                 <w:noProof/>
                 <w:webHidden/>
               </w:rPr>
-              <w:instrText xml:space="preserve"> PAGEREF _Toc482882962 \h </w:instrText>
+              <w:instrText xml:space="preserve"> PAGEREF _Toc482887846 \h </w:instrText>
             </w:r>
             <w:r>
               <w:rPr>
@@ -209,7 +211,7 @@
               <w:noProof/>
             </w:rPr>
           </w:pPr>
-          <w:hyperlink w:anchor="_Toc482882963" w:history="1">
+          <w:hyperlink w:anchor="_Toc482887847" w:history="1">
             <w:r>
               <w:rPr>
                 <w:rStyle w:val="Hyperlink"/>
@@ -236,7 +238,7 @@
                 <w:noProof/>
                 <w:webHidden/>
               </w:rPr>
-              <w:instrText xml:space="preserve"> PAGEREF _Toc482882963 \h </w:instrText>
+              <w:instrText xml:space="preserve"> PAGEREF _Toc482887847 \h </w:instrText>
             </w:r>
             <w:r>
               <w:rPr>
@@ -278,7 +280,7 @@
               <w:noProof/>
             </w:rPr>
           </w:pPr>
-          <w:hyperlink w:anchor="_Toc482882964" w:history="1">
+          <w:hyperlink w:anchor="_Toc482887848" w:history="1">
             <w:r>
               <w:rPr>
                 <w:rStyle w:val="Hyperlink"/>
@@ -305,7 +307,7 @@
                 <w:noProof/>
                 <w:webHidden/>
               </w:rPr>
-              <w:instrText xml:space="preserve"> PAGEREF _Toc482882964 \h </w:instrText>
+              <w:instrText xml:space="preserve"> PAGEREF _Toc482887848 \h </w:instrText>
             </w:r>
             <w:r>
               <w:rPr>
@@ -347,7 +349,7 @@
               <w:noProof/>
             </w:rPr>
           </w:pPr>
-          <w:hyperlink w:anchor="_Toc482882965" w:history="1">
+          <w:hyperlink w:anchor="_Toc482887849" w:history="1">
             <w:r>
               <w:rPr>
                 <w:rStyle w:val="Hyperlink"/>
@@ -374,7 +376,7 @@
                 <w:noProof/>
                 <w:webHidden/>
               </w:rPr>
-              <w:instrText xml:space="preserve"> PAGEREF _Toc482882965 \h </w:instrText>
+              <w:instrText xml:space="preserve"> PAGEREF _Toc482887849 \h </w:instrText>
             </w:r>
             <w:r>
               <w:rPr>
@@ -416,7 +418,7 @@
               <w:noProof/>
             </w:rPr>
           </w:pPr>
-          <w:hyperlink w:anchor="_Toc482882966" w:history="1">
+          <w:hyperlink w:anchor="_Toc482887850" w:history="1">
             <w:r>
               <w:rPr>
                 <w:rStyle w:val="Hyperlink"/>
@@ -443,7 +445,7 @@
                 <w:noProof/>
                 <w:webHidden/>
               </w:rPr>
-              <w:instrText xml:space="preserve"> PAGEREF _Toc482882966 \h </w:instrText>
+              <w:instrText xml:space="preserve"> PAGEREF _Toc482887850 \h </w:instrText>
             </w:r>
             <w:r>
               <w:rPr>
@@ -485,7 +487,7 @@
               <w:noProof/>
             </w:rPr>
           </w:pPr>
-          <w:hyperlink w:anchor="_Toc482882967" w:history="1">
+          <w:hyperlink w:anchor="_Toc482887851" w:history="1">
             <w:r>
               <w:rPr>
                 <w:rStyle w:val="Hyperlink"/>
@@ -512,7 +514,7 @@
                 <w:noProof/>
                 <w:webHidden/>
               </w:rPr>
-              <w:instrText xml:space="preserve"> PAGEREF _Toc482882967 \h </w:instrText>
+              <w:instrText xml:space="preserve"> PAGEREF _Toc482887851 \h </w:instrText>
             </w:r>
             <w:r>
               <w:rPr>
@@ -554,7 +556,7 @@
               <w:noProof/>
             </w:rPr>
           </w:pPr>
-          <w:hyperlink w:anchor="_Toc482882968" w:history="1">
+          <w:hyperlink w:anchor="_Toc482887852" w:history="1">
             <w:r>
               <w:rPr>
                 <w:rStyle w:val="Hyperlink"/>
@@ -581,7 +583,7 @@
                 <w:noProof/>
                 <w:webHidden/>
               </w:rPr>
-              <w:instrText xml:space="preserve"> PAGEREF _Toc482882968 \h </w:instrText>
+              <w:instrText xml:space="preserve"> PAGEREF _Toc482887852 \h </w:instrText>
             </w:r>
             <w:r>
               <w:rPr>
@@ -623,7 +625,7 @@
               <w:noProof/>
             </w:rPr>
           </w:pPr>
-          <w:hyperlink w:anchor="_Toc482882969" w:history="1">
+          <w:hyperlink w:anchor="_Toc482887853" w:history="1">
             <w:r>
               <w:rPr>
                 <w:rStyle w:val="Hyperlink"/>
@@ -650,7 +652,7 @@
                 <w:noProof/>
                 <w:webHidden/>
               </w:rPr>
-              <w:instrText xml:space="preserve"> PAGEREF _Toc482882969 \h </w:instrText>
+              <w:instrText xml:space="preserve"> PAGEREF _Toc482887853 \h </w:instrText>
             </w:r>
             <w:r>
               <w:rPr>
@@ -671,6 +673,75 @@
                 <w:webHidden/>
               </w:rPr>
               <w:t>8</w:t>
+            </w:r>
+            <w:r>
+              <w:rPr>
+                <w:noProof/>
+                <w:webHidden/>
+              </w:rPr>
+              <w:fldChar w:fldCharType="end"/>
+            </w:r>
+          </w:hyperlink>
+        </w:p>
+        <w:p>
+          <w:pPr>
+            <w:pStyle w:val="TOC1"/>
+            <w:tabs>
+              <w:tab w:val="right" w:leader="dot" w:pos="9350"/>
+            </w:tabs>
+            <w:rPr>
+              <w:rFonts w:eastAsiaTheme="minorEastAsia"/>
+              <w:noProof/>
+            </w:rPr>
+          </w:pPr>
+          <w:hyperlink w:anchor="_Toc482887854" w:history="1">
+            <w:r>
+              <w:rPr>
+                <w:rStyle w:val="Hyperlink"/>
+                <w:noProof/>
+              </w:rPr>
+              <w:t>(Optional) Create a Sandbox AADL Project</w:t>
+            </w:r>
+            <w:r>
+              <w:rPr>
+                <w:noProof/>
+                <w:webHidden/>
+              </w:rPr>
+              <w:tab/>
+            </w:r>
+            <w:r>
+              <w:rPr>
+                <w:noProof/>
+                <w:webHidden/>
+              </w:rPr>
+              <w:fldChar w:fldCharType="begin"/>
+            </w:r>
+            <w:r>
+              <w:rPr>
+                <w:noProof/>
+                <w:webHidden/>
+              </w:rPr>
+              <w:instrText xml:space="preserve"> PAGEREF _Toc482887854 \h </w:instrText>
+            </w:r>
+            <w:r>
+              <w:rPr>
+                <w:noProof/>
+                <w:webHidden/>
+              </w:rPr>
+            </w:r>
+            <w:r>
+              <w:rPr>
+                <w:noProof/>
+                <w:webHidden/>
+              </w:rPr>
+              <w:fldChar w:fldCharType="separate"/>
+            </w:r>
+            <w:r>
+              <w:rPr>
+                <w:noProof/>
+                <w:webHidden/>
+              </w:rPr>
+              <w:t>10</w:t>
             </w:r>
             <w:r>
               <w:rPr>
@@ -697,14 +768,14 @@
       <w:pPr>
         <w:pStyle w:val="Heading1"/>
       </w:pPr>
-      <w:bookmarkStart w:id="0" w:name="_Toc482882961"/>
+      <w:bookmarkStart w:id="1" w:name="_Toc482887845"/>
       <w:r>
         <w:t xml:space="preserve">Installing and Working with </w:t>
       </w:r>
       <w:r>
         <w:t>Git</w:t>
       </w:r>
-      <w:bookmarkEnd w:id="0"/>
+      <w:bookmarkEnd w:id="1"/>
     </w:p>
     <w:p>
       <w:r>
@@ -923,12 +994,12 @@
       <w:pPr>
         <w:pStyle w:val="Heading1"/>
       </w:pPr>
-      <w:bookmarkStart w:id="1" w:name="_Toc482882962"/>
+      <w:bookmarkStart w:id="2" w:name="_Toc482887846"/>
       <w:r>
         <w:lastRenderedPageBreak/>
         <w:t>Checkout the Architecture Branch of OpenUxAS</w:t>
       </w:r>
-      <w:bookmarkEnd w:id="1"/>
+      <w:bookmarkEnd w:id="2"/>
     </w:p>
     <w:p>
       <w:r>
@@ -1068,11 +1139,11 @@
       <w:pPr>
         <w:pStyle w:val="Heading1"/>
       </w:pPr>
-      <w:bookmarkStart w:id="2" w:name="_Toc482882963"/>
+      <w:bookmarkStart w:id="3" w:name="_Toc482887847"/>
       <w:r>
         <w:t>Open the Most Recent Installation and Setup Instructions</w:t>
       </w:r>
-      <w:bookmarkEnd w:id="2"/>
+      <w:bookmarkEnd w:id="3"/>
     </w:p>
     <w:p>
       <w:r>
@@ -1105,13 +1176,13 @@
       <w:pPr>
         <w:pStyle w:val="Heading1"/>
       </w:pPr>
-      <w:bookmarkStart w:id="3" w:name="_Toc477419561"/>
-      <w:bookmarkStart w:id="4" w:name="_Toc482882964"/>
+      <w:bookmarkStart w:id="4" w:name="_Toc477419561"/>
+      <w:bookmarkStart w:id="5" w:name="_Toc482887848"/>
       <w:r>
         <w:t>Install Java</w:t>
       </w:r>
-      <w:bookmarkEnd w:id="3"/>
       <w:bookmarkEnd w:id="4"/>
+      <w:bookmarkEnd w:id="5"/>
     </w:p>
     <w:p>
       <w:r>
@@ -1203,7 +1274,7 @@
           <w:szCs w:val="32"/>
         </w:rPr>
       </w:pPr>
-      <w:bookmarkStart w:id="5" w:name="_Toc477419562"/>
+      <w:bookmarkStart w:id="6" w:name="_Toc477419562"/>
       <w:r>
         <w:br w:type="page"/>
       </w:r>
@@ -1212,16 +1283,16 @@
       <w:pPr>
         <w:pStyle w:val="Heading1"/>
       </w:pPr>
-      <w:bookmarkStart w:id="6" w:name="_Toc482882965"/>
+      <w:bookmarkStart w:id="7" w:name="_Toc482887849"/>
       <w:r>
         <w:lastRenderedPageBreak/>
         <w:t>Install OSATE</w:t>
       </w:r>
-      <w:bookmarkEnd w:id="5"/>
+      <w:bookmarkEnd w:id="6"/>
       <w:r>
         <w:t xml:space="preserve"> and Select a Workspace</w:t>
       </w:r>
-      <w:bookmarkEnd w:id="6"/>
+      <w:bookmarkEnd w:id="7"/>
     </w:p>
     <w:p>
       <w:r>
@@ -1347,7 +1418,7 @@
           <w:szCs w:val="32"/>
         </w:rPr>
       </w:pPr>
-      <w:bookmarkStart w:id="7" w:name="_Toc477419567"/>
+      <w:bookmarkStart w:id="8" w:name="_Toc477419567"/>
       <w:r>
         <w:br w:type="page"/>
       </w:r>
@@ -1356,7 +1427,7 @@
       <w:pPr>
         <w:pStyle w:val="Heading1"/>
       </w:pPr>
-      <w:bookmarkStart w:id="8" w:name="_Toc482882966"/>
+      <w:bookmarkStart w:id="9" w:name="_Toc482887850"/>
       <w:r>
         <w:lastRenderedPageBreak/>
         <w:t xml:space="preserve">Install </w:t>
@@ -1364,7 +1435,7 @@
       <w:r>
         <w:t>the Z3 Plugin (used by AGREE)</w:t>
       </w:r>
-      <w:bookmarkEnd w:id="8"/>
+      <w:bookmarkEnd w:id="9"/>
     </w:p>
     <w:p>
       <w:r>
@@ -1635,13 +1706,13 @@
       <w:pPr>
         <w:pStyle w:val="Heading1"/>
       </w:pPr>
-      <w:bookmarkStart w:id="9" w:name="_Toc482882967"/>
+      <w:bookmarkStart w:id="10" w:name="_Toc482887851"/>
       <w:r>
         <w:lastRenderedPageBreak/>
         <w:t>Check Tool Versions Installed</w:t>
       </w:r>
-      <w:bookmarkEnd w:id="7"/>
-      <w:bookmarkEnd w:id="9"/>
+      <w:bookmarkEnd w:id="8"/>
+      <w:bookmarkEnd w:id="10"/>
     </w:p>
     <w:p>
       <w:r>
@@ -1708,7 +1779,7 @@
           <w:szCs w:val="32"/>
         </w:rPr>
       </w:pPr>
-      <w:bookmarkStart w:id="10" w:name="_Toc477419568"/>
+      <w:bookmarkStart w:id="11" w:name="_Toc477419568"/>
       <w:r>
         <w:br w:type="page"/>
       </w:r>
@@ -1717,16 +1788,16 @@
       <w:pPr>
         <w:pStyle w:val="Heading1"/>
       </w:pPr>
-      <w:bookmarkStart w:id="11" w:name="_Toc482882968"/>
+      <w:bookmarkStart w:id="12" w:name="_Toc482887852"/>
       <w:r>
         <w:lastRenderedPageBreak/>
         <w:t>Set OSATE Preferences</w:t>
       </w:r>
-      <w:bookmarkEnd w:id="10"/>
+      <w:bookmarkEnd w:id="11"/>
       <w:r>
         <w:t xml:space="preserve"> for AGREE</w:t>
       </w:r>
-      <w:bookmarkEnd w:id="11"/>
+      <w:bookmarkEnd w:id="12"/>
     </w:p>
     <w:p>
       <w:r>
@@ -1837,12 +1908,12 @@
       <w:pPr>
         <w:pStyle w:val="Heading1"/>
       </w:pPr>
-      <w:bookmarkStart w:id="12" w:name="_Toc482882969"/>
+      <w:bookmarkStart w:id="13" w:name="_Toc482887853"/>
       <w:r>
         <w:lastRenderedPageBreak/>
         <w:t>Import the UxAS Project</w:t>
       </w:r>
-      <w:bookmarkEnd w:id="12"/>
+      <w:bookmarkEnd w:id="13"/>
     </w:p>
     <w:p>
       <w:r>
@@ -2002,19 +2073,12 @@
       <w:pPr>
         <w:pStyle w:val="Heading1"/>
       </w:pPr>
+      <w:bookmarkStart w:id="14" w:name="_Toc482887854"/>
       <w:r>
         <w:lastRenderedPageBreak/>
-        <w:t>(Optional) Create a Sandbox</w:t>
-      </w:r>
-      <w:r>
-        <w:t xml:space="preserve"> </w:t>
-      </w:r>
-      <w:r>
-        <w:t xml:space="preserve">AADL </w:t>
-      </w:r>
-      <w:r>
-        <w:t>Project</w:t>
-      </w:r>
+        <w:t>(Optional) Create a Sandbox AADL Project</w:t>
+      </w:r>
+      <w:bookmarkEnd w:id="14"/>
     </w:p>
     <w:p>
       <w:r>
@@ -2208,12 +2272,7 @@
     </w:p>
     <w:p>
       <w:r>
-        <w:t xml:space="preserve">Now you are free to create and make drastic </w:t>
-      </w:r>
-      <w:bookmarkStart w:id="13" w:name="_GoBack"/>
-      <w:bookmarkEnd w:id="13"/>
-      <w:r>
-        <w:t>changes in your own sandbox project!</w:t>
+        <w:t>Now you are free to create and make drastic changes in your own sandbox project!</w:t>
       </w:r>
     </w:p>
     <w:p>
@@ -3481,7 +3540,7 @@
 </file>
 
 <file path=customXml/itemProps1.xml><?xml version="1.0" encoding="utf-8"?>
-<ds:datastoreItem xmlns:ds="http://schemas.openxmlformats.org/officeDocument/2006/customXml" ds:itemID="{36DFCDB9-92D9-4C99-9ABF-AB0E16C4990C}">
+<ds:datastoreItem xmlns:ds="http://schemas.openxmlformats.org/officeDocument/2006/customXml" ds:itemID="{D6E482C6-B390-403A-98C6-0881C08A90C3}">
   <ds:schemaRefs>
     <ds:schemaRef ds:uri="http://schemas.openxmlformats.org/officeDocument/2006/bibliography"/>
   </ds:schemaRefs>

</xml_diff>

<commit_message>
Update section header in tool install instructions
</commit_message>
<xml_diff>
--- a/AADL_project/doc/Tool_Installation_and_Setup_Instructions.docx
+++ b/AADL_project/doc/Tool_Installation_and_Setup_Instructions.docx
@@ -9,8 +9,6 @@
       <w:r>
         <w:t>Tool Installation and Setup Instructions</w:t>
       </w:r>
-      <w:bookmarkStart w:id="0" w:name="_GoBack"/>
-      <w:bookmarkEnd w:id="0"/>
     </w:p>
     <w:p>
       <w:pPr>
@@ -20,8 +18,13 @@
         <w:t>AADL Architecture Models</w:t>
       </w:r>
       <w:r>
-        <w:t xml:space="preserve"> for UxAS</w:t>
-      </w:r>
+        <w:t xml:space="preserve"> for </w:t>
+      </w:r>
+      <w:proofErr w:type="spellStart"/>
+      <w:r>
+        <w:t>UxAS</w:t>
+      </w:r>
+      <w:proofErr w:type="spellEnd"/>
     </w:p>
     <w:sdt>
       <w:sdtPr>
@@ -73,7 +76,7 @@
           <w:r>
             <w:fldChar w:fldCharType="separate"/>
           </w:r>
-          <w:hyperlink w:anchor="_Toc482887845" w:history="1">
+          <w:hyperlink w:anchor="_Toc483213828" w:history="1">
             <w:r>
               <w:rPr>
                 <w:rStyle w:val="Hyperlink"/>
@@ -100,7 +103,7 @@
                 <w:noProof/>
                 <w:webHidden/>
               </w:rPr>
-              <w:instrText xml:space="preserve"> PAGEREF _Toc482887845 \h </w:instrText>
+              <w:instrText xml:space="preserve"> PAGEREF _Toc483213828 \h </w:instrText>
             </w:r>
             <w:r>
               <w:rPr>
@@ -142,7 +145,7 @@
               <w:noProof/>
             </w:rPr>
           </w:pPr>
-          <w:hyperlink w:anchor="_Toc482887846" w:history="1">
+          <w:hyperlink w:anchor="_Toc483213829" w:history="1">
             <w:r>
               <w:rPr>
                 <w:rStyle w:val="Hyperlink"/>
@@ -169,7 +172,7 @@
                 <w:noProof/>
                 <w:webHidden/>
               </w:rPr>
-              <w:instrText xml:space="preserve"> PAGEREF _Toc482887846 \h </w:instrText>
+              <w:instrText xml:space="preserve"> PAGEREF _Toc483213829 \h </w:instrText>
             </w:r>
             <w:r>
               <w:rPr>
@@ -211,7 +214,7 @@
               <w:noProof/>
             </w:rPr>
           </w:pPr>
-          <w:hyperlink w:anchor="_Toc482887847" w:history="1">
+          <w:hyperlink w:anchor="_Toc483213830" w:history="1">
             <w:r>
               <w:rPr>
                 <w:rStyle w:val="Hyperlink"/>
@@ -238,7 +241,7 @@
                 <w:noProof/>
                 <w:webHidden/>
               </w:rPr>
-              <w:instrText xml:space="preserve"> PAGEREF _Toc482887847 \h </w:instrText>
+              <w:instrText xml:space="preserve"> PAGEREF _Toc483213830 \h </w:instrText>
             </w:r>
             <w:r>
               <w:rPr>
@@ -280,7 +283,7 @@
               <w:noProof/>
             </w:rPr>
           </w:pPr>
-          <w:hyperlink w:anchor="_Toc482887848" w:history="1">
+          <w:hyperlink w:anchor="_Toc483213831" w:history="1">
             <w:r>
               <w:rPr>
                 <w:rStyle w:val="Hyperlink"/>
@@ -307,7 +310,7 @@
                 <w:noProof/>
                 <w:webHidden/>
               </w:rPr>
-              <w:instrText xml:space="preserve"> PAGEREF _Toc482887848 \h </w:instrText>
+              <w:instrText xml:space="preserve"> PAGEREF _Toc483213831 \h </w:instrText>
             </w:r>
             <w:r>
               <w:rPr>
@@ -349,7 +352,7 @@
               <w:noProof/>
             </w:rPr>
           </w:pPr>
-          <w:hyperlink w:anchor="_Toc482887849" w:history="1">
+          <w:hyperlink w:anchor="_Toc483213832" w:history="1">
             <w:r>
               <w:rPr>
                 <w:rStyle w:val="Hyperlink"/>
@@ -376,7 +379,7 @@
                 <w:noProof/>
                 <w:webHidden/>
               </w:rPr>
-              <w:instrText xml:space="preserve"> PAGEREF _Toc482887849 \h </w:instrText>
+              <w:instrText xml:space="preserve"> PAGEREF _Toc483213832 \h </w:instrText>
             </w:r>
             <w:r>
               <w:rPr>
@@ -418,7 +421,7 @@
               <w:noProof/>
             </w:rPr>
           </w:pPr>
-          <w:hyperlink w:anchor="_Toc482887850" w:history="1">
+          <w:hyperlink w:anchor="_Toc483213833" w:history="1">
             <w:r>
               <w:rPr>
                 <w:rStyle w:val="Hyperlink"/>
@@ -445,7 +448,7 @@
                 <w:noProof/>
                 <w:webHidden/>
               </w:rPr>
-              <w:instrText xml:space="preserve"> PAGEREF _Toc482887850 \h </w:instrText>
+              <w:instrText xml:space="preserve"> PAGEREF _Toc483213833 \h </w:instrText>
             </w:r>
             <w:r>
               <w:rPr>
@@ -487,7 +490,7 @@
               <w:noProof/>
             </w:rPr>
           </w:pPr>
-          <w:hyperlink w:anchor="_Toc482887851" w:history="1">
+          <w:hyperlink w:anchor="_Toc483213834" w:history="1">
             <w:r>
               <w:rPr>
                 <w:rStyle w:val="Hyperlink"/>
@@ -514,7 +517,7 @@
                 <w:noProof/>
                 <w:webHidden/>
               </w:rPr>
-              <w:instrText xml:space="preserve"> PAGEREF _Toc482887851 \h </w:instrText>
+              <w:instrText xml:space="preserve"> PAGEREF _Toc483213834 \h </w:instrText>
             </w:r>
             <w:r>
               <w:rPr>
@@ -556,7 +559,7 @@
               <w:noProof/>
             </w:rPr>
           </w:pPr>
-          <w:hyperlink w:anchor="_Toc482887852" w:history="1">
+          <w:hyperlink w:anchor="_Toc483213835" w:history="1">
             <w:r>
               <w:rPr>
                 <w:rStyle w:val="Hyperlink"/>
@@ -583,7 +586,7 @@
                 <w:noProof/>
                 <w:webHidden/>
               </w:rPr>
-              <w:instrText xml:space="preserve"> PAGEREF _Toc482887852 \h </w:instrText>
+              <w:instrText xml:space="preserve"> PAGEREF _Toc483213835 \h </w:instrText>
             </w:r>
             <w:r>
               <w:rPr>
@@ -625,13 +628,13 @@
               <w:noProof/>
             </w:rPr>
           </w:pPr>
-          <w:hyperlink w:anchor="_Toc482887853" w:history="1">
+          <w:hyperlink w:anchor="_Toc483213836" w:history="1">
             <w:r>
               <w:rPr>
                 <w:rStyle w:val="Hyperlink"/>
                 <w:noProof/>
               </w:rPr>
-              <w:t>Import the UxAS Project</w:t>
+              <w:t>Import the UxAS AADL Project</w:t>
             </w:r>
             <w:r>
               <w:rPr>
@@ -652,7 +655,7 @@
                 <w:noProof/>
                 <w:webHidden/>
               </w:rPr>
-              <w:instrText xml:space="preserve"> PAGEREF _Toc482887853 \h </w:instrText>
+              <w:instrText xml:space="preserve"> PAGEREF _Toc483213836 \h </w:instrText>
             </w:r>
             <w:r>
               <w:rPr>
@@ -694,7 +697,7 @@
               <w:noProof/>
             </w:rPr>
           </w:pPr>
-          <w:hyperlink w:anchor="_Toc482887854" w:history="1">
+          <w:hyperlink w:anchor="_Toc483213837" w:history="1">
             <w:r>
               <w:rPr>
                 <w:rStyle w:val="Hyperlink"/>
@@ -721,7 +724,7 @@
                 <w:noProof/>
                 <w:webHidden/>
               </w:rPr>
-              <w:instrText xml:space="preserve"> PAGEREF _Toc482887854 \h </w:instrText>
+              <w:instrText xml:space="preserve"> PAGEREF _Toc483213837 \h </w:instrText>
             </w:r>
             <w:r>
               <w:rPr>
@@ -768,21 +771,47 @@
       <w:pPr>
         <w:pStyle w:val="Heading1"/>
       </w:pPr>
-      <w:bookmarkStart w:id="1" w:name="_Toc482887845"/>
+      <w:bookmarkStart w:id="0" w:name="_Toc483213828"/>
       <w:r>
         <w:t xml:space="preserve">Installing and Working with </w:t>
       </w:r>
+      <w:proofErr w:type="spellStart"/>
       <w:r>
         <w:t>Git</w:t>
       </w:r>
-      <w:bookmarkEnd w:id="1"/>
-    </w:p>
-    <w:p>
-      <w:r>
-        <w:t>If you are new to git, a</w:t>
-      </w:r>
-      <w:r>
-        <w:t xml:space="preserve"> noteable difference from other version control tools like Subversion is that with git you have both a local repository </w:t>
+      <w:bookmarkEnd w:id="0"/>
+      <w:proofErr w:type="spellEnd"/>
+    </w:p>
+    <w:p>
+      <w:r>
+        <w:t xml:space="preserve">If you are new to </w:t>
+      </w:r>
+      <w:proofErr w:type="spellStart"/>
+      <w:r>
+        <w:t>git</w:t>
+      </w:r>
+      <w:proofErr w:type="spellEnd"/>
+      <w:r>
+        <w:t>, a</w:t>
+      </w:r>
+      <w:r>
+        <w:t xml:space="preserve"> </w:t>
+      </w:r>
+      <w:proofErr w:type="spellStart"/>
+      <w:r>
+        <w:t>noteable</w:t>
+      </w:r>
+      <w:proofErr w:type="spellEnd"/>
+      <w:r>
+        <w:t xml:space="preserve"> difference from other version control tools like Subversion is that with </w:t>
+      </w:r>
+      <w:proofErr w:type="spellStart"/>
+      <w:r>
+        <w:t>git</w:t>
+      </w:r>
+      <w:proofErr w:type="spellEnd"/>
+      <w:r>
+        <w:t xml:space="preserve"> you have both a local repository </w:t>
       </w:r>
       <w:r>
         <w:t xml:space="preserve">(that only you can see) </w:t>
@@ -805,7 +834,23 @@
     </w:p>
     <w:p>
       <w:r>
-        <w:t>Here are some references for installing git and working with a git repository:</w:t>
+        <w:t xml:space="preserve">Here are some references for installing </w:t>
+      </w:r>
+      <w:proofErr w:type="spellStart"/>
+      <w:r>
+        <w:t>git</w:t>
+      </w:r>
+      <w:proofErr w:type="spellEnd"/>
+      <w:r>
+        <w:t xml:space="preserve"> and working with a </w:t>
+      </w:r>
+      <w:proofErr w:type="spellStart"/>
+      <w:r>
+        <w:t>git</w:t>
+      </w:r>
+      <w:proofErr w:type="spellEnd"/>
+      <w:r>
+        <w:t xml:space="preserve"> repository:</w:t>
       </w:r>
     </w:p>
     <w:p>
@@ -843,8 +888,13 @@
           <w:numId w:val="1"/>
         </w:numPr>
       </w:pPr>
-      <w:r>
-        <w:t xml:space="preserve">Git Cheat Sheet: </w:t>
+      <w:proofErr w:type="spellStart"/>
+      <w:r>
+        <w:t>Git</w:t>
+      </w:r>
+      <w:proofErr w:type="spellEnd"/>
+      <w:r>
+        <w:t xml:space="preserve"> Cheat Sheet: </w:t>
       </w:r>
       <w:hyperlink r:id="rId9" w:history="1">
         <w:r>
@@ -901,8 +951,13 @@
           <w:numId w:val="1"/>
         </w:numPr>
       </w:pPr>
-      <w:r>
-        <w:t>git pull (update your local repository)</w:t>
+      <w:proofErr w:type="spellStart"/>
+      <w:r>
+        <w:t>git</w:t>
+      </w:r>
+      <w:proofErr w:type="spellEnd"/>
+      <w:r>
+        <w:t xml:space="preserve"> pull (update your local repository)</w:t>
       </w:r>
     </w:p>
     <w:p>
@@ -913,8 +968,13 @@
           <w:numId w:val="1"/>
         </w:numPr>
       </w:pPr>
-      <w:r>
-        <w:t xml:space="preserve">git status (compare the status of your working </w:t>
+      <w:proofErr w:type="spellStart"/>
+      <w:r>
+        <w:t>git</w:t>
+      </w:r>
+      <w:proofErr w:type="spellEnd"/>
+      <w:r>
+        <w:t xml:space="preserve"> status (compare the status of your working </w:t>
       </w:r>
       <w:r>
         <w:t>directory</w:t>
@@ -931,8 +991,13 @@
           <w:numId w:val="1"/>
         </w:numPr>
       </w:pPr>
-      <w:r>
-        <w:t>git add –A (add all your new files to your local repository)</w:t>
+      <w:proofErr w:type="spellStart"/>
+      <w:r>
+        <w:t>git</w:t>
+      </w:r>
+      <w:proofErr w:type="spellEnd"/>
+      <w:r>
+        <w:t xml:space="preserve"> add –A (add all your new files to your local repository)</w:t>
       </w:r>
     </w:p>
     <w:p>
@@ -943,8 +1008,13 @@
           <w:numId w:val="1"/>
         </w:numPr>
       </w:pPr>
-      <w:r>
-        <w:t xml:space="preserve">git commit </w:t>
+      <w:proofErr w:type="spellStart"/>
+      <w:r>
+        <w:t>git</w:t>
+      </w:r>
+      <w:proofErr w:type="spellEnd"/>
+      <w:r>
+        <w:t xml:space="preserve"> commit </w:t>
       </w:r>
       <w:r>
         <w:t xml:space="preserve">–a </w:t>
@@ -967,14 +1037,24 @@
           <w:numId w:val="1"/>
         </w:numPr>
       </w:pPr>
-      <w:r>
-        <w:t xml:space="preserve">git push (push your changes to the </w:t>
+      <w:proofErr w:type="spellStart"/>
+      <w:r>
+        <w:t>git</w:t>
+      </w:r>
+      <w:proofErr w:type="spellEnd"/>
+      <w:r>
+        <w:t xml:space="preserve"> push (push your changes to the </w:t>
       </w:r>
       <w:r>
         <w:t>global repository</w:t>
       </w:r>
       <w:r>
         <w:t>—now others can see your changes when they do a pull)</w:t>
+      </w:r>
+    </w:p>
+    <w:p>
+      <w:r>
+        <w:t>Mantra: “Pull before you push.” This will save you some headaches.</w:t>
       </w:r>
     </w:p>
     <w:p>
@@ -994,16 +1074,37 @@
       <w:pPr>
         <w:pStyle w:val="Heading1"/>
       </w:pPr>
-      <w:bookmarkStart w:id="2" w:name="_Toc482887846"/>
+      <w:bookmarkStart w:id="1" w:name="_Toc483213829"/>
       <w:r>
         <w:lastRenderedPageBreak/>
-        <w:t>Checkout the Architecture Branch of OpenUxAS</w:t>
-      </w:r>
-      <w:bookmarkEnd w:id="2"/>
-    </w:p>
-    <w:p>
-      <w:r>
-        <w:t>If you haven’t already done so, first clone the OpenUxAS repository. (You will need to have git installed.)</w:t>
+        <w:t xml:space="preserve">Checkout the Architecture Branch of </w:t>
+      </w:r>
+      <w:proofErr w:type="spellStart"/>
+      <w:r>
+        <w:t>OpenUxAS</w:t>
+      </w:r>
+      <w:bookmarkEnd w:id="1"/>
+      <w:proofErr w:type="spellEnd"/>
+    </w:p>
+    <w:p>
+      <w:r>
+        <w:t xml:space="preserve">If you haven’t already done so, first clone the </w:t>
+      </w:r>
+      <w:proofErr w:type="spellStart"/>
+      <w:r>
+        <w:t>OpenUxAS</w:t>
+      </w:r>
+      <w:proofErr w:type="spellEnd"/>
+      <w:r>
+        <w:t xml:space="preserve"> repository. (You will need to have </w:t>
+      </w:r>
+      <w:proofErr w:type="spellStart"/>
+      <w:r>
+        <w:t>git</w:t>
+      </w:r>
+      <w:proofErr w:type="spellEnd"/>
+      <w:r>
+        <w:t xml:space="preserve"> installed.)</w:t>
       </w:r>
     </w:p>
     <w:p>
@@ -1020,7 +1121,27 @@
           <w:sz w:val="18"/>
           <w:szCs w:val="18"/>
         </w:rPr>
-        <w:t xml:space="preserve">$ git clone </w:t>
+        <w:t xml:space="preserve">$ </w:t>
+      </w:r>
+      <w:proofErr w:type="spellStart"/>
+      <w:proofErr w:type="gramStart"/>
+      <w:r>
+        <w:rPr>
+          <w:rFonts w:ascii="Lucida Console" w:hAnsi="Lucida Console" w:cs="Lucida Console"/>
+          <w:sz w:val="18"/>
+          <w:szCs w:val="18"/>
+        </w:rPr>
+        <w:t>git</w:t>
+      </w:r>
+      <w:proofErr w:type="spellEnd"/>
+      <w:proofErr w:type="gramEnd"/>
+      <w:r>
+        <w:rPr>
+          <w:rFonts w:ascii="Lucida Console" w:hAnsi="Lucida Console" w:cs="Lucida Console"/>
+          <w:sz w:val="18"/>
+          <w:szCs w:val="18"/>
+        </w:rPr>
+        <w:t xml:space="preserve"> clone </w:t>
       </w:r>
       <w:hyperlink r:id="rId11" w:history="1">
         <w:r>
@@ -1036,7 +1157,15 @@
     </w:p>
     <w:p>
       <w:r>
-        <w:t>Next, change to the OpenUxAS directory.</w:t>
+        <w:t xml:space="preserve">Next, change to the </w:t>
+      </w:r>
+      <w:proofErr w:type="spellStart"/>
+      <w:r>
+        <w:t>OpenUxAS</w:t>
+      </w:r>
+      <w:proofErr w:type="spellEnd"/>
+      <w:r>
+        <w:t xml:space="preserve"> directory.</w:t>
       </w:r>
     </w:p>
     <w:p>
@@ -1046,7 +1175,43 @@
           <w:sz w:val="18"/>
           <w:szCs w:val="18"/>
         </w:rPr>
-        <w:t>$ cd OpenUxAS/</w:t>
+        <w:t xml:space="preserve">$ </w:t>
+      </w:r>
+      <w:proofErr w:type="gramStart"/>
+      <w:r>
+        <w:rPr>
+          <w:rFonts w:ascii="Lucida Console" w:hAnsi="Lucida Console" w:cs="Lucida Console"/>
+          <w:sz w:val="18"/>
+          <w:szCs w:val="18"/>
+        </w:rPr>
+        <w:t>cd</w:t>
+      </w:r>
+      <w:proofErr w:type="gramEnd"/>
+      <w:r>
+        <w:rPr>
+          <w:rFonts w:ascii="Lucida Console" w:hAnsi="Lucida Console" w:cs="Lucida Console"/>
+          <w:sz w:val="18"/>
+          <w:szCs w:val="18"/>
+        </w:rPr>
+        <w:t xml:space="preserve"> </w:t>
+      </w:r>
+      <w:proofErr w:type="spellStart"/>
+      <w:r>
+        <w:rPr>
+          <w:rFonts w:ascii="Lucida Console" w:hAnsi="Lucida Console" w:cs="Lucida Console"/>
+          <w:sz w:val="18"/>
+          <w:szCs w:val="18"/>
+        </w:rPr>
+        <w:t>OpenUxAS</w:t>
+      </w:r>
+      <w:proofErr w:type="spellEnd"/>
+      <w:r>
+        <w:rPr>
+          <w:rFonts w:ascii="Lucida Console" w:hAnsi="Lucida Console" w:cs="Lucida Console"/>
+          <w:sz w:val="18"/>
+          <w:szCs w:val="18"/>
+        </w:rPr>
+        <w:t>/</w:t>
       </w:r>
     </w:p>
     <w:p>
@@ -1072,7 +1237,27 @@
           <w:sz w:val="18"/>
           <w:szCs w:val="18"/>
         </w:rPr>
-        <w:t>$ git checkout architecture</w:t>
+        <w:t xml:space="preserve">$ </w:t>
+      </w:r>
+      <w:proofErr w:type="spellStart"/>
+      <w:proofErr w:type="gramStart"/>
+      <w:r>
+        <w:rPr>
+          <w:rFonts w:ascii="Lucida Console" w:hAnsi="Lucida Console" w:cs="Lucida Console"/>
+          <w:sz w:val="18"/>
+          <w:szCs w:val="18"/>
+        </w:rPr>
+        <w:t>git</w:t>
+      </w:r>
+      <w:proofErr w:type="spellEnd"/>
+      <w:proofErr w:type="gramEnd"/>
+      <w:r>
+        <w:rPr>
+          <w:rFonts w:ascii="Lucida Console" w:hAnsi="Lucida Console" w:cs="Lucida Console"/>
+          <w:sz w:val="18"/>
+          <w:szCs w:val="18"/>
+        </w:rPr>
+        <w:t xml:space="preserve"> checkout architecture</w:t>
       </w:r>
     </w:p>
     <w:p>
@@ -1139,15 +1324,23 @@
       <w:pPr>
         <w:pStyle w:val="Heading1"/>
       </w:pPr>
-      <w:bookmarkStart w:id="3" w:name="_Toc482887847"/>
+      <w:bookmarkStart w:id="2" w:name="_Toc483213830"/>
       <w:r>
         <w:t>Open the Most Recent Installation and Setup Instructions</w:t>
       </w:r>
-      <w:bookmarkEnd w:id="3"/>
-    </w:p>
-    <w:p>
-      <w:r>
-        <w:t xml:space="preserve">If you opened this document from an up-to-date architecture branch of the OpenUxAS repository, you already have the latest version of the instructions and can skip this section. </w:t>
+      <w:bookmarkEnd w:id="2"/>
+    </w:p>
+    <w:p>
+      <w:r>
+        <w:t xml:space="preserve">If you opened this document from an up-to-date architecture branch of the </w:t>
+      </w:r>
+      <w:proofErr w:type="spellStart"/>
+      <w:r>
+        <w:t>OpenUxAS</w:t>
+      </w:r>
+      <w:proofErr w:type="spellEnd"/>
+      <w:r>
+        <w:t xml:space="preserve"> repository, you already have the latest version of the instructions and can skip this section. </w:t>
       </w:r>
     </w:p>
     <w:p>
@@ -1157,13 +1350,41 @@
       <w:r>
         <w:t xml:space="preserve">pen the “Tool_Installation_and_Setup_Instructions.docx” document in </w:t>
       </w:r>
+      <w:proofErr w:type="spellStart"/>
       <w:r>
         <w:rPr>
           <w:rFonts w:ascii="Lucida Console" w:hAnsi="Lucida Console" w:cs="Lucida Console"/>
           <w:sz w:val="18"/>
           <w:szCs w:val="18"/>
         </w:rPr>
-        <w:t xml:space="preserve">OpenUxAS/AADL_project/doc </w:t>
+        <w:t>OpenUxAS</w:t>
+      </w:r>
+      <w:proofErr w:type="spellEnd"/>
+      <w:r>
+        <w:rPr>
+          <w:rFonts w:ascii="Lucida Console" w:hAnsi="Lucida Console" w:cs="Lucida Console"/>
+          <w:sz w:val="18"/>
+          <w:szCs w:val="18"/>
+        </w:rPr>
+        <w:t>/</w:t>
+      </w:r>
+      <w:proofErr w:type="spellStart"/>
+      <w:r>
+        <w:rPr>
+          <w:rFonts w:ascii="Lucida Console" w:hAnsi="Lucida Console" w:cs="Lucida Console"/>
+          <w:sz w:val="18"/>
+          <w:szCs w:val="18"/>
+        </w:rPr>
+        <w:t>AADL_project</w:t>
+      </w:r>
+      <w:proofErr w:type="spellEnd"/>
+      <w:r>
+        <w:rPr>
+          <w:rFonts w:ascii="Lucida Console" w:hAnsi="Lucida Console" w:cs="Lucida Console"/>
+          <w:sz w:val="18"/>
+          <w:szCs w:val="18"/>
+        </w:rPr>
+        <w:t xml:space="preserve">/doc </w:t>
       </w:r>
       <w:r>
         <w:t>to view the latest version of this document.</w:t>
@@ -1176,13 +1397,13 @@
       <w:pPr>
         <w:pStyle w:val="Heading1"/>
       </w:pPr>
-      <w:bookmarkStart w:id="4" w:name="_Toc477419561"/>
-      <w:bookmarkStart w:id="5" w:name="_Toc482887848"/>
+      <w:bookmarkStart w:id="3" w:name="_Toc477419561"/>
+      <w:bookmarkStart w:id="4" w:name="_Toc483213831"/>
       <w:r>
         <w:t>Install Java</w:t>
       </w:r>
+      <w:bookmarkEnd w:id="3"/>
       <w:bookmarkEnd w:id="4"/>
-      <w:bookmarkEnd w:id="5"/>
     </w:p>
     <w:p>
       <w:r>
@@ -1274,7 +1495,7 @@
           <w:szCs w:val="32"/>
         </w:rPr>
       </w:pPr>
-      <w:bookmarkStart w:id="6" w:name="_Toc477419562"/>
+      <w:bookmarkStart w:id="5" w:name="_Toc477419562"/>
       <w:r>
         <w:br w:type="page"/>
       </w:r>
@@ -1283,16 +1504,16 @@
       <w:pPr>
         <w:pStyle w:val="Heading1"/>
       </w:pPr>
-      <w:bookmarkStart w:id="7" w:name="_Toc482887849"/>
+      <w:bookmarkStart w:id="6" w:name="_Toc483213832"/>
       <w:r>
         <w:lastRenderedPageBreak/>
         <w:t>Install OSATE</w:t>
       </w:r>
+      <w:bookmarkEnd w:id="5"/>
+      <w:r>
+        <w:t xml:space="preserve"> and Select a Workspace</w:t>
+      </w:r>
       <w:bookmarkEnd w:id="6"/>
-      <w:r>
-        <w:t xml:space="preserve"> and Select a Workspace</w:t>
-      </w:r>
-      <w:bookmarkEnd w:id="7"/>
     </w:p>
     <w:p>
       <w:r>
@@ -1418,7 +1639,7 @@
           <w:szCs w:val="32"/>
         </w:rPr>
       </w:pPr>
-      <w:bookmarkStart w:id="8" w:name="_Toc477419567"/>
+      <w:bookmarkStart w:id="7" w:name="_Toc477419567"/>
       <w:r>
         <w:br w:type="page"/>
       </w:r>
@@ -1427,7 +1648,7 @@
       <w:pPr>
         <w:pStyle w:val="Heading1"/>
       </w:pPr>
-      <w:bookmarkStart w:id="9" w:name="_Toc482887850"/>
+      <w:bookmarkStart w:id="8" w:name="_Toc483213833"/>
       <w:r>
         <w:lastRenderedPageBreak/>
         <w:t xml:space="preserve">Install </w:t>
@@ -1435,7 +1656,7 @@
       <w:r>
         <w:t>the Z3 Plugin (used by AGREE)</w:t>
       </w:r>
-      <w:bookmarkEnd w:id="9"/>
+      <w:bookmarkEnd w:id="8"/>
     </w:p>
     <w:p>
       <w:r>
@@ -1706,13 +1927,13 @@
       <w:pPr>
         <w:pStyle w:val="Heading1"/>
       </w:pPr>
-      <w:bookmarkStart w:id="10" w:name="_Toc482887851"/>
+      <w:bookmarkStart w:id="9" w:name="_Toc483213834"/>
       <w:r>
         <w:lastRenderedPageBreak/>
         <w:t>Check Tool Versions Installed</w:t>
       </w:r>
-      <w:bookmarkEnd w:id="8"/>
-      <w:bookmarkEnd w:id="10"/>
+      <w:bookmarkEnd w:id="7"/>
+      <w:bookmarkEnd w:id="9"/>
     </w:p>
     <w:p>
       <w:r>
@@ -1779,7 +2000,7 @@
           <w:szCs w:val="32"/>
         </w:rPr>
       </w:pPr>
-      <w:bookmarkStart w:id="11" w:name="_Toc477419568"/>
+      <w:bookmarkStart w:id="10" w:name="_Toc477419568"/>
       <w:r>
         <w:br w:type="page"/>
       </w:r>
@@ -1788,16 +2009,16 @@
       <w:pPr>
         <w:pStyle w:val="Heading1"/>
       </w:pPr>
-      <w:bookmarkStart w:id="12" w:name="_Toc482887852"/>
+      <w:bookmarkStart w:id="11" w:name="_Toc483213835"/>
       <w:r>
         <w:lastRenderedPageBreak/>
         <w:t>Set OSATE Preferences</w:t>
       </w:r>
+      <w:bookmarkEnd w:id="10"/>
+      <w:r>
+        <w:t xml:space="preserve"> for AGREE</w:t>
+      </w:r>
       <w:bookmarkEnd w:id="11"/>
-      <w:r>
-        <w:t xml:space="preserve"> for AGREE</w:t>
-      </w:r>
-      <w:bookmarkEnd w:id="12"/>
     </w:p>
     <w:p>
       <w:r>
@@ -1908,12 +2129,26 @@
       <w:pPr>
         <w:pStyle w:val="Heading1"/>
       </w:pPr>
-      <w:bookmarkStart w:id="13" w:name="_Toc482887853"/>
+      <w:bookmarkStart w:id="12" w:name="_Toc483213836"/>
       <w:r>
         <w:lastRenderedPageBreak/>
-        <w:t>Import the UxAS Project</w:t>
-      </w:r>
-      <w:bookmarkEnd w:id="13"/>
+        <w:t xml:space="preserve">Import the </w:t>
+      </w:r>
+      <w:proofErr w:type="spellStart"/>
+      <w:r>
+        <w:t>UxAS</w:t>
+      </w:r>
+      <w:proofErr w:type="spellEnd"/>
+      <w:r>
+        <w:t xml:space="preserve"> </w:t>
+      </w:r>
+      <w:r>
+        <w:t xml:space="preserve">AADL </w:t>
+      </w:r>
+      <w:r>
+        <w:t>Project</w:t>
+      </w:r>
+      <w:bookmarkEnd w:id="12"/>
     </w:p>
     <w:p>
       <w:r>
@@ -1976,8 +2211,50 @@
     </w:p>
     <w:p>
       <w:r>
-        <w:t>Browse to the AADL_Project directory under the OpenUxAS folder on the architecture branch of the OpenUxAS git repository. Select “UxAS” and click “Finish.”</w:t>
-      </w:r>
+        <w:t xml:space="preserve">Browse to the </w:t>
+      </w:r>
+      <w:proofErr w:type="spellStart"/>
+      <w:r>
+        <w:t>AADL_Project</w:t>
+      </w:r>
+      <w:proofErr w:type="spellEnd"/>
+      <w:r>
+        <w:t xml:space="preserve"> directory under the </w:t>
+      </w:r>
+      <w:proofErr w:type="spellStart"/>
+      <w:r>
+        <w:t>OpenUxAS</w:t>
+      </w:r>
+      <w:proofErr w:type="spellEnd"/>
+      <w:r>
+        <w:t xml:space="preserve"> folder on the architecture branch of the </w:t>
+      </w:r>
+      <w:proofErr w:type="spellStart"/>
+      <w:r>
+        <w:t>OpenUxAS</w:t>
+      </w:r>
+      <w:proofErr w:type="spellEnd"/>
+      <w:r>
+        <w:t xml:space="preserve"> </w:t>
+      </w:r>
+      <w:proofErr w:type="spellStart"/>
+      <w:r>
+        <w:t>git</w:t>
+      </w:r>
+      <w:proofErr w:type="spellEnd"/>
+      <w:r>
+        <w:t xml:space="preserve"> repository. Select “</w:t>
+      </w:r>
+      <w:proofErr w:type="spellStart"/>
+      <w:r>
+        <w:t>UxAS</w:t>
+      </w:r>
+      <w:proofErr w:type="spellEnd"/>
+      <w:r>
+        <w:t>” and click “Finish.”</w:t>
+      </w:r>
+      <w:bookmarkStart w:id="13" w:name="_GoBack"/>
+      <w:bookmarkEnd w:id="13"/>
     </w:p>
     <w:p>
       <w:r>
@@ -2024,7 +2301,15 @@
     </w:p>
     <w:p>
       <w:r>
-        <w:t>You should now see the UxAS project under the AADL Navigator window on the left-hand-side of OSATE.</w:t>
+        <w:t xml:space="preserve">You should now see the </w:t>
+      </w:r>
+      <w:proofErr w:type="spellStart"/>
+      <w:r>
+        <w:t>UxAS</w:t>
+      </w:r>
+      <w:proofErr w:type="spellEnd"/>
+      <w:r>
+        <w:t xml:space="preserve"> project under the AADL Navigator window on the left-hand-side of OSATE.</w:t>
       </w:r>
     </w:p>
     <w:p>
@@ -2073,7 +2358,7 @@
       <w:pPr>
         <w:pStyle w:val="Heading1"/>
       </w:pPr>
-      <w:bookmarkStart w:id="14" w:name="_Toc482887854"/>
+      <w:bookmarkStart w:id="14" w:name="_Toc483213837"/>
       <w:r>
         <w:lastRenderedPageBreak/>
         <w:t>(Optional) Create a Sandbox AADL Project</w:t>
@@ -2088,12 +2373,28 @@
         <w:t xml:space="preserve"> do</w:t>
       </w:r>
       <w:r>
-        <w:t xml:space="preserve"> so in the AADL_sandbox_projects directory. These instructions walk you through how to do that.</w:t>
-      </w:r>
-    </w:p>
-    <w:p>
-      <w:r>
-        <w:t>Go to File -&gt; New -&gt; Project in the OSATE menu. Select AADL -&gt; AADL Project and click Next&gt;.</w:t>
+        <w:t xml:space="preserve"> so in the </w:t>
+      </w:r>
+      <w:proofErr w:type="spellStart"/>
+      <w:r>
+        <w:t>AADL_sandbox_projects</w:t>
+      </w:r>
+      <w:proofErr w:type="spellEnd"/>
+      <w:r>
+        <w:t xml:space="preserve"> directory. These instructions walk you through how to do that.</w:t>
+      </w:r>
+    </w:p>
+    <w:p>
+      <w:r>
+        <w:t xml:space="preserve">Go to File -&gt; New -&gt; Project in the OSATE menu. Select AADL -&gt; AADL Project and click </w:t>
+      </w:r>
+      <w:proofErr w:type="gramStart"/>
+      <w:r>
+        <w:t>Next</w:t>
+      </w:r>
+      <w:proofErr w:type="gramEnd"/>
+      <w:r>
+        <w:t>&gt;.</w:t>
       </w:r>
     </w:p>
     <w:p>
@@ -2161,7 +2462,15 @@
         <w:t xml:space="preserve"> </w:t>
       </w:r>
       <w:r>
-        <w:t>under AADL_sandbox_projects, as shown below. For convenience, the new subfolder name can match your new project name. Click “Finish.”</w:t>
+        <w:t xml:space="preserve">under </w:t>
+      </w:r>
+      <w:proofErr w:type="spellStart"/>
+      <w:r>
+        <w:t>AADL_sandbox_projects</w:t>
+      </w:r>
+      <w:proofErr w:type="spellEnd"/>
+      <w:r>
+        <w:t>, as shown below. For convenience, the new subfolder name can match your new project name. Click “Finish.”</w:t>
       </w:r>
     </w:p>
     <w:p>
@@ -2264,7 +2573,15 @@
         <w:t>.</w:t>
       </w:r>
       <w:r>
-        <w:t xml:space="preserve"> (I got an error when I tried to copy and paste the aadl folder from the main project to my sandbox project.)</w:t>
+        <w:t xml:space="preserve"> (I got an error when I tried to copy and paste the </w:t>
+      </w:r>
+      <w:proofErr w:type="spellStart"/>
+      <w:r>
+        <w:t>aadl</w:t>
+      </w:r>
+      <w:proofErr w:type="spellEnd"/>
+      <w:r>
+        <w:t xml:space="preserve"> folder from the main project to my sandbox project.)</w:t>
       </w:r>
       <w:r>
         <w:t xml:space="preserve"> </w:t>
@@ -2277,7 +2594,15 @@
     </w:p>
     <w:p>
       <w:r>
-        <w:t>Don’t forget to add, commit, and push your sandbox project to git so that it is under version control!</w:t>
+        <w:t xml:space="preserve">Don’t forget to add, commit, and push your sandbox project to </w:t>
+      </w:r>
+      <w:proofErr w:type="spellStart"/>
+      <w:r>
+        <w:t>git</w:t>
+      </w:r>
+      <w:proofErr w:type="spellEnd"/>
+      <w:r>
+        <w:t xml:space="preserve"> so that it is under version control!</w:t>
       </w:r>
     </w:p>
     <w:sectPr>
@@ -2370,7 +2695,15 @@
         <w:footnoteRef/>
       </w:r>
       <w:r>
-        <w:t xml:space="preserve"> Alternatively, if you already have OSATE 2 installed but want to update to the latest nightly build, click “Help” -&gt; “Install New Software …”. In the Install window, place the following update site link for OSATE to the “Work with” field, and hit the enter key: </w:t>
+        <w:t xml:space="preserve"> Alternatively, if you already have OSATE 2 installed but want to update to the latest nightly build, click “Help” -&gt; “Install New Software …</w:t>
+      </w:r>
+      <w:proofErr w:type="gramStart"/>
+      <w:r>
+        <w:t>”.</w:t>
+      </w:r>
+      <w:proofErr w:type="gramEnd"/>
+      <w:r>
+        <w:t xml:space="preserve"> In the Install window, place the following update site link for OSATE to the “Work with” field, and hit the enter key: </w:t>
       </w:r>
       <w:hyperlink r:id="rId2" w:history="1">
         <w:r>
@@ -3540,7 +3873,7 @@
 </file>
 
 <file path=customXml/itemProps1.xml><?xml version="1.0" encoding="utf-8"?>
-<ds:datastoreItem xmlns:ds="http://schemas.openxmlformats.org/officeDocument/2006/customXml" ds:itemID="{D6E482C6-B390-403A-98C6-0881C08A90C3}">
+<ds:datastoreItem xmlns:ds="http://schemas.openxmlformats.org/officeDocument/2006/customXml" ds:itemID="{84DCBB72-0A5D-459B-BCD4-543933A41F2D}">
   <ds:schemaRefs>
     <ds:schemaRef ds:uri="http://schemas.openxmlformats.org/officeDocument/2006/bibliography"/>
   </ds:schemaRefs>

</xml_diff>

<commit_message>
adding osate.ini fix (for eclipse+U16.04) to documentation
</commit_message>
<xml_diff>
--- a/AADL_project/doc/Tool_Installation_and_Setup_Instructions.docx
+++ b/AADL_project/doc/Tool_Installation_and_Setup_Instructions.docx
@@ -1,6 +1,6 @@
 
 <file path=word/document.xml><?xml version="1.0" encoding="utf-8"?>
-<w:document xmlns:wpc="http://schemas.microsoft.com/office/word/2010/wordprocessingCanvas" xmlns:mc="http://schemas.openxmlformats.org/markup-compatibility/2006" xmlns:o="urn:schemas-microsoft-com:office:office" xmlns:r="http://schemas.openxmlformats.org/officeDocument/2006/relationships" xmlns:m="http://schemas.openxmlformats.org/officeDocument/2006/math" xmlns:v="urn:schemas-microsoft-com:vml" xmlns:wp14="http://schemas.microsoft.com/office/word/2010/wordprocessingDrawing" xmlns:wp="http://schemas.openxmlformats.org/drawingml/2006/wordprocessingDrawing" xmlns:w10="urn:schemas-microsoft-com:office:word" xmlns:w="http://schemas.openxmlformats.org/wordprocessingml/2006/main" xmlns:w14="http://schemas.microsoft.com/office/word/2010/wordml" xmlns:w15="http://schemas.microsoft.com/office/word/2012/wordml" xmlns:wpg="http://schemas.microsoft.com/office/word/2010/wordprocessingGroup" xmlns:wpi="http://schemas.microsoft.com/office/word/2010/wordprocessingInk" xmlns:wne="http://schemas.microsoft.com/office/word/2006/wordml" xmlns:wps="http://schemas.microsoft.com/office/word/2010/wordprocessingShape" mc:Ignorable="w14 w15 wp14">
+<w:document xmlns:wpc="http://schemas.microsoft.com/office/word/2010/wordprocessingCanvas" xmlns:cx="http://schemas.microsoft.com/office/drawing/2014/chartex" xmlns:cx1="http://schemas.microsoft.com/office/drawing/2015/9/8/chartex" xmlns:mc="http://schemas.openxmlformats.org/markup-compatibility/2006" xmlns:o="urn:schemas-microsoft-com:office:office" xmlns:r="http://schemas.openxmlformats.org/officeDocument/2006/relationships" xmlns:m="http://schemas.openxmlformats.org/officeDocument/2006/math" xmlns:v="urn:schemas-microsoft-com:vml" xmlns:wp14="http://schemas.microsoft.com/office/word/2010/wordprocessingDrawing" xmlns:wp="http://schemas.openxmlformats.org/drawingml/2006/wordprocessingDrawing" xmlns:w10="urn:schemas-microsoft-com:office:word" xmlns:w="http://schemas.openxmlformats.org/wordprocessingml/2006/main" xmlns:w14="http://schemas.microsoft.com/office/word/2010/wordml" xmlns:w15="http://schemas.microsoft.com/office/word/2012/wordml" xmlns:w16se="http://schemas.microsoft.com/office/word/2015/wordml/symex" xmlns:wpg="http://schemas.microsoft.com/office/word/2010/wordprocessingGroup" xmlns:wpi="http://schemas.microsoft.com/office/word/2010/wordprocessingInk" xmlns:wne="http://schemas.microsoft.com/office/word/2006/wordml" xmlns:wps="http://schemas.microsoft.com/office/word/2010/wordprocessingShape" mc:Ignorable="w14 w15 w16se wp14">
   <w:body>
     <w:p>
       <w:pPr>
@@ -1563,26 +1563,630 @@
     </w:p>
     <w:p>
       <w:r>
-        <w:t>Extract the OSATE zip file</w:t>
+        <w:rPr>
+          <w:b/>
+          <w:u w:val="single"/>
+        </w:rPr>
+        <w:t>On Windows:</w:t>
       </w:r>
       <w:r>
         <w:t xml:space="preserve"> </w:t>
       </w:r>
       <w:r>
-        <w:t xml:space="preserve">to a location of your choice. </w:t>
-      </w:r>
-      <w:r>
-        <w:t>(I put it on my C drive.)</w:t>
-      </w:r>
-    </w:p>
-    <w:p>
-      <w:r>
-        <w:t>Run osate.exe. (You may wish to pin this item to your start menu.)</w:t>
-      </w:r>
-    </w:p>
-    <w:p>
-      <w:r>
-        <w:t xml:space="preserve">You will be asked to choose a workspace. </w:t>
+        <w:t>Extract the OSATE zip file to a location of your choice. (I put it on my C drive.)</w:t>
+      </w:r>
+      <w:r>
+        <w:t xml:space="preserve"> Then r</w:t>
+      </w:r>
+      <w:r>
+        <w:t>un osate.exe. (You may wish to pin this item to your start menu.)</w:t>
+      </w:r>
+    </w:p>
+    <w:p>
+      <w:r>
+        <w:rPr>
+          <w:b/>
+          <w:u w:val="single"/>
+        </w:rPr>
+        <w:t>On Ubuntu</w:t>
+      </w:r>
+      <w:r>
+        <w:rPr>
+          <w:b/>
+          <w:u w:val="single"/>
+        </w:rPr>
+        <w:t>:</w:t>
+      </w:r>
+      <w:r>
+        <w:t xml:space="preserve"> Extract the OSATE tar.gz file to a location of your choice (e.g., try: </w:t>
+      </w:r>
+      <w:proofErr w:type="spellStart"/>
+      <w:r>
+        <w:rPr>
+          <w:rFonts w:ascii="Courier New" w:hAnsi="Courier New" w:cs="Courier New"/>
+          <w:sz w:val="18"/>
+          <w:szCs w:val="18"/>
+        </w:rPr>
+        <w:t>mkdir</w:t>
+      </w:r>
+      <w:proofErr w:type="spellEnd"/>
+      <w:r>
+        <w:rPr>
+          <w:rFonts w:ascii="Courier New" w:hAnsi="Courier New" w:cs="Courier New"/>
+          <w:sz w:val="18"/>
+          <w:szCs w:val="18"/>
+        </w:rPr>
+        <w:t xml:space="preserve"> -p ~/osate2-2.2.2 &amp;&amp; tar -</w:t>
+      </w:r>
+      <w:proofErr w:type="spellStart"/>
+      <w:r>
+        <w:rPr>
+          <w:rFonts w:ascii="Courier New" w:hAnsi="Courier New" w:cs="Courier New"/>
+          <w:sz w:val="18"/>
+          <w:szCs w:val="18"/>
+        </w:rPr>
+        <w:t>xvzf</w:t>
+      </w:r>
+      <w:proofErr w:type="spellEnd"/>
+      <w:r>
+        <w:rPr>
+          <w:rFonts w:ascii="Courier New" w:hAnsi="Courier New" w:cs="Courier New"/>
+          <w:sz w:val="18"/>
+          <w:szCs w:val="18"/>
+        </w:rPr>
+        <w:t xml:space="preserve"> osate2-2.2.2-vfinal-linux.gtk.x86_64.tar.gz</w:t>
+      </w:r>
+      <w:r>
+        <w:rPr>
+          <w:rFonts w:ascii="Courier New" w:hAnsi="Courier New" w:cs="Courier New"/>
+          <w:sz w:val="18"/>
+          <w:szCs w:val="18"/>
+        </w:rPr>
+        <w:t xml:space="preserve"> -C</w:t>
+      </w:r>
+      <w:bookmarkStart w:id="7" w:name="_GoBack"/>
+      <w:bookmarkEnd w:id="7"/>
+      <w:r>
+        <w:rPr>
+          <w:rFonts w:ascii="Courier New" w:hAnsi="Courier New" w:cs="Courier New"/>
+          <w:sz w:val="18"/>
+          <w:szCs w:val="18"/>
+        </w:rPr>
+        <w:t xml:space="preserve"> </w:t>
+      </w:r>
+      <w:r>
+        <w:rPr>
+          <w:rFonts w:ascii="Courier New" w:hAnsi="Courier New" w:cs="Courier New"/>
+          <w:sz w:val="18"/>
+          <w:szCs w:val="18"/>
+        </w:rPr>
+        <w:t>~/osate2-2.2.2</w:t>
+      </w:r>
+      <w:r>
+        <w:t xml:space="preserve"> </w:t>
+      </w:r>
+      <w:r>
+        <w:t>).</w:t>
+      </w:r>
+    </w:p>
+    <w:p>
+      <w:r>
+        <w:rPr>
+          <w:b/>
+          <w:u w:val="single"/>
+        </w:rPr>
+        <w:t xml:space="preserve">** Extra step required for </w:t>
+      </w:r>
+      <w:r>
+        <w:rPr>
+          <w:b/>
+          <w:u w:val="single"/>
+        </w:rPr>
+        <w:t>Ubuntu 16.04</w:t>
+      </w:r>
+      <w:r>
+        <w:rPr>
+          <w:b/>
+          <w:u w:val="single"/>
+        </w:rPr>
+        <w:t xml:space="preserve"> **</w:t>
+      </w:r>
+      <w:r>
+        <w:rPr>
+          <w:b/>
+          <w:u w:val="single"/>
+        </w:rPr>
+        <w:t>:</w:t>
+      </w:r>
+      <w:r>
+        <w:t xml:space="preserve"> Apply a fix to osate.ini first before loading </w:t>
+      </w:r>
+      <w:proofErr w:type="spellStart"/>
+      <w:r>
+        <w:t>osate</w:t>
+      </w:r>
+      <w:proofErr w:type="spellEnd"/>
+      <w:r>
+        <w:t xml:space="preserve"> (</w:t>
+      </w:r>
+      <w:proofErr w:type="gramStart"/>
+      <w:r>
+        <w:t>there’s</w:t>
+      </w:r>
+      <w:proofErr w:type="gramEnd"/>
+      <w:r>
+        <w:t xml:space="preserve"> an eclipse-Ubuntu 16.04 incompatibility that prevents the GUI interface from updating properly and won’t allow you to do plugin install, otherwise).</w:t>
+      </w:r>
+      <w:r>
+        <w:t xml:space="preserve"> The two new lines set the correct GTK version for eclipse to use</w:t>
+      </w:r>
+      <w:r>
+        <w:t xml:space="preserve"> (“</w:t>
+      </w:r>
+      <w:r>
+        <w:rPr>
+          <w:rFonts w:ascii="Courier New" w:hAnsi="Courier New" w:cs="Courier New"/>
+          <w:sz w:val="18"/>
+          <w:szCs w:val="18"/>
+        </w:rPr>
+        <w:t>--</w:t>
+      </w:r>
+      <w:proofErr w:type="spellStart"/>
+      <w:r>
+        <w:rPr>
+          <w:rFonts w:ascii="Courier New" w:hAnsi="Courier New" w:cs="Courier New"/>
+          <w:sz w:val="18"/>
+          <w:szCs w:val="18"/>
+        </w:rPr>
+        <w:t>launcher.GTK_version</w:t>
+      </w:r>
+      <w:proofErr w:type="spellEnd"/>
+      <w:r>
+        <w:t>” and “</w:t>
+      </w:r>
+      <w:r>
+        <w:rPr>
+          <w:rFonts w:ascii="Courier New" w:hAnsi="Courier New" w:cs="Courier New"/>
+          <w:sz w:val="18"/>
+          <w:szCs w:val="18"/>
+        </w:rPr>
+        <w:t>2</w:t>
+      </w:r>
+      <w:r>
+        <w:t>”)</w:t>
+      </w:r>
+      <w:r>
+        <w:t>.</w:t>
+      </w:r>
+      <w:r>
+        <w:t xml:space="preserve"> Your </w:t>
+      </w:r>
+      <w:r>
+        <w:t xml:space="preserve">updated </w:t>
+      </w:r>
+      <w:r>
+        <w:t>file should look like:</w:t>
+      </w:r>
+    </w:p>
+    <w:p>
+      <w:r>
+        <w:rPr>
+          <w:noProof/>
+        </w:rPr>
+        <mc:AlternateContent>
+          <mc:Choice Requires="wps">
+            <w:drawing>
+              <wp:anchor distT="0" distB="0" distL="114300" distR="114300" simplePos="0" relativeHeight="251660288" behindDoc="0" locked="0" layoutInCell="1" allowOverlap="1">
+                <wp:simplePos x="0" y="0"/>
+                <wp:positionH relativeFrom="column">
+                  <wp:posOffset>2133600</wp:posOffset>
+                </wp:positionH>
+                <wp:positionV relativeFrom="paragraph">
+                  <wp:posOffset>1033462</wp:posOffset>
+                </wp:positionV>
+                <wp:extent cx="1537970" cy="61595"/>
+                <wp:effectExtent l="38100" t="114300" r="24130" b="90805"/>
+                <wp:wrapNone/>
+                <wp:docPr id="9" name="Straight Arrow Connector 9"/>
+                <wp:cNvGraphicFramePr/>
+                <a:graphic xmlns:a="http://schemas.openxmlformats.org/drawingml/2006/main">
+                  <a:graphicData uri="http://schemas.microsoft.com/office/word/2010/wordprocessingShape">
+                    <wps:wsp>
+                      <wps:cNvCnPr/>
+                      <wps:spPr>
+                        <a:xfrm flipH="1" flipV="1">
+                          <a:off x="0" y="0"/>
+                          <a:ext cx="1537970" cy="61595"/>
+                        </a:xfrm>
+                        <a:prstGeom prst="straightConnector1">
+                          <a:avLst/>
+                        </a:prstGeom>
+                        <a:ln w="57150">
+                          <a:solidFill>
+                            <a:srgbClr val="FF0000"/>
+                          </a:solidFill>
+                          <a:tailEnd type="triangle"/>
+                        </a:ln>
+                      </wps:spPr>
+                      <wps:style>
+                        <a:lnRef idx="1">
+                          <a:schemeClr val="accent1"/>
+                        </a:lnRef>
+                        <a:fillRef idx="0">
+                          <a:schemeClr val="accent1"/>
+                        </a:fillRef>
+                        <a:effectRef idx="0">
+                          <a:schemeClr val="accent1"/>
+                        </a:effectRef>
+                        <a:fontRef idx="minor">
+                          <a:schemeClr val="tx1"/>
+                        </a:fontRef>
+                      </wps:style>
+                      <wps:bodyPr/>
+                    </wps:wsp>
+                  </a:graphicData>
+                </a:graphic>
+                <wp14:sizeRelH relativeFrom="margin">
+                  <wp14:pctWidth>0</wp14:pctWidth>
+                </wp14:sizeRelH>
+                <wp14:sizeRelV relativeFrom="margin">
+                  <wp14:pctHeight>0</wp14:pctHeight>
+                </wp14:sizeRelV>
+              </wp:anchor>
+            </w:drawing>
+          </mc:Choice>
+          <mc:Fallback>
+            <w:pict>
+              <v:shapetype w14:anchorId="28F7D5B5" id="_x0000_t32" coordsize="21600,21600" o:spt="32" o:oned="t" path="m,l21600,21600e" filled="f">
+                <v:path arrowok="t" fillok="f" o:connecttype="none"/>
+                <o:lock v:ext="edit" shapetype="t"/>
+              </v:shapetype>
+              <v:shape id="Straight Arrow Connector 9" o:spid="_x0000_s1026" type="#_x0000_t32" style="position:absolute;margin-left:168pt;margin-top:81.35pt;width:121.1pt;height:4.85pt;flip:x y;z-index:251660288;visibility:visible;mso-wrap-style:square;mso-width-percent:0;mso-height-percent:0;mso-wrap-distance-left:9pt;mso-wrap-distance-top:0;mso-wrap-distance-right:9pt;mso-wrap-distance-bottom:0;mso-position-horizontal:absolute;mso-position-horizontal-relative:text;mso-position-vertical:absolute;mso-position-vertical-relative:text;mso-width-percent:0;mso-height-percent:0;mso-width-relative:margin;mso-height-relative:margin" o:gfxdata="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" strokecolor="red" strokeweight="4.5pt">
+                <v:stroke endarrow="block" joinstyle="miter"/>
+              </v:shape>
+            </w:pict>
+          </mc:Fallback>
+        </mc:AlternateContent>
+      </w:r>
+      <w:r>
+        <w:rPr>
+          <w:noProof/>
+        </w:rPr>
+        <mc:AlternateContent>
+          <mc:Choice Requires="wps">
+            <w:drawing>
+              <wp:anchor distT="0" distB="0" distL="114300" distR="114300" simplePos="0" relativeHeight="251659264" behindDoc="0" locked="0" layoutInCell="1" allowOverlap="1">
+                <wp:simplePos x="0" y="0"/>
+                <wp:positionH relativeFrom="column">
+                  <wp:posOffset>227648</wp:posOffset>
+                </wp:positionH>
+                <wp:positionV relativeFrom="paragraph">
+                  <wp:posOffset>885825</wp:posOffset>
+                </wp:positionV>
+                <wp:extent cx="1899920" cy="266700"/>
+                <wp:effectExtent l="19050" t="19050" r="24130" b="19050"/>
+                <wp:wrapNone/>
+                <wp:docPr id="8" name="Rectangle 8"/>
+                <wp:cNvGraphicFramePr/>
+                <a:graphic xmlns:a="http://schemas.openxmlformats.org/drawingml/2006/main">
+                  <a:graphicData uri="http://schemas.microsoft.com/office/word/2010/wordprocessingShape">
+                    <wps:wsp>
+                      <wps:cNvSpPr/>
+                      <wps:spPr>
+                        <a:xfrm>
+                          <a:off x="0" y="0"/>
+                          <a:ext cx="1899920" cy="266700"/>
+                        </a:xfrm>
+                        <a:prstGeom prst="rect">
+                          <a:avLst/>
+                        </a:prstGeom>
+                        <a:noFill/>
+                        <a:ln w="38100">
+                          <a:solidFill>
+                            <a:srgbClr val="FF0000"/>
+                          </a:solidFill>
+                        </a:ln>
+                      </wps:spPr>
+                      <wps:style>
+                        <a:lnRef idx="2">
+                          <a:schemeClr val="accent1">
+                            <a:shade val="50000"/>
+                          </a:schemeClr>
+                        </a:lnRef>
+                        <a:fillRef idx="1">
+                          <a:schemeClr val="accent1"/>
+                        </a:fillRef>
+                        <a:effectRef idx="0">
+                          <a:schemeClr val="accent1"/>
+                        </a:effectRef>
+                        <a:fontRef idx="minor">
+                          <a:schemeClr val="lt1"/>
+                        </a:fontRef>
+                      </wps:style>
+                      <wps:bodyPr rot="0" spcFirstLastPara="0" vertOverflow="overflow" horzOverflow="overflow" vert="horz" wrap="square" lIns="91440" tIns="45720" rIns="91440" bIns="45720" numCol="1" spcCol="0" rtlCol="0" fromWordArt="0" anchor="ctr" anchorCtr="0" forceAA="0" compatLnSpc="1">
+                        <a:prstTxWarp prst="textNoShape">
+                          <a:avLst/>
+                        </a:prstTxWarp>
+                        <a:noAutofit/>
+                      </wps:bodyPr>
+                    </wps:wsp>
+                  </a:graphicData>
+                </a:graphic>
+              </wp:anchor>
+            </w:drawing>
+          </mc:Choice>
+          <mc:Fallback>
+            <w:pict>
+              <v:rect w14:anchorId="6F07983D" id="Rectangle 8" o:spid="_x0000_s1026" style="position:absolute;margin-left:17.95pt;margin-top:69.75pt;width:149.6pt;height:21pt;z-index:251659264;visibility:visible;mso-wrap-style:square;mso-wrap-distance-left:9pt;mso-wrap-distance-top:0;mso-wrap-distance-right:9pt;mso-wrap-distance-bottom:0;mso-position-horizontal:absolute;mso-position-horizontal-relative:text;mso-position-vertical:absolute;mso-position-vertical-relative:text;v-text-anchor:middle" o:gfxdata="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" filled="f" strokecolor="red" strokeweight="3pt"/>
+            </w:pict>
+          </mc:Fallback>
+        </mc:AlternateContent>
+      </w:r>
+      <w:r>
+        <w:rPr>
+          <w:noProof/>
+        </w:rPr>
+        <mc:AlternateContent>
+          <mc:Choice Requires="wps">
+            <w:drawing>
+              <wp:anchor distT="0" distB="0" distL="114300" distR="114300" simplePos="0" relativeHeight="251661312" behindDoc="0" locked="0" layoutInCell="1" allowOverlap="1">
+                <wp:simplePos x="0" y="0"/>
+                <wp:positionH relativeFrom="column">
+                  <wp:posOffset>3671888</wp:posOffset>
+                </wp:positionH>
+                <wp:positionV relativeFrom="paragraph">
+                  <wp:posOffset>895033</wp:posOffset>
+                </wp:positionV>
+                <wp:extent cx="728663" cy="319087"/>
+                <wp:effectExtent l="19050" t="19050" r="14605" b="24130"/>
+                <wp:wrapNone/>
+                <wp:docPr id="10" name="Text Box 10"/>
+                <wp:cNvGraphicFramePr/>
+                <a:graphic xmlns:a="http://schemas.openxmlformats.org/drawingml/2006/main">
+                  <a:graphicData uri="http://schemas.microsoft.com/office/word/2010/wordprocessingShape">
+                    <wps:wsp>
+                      <wps:cNvSpPr txBox="1"/>
+                      <wps:spPr>
+                        <a:xfrm>
+                          <a:off x="0" y="0"/>
+                          <a:ext cx="728663" cy="319087"/>
+                        </a:xfrm>
+                        <a:prstGeom prst="rect">
+                          <a:avLst/>
+                        </a:prstGeom>
+                        <a:solidFill>
+                          <a:srgbClr val="FFFF00"/>
+                        </a:solidFill>
+                        <a:ln w="28575">
+                          <a:solidFill>
+                            <a:srgbClr val="FF0000"/>
+                          </a:solidFill>
+                        </a:ln>
+                      </wps:spPr>
+                      <wps:txbx>
+                        <w:txbxContent>
+                          <w:p>
+                            <w:pPr>
+                              <w:jc w:val="center"/>
+                              <w:rPr>
+                                <w:b/>
+                                <w:i/>
+                                <w:color w:val="FF0000"/>
+                                <w:sz w:val="28"/>
+                                <w:szCs w:val="28"/>
+                              </w:rPr>
+                            </w:pPr>
+                            <w:r>
+                              <w:rPr>
+                                <w:b/>
+                                <w:i/>
+                                <w:color w:val="FF0000"/>
+                                <w:sz w:val="28"/>
+                                <w:szCs w:val="28"/>
+                              </w:rPr>
+                              <w:t>NEW</w:t>
+                            </w:r>
+                            <w:proofErr w:type="gramStart"/>
+                            <w:r>
+                              <w:rPr>
+                                <w:b/>
+                                <w:i/>
+                                <w:color w:val="FF0000"/>
+                                <w:sz w:val="28"/>
+                                <w:szCs w:val="28"/>
+                              </w:rPr>
+                              <w:t>!!!</w:t>
+                            </w:r>
+                            <w:proofErr w:type="gramEnd"/>
+                          </w:p>
+                        </w:txbxContent>
+                      </wps:txbx>
+                      <wps:bodyPr rot="0" spcFirstLastPara="0" vertOverflow="overflow" horzOverflow="overflow" vert="horz" wrap="square" lIns="91440" tIns="45720" rIns="91440" bIns="45720" numCol="1" spcCol="0" rtlCol="0" fromWordArt="0" anchor="ctr" anchorCtr="0" forceAA="0" compatLnSpc="1">
+                        <a:prstTxWarp prst="textNoShape">
+                          <a:avLst/>
+                        </a:prstTxWarp>
+                        <a:noAutofit/>
+                      </wps:bodyPr>
+                    </wps:wsp>
+                  </a:graphicData>
+                </a:graphic>
+                <wp14:sizeRelH relativeFrom="margin">
+                  <wp14:pctWidth>0</wp14:pctWidth>
+                </wp14:sizeRelH>
+                <wp14:sizeRelV relativeFrom="margin">
+                  <wp14:pctHeight>0</wp14:pctHeight>
+                </wp14:sizeRelV>
+              </wp:anchor>
+            </w:drawing>
+          </mc:Choice>
+          <mc:Fallback>
+            <w:pict>
+              <v:shapetype id="_x0000_t202" coordsize="21600,21600" o:spt="202" path="m,l,21600r21600,l21600,xe">
+                <v:stroke joinstyle="miter"/>
+                <v:path gradientshapeok="t" o:connecttype="rect"/>
+              </v:shapetype>
+              <v:shape id="Text Box 10" o:spid="_x0000_s1026" type="#_x0000_t202" style="position:absolute;margin-left:289.15pt;margin-top:70.5pt;width:57.4pt;height:25.1pt;z-index:251661312;visibility:visible;mso-wrap-style:square;mso-width-percent:0;mso-height-percent:0;mso-wrap-distance-left:9pt;mso-wrap-distance-top:0;mso-wrap-distance-right:9pt;mso-wrap-distance-bottom:0;mso-position-horizontal:absolute;mso-position-horizontal-relative:text;mso-position-vertical:absolute;mso-position-vertical-relative:text;mso-width-percent:0;mso-height-percent:0;mso-width-relative:margin;mso-height-relative:margin;v-text-anchor:middle" o:gfxdata="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" fillcolor="yellow" strokecolor="red" strokeweight="2.25pt">
+                <v:textbox>
+                  <w:txbxContent>
+                    <w:p>
+                      <w:pPr>
+                        <w:jc w:val="center"/>
+                        <w:rPr>
+                          <w:b/>
+                          <w:i/>
+                          <w:color w:val="FF0000"/>
+                          <w:sz w:val="28"/>
+                          <w:szCs w:val="28"/>
+                        </w:rPr>
+                      </w:pPr>
+                      <w:r>
+                        <w:rPr>
+                          <w:b/>
+                          <w:i/>
+                          <w:color w:val="FF0000"/>
+                          <w:sz w:val="28"/>
+                          <w:szCs w:val="28"/>
+                        </w:rPr>
+                        <w:t>NEW</w:t>
+                      </w:r>
+                      <w:proofErr w:type="gramStart"/>
+                      <w:r>
+                        <w:rPr>
+                          <w:b/>
+                          <w:i/>
+                          <w:color w:val="FF0000"/>
+                          <w:sz w:val="28"/>
+                          <w:szCs w:val="28"/>
+                        </w:rPr>
+                        <w:t>!!!</w:t>
+                      </w:r>
+                      <w:proofErr w:type="gramEnd"/>
+                    </w:p>
+                  </w:txbxContent>
+                </v:textbox>
+              </v:shape>
+            </w:pict>
+          </mc:Fallback>
+        </mc:AlternateContent>
+      </w:r>
+      <w:r>
+        <w:rPr>
+          <w:noProof/>
+        </w:rPr>
+        <w:drawing>
+          <wp:inline distT="0" distB="0" distL="0" distR="0">
+            <wp:extent cx="5943600" cy="2272030"/>
+            <wp:effectExtent l="0" t="0" r="0" b="0"/>
+            <wp:docPr id="7" name="Picture 7"/>
+            <wp:cNvGraphicFramePr>
+              <a:graphicFrameLocks xmlns:a="http://schemas.openxmlformats.org/drawingml/2006/main" noChangeAspect="1"/>
+            </wp:cNvGraphicFramePr>
+            <a:graphic xmlns:a="http://schemas.openxmlformats.org/drawingml/2006/main">
+              <a:graphicData uri="http://schemas.openxmlformats.org/drawingml/2006/picture">
+                <pic:pic xmlns:pic="http://schemas.openxmlformats.org/drawingml/2006/picture">
+                  <pic:nvPicPr>
+                    <pic:cNvPr id="7" name="Screenshot from 2017-05-24 13-47-28 -- cropped.png"/>
+                    <pic:cNvPicPr/>
+                  </pic:nvPicPr>
+                  <pic:blipFill>
+                    <a:blip r:embed="rId15">
+                      <a:extLst>
+                        <a:ext uri="{28A0092B-C50C-407E-A947-70E740481C1C}">
+                          <a14:useLocalDpi xmlns:a14="http://schemas.microsoft.com/office/drawing/2010/main" val="0"/>
+                        </a:ext>
+                      </a:extLst>
+                    </a:blip>
+                    <a:stretch>
+                      <a:fillRect/>
+                    </a:stretch>
+                  </pic:blipFill>
+                  <pic:spPr>
+                    <a:xfrm>
+                      <a:off x="0" y="0"/>
+                      <a:ext cx="5943600" cy="2272030"/>
+                    </a:xfrm>
+                    <a:prstGeom prst="rect">
+                      <a:avLst/>
+                    </a:prstGeom>
+                  </pic:spPr>
+                </pic:pic>
+              </a:graphicData>
+            </a:graphic>
+          </wp:inline>
+        </w:drawing>
+      </w:r>
+    </w:p>
+    <w:p>
+      <w:r>
+        <w:t xml:space="preserve">Then run </w:t>
+      </w:r>
+      <w:proofErr w:type="spellStart"/>
+      <w:r>
+        <w:t>osate</w:t>
+      </w:r>
+      <w:proofErr w:type="spellEnd"/>
+      <w:r>
+        <w:t xml:space="preserve"> </w:t>
+      </w:r>
+      <w:proofErr w:type="gramStart"/>
+      <w:r>
+        <w:t xml:space="preserve">( </w:t>
+      </w:r>
+      <w:r>
+        <w:rPr>
+          <w:rFonts w:ascii="Courier New" w:hAnsi="Courier New" w:cs="Courier New"/>
+          <w:sz w:val="18"/>
+          <w:szCs w:val="18"/>
+        </w:rPr>
+        <w:t>cd</w:t>
+      </w:r>
+      <w:proofErr w:type="gramEnd"/>
+      <w:r>
+        <w:rPr>
+          <w:rFonts w:ascii="Courier New" w:hAnsi="Courier New" w:cs="Courier New"/>
+          <w:sz w:val="18"/>
+          <w:szCs w:val="18"/>
+        </w:rPr>
+        <w:t xml:space="preserve"> /path/to/my/extracted/files &amp;&amp; ./</w:t>
+      </w:r>
+      <w:proofErr w:type="spellStart"/>
+      <w:r>
+        <w:rPr>
+          <w:rFonts w:ascii="Courier New" w:hAnsi="Courier New" w:cs="Courier New"/>
+          <w:sz w:val="18"/>
+          <w:szCs w:val="18"/>
+        </w:rPr>
+        <w:t>osate</w:t>
+      </w:r>
+      <w:proofErr w:type="spellEnd"/>
+      <w:r>
+        <w:t xml:space="preserve"> )</w:t>
+      </w:r>
+      <w:r>
+        <w:t>.</w:t>
+      </w:r>
+    </w:p>
+    <w:p>
+      <w:r>
+        <w:rPr>
+          <w:b/>
+          <w:u w:val="single"/>
+        </w:rPr>
+        <w:t>Once the (modified eclipse instance) “AADL - OSATE2” has loaded:</w:t>
+      </w:r>
+      <w:r>
+        <w:t xml:space="preserve"> </w:t>
+      </w:r>
+      <w:r>
+        <w:t xml:space="preserve">You </w:t>
+      </w:r>
+      <w:proofErr w:type="gramStart"/>
+      <w:r>
+        <w:t>will be asked</w:t>
+      </w:r>
+      <w:proofErr w:type="gramEnd"/>
+      <w:r>
+        <w:t xml:space="preserve"> to choose a workspace. </w:t>
       </w:r>
       <w:r>
         <w:t>You can choose an existing workspace or create a new one by providing a location and name.</w:t>
@@ -1593,6 +2197,7 @@
         <w:rPr>
           <w:noProof/>
         </w:rPr>
+        <w:lastRenderedPageBreak/>
         <w:drawing>
           <wp:inline distT="0" distB="0" distL="0" distR="0" wp14:anchorId="7D08BDE7" wp14:editId="536A453F">
             <wp:extent cx="5934075" cy="2705100"/>
@@ -1609,7 +2214,7 @@
                     <pic:cNvPicPr/>
                   </pic:nvPicPr>
                   <pic:blipFill>
-                    <a:blip r:embed="rId15"/>
+                    <a:blip r:embed="rId16"/>
                     <a:stretch>
                       <a:fillRect/>
                     </a:stretch>
@@ -1639,7 +2244,7 @@
           <w:szCs w:val="32"/>
         </w:rPr>
       </w:pPr>
-      <w:bookmarkStart w:id="7" w:name="_Toc477419567"/>
+      <w:bookmarkStart w:id="8" w:name="_Toc477419567"/>
       <w:r>
         <w:br w:type="page"/>
       </w:r>
@@ -1648,7 +2253,7 @@
       <w:pPr>
         <w:pStyle w:val="Heading1"/>
       </w:pPr>
-      <w:bookmarkStart w:id="8" w:name="_Toc483213833"/>
+      <w:bookmarkStart w:id="9" w:name="_Toc483213833"/>
       <w:r>
         <w:lastRenderedPageBreak/>
         <w:t xml:space="preserve">Install </w:t>
@@ -1656,7 +2261,7 @@
       <w:r>
         <w:t>the Z3 Plugin (used by AGREE)</w:t>
       </w:r>
-      <w:bookmarkEnd w:id="8"/>
+      <w:bookmarkEnd w:id="9"/>
     </w:p>
     <w:p>
       <w:r>
@@ -1683,7 +2288,7 @@
       </w:r>
     </w:p>
     <w:p>
-      <w:hyperlink r:id="rId16" w:history="1">
+      <w:hyperlink r:id="rId17" w:history="1">
         <w:r>
           <w:rPr>
             <w:rStyle w:val="Hyperlink"/>
@@ -1715,59 +2320,6 @@
             <wp:extent cx="5943600" cy="4652645"/>
             <wp:effectExtent l="0" t="0" r="0" b="0"/>
             <wp:docPr id="25" name="Picture 25"/>
-            <wp:cNvGraphicFramePr>
-              <a:graphicFrameLocks xmlns:a="http://schemas.openxmlformats.org/drawingml/2006/main" noChangeAspect="1"/>
-            </wp:cNvGraphicFramePr>
-            <a:graphic xmlns:a="http://schemas.openxmlformats.org/drawingml/2006/main">
-              <a:graphicData uri="http://schemas.openxmlformats.org/drawingml/2006/picture">
-                <pic:pic xmlns:pic="http://schemas.openxmlformats.org/drawingml/2006/picture">
-                  <pic:nvPicPr>
-                    <pic:cNvPr id="1" name=""/>
-                    <pic:cNvPicPr/>
-                  </pic:nvPicPr>
-                  <pic:blipFill>
-                    <a:blip r:embed="rId17"/>
-                    <a:stretch>
-                      <a:fillRect/>
-                    </a:stretch>
-                  </pic:blipFill>
-                  <pic:spPr>
-                    <a:xfrm>
-                      <a:off x="0" y="0"/>
-                      <a:ext cx="5943600" cy="4652645"/>
-                    </a:xfrm>
-                    <a:prstGeom prst="rect">
-                      <a:avLst/>
-                    </a:prstGeom>
-                  </pic:spPr>
-                </pic:pic>
-              </a:graphicData>
-            </a:graphic>
-          </wp:inline>
-        </w:drawing>
-      </w:r>
-    </w:p>
-    <w:p>
-      <w:r>
-        <w:br w:type="page"/>
-      </w:r>
-    </w:p>
-    <w:p>
-      <w:r>
-        <w:lastRenderedPageBreak/>
-        <w:t xml:space="preserve">Click “Next&gt;” again when prompted. </w:t>
-      </w:r>
-    </w:p>
-    <w:p>
-      <w:r>
-        <w:rPr>
-          <w:noProof/>
-        </w:rPr>
-        <w:drawing>
-          <wp:inline distT="0" distB="0" distL="0" distR="0" wp14:anchorId="1B76D5EC" wp14:editId="38F97030">
-            <wp:extent cx="5943600" cy="2475230"/>
-            <wp:effectExtent l="0" t="0" r="0" b="1270"/>
-            <wp:docPr id="26" name="Picture 26"/>
             <wp:cNvGraphicFramePr>
               <a:graphicFrameLocks xmlns:a="http://schemas.openxmlformats.org/drawingml/2006/main" noChangeAspect="1"/>
             </wp:cNvGraphicFramePr>
@@ -1787,7 +2339,7 @@
                   <pic:spPr>
                     <a:xfrm>
                       <a:off x="0" y="0"/>
-                      <a:ext cx="5943600" cy="2475230"/>
+                      <a:ext cx="5943600" cy="4652645"/>
                     </a:xfrm>
                     <a:prstGeom prst="rect">
                       <a:avLst/>
@@ -1802,7 +2354,13 @@
     </w:p>
     <w:p>
       <w:r>
-        <w:t xml:space="preserve">Accept the terms of license agreement for the tools, and click “Finish.” </w:t>
+        <w:br w:type="page"/>
+      </w:r>
+    </w:p>
+    <w:p>
+      <w:r>
+        <w:lastRenderedPageBreak/>
+        <w:t xml:space="preserve">Click “Next&gt;” again when prompted. </w:t>
       </w:r>
     </w:p>
     <w:p>
@@ -1811,10 +2369,10 @@
           <w:noProof/>
         </w:rPr>
         <w:drawing>
-          <wp:inline distT="0" distB="0" distL="0" distR="0" wp14:anchorId="5451B6C8" wp14:editId="5DDDEC39">
-            <wp:extent cx="5943600" cy="2470150"/>
-            <wp:effectExtent l="0" t="0" r="0" b="6350"/>
-            <wp:docPr id="27" name="Picture 27"/>
+          <wp:inline distT="0" distB="0" distL="0" distR="0" wp14:anchorId="1B76D5EC" wp14:editId="38F97030">
+            <wp:extent cx="5943600" cy="2475230"/>
+            <wp:effectExtent l="0" t="0" r="0" b="1270"/>
+            <wp:docPr id="26" name="Picture 26"/>
             <wp:cNvGraphicFramePr>
               <a:graphicFrameLocks xmlns:a="http://schemas.openxmlformats.org/drawingml/2006/main" noChangeAspect="1"/>
             </wp:cNvGraphicFramePr>
@@ -1834,6 +2392,53 @@
                   <pic:spPr>
                     <a:xfrm>
                       <a:off x="0" y="0"/>
+                      <a:ext cx="5943600" cy="2475230"/>
+                    </a:xfrm>
+                    <a:prstGeom prst="rect">
+                      <a:avLst/>
+                    </a:prstGeom>
+                  </pic:spPr>
+                </pic:pic>
+              </a:graphicData>
+            </a:graphic>
+          </wp:inline>
+        </w:drawing>
+      </w:r>
+    </w:p>
+    <w:p>
+      <w:r>
+        <w:t xml:space="preserve">Accept the terms of license agreement for the tools, and click “Finish.” </w:t>
+      </w:r>
+    </w:p>
+    <w:p>
+      <w:r>
+        <w:rPr>
+          <w:noProof/>
+        </w:rPr>
+        <w:drawing>
+          <wp:inline distT="0" distB="0" distL="0" distR="0" wp14:anchorId="5451B6C8" wp14:editId="5DDDEC39">
+            <wp:extent cx="5943600" cy="2470150"/>
+            <wp:effectExtent l="0" t="0" r="0" b="6350"/>
+            <wp:docPr id="27" name="Picture 27"/>
+            <wp:cNvGraphicFramePr>
+              <a:graphicFrameLocks xmlns:a="http://schemas.openxmlformats.org/drawingml/2006/main" noChangeAspect="1"/>
+            </wp:cNvGraphicFramePr>
+            <a:graphic xmlns:a="http://schemas.openxmlformats.org/drawingml/2006/main">
+              <a:graphicData uri="http://schemas.openxmlformats.org/drawingml/2006/picture">
+                <pic:pic xmlns:pic="http://schemas.openxmlformats.org/drawingml/2006/picture">
+                  <pic:nvPicPr>
+                    <pic:cNvPr id="1" name=""/>
+                    <pic:cNvPicPr/>
+                  </pic:nvPicPr>
+                  <pic:blipFill>
+                    <a:blip r:embed="rId20"/>
+                    <a:stretch>
+                      <a:fillRect/>
+                    </a:stretch>
+                  </pic:blipFill>
+                  <pic:spPr>
+                    <a:xfrm>
+                      <a:off x="0" y="0"/>
                       <a:ext cx="5943600" cy="2470150"/>
                     </a:xfrm>
                     <a:prstGeom prst="rect">
@@ -1878,7 +2483,7 @@
                     </pic:cNvPicPr>
                   </pic:nvPicPr>
                   <pic:blipFill>
-                    <a:blip r:embed="rId20">
+                    <a:blip r:embed="rId21">
                       <a:extLst>
                         <a:ext uri="{28A0092B-C50C-407E-A947-70E740481C1C}">
                           <a14:useLocalDpi xmlns:a14="http://schemas.microsoft.com/office/drawing/2010/main" val="0"/>
@@ -1927,13 +2532,13 @@
       <w:pPr>
         <w:pStyle w:val="Heading1"/>
       </w:pPr>
-      <w:bookmarkStart w:id="9" w:name="_Toc483213834"/>
+      <w:bookmarkStart w:id="10" w:name="_Toc483213834"/>
       <w:r>
         <w:lastRenderedPageBreak/>
         <w:t>Check Tool Versions Installed</w:t>
       </w:r>
-      <w:bookmarkEnd w:id="7"/>
-      <w:bookmarkEnd w:id="9"/>
+      <w:bookmarkEnd w:id="8"/>
+      <w:bookmarkEnd w:id="10"/>
     </w:p>
     <w:p>
       <w:r>
@@ -1959,139 +2564,6 @@
             <wp:extent cx="5943600" cy="3210560"/>
             <wp:effectExtent l="0" t="0" r="0" b="8890"/>
             <wp:docPr id="28" name="Picture 28"/>
-            <wp:cNvGraphicFramePr>
-              <a:graphicFrameLocks xmlns:a="http://schemas.openxmlformats.org/drawingml/2006/main" noChangeAspect="1"/>
-            </wp:cNvGraphicFramePr>
-            <a:graphic xmlns:a="http://schemas.openxmlformats.org/drawingml/2006/main">
-              <a:graphicData uri="http://schemas.openxmlformats.org/drawingml/2006/picture">
-                <pic:pic xmlns:pic="http://schemas.openxmlformats.org/drawingml/2006/picture">
-                  <pic:nvPicPr>
-                    <pic:cNvPr id="1" name=""/>
-                    <pic:cNvPicPr/>
-                  </pic:nvPicPr>
-                  <pic:blipFill>
-                    <a:blip r:embed="rId21"/>
-                    <a:stretch>
-                      <a:fillRect/>
-                    </a:stretch>
-                  </pic:blipFill>
-                  <pic:spPr>
-                    <a:xfrm>
-                      <a:off x="0" y="0"/>
-                      <a:ext cx="5943600" cy="3210560"/>
-                    </a:xfrm>
-                    <a:prstGeom prst="rect">
-                      <a:avLst/>
-                    </a:prstGeom>
-                  </pic:spPr>
-                </pic:pic>
-              </a:graphicData>
-            </a:graphic>
-          </wp:inline>
-        </w:drawing>
-      </w:r>
-    </w:p>
-    <w:p>
-      <w:pPr>
-        <w:rPr>
-          <w:rFonts w:asciiTheme="majorHAnsi" w:eastAsiaTheme="majorEastAsia" w:hAnsiTheme="majorHAnsi" w:cstheme="majorBidi"/>
-          <w:color w:val="2E74B5" w:themeColor="accent1" w:themeShade="BF"/>
-          <w:sz w:val="32"/>
-          <w:szCs w:val="32"/>
-        </w:rPr>
-      </w:pPr>
-      <w:bookmarkStart w:id="10" w:name="_Toc477419568"/>
-      <w:r>
-        <w:br w:type="page"/>
-      </w:r>
-    </w:p>
-    <w:p>
-      <w:pPr>
-        <w:pStyle w:val="Heading1"/>
-      </w:pPr>
-      <w:bookmarkStart w:id="11" w:name="_Toc483213835"/>
-      <w:r>
-        <w:lastRenderedPageBreak/>
-        <w:t>Set OSATE Preferences</w:t>
-      </w:r>
-      <w:bookmarkEnd w:id="10"/>
-      <w:r>
-        <w:t xml:space="preserve"> for AGREE</w:t>
-      </w:r>
-      <w:bookmarkEnd w:id="11"/>
-    </w:p>
-    <w:p>
-      <w:r>
-        <w:t>In OSATE, select Window -&gt; Preferences -&gt; Agree -&gt; Analysis. In the Analysis panel, the analysis settings should have JKind as the Model Checker Setting. For SMT Solver</w:t>
-      </w:r>
-      <w:r>
-        <w:t>,</w:t>
-      </w:r>
-      <w:r>
-        <w:t xml:space="preserve"> select “Z3”. </w:t>
-      </w:r>
-      <w:r>
-        <w:t>For the “Maximum Number of PDR Instances,” s</w:t>
-      </w:r>
-      <w:r>
-        <w:t xml:space="preserve">pecify "2" </w:t>
-      </w:r>
-      <w:r>
-        <w:t>i</w:t>
-      </w:r>
-      <w:r>
-        <w:t xml:space="preserve">f </w:t>
-      </w:r>
-      <w:r>
-        <w:t xml:space="preserve">you have </w:t>
-      </w:r>
-      <w:r>
-        <w:t xml:space="preserve">more than four cores </w:t>
-      </w:r>
-      <w:r>
-        <w:t xml:space="preserve">on your </w:t>
-      </w:r>
-      <w:r>
-        <w:t>PC</w:t>
-      </w:r>
-      <w:r>
-        <w:t>, otherwise specify</w:t>
-      </w:r>
-      <w:r>
-        <w:t xml:space="preserve"> "1</w:t>
-      </w:r>
-      <w:r>
-        <w:t>.</w:t>
-      </w:r>
-      <w:r>
-        <w:t>"</w:t>
-      </w:r>
-      <w:r>
-        <w:rPr>
-          <w:rStyle w:val="FootnoteReference"/>
-        </w:rPr>
-        <w:footnoteReference w:id="4"/>
-      </w:r>
-      <w:r>
-        <w:t xml:space="preserve"> Finally, uncheck “Generate inductive counterexamples.”</w:t>
-      </w:r>
-      <w:r>
-        <w:rPr>
-          <w:rStyle w:val="FootnoteReference"/>
-        </w:rPr>
-        <w:footnoteReference w:id="5"/>
-      </w:r>
-    </w:p>
-    <w:p>
-      <w:r>
-        <w:rPr>
-          <w:noProof/>
-        </w:rPr>
-        <w:drawing>
-          <wp:inline distT="0" distB="0" distL="0" distR="0" wp14:anchorId="486263CD" wp14:editId="4A2CE7FA">
-            <wp:extent cx="5943600" cy="5109210"/>
-            <wp:effectExtent l="0" t="0" r="0" b="0"/>
-            <wp:docPr id="22" name="Picture 22"/>
             <wp:cNvGraphicFramePr>
               <a:graphicFrameLocks xmlns:a="http://schemas.openxmlformats.org/drawingml/2006/main" noChangeAspect="1"/>
             </wp:cNvGraphicFramePr>
@@ -2111,7 +2583,7 @@
                   <pic:spPr>
                     <a:xfrm>
                       <a:off x="0" y="0"/>
-                      <a:ext cx="5943600" cy="5109210"/>
+                      <a:ext cx="5943600" cy="3210560"/>
                     </a:xfrm>
                     <a:prstGeom prst="rect">
                       <a:avLst/>
@@ -2124,47 +2596,95 @@
         </w:drawing>
       </w:r>
     </w:p>
-    <w:p/>
+    <w:p>
+      <w:pPr>
+        <w:rPr>
+          <w:rFonts w:asciiTheme="majorHAnsi" w:eastAsiaTheme="majorEastAsia" w:hAnsiTheme="majorHAnsi" w:cstheme="majorBidi"/>
+          <w:color w:val="2E74B5" w:themeColor="accent1" w:themeShade="BF"/>
+          <w:sz w:val="32"/>
+          <w:szCs w:val="32"/>
+        </w:rPr>
+      </w:pPr>
+      <w:bookmarkStart w:id="11" w:name="_Toc477419568"/>
+      <w:r>
+        <w:br w:type="page"/>
+      </w:r>
+    </w:p>
     <w:p>
       <w:pPr>
         <w:pStyle w:val="Heading1"/>
       </w:pPr>
-      <w:bookmarkStart w:id="12" w:name="_Toc483213836"/>
+      <w:bookmarkStart w:id="12" w:name="_Toc483213835"/>
       <w:r>
         <w:lastRenderedPageBreak/>
-        <w:t xml:space="preserve">Import the </w:t>
-      </w:r>
-      <w:proofErr w:type="spellStart"/>
-      <w:r>
-        <w:t>UxAS</w:t>
-      </w:r>
-      <w:proofErr w:type="spellEnd"/>
-      <w:r>
-        <w:t xml:space="preserve"> </w:t>
-      </w:r>
-      <w:r>
-        <w:t xml:space="preserve">AADL </w:t>
-      </w:r>
-      <w:r>
-        <w:t>Project</w:t>
+        <w:t>Set OSATE Preferences</w:t>
+      </w:r>
+      <w:bookmarkEnd w:id="11"/>
+      <w:r>
+        <w:t xml:space="preserve"> for AGREE</w:t>
       </w:r>
       <w:bookmarkEnd w:id="12"/>
     </w:p>
     <w:p>
       <w:r>
-        <w:t xml:space="preserve">In OSATE, go to File -&gt; Import. </w:t>
-      </w:r>
-      <w:r>
-        <w:t>Select</w:t>
-      </w:r>
-      <w:r>
-        <w:t xml:space="preserve"> </w:t>
-      </w:r>
-      <w:r>
-        <w:t xml:space="preserve">General -&gt; </w:t>
-      </w:r>
-      <w:r>
-        <w:t>Existing Projects into Workspace. Click “Next &gt;”.</w:t>
+        <w:t>In OSATE, select Window -&gt; Preferences -&gt; Agree -&gt; Analysis. In the Analysis panel, the analysis settings should have JKind as the Model Checker Setting. For SMT Solver</w:t>
+      </w:r>
+      <w:r>
+        <w:t>,</w:t>
+      </w:r>
+      <w:r>
+        <w:t xml:space="preserve"> select “Z3”. </w:t>
+      </w:r>
+      <w:r>
+        <w:t>For the “Maximum Number of PDR Instances,” s</w:t>
+      </w:r>
+      <w:r>
+        <w:t xml:space="preserve">pecify "2" </w:t>
+      </w:r>
+      <w:r>
+        <w:t>i</w:t>
+      </w:r>
+      <w:r>
+        <w:t xml:space="preserve">f </w:t>
+      </w:r>
+      <w:r>
+        <w:t xml:space="preserve">you have </w:t>
+      </w:r>
+      <w:r>
+        <w:t xml:space="preserve">more than four cores </w:t>
+      </w:r>
+      <w:r>
+        <w:t xml:space="preserve">on your </w:t>
+      </w:r>
+      <w:r>
+        <w:t>PC</w:t>
+      </w:r>
+      <w:r>
+        <w:t>, otherwise specify</w:t>
+      </w:r>
+      <w:r>
+        <w:t xml:space="preserve"> "1</w:t>
+      </w:r>
+      <w:r>
+        <w:t>.</w:t>
+      </w:r>
+      <w:r>
+        <w:t>"</w:t>
+      </w:r>
+      <w:r>
+        <w:rPr>
+          <w:rStyle w:val="FootnoteReference"/>
+        </w:rPr>
+        <w:footnoteReference w:id="4"/>
+      </w:r>
+      <w:r>
+        <w:t xml:space="preserve"> Finally, uncheck “Generate inductive counterexamples.”</w:t>
+      </w:r>
+      <w:r>
+        <w:rPr>
+          <w:rStyle w:val="FootnoteReference"/>
+        </w:rPr>
+        <w:footnoteReference w:id="5"/>
       </w:r>
     </w:p>
     <w:p>
@@ -2173,10 +2693,10 @@
           <w:noProof/>
         </w:rPr>
         <w:drawing>
-          <wp:inline distT="0" distB="0" distL="0" distR="0" wp14:anchorId="5063EFE8" wp14:editId="52A799A6">
-            <wp:extent cx="5019675" cy="5238750"/>
-            <wp:effectExtent l="0" t="0" r="9525" b="0"/>
-            <wp:docPr id="1" name="Picture 1"/>
+          <wp:inline distT="0" distB="0" distL="0" distR="0" wp14:anchorId="486263CD" wp14:editId="4A2CE7FA">
+            <wp:extent cx="5943600" cy="5109210"/>
+            <wp:effectExtent l="0" t="0" r="0" b="0"/>
+            <wp:docPr id="22" name="Picture 22"/>
             <wp:cNvGraphicFramePr>
               <a:graphicFrameLocks xmlns:a="http://schemas.openxmlformats.org/drawingml/2006/main" noChangeAspect="1"/>
             </wp:cNvGraphicFramePr>
@@ -2196,7 +2716,7 @@
                   <pic:spPr>
                     <a:xfrm>
                       <a:off x="0" y="0"/>
-                      <a:ext cx="5019675" cy="5238750"/>
+                      <a:ext cx="5943600" cy="5109210"/>
                     </a:xfrm>
                     <a:prstGeom prst="rect">
                       <a:avLst/>
@@ -2209,64 +2729,59 @@
         </w:drawing>
       </w:r>
     </w:p>
-    <w:p>
-      <w:r>
-        <w:t xml:space="preserve">Browse to the </w:t>
+    <w:p/>
+    <w:p>
+      <w:pPr>
+        <w:pStyle w:val="Heading1"/>
+      </w:pPr>
+      <w:bookmarkStart w:id="13" w:name="_Toc483213836"/>
+      <w:r>
+        <w:lastRenderedPageBreak/>
+        <w:t xml:space="preserve">Import the </w:t>
       </w:r>
       <w:proofErr w:type="spellStart"/>
       <w:r>
-        <w:t>AADL_Project</w:t>
+        <w:t>UxAS</w:t>
       </w:r>
       <w:proofErr w:type="spellEnd"/>
       <w:r>
-        <w:t xml:space="preserve"> directory under the </w:t>
-      </w:r>
-      <w:proofErr w:type="spellStart"/>
-      <w:r>
-        <w:t>OpenUxAS</w:t>
-      </w:r>
-      <w:proofErr w:type="spellEnd"/>
-      <w:r>
-        <w:t xml:space="preserve"> folder on the architecture branch of the </w:t>
-      </w:r>
-      <w:proofErr w:type="spellStart"/>
-      <w:r>
-        <w:t>OpenUxAS</w:t>
-      </w:r>
-      <w:proofErr w:type="spellEnd"/>
-      <w:r>
         <w:t xml:space="preserve"> </w:t>
       </w:r>
-      <w:proofErr w:type="spellStart"/>
-      <w:r>
-        <w:t>git</w:t>
-      </w:r>
-      <w:proofErr w:type="spellEnd"/>
-      <w:r>
-        <w:t xml:space="preserve"> repository. Select “</w:t>
-      </w:r>
-      <w:proofErr w:type="spellStart"/>
-      <w:r>
-        <w:t>UxAS</w:t>
-      </w:r>
-      <w:proofErr w:type="spellEnd"/>
-      <w:r>
-        <w:t>” and click “Finish.”</w:t>
-      </w:r>
-      <w:bookmarkStart w:id="13" w:name="_GoBack"/>
+      <w:r>
+        <w:t xml:space="preserve">AADL </w:t>
+      </w:r>
+      <w:r>
+        <w:t>Project</w:t>
+      </w:r>
       <w:bookmarkEnd w:id="13"/>
     </w:p>
     <w:p>
       <w:r>
+        <w:t xml:space="preserve">In OSATE, go to File -&gt; Import. </w:t>
+      </w:r>
+      <w:r>
+        <w:t>Select</w:t>
+      </w:r>
+      <w:r>
+        <w:t xml:space="preserve"> </w:t>
+      </w:r>
+      <w:r>
+        <w:t xml:space="preserve">General -&gt; </w:t>
+      </w:r>
+      <w:r>
+        <w:t>Existing Projects into Workspace. Click “Next &gt;”.</w:t>
+      </w:r>
+    </w:p>
+    <w:p>
+      <w:r>
         <w:rPr>
           <w:noProof/>
         </w:rPr>
-        <w:lastRenderedPageBreak/>
         <w:drawing>
-          <wp:inline distT="0" distB="0" distL="0" distR="0" wp14:anchorId="60AE5AA8" wp14:editId="25C4F529">
-            <wp:extent cx="4962525" cy="5055361"/>
-            <wp:effectExtent l="0" t="0" r="0" b="0"/>
-            <wp:docPr id="2" name="Picture 2"/>
+          <wp:inline distT="0" distB="0" distL="0" distR="0" wp14:anchorId="5063EFE8" wp14:editId="52A799A6">
+            <wp:extent cx="5019675" cy="5238750"/>
+            <wp:effectExtent l="0" t="0" r="9525" b="0"/>
+            <wp:docPr id="1" name="Picture 1"/>
             <wp:cNvGraphicFramePr>
               <a:graphicFrameLocks xmlns:a="http://schemas.openxmlformats.org/drawingml/2006/main" noChangeAspect="1"/>
             </wp:cNvGraphicFramePr>
@@ -2286,7 +2801,7 @@
                   <pic:spPr>
                     <a:xfrm>
                       <a:off x="0" y="0"/>
-                      <a:ext cx="4964634" cy="5057509"/>
+                      <a:ext cx="5019675" cy="5238750"/>
                     </a:xfrm>
                     <a:prstGeom prst="rect">
                       <a:avLst/>
@@ -2301,15 +2816,47 @@
     </w:p>
     <w:p>
       <w:r>
-        <w:t xml:space="preserve">You should now see the </w:t>
+        <w:t xml:space="preserve">Browse to the </w:t>
       </w:r>
       <w:proofErr w:type="spellStart"/>
       <w:r>
+        <w:t>AADL_Project</w:t>
+      </w:r>
+      <w:proofErr w:type="spellEnd"/>
+      <w:r>
+        <w:t xml:space="preserve"> directory under the </w:t>
+      </w:r>
+      <w:proofErr w:type="spellStart"/>
+      <w:r>
+        <w:t>OpenUxAS</w:t>
+      </w:r>
+      <w:proofErr w:type="spellEnd"/>
+      <w:r>
+        <w:t xml:space="preserve"> folder on the architecture branch of the </w:t>
+      </w:r>
+      <w:proofErr w:type="spellStart"/>
+      <w:r>
+        <w:t>OpenUxAS</w:t>
+      </w:r>
+      <w:proofErr w:type="spellEnd"/>
+      <w:r>
+        <w:t xml:space="preserve"> </w:t>
+      </w:r>
+      <w:proofErr w:type="spellStart"/>
+      <w:r>
+        <w:t>git</w:t>
+      </w:r>
+      <w:proofErr w:type="spellEnd"/>
+      <w:r>
+        <w:t xml:space="preserve"> repository. Select “</w:t>
+      </w:r>
+      <w:proofErr w:type="spellStart"/>
+      <w:r>
         <w:t>UxAS</w:t>
       </w:r>
       <w:proofErr w:type="spellEnd"/>
       <w:r>
-        <w:t xml:space="preserve"> project under the AADL Navigator window on the left-hand-side of OSATE.</w:t>
+        <w:t>” and click “Finish.”</w:t>
       </w:r>
     </w:p>
     <w:p>
@@ -2317,11 +2864,12 @@
         <w:rPr>
           <w:noProof/>
         </w:rPr>
+        <w:lastRenderedPageBreak/>
         <w:drawing>
-          <wp:inline distT="0" distB="0" distL="0" distR="0" wp14:anchorId="242A7018" wp14:editId="2937EE93">
-            <wp:extent cx="2476500" cy="2514600"/>
+          <wp:inline distT="0" distB="0" distL="0" distR="0" wp14:anchorId="60AE5AA8" wp14:editId="25C4F529">
+            <wp:extent cx="4962525" cy="5055361"/>
             <wp:effectExtent l="0" t="0" r="0" b="0"/>
-            <wp:docPr id="23" name="Picture 23"/>
+            <wp:docPr id="2" name="Picture 2"/>
             <wp:cNvGraphicFramePr>
               <a:graphicFrameLocks xmlns:a="http://schemas.openxmlformats.org/drawingml/2006/main" noChangeAspect="1"/>
             </wp:cNvGraphicFramePr>
@@ -2341,7 +2889,7 @@
                   <pic:spPr>
                     <a:xfrm>
                       <a:off x="0" y="0"/>
-                      <a:ext cx="2476500" cy="2514600"/>
+                      <a:ext cx="4964634" cy="5057509"/>
                     </a:xfrm>
                     <a:prstGeom prst="rect">
                       <a:avLst/>
@@ -2355,46 +2903,16 @@
       </w:r>
     </w:p>
     <w:p>
-      <w:pPr>
-        <w:pStyle w:val="Heading1"/>
-      </w:pPr>
-      <w:bookmarkStart w:id="14" w:name="_Toc483213837"/>
-      <w:r>
-        <w:lastRenderedPageBreak/>
-        <w:t>(Optional) Create a Sandbox AADL Project</w:t>
-      </w:r>
-      <w:bookmarkEnd w:id="14"/>
-    </w:p>
-    <w:p>
-      <w:r>
-        <w:t>If you wish to create your own AADL project to try out an idea under version control without modifying the team’s main AADL project, you can</w:t>
-      </w:r>
-      <w:r>
-        <w:t xml:space="preserve"> do</w:t>
-      </w:r>
-      <w:r>
-        <w:t xml:space="preserve"> so in the </w:t>
+      <w:r>
+        <w:t xml:space="preserve">You should now see the </w:t>
       </w:r>
       <w:proofErr w:type="spellStart"/>
       <w:r>
-        <w:t>AADL_sandbox_projects</w:t>
+        <w:t>UxAS</w:t>
       </w:r>
       <w:proofErr w:type="spellEnd"/>
       <w:r>
-        <w:t xml:space="preserve"> directory. These instructions walk you through how to do that.</w:t>
-      </w:r>
-    </w:p>
-    <w:p>
-      <w:r>
-        <w:t xml:space="preserve">Go to File -&gt; New -&gt; Project in the OSATE menu. Select AADL -&gt; AADL Project and click </w:t>
-      </w:r>
-      <w:proofErr w:type="gramStart"/>
-      <w:r>
-        <w:t>Next</w:t>
-      </w:r>
-      <w:proofErr w:type="gramEnd"/>
-      <w:r>
-        <w:t>&gt;.</w:t>
+        <w:t xml:space="preserve"> project under the AADL Navigator window on the left-hand-side of OSATE.</w:t>
       </w:r>
     </w:p>
     <w:p>
@@ -2403,10 +2921,10 @@
           <w:noProof/>
         </w:rPr>
         <w:drawing>
-          <wp:inline distT="0" distB="0" distL="0" distR="0" wp14:anchorId="05043B6D" wp14:editId="33D41053">
-            <wp:extent cx="5038725" cy="4791075"/>
-            <wp:effectExtent l="0" t="0" r="9525" b="9525"/>
-            <wp:docPr id="3" name="Picture 3"/>
+          <wp:inline distT="0" distB="0" distL="0" distR="0" wp14:anchorId="242A7018" wp14:editId="2937EE93">
+            <wp:extent cx="2476500" cy="2514600"/>
+            <wp:effectExtent l="0" t="0" r="0" b="0"/>
+            <wp:docPr id="23" name="Picture 23"/>
             <wp:cNvGraphicFramePr>
               <a:graphicFrameLocks xmlns:a="http://schemas.openxmlformats.org/drawingml/2006/main" noChangeAspect="1"/>
             </wp:cNvGraphicFramePr>
@@ -2426,7 +2944,7 @@
                   <pic:spPr>
                     <a:xfrm>
                       <a:off x="0" y="0"/>
-                      <a:ext cx="5038725" cy="4791075"/>
+                      <a:ext cx="2476500" cy="2514600"/>
                     </a:xfrm>
                     <a:prstGeom prst="rect">
                       <a:avLst/>
@@ -2440,29 +2958,25 @@
       </w:r>
     </w:p>
     <w:p>
-      <w:r>
-        <w:br w:type="page"/>
-      </w:r>
-    </w:p>
-    <w:p>
+      <w:pPr>
+        <w:pStyle w:val="Heading1"/>
+      </w:pPr>
+      <w:bookmarkStart w:id="14" w:name="_Toc483213837"/>
       <w:r>
         <w:lastRenderedPageBreak/>
-        <w:t xml:space="preserve">Give your project a name and update the location to be a </w:t>
-      </w:r>
-      <w:r>
-        <w:rPr>
-          <w:b/>
-        </w:rPr>
-        <w:t>new subfolder</w:t>
-      </w:r>
-      <w:r>
-        <w:rPr>
-          <w:b/>
-        </w:rPr>
-        <w:t xml:space="preserve"> </w:t>
-      </w:r>
-      <w:r>
-        <w:t xml:space="preserve">under </w:t>
+        <w:t>(Optional) Create a Sandbox AADL Project</w:t>
+      </w:r>
+      <w:bookmarkEnd w:id="14"/>
+    </w:p>
+    <w:p>
+      <w:r>
+        <w:t>If you wish to create your own AADL project to try out an idea under version control without modifying the team’s main AADL project, you can</w:t>
+      </w:r>
+      <w:r>
+        <w:t xml:space="preserve"> do</w:t>
+      </w:r>
+      <w:r>
+        <w:t xml:space="preserve"> so in the </w:t>
       </w:r>
       <w:proofErr w:type="spellStart"/>
       <w:r>
@@ -2470,7 +2984,20 @@
       </w:r>
       <w:proofErr w:type="spellEnd"/>
       <w:r>
-        <w:t>, as shown below. For convenience, the new subfolder name can match your new project name. Click “Finish.”</w:t>
+        <w:t xml:space="preserve"> directory. These instructions walk you through how to do that.</w:t>
+      </w:r>
+    </w:p>
+    <w:p>
+      <w:r>
+        <w:t xml:space="preserve">Go to File -&gt; New -&gt; Project in the OSATE menu. Select AADL -&gt; AADL Project and click </w:t>
+      </w:r>
+      <w:proofErr w:type="gramStart"/>
+      <w:r>
+        <w:t>Next</w:t>
+      </w:r>
+      <w:proofErr w:type="gramEnd"/>
+      <w:r>
+        <w:t>&gt;.</w:t>
       </w:r>
     </w:p>
     <w:p>
@@ -2479,10 +3006,10 @@
           <w:noProof/>
         </w:rPr>
         <w:drawing>
-          <wp:inline distT="0" distB="0" distL="0" distR="0" wp14:anchorId="4052AFF0" wp14:editId="3A780F4C">
-            <wp:extent cx="5629275" cy="3219450"/>
-            <wp:effectExtent l="0" t="0" r="9525" b="0"/>
-            <wp:docPr id="5" name="Picture 5"/>
+          <wp:inline distT="0" distB="0" distL="0" distR="0" wp14:anchorId="05043B6D" wp14:editId="33D41053">
+            <wp:extent cx="5038725" cy="4791075"/>
+            <wp:effectExtent l="0" t="0" r="9525" b="9525"/>
+            <wp:docPr id="3" name="Picture 3"/>
             <wp:cNvGraphicFramePr>
               <a:graphicFrameLocks xmlns:a="http://schemas.openxmlformats.org/drawingml/2006/main" noChangeAspect="1"/>
             </wp:cNvGraphicFramePr>
@@ -2502,7 +3029,7 @@
                   <pic:spPr>
                     <a:xfrm>
                       <a:off x="0" y="0"/>
-                      <a:ext cx="5629275" cy="3219450"/>
+                      <a:ext cx="5038725" cy="4791075"/>
                     </a:xfrm>
                     <a:prstGeom prst="rect">
                       <a:avLst/>
@@ -2517,7 +3044,36 @@
     </w:p>
     <w:p>
       <w:r>
-        <w:t>Your new project should now appear in the AADL Navigator window.</w:t>
+        <w:br w:type="page"/>
+      </w:r>
+    </w:p>
+    <w:p>
+      <w:r>
+        <w:lastRenderedPageBreak/>
+        <w:t xml:space="preserve">Give your project a name and update the location to be a </w:t>
+      </w:r>
+      <w:r>
+        <w:rPr>
+          <w:b/>
+        </w:rPr>
+        <w:t>new subfolder</w:t>
+      </w:r>
+      <w:r>
+        <w:rPr>
+          <w:b/>
+        </w:rPr>
+        <w:t xml:space="preserve"> </w:t>
+      </w:r>
+      <w:r>
+        <w:t xml:space="preserve">under </w:t>
+      </w:r>
+      <w:proofErr w:type="spellStart"/>
+      <w:r>
+        <w:t>AADL_sandbox_projects</w:t>
+      </w:r>
+      <w:proofErr w:type="spellEnd"/>
+      <w:r>
+        <w:t>, as shown below. For convenience, the new subfolder name can match your new project name. Click “Finish.”</w:t>
       </w:r>
     </w:p>
     <w:p>
@@ -2526,10 +3082,10 @@
           <w:noProof/>
         </w:rPr>
         <w:drawing>
-          <wp:inline distT="0" distB="0" distL="0" distR="0" wp14:anchorId="21C3D3A3" wp14:editId="1DDABE22">
-            <wp:extent cx="3000375" cy="1000125"/>
-            <wp:effectExtent l="0" t="0" r="9525" b="9525"/>
-            <wp:docPr id="6" name="Picture 6"/>
+          <wp:inline distT="0" distB="0" distL="0" distR="0" wp14:anchorId="4052AFF0" wp14:editId="3A780F4C">
+            <wp:extent cx="5629275" cy="3219450"/>
+            <wp:effectExtent l="0" t="0" r="9525" b="0"/>
+            <wp:docPr id="5" name="Picture 5"/>
             <wp:cNvGraphicFramePr>
               <a:graphicFrameLocks xmlns:a="http://schemas.openxmlformats.org/drawingml/2006/main" noChangeAspect="1"/>
             </wp:cNvGraphicFramePr>
@@ -2549,6 +3105,53 @@
                   <pic:spPr>
                     <a:xfrm>
                       <a:off x="0" y="0"/>
+                      <a:ext cx="5629275" cy="3219450"/>
+                    </a:xfrm>
+                    <a:prstGeom prst="rect">
+                      <a:avLst/>
+                    </a:prstGeom>
+                  </pic:spPr>
+                </pic:pic>
+              </a:graphicData>
+            </a:graphic>
+          </wp:inline>
+        </w:drawing>
+      </w:r>
+    </w:p>
+    <w:p>
+      <w:r>
+        <w:t>Your new project should now appear in the AADL Navigator window.</w:t>
+      </w:r>
+    </w:p>
+    <w:p>
+      <w:r>
+        <w:rPr>
+          <w:noProof/>
+        </w:rPr>
+        <w:drawing>
+          <wp:inline distT="0" distB="0" distL="0" distR="0" wp14:anchorId="21C3D3A3" wp14:editId="1DDABE22">
+            <wp:extent cx="3000375" cy="1000125"/>
+            <wp:effectExtent l="0" t="0" r="9525" b="9525"/>
+            <wp:docPr id="6" name="Picture 6"/>
+            <wp:cNvGraphicFramePr>
+              <a:graphicFrameLocks xmlns:a="http://schemas.openxmlformats.org/drawingml/2006/main" noChangeAspect="1"/>
+            </wp:cNvGraphicFramePr>
+            <a:graphic xmlns:a="http://schemas.openxmlformats.org/drawingml/2006/main">
+              <a:graphicData uri="http://schemas.openxmlformats.org/drawingml/2006/picture">
+                <pic:pic xmlns:pic="http://schemas.openxmlformats.org/drawingml/2006/picture">
+                  <pic:nvPicPr>
+                    <pic:cNvPr id="1" name=""/>
+                    <pic:cNvPicPr/>
+                  </pic:nvPicPr>
+                  <pic:blipFill>
+                    <a:blip r:embed="rId29"/>
+                    <a:stretch>
+                      <a:fillRect/>
+                    </a:stretch>
+                  </pic:blipFill>
+                  <pic:spPr>
+                    <a:xfrm>
+                      <a:off x="0" y="0"/>
                       <a:ext cx="3000375" cy="1000125"/>
                     </a:xfrm>
                     <a:prstGeom prst="rect">
@@ -2616,7 +3219,7 @@
 </file>
 
 <file path=word/endnotes.xml><?xml version="1.0" encoding="utf-8"?>
-<w:endnotes xmlns:wpc="http://schemas.microsoft.com/office/word/2010/wordprocessingCanvas" xmlns:mc="http://schemas.openxmlformats.org/markup-compatibility/2006" xmlns:o="urn:schemas-microsoft-com:office:office" xmlns:r="http://schemas.openxmlformats.org/officeDocument/2006/relationships" xmlns:m="http://schemas.openxmlformats.org/officeDocument/2006/math" xmlns:v="urn:schemas-microsoft-com:vml" xmlns:wp14="http://schemas.microsoft.com/office/word/2010/wordprocessingDrawing" xmlns:wp="http://schemas.openxmlformats.org/drawingml/2006/wordprocessingDrawing" xmlns:w10="urn:schemas-microsoft-com:office:word" xmlns:w="http://schemas.openxmlformats.org/wordprocessingml/2006/main" xmlns:w14="http://schemas.microsoft.com/office/word/2010/wordml" xmlns:w15="http://schemas.microsoft.com/office/word/2012/wordml" xmlns:wpg="http://schemas.microsoft.com/office/word/2010/wordprocessingGroup" xmlns:wpi="http://schemas.microsoft.com/office/word/2010/wordprocessingInk" xmlns:wne="http://schemas.microsoft.com/office/word/2006/wordml" xmlns:wps="http://schemas.microsoft.com/office/word/2010/wordprocessingShape" mc:Ignorable="w14 w15 wp14">
+<w:endnotes xmlns:wpc="http://schemas.microsoft.com/office/word/2010/wordprocessingCanvas" xmlns:cx="http://schemas.microsoft.com/office/drawing/2014/chartex" xmlns:cx1="http://schemas.microsoft.com/office/drawing/2015/9/8/chartex" xmlns:mc="http://schemas.openxmlformats.org/markup-compatibility/2006" xmlns:o="urn:schemas-microsoft-com:office:office" xmlns:r="http://schemas.openxmlformats.org/officeDocument/2006/relationships" xmlns:m="http://schemas.openxmlformats.org/officeDocument/2006/math" xmlns:v="urn:schemas-microsoft-com:vml" xmlns:wp14="http://schemas.microsoft.com/office/word/2010/wordprocessingDrawing" xmlns:wp="http://schemas.openxmlformats.org/drawingml/2006/wordprocessingDrawing" xmlns:w10="urn:schemas-microsoft-com:office:word" xmlns:w="http://schemas.openxmlformats.org/wordprocessingml/2006/main" xmlns:w14="http://schemas.microsoft.com/office/word/2010/wordml" xmlns:w15="http://schemas.microsoft.com/office/word/2012/wordml" xmlns:w16se="http://schemas.microsoft.com/office/word/2015/wordml/symex" xmlns:wpg="http://schemas.microsoft.com/office/word/2010/wordprocessingGroup" xmlns:wpi="http://schemas.microsoft.com/office/word/2010/wordprocessingInk" xmlns:wne="http://schemas.microsoft.com/office/word/2006/wordml" xmlns:wps="http://schemas.microsoft.com/office/word/2010/wordprocessingShape" mc:Ignorable="w14 w15 w16se wp14">
   <w:endnote w:type="separator" w:id="-1">
     <w:p>
       <w:pPr>
@@ -2641,7 +3244,7 @@
 </file>
 
 <file path=word/footnotes.xml><?xml version="1.0" encoding="utf-8"?>
-<w:footnotes xmlns:wpc="http://schemas.microsoft.com/office/word/2010/wordprocessingCanvas" xmlns:mc="http://schemas.openxmlformats.org/markup-compatibility/2006" xmlns:o="urn:schemas-microsoft-com:office:office" xmlns:r="http://schemas.openxmlformats.org/officeDocument/2006/relationships" xmlns:m="http://schemas.openxmlformats.org/officeDocument/2006/math" xmlns:v="urn:schemas-microsoft-com:vml" xmlns:wp14="http://schemas.microsoft.com/office/word/2010/wordprocessingDrawing" xmlns:wp="http://schemas.openxmlformats.org/drawingml/2006/wordprocessingDrawing" xmlns:w10="urn:schemas-microsoft-com:office:word" xmlns:w="http://schemas.openxmlformats.org/wordprocessingml/2006/main" xmlns:w14="http://schemas.microsoft.com/office/word/2010/wordml" xmlns:w15="http://schemas.microsoft.com/office/word/2012/wordml" xmlns:wpg="http://schemas.microsoft.com/office/word/2010/wordprocessingGroup" xmlns:wpi="http://schemas.microsoft.com/office/word/2010/wordprocessingInk" xmlns:wne="http://schemas.microsoft.com/office/word/2006/wordml" xmlns:wps="http://schemas.microsoft.com/office/word/2010/wordprocessingShape" mc:Ignorable="w14 w15 wp14">
+<w:footnotes xmlns:wpc="http://schemas.microsoft.com/office/word/2010/wordprocessingCanvas" xmlns:cx="http://schemas.microsoft.com/office/drawing/2014/chartex" xmlns:cx1="http://schemas.microsoft.com/office/drawing/2015/9/8/chartex" xmlns:mc="http://schemas.openxmlformats.org/markup-compatibility/2006" xmlns:o="urn:schemas-microsoft-com:office:office" xmlns:r="http://schemas.openxmlformats.org/officeDocument/2006/relationships" xmlns:m="http://schemas.openxmlformats.org/officeDocument/2006/math" xmlns:v="urn:schemas-microsoft-com:vml" xmlns:wp14="http://schemas.microsoft.com/office/word/2010/wordprocessingDrawing" xmlns:wp="http://schemas.openxmlformats.org/drawingml/2006/wordprocessingDrawing" xmlns:w10="urn:schemas-microsoft-com:office:word" xmlns:w="http://schemas.openxmlformats.org/wordprocessingml/2006/main" xmlns:w14="http://schemas.microsoft.com/office/word/2010/wordml" xmlns:w15="http://schemas.microsoft.com/office/word/2012/wordml" xmlns:w16se="http://schemas.microsoft.com/office/word/2015/wordml/symex" xmlns:wpg="http://schemas.microsoft.com/office/word/2010/wordprocessingGroup" xmlns:wpi="http://schemas.microsoft.com/office/word/2010/wordprocessingInk" xmlns:wne="http://schemas.microsoft.com/office/word/2006/wordml" xmlns:wps="http://schemas.microsoft.com/office/word/2010/wordprocessingShape" mc:Ignorable="w14 w15 w16se wp14">
   <w:footnote w:type="separator" w:id="-1">
     <w:p>
       <w:pPr>
@@ -2778,8 +3381,8 @@
 </file>
 
 <file path=word/numbering.xml><?xml version="1.0" encoding="utf-8"?>
-<w:numbering xmlns:wpc="http://schemas.microsoft.com/office/word/2010/wordprocessingCanvas" xmlns:mc="http://schemas.openxmlformats.org/markup-compatibility/2006" xmlns:o="urn:schemas-microsoft-com:office:office" xmlns:r="http://schemas.openxmlformats.org/officeDocument/2006/relationships" xmlns:m="http://schemas.openxmlformats.org/officeDocument/2006/math" xmlns:v="urn:schemas-microsoft-com:vml" xmlns:wp14="http://schemas.microsoft.com/office/word/2010/wordprocessingDrawing" xmlns:wp="http://schemas.openxmlformats.org/drawingml/2006/wordprocessingDrawing" xmlns:w10="urn:schemas-microsoft-com:office:word" xmlns:w="http://schemas.openxmlformats.org/wordprocessingml/2006/main" xmlns:w14="http://schemas.microsoft.com/office/word/2010/wordml" xmlns:w15="http://schemas.microsoft.com/office/word/2012/wordml" xmlns:wpg="http://schemas.microsoft.com/office/word/2010/wordprocessingGroup" xmlns:wpi="http://schemas.microsoft.com/office/word/2010/wordprocessingInk" xmlns:wne="http://schemas.microsoft.com/office/word/2006/wordml" xmlns:wps="http://schemas.microsoft.com/office/word/2010/wordprocessingShape" mc:Ignorable="w14 w15 wp14">
-  <w:abstractNum w:abstractNumId="0">
+<w:numbering xmlns:wpc="http://schemas.microsoft.com/office/word/2010/wordprocessingCanvas" xmlns:cx="http://schemas.microsoft.com/office/drawing/2014/chartex" xmlns:cx1="http://schemas.microsoft.com/office/drawing/2015/9/8/chartex" xmlns:mc="http://schemas.openxmlformats.org/markup-compatibility/2006" xmlns:o="urn:schemas-microsoft-com:office:office" xmlns:r="http://schemas.openxmlformats.org/officeDocument/2006/relationships" xmlns:m="http://schemas.openxmlformats.org/officeDocument/2006/math" xmlns:v="urn:schemas-microsoft-com:vml" xmlns:wp14="http://schemas.microsoft.com/office/word/2010/wordprocessingDrawing" xmlns:wp="http://schemas.openxmlformats.org/drawingml/2006/wordprocessingDrawing" xmlns:w10="urn:schemas-microsoft-com:office:word" xmlns:w="http://schemas.openxmlformats.org/wordprocessingml/2006/main" xmlns:w14="http://schemas.microsoft.com/office/word/2010/wordml" xmlns:w15="http://schemas.microsoft.com/office/word/2012/wordml" xmlns:w16se="http://schemas.microsoft.com/office/word/2015/wordml/symex" xmlns:wpg="http://schemas.microsoft.com/office/word/2010/wordprocessingGroup" xmlns:wpi="http://schemas.microsoft.com/office/word/2010/wordprocessingInk" xmlns:wne="http://schemas.microsoft.com/office/word/2006/wordml" xmlns:wps="http://schemas.microsoft.com/office/word/2010/wordprocessingShape" mc:Ignorable="w14 w15 w16se wp14">
+  <w:abstractNum w:abstractNumId="0" w15:restartNumberingAfterBreak="0">
     <w:nsid w:val="37DA764A"/>
     <w:multiLevelType w:val="hybridMultilevel"/>
     <w:tmpl w:val="7466FCF8"/>
@@ -2892,7 +3495,7 @@
       </w:rPr>
     </w:lvl>
   </w:abstractNum>
-  <w:abstractNum w:abstractNumId="1">
+  <w:abstractNum w:abstractNumId="1" w15:restartNumberingAfterBreak="0">
     <w:nsid w:val="477175A8"/>
     <w:multiLevelType w:val="hybridMultilevel"/>
     <w:tmpl w:val="10BA32C4"/>
@@ -2988,7 +3591,7 @@
 </file>
 
 <file path=word/styles.xml><?xml version="1.0" encoding="utf-8"?>
-<w:styles xmlns:mc="http://schemas.openxmlformats.org/markup-compatibility/2006" xmlns:r="http://schemas.openxmlformats.org/officeDocument/2006/relationships" xmlns:w="http://schemas.openxmlformats.org/wordprocessingml/2006/main" xmlns:w14="http://schemas.microsoft.com/office/word/2010/wordml" xmlns:w15="http://schemas.microsoft.com/office/word/2012/wordml" mc:Ignorable="w14 w15">
+<w:styles xmlns:mc="http://schemas.openxmlformats.org/markup-compatibility/2006" xmlns:r="http://schemas.openxmlformats.org/officeDocument/2006/relationships" xmlns:w="http://schemas.openxmlformats.org/wordprocessingml/2006/main" xmlns:w14="http://schemas.microsoft.com/office/word/2010/wordml" xmlns:w15="http://schemas.microsoft.com/office/word/2012/wordml" xmlns:w16se="http://schemas.microsoft.com/office/word/2015/wordml/symex" mc:Ignorable="w14 w15 w16se">
   <w:docDefaults>
     <w:rPrDefault>
       <w:rPr>
@@ -3873,7 +4476,7 @@
 </file>
 
 <file path=customXml/itemProps1.xml><?xml version="1.0" encoding="utf-8"?>
-<ds:datastoreItem xmlns:ds="http://schemas.openxmlformats.org/officeDocument/2006/customXml" ds:itemID="{84DCBB72-0A5D-459B-BCD4-543933A41F2D}">
+<ds:datastoreItem xmlns:ds="http://schemas.openxmlformats.org/officeDocument/2006/customXml" ds:itemID="{6AC427A8-CA7D-4777-9F2B-9355D6342658}">
   <ds:schemaRefs>
     <ds:schemaRef ds:uri="http://schemas.openxmlformats.org/officeDocument/2006/bibliography"/>
   </ds:schemaRefs>

</xml_diff>

<commit_message>
Updated tool setup instructions to include pulling AGREE and Resolute from the update site
</commit_message>
<xml_diff>
--- a/AADL_project/doc/Tool_Installation_and_Setup_Instructions.docx
+++ b/AADL_project/doc/Tool_Installation_and_Setup_Instructions.docx
@@ -1,6 +1,6 @@
 
 <file path=word/document.xml><?xml version="1.0" encoding="utf-8"?>
-<w:document xmlns:wpc="http://schemas.microsoft.com/office/word/2010/wordprocessingCanvas" xmlns:cx="http://schemas.microsoft.com/office/drawing/2014/chartex" xmlns:cx1="http://schemas.microsoft.com/office/drawing/2015/9/8/chartex" xmlns:mc="http://schemas.openxmlformats.org/markup-compatibility/2006" xmlns:o="urn:schemas-microsoft-com:office:office" xmlns:r="http://schemas.openxmlformats.org/officeDocument/2006/relationships" xmlns:m="http://schemas.openxmlformats.org/officeDocument/2006/math" xmlns:v="urn:schemas-microsoft-com:vml" xmlns:wp14="http://schemas.microsoft.com/office/word/2010/wordprocessingDrawing" xmlns:wp="http://schemas.openxmlformats.org/drawingml/2006/wordprocessingDrawing" xmlns:w10="urn:schemas-microsoft-com:office:word" xmlns:w="http://schemas.openxmlformats.org/wordprocessingml/2006/main" xmlns:w14="http://schemas.microsoft.com/office/word/2010/wordml" xmlns:w15="http://schemas.microsoft.com/office/word/2012/wordml" xmlns:w16se="http://schemas.microsoft.com/office/word/2015/wordml/symex" xmlns:wpg="http://schemas.microsoft.com/office/word/2010/wordprocessingGroup" xmlns:wpi="http://schemas.microsoft.com/office/word/2010/wordprocessingInk" xmlns:wne="http://schemas.microsoft.com/office/word/2006/wordml" xmlns:wps="http://schemas.microsoft.com/office/word/2010/wordprocessingShape" mc:Ignorable="w14 w15 w16se wp14">
+<w:document xmlns:wpc="http://schemas.microsoft.com/office/word/2010/wordprocessingCanvas" xmlns:mc="http://schemas.openxmlformats.org/markup-compatibility/2006" xmlns:o="urn:schemas-microsoft-com:office:office" xmlns:r="http://schemas.openxmlformats.org/officeDocument/2006/relationships" xmlns:m="http://schemas.openxmlformats.org/officeDocument/2006/math" xmlns:v="urn:schemas-microsoft-com:vml" xmlns:wp14="http://schemas.microsoft.com/office/word/2010/wordprocessingDrawing" xmlns:wp="http://schemas.openxmlformats.org/drawingml/2006/wordprocessingDrawing" xmlns:w10="urn:schemas-microsoft-com:office:word" xmlns:w="http://schemas.openxmlformats.org/wordprocessingml/2006/main" xmlns:w14="http://schemas.microsoft.com/office/word/2010/wordml" xmlns:w15="http://schemas.microsoft.com/office/word/2012/wordml" xmlns:wpg="http://schemas.microsoft.com/office/word/2010/wordprocessingGroup" xmlns:wpi="http://schemas.microsoft.com/office/word/2010/wordprocessingInk" xmlns:wne="http://schemas.microsoft.com/office/word/2006/wordml" xmlns:wps="http://schemas.microsoft.com/office/word/2010/wordprocessingShape" mc:Ignorable="w14 w15 wp14">
   <w:body>
     <w:p>
       <w:pPr>
@@ -868,7 +868,21 @@
         <w:rPr>
           <w:lang w:val="fr-FR"/>
         </w:rPr>
-        <w:t xml:space="preserve">Git Installation instructions: </w:t>
+        <w:t xml:space="preserve">Git Installation </w:t>
+      </w:r>
+      <w:proofErr w:type="gramStart"/>
+      <w:r>
+        <w:rPr>
+          <w:lang w:val="fr-FR"/>
+        </w:rPr>
+        <w:t>instructions:</w:t>
+      </w:r>
+      <w:proofErr w:type="gramEnd"/>
+      <w:r>
+        <w:rPr>
+          <w:lang w:val="fr-FR"/>
+        </w:rPr>
+        <w:t xml:space="preserve"> </w:t>
       </w:r>
       <w:hyperlink r:id="rId8" w:history="1">
         <w:r>
@@ -920,7 +934,21 @@
         <w:rPr>
           <w:lang w:val="fr-FR"/>
         </w:rPr>
-        <w:t xml:space="preserve">Git Online Documentation: </w:t>
+        <w:t xml:space="preserve">Git Online </w:t>
+      </w:r>
+      <w:proofErr w:type="gramStart"/>
+      <w:r>
+        <w:rPr>
+          <w:lang w:val="fr-FR"/>
+        </w:rPr>
+        <w:t>Documentation:</w:t>
+      </w:r>
+      <w:proofErr w:type="gramEnd"/>
+      <w:r>
+        <w:rPr>
+          <w:lang w:val="fr-FR"/>
+        </w:rPr>
+        <w:t xml:space="preserve"> </w:t>
       </w:r>
       <w:hyperlink r:id="rId10" w:history="1">
         <w:r>
@@ -1570,13 +1598,7 @@
         <w:t>On Windows:</w:t>
       </w:r>
       <w:r>
-        <w:t xml:space="preserve"> </w:t>
-      </w:r>
-      <w:r>
-        <w:t>Extract the OSATE zip file to a location of your choice. (I put it on my C drive.)</w:t>
-      </w:r>
-      <w:r>
-        <w:t xml:space="preserve"> Then r</w:t>
+        <w:t xml:space="preserve"> Extract the OSATE zip file to a location of your choice. (I put it on my C drive.) Then r</w:t>
       </w:r>
       <w:r>
         <w:t>un osate.exe. (You may wish to pin this item to your start menu.)</w:t>
@@ -1644,8 +1666,6 @@
         </w:rPr>
         <w:t xml:space="preserve"> -C</w:t>
       </w:r>
-      <w:bookmarkStart w:id="7" w:name="_GoBack"/>
-      <w:bookmarkEnd w:id="7"/>
       <w:r>
         <w:rPr>
           <w:rFonts w:ascii="Courier New" w:hAnsi="Courier New" w:cs="Courier New"/>
@@ -1715,10 +1735,7 @@
       </w:r>
       <w:proofErr w:type="gramEnd"/>
       <w:r>
-        <w:t xml:space="preserve"> an eclipse-Ubuntu 16.04 incompatibility that prevents the GUI interface from updating properly and won’t allow you to do plugin install, otherwise).</w:t>
-      </w:r>
-      <w:r>
-        <w:t xml:space="preserve"> The two new lines set the correct GTK version for eclipse to use</w:t>
+        <w:t xml:space="preserve"> an eclipse-Ubuntu 16.04 incompatibility that prevents the GUI interface from updating properly and won’t allow you to do plugin install, otherwise). The two new lines set the correct GTK version for eclipse to use</w:t>
       </w:r>
       <w:r>
         <w:t xml:space="preserve"> (“</w:t>
@@ -1756,10 +1773,7 @@
         <w:t>”)</w:t>
       </w:r>
       <w:r>
-        <w:t>.</w:t>
-      </w:r>
-      <w:r>
-        <w:t xml:space="preserve"> Your </w:t>
+        <w:t xml:space="preserve">. Your </w:t>
       </w:r>
       <w:r>
         <w:t xml:space="preserve">updated </w:t>
@@ -1835,7 +1849,7 @@
               </wp:anchor>
             </w:drawing>
           </mc:Choice>
-          <mc:Fallback>
+          <mc:Fallback xmlns:cx="http://schemas.microsoft.com/office/drawing/2014/chartex" xmlns:cx1="http://schemas.microsoft.com/office/drawing/2015/9/8/chartex" xmlns:w16se="http://schemas.microsoft.com/office/word/2015/wordml/symex">
             <w:pict>
               <v:shapetype w14:anchorId="28F7D5B5" id="_x0000_t32" coordsize="21600,21600" o:spt="32" o:oned="t" path="m,l21600,21600e" filled="f">
                 <v:path arrowok="t" fillok="f" o:connecttype="none"/>
@@ -1915,7 +1929,7 @@
               </wp:anchor>
             </w:drawing>
           </mc:Choice>
-          <mc:Fallback>
+          <mc:Fallback xmlns:cx="http://schemas.microsoft.com/office/drawing/2014/chartex" xmlns:cx1="http://schemas.microsoft.com/office/drawing/2015/9/8/chartex" xmlns:w16se="http://schemas.microsoft.com/office/word/2015/wordml/symex">
             <w:pict>
               <v:rect w14:anchorId="6F07983D" id="Rectangle 8" o:spid="_x0000_s1026" style="position:absolute;margin-left:17.95pt;margin-top:69.75pt;width:149.6pt;height:21pt;z-index:251659264;visibility:visible;mso-wrap-style:square;mso-wrap-distance-left:9pt;mso-wrap-distance-top:0;mso-wrap-distance-right:9pt;mso-wrap-distance-bottom:0;mso-position-horizontal:absolute;mso-position-horizontal-relative:text;mso-position-vertical:absolute;mso-position-vertical-relative:text;v-text-anchor:middle" o:gfxdata="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" filled="f" strokecolor="red" strokeweight="3pt"/>
             </w:pict>
@@ -2019,7 +2033,7 @@
               </wp:anchor>
             </w:drawing>
           </mc:Choice>
-          <mc:Fallback>
+          <mc:Fallback xmlns:cx="http://schemas.microsoft.com/office/drawing/2014/chartex" xmlns:cx1="http://schemas.microsoft.com/office/drawing/2015/9/8/chartex" xmlns:w16se="http://schemas.microsoft.com/office/word/2015/wordml/symex">
             <w:pict>
               <v:shapetype id="_x0000_t202" coordsize="21600,21600" o:spt="202" path="m,l,21600r21600,l21600,xe">
                 <v:stroke joinstyle="miter"/>
@@ -2237,89 +2251,63 @@
     </w:p>
     <w:p>
       <w:pPr>
-        <w:rPr>
-          <w:rFonts w:asciiTheme="majorHAnsi" w:eastAsiaTheme="majorEastAsia" w:hAnsiTheme="majorHAnsi" w:cstheme="majorBidi"/>
-          <w:color w:val="2E74B5" w:themeColor="accent1" w:themeShade="BF"/>
-          <w:sz w:val="32"/>
-          <w:szCs w:val="32"/>
-        </w:rPr>
-      </w:pPr>
+        <w:pStyle w:val="Heading1"/>
+      </w:pPr>
+      <w:bookmarkStart w:id="7" w:name="_Toc483213833"/>
       <w:bookmarkStart w:id="8" w:name="_Toc477419567"/>
       <w:r>
-        <w:br w:type="page"/>
-      </w:r>
-    </w:p>
-    <w:p>
-      <w:pPr>
-        <w:pStyle w:val="Heading1"/>
-      </w:pPr>
-      <w:bookmarkStart w:id="9" w:name="_Toc483213833"/>
-      <w:r>
+        <w:t xml:space="preserve">Install </w:t>
+      </w:r>
+      <w:r>
+        <w:t xml:space="preserve">Agree, Resolute, and the Z3 </w:t>
+      </w:r>
+      <w:r>
+        <w:t xml:space="preserve">Plugin </w:t>
+      </w:r>
+      <w:bookmarkEnd w:id="7"/>
+      <w:r>
+        <w:t>from the Update Site</w:t>
+      </w:r>
+    </w:p>
+    <w:p>
+      <w:r>
+        <w:rPr>
+          <w:b/>
+        </w:rPr>
+        <w:t>Note:</w:t>
+      </w:r>
+      <w:r>
+        <w:t xml:space="preserve"> Versions of AGREE and Resolute come packaged with OSATE 2.2.2; but to get some important bug fixes, you will need to get more recent versions from the update site</w:t>
+      </w:r>
+      <w:r>
+        <w:t xml:space="preserve"> by following the instructions in this section</w:t>
+      </w:r>
+      <w:r>
+        <w:t>. The Z3 plugin does not come packaged with OSATE, but it is available via the update site as well.</w:t>
+      </w:r>
+      <w:r>
+        <w:rPr>
+          <w:rStyle w:val="FootnoteReference"/>
+        </w:rPr>
+        <w:footnoteReference w:id="3"/>
+      </w:r>
+    </w:p>
+    <w:p>
+      <w:r>
+        <w:t>First uninstall the AGREE and Resolute that come with the OSATE installation, by clicking “Help” -&gt; “Installation Details”, and select “Agree” and “Resolute” from the list of installed software, and click “Uninstall…”.</w:t>
+      </w:r>
+    </w:p>
+    <w:p>
+      <w:r>
+        <w:rPr>
+          <w:noProof/>
+        </w:rPr>
         <w:lastRenderedPageBreak/>
-        <w:t xml:space="preserve">Install </w:t>
-      </w:r>
-      <w:r>
-        <w:t>the Z3 Plugin (used by AGREE)</w:t>
-      </w:r>
-      <w:bookmarkEnd w:id="9"/>
-    </w:p>
-    <w:p>
-      <w:r>
-        <w:t>The instructions in this section are for installing Z3 from the SMACCM update site.</w:t>
-      </w:r>
-      <w:r>
-        <w:rPr>
-          <w:rStyle w:val="FootnoteReference"/>
-        </w:rPr>
-        <w:footnoteReference w:id="3"/>
-      </w:r>
-      <w:r>
-        <w:t xml:space="preserve"> </w:t>
-      </w:r>
-    </w:p>
-    <w:p>
-      <w:r>
-        <w:t>Select “Help” -&gt; “Install New Software…” from the OSATE menu.</w:t>
-      </w:r>
-    </w:p>
-    <w:p>
-      <w:r>
-        <w:t>In the Install window, place the following update site link for Z3 into the “Work with” field, and hit the enter key:</w:t>
-      </w:r>
-    </w:p>
-    <w:p>
-      <w:hyperlink r:id="rId17" w:history="1">
-        <w:r>
-          <w:rPr>
-            <w:rStyle w:val="Hyperlink"/>
-          </w:rPr>
-          <w:t>https://raw.githubusercontent.com/smaccm/update-site/master/site.xml</w:t>
-        </w:r>
-      </w:hyperlink>
-      <w:r>
-        <w:t xml:space="preserve"> </w:t>
-      </w:r>
-    </w:p>
-    <w:p>
-      <w:r>
-        <w:t>If you have trouble you may need to run OSATE as administrator, or check your PC’s proxy settings in internet explorer.</w:t>
-      </w:r>
-    </w:p>
-    <w:p>
-      <w:r>
-        <w:t>From the drop-down menu under SMACCM, select “Z3 Plugin” and click “Next”.</w:t>
-      </w:r>
-    </w:p>
-    <w:p>
-      <w:r>
-        <w:rPr>
-          <w:noProof/>
-        </w:rPr>
         <w:drawing>
-          <wp:inline distT="0" distB="0" distL="0" distR="0" wp14:anchorId="2EEF6551" wp14:editId="310EAFB1">
-            <wp:extent cx="5943600" cy="4652645"/>
+          <wp:inline distT="0" distB="0" distL="0" distR="0" wp14:anchorId="2DA34BBC" wp14:editId="6C9D4270">
+            <wp:extent cx="5943600" cy="3220085"/>
             <wp:effectExtent l="0" t="0" r="0" b="0"/>
-            <wp:docPr id="25" name="Picture 25"/>
+            <wp:docPr id="19" name="Picture 19"/>
             <wp:cNvGraphicFramePr>
               <a:graphicFrameLocks xmlns:a="http://schemas.openxmlformats.org/drawingml/2006/main" noChangeAspect="1"/>
             </wp:cNvGraphicFramePr>
@@ -2331,7 +2319,7 @@
                     <pic:cNvPicPr/>
                   </pic:nvPicPr>
                   <pic:blipFill>
-                    <a:blip r:embed="rId18"/>
+                    <a:blip r:embed="rId17"/>
                     <a:stretch>
                       <a:fillRect/>
                     </a:stretch>
@@ -2339,7 +2327,7 @@
                   <pic:spPr>
                     <a:xfrm>
                       <a:off x="0" y="0"/>
-                      <a:ext cx="5943600" cy="4652645"/>
+                      <a:ext cx="5943600" cy="3220085"/>
                     </a:xfrm>
                     <a:prstGeom prst="rect">
                       <a:avLst/>
@@ -2354,25 +2342,225 @@
     </w:p>
     <w:p>
       <w:r>
-        <w:br w:type="page"/>
-      </w:r>
-    </w:p>
-    <w:p>
-      <w:r>
+        <w:t>In the Uninstall Details window, confirm to uninstall Agree and Resolute by clicking “Finish”, and click “No” when it prompts to restart OSATE.</w:t>
+      </w:r>
+    </w:p>
+    <w:p>
+      <w:r>
+        <w:rPr>
+          <w:noProof/>
+        </w:rPr>
         <w:lastRenderedPageBreak/>
-        <w:t xml:space="preserve">Click “Next&gt;” again when prompted. </w:t>
-      </w:r>
-    </w:p>
-    <w:p>
+        <w:drawing>
+          <wp:inline distT="0" distB="0" distL="0" distR="0" wp14:anchorId="2A9AA708" wp14:editId="0A06B9FF">
+            <wp:extent cx="5356860" cy="4747260"/>
+            <wp:effectExtent l="0" t="0" r="0" b="0"/>
+            <wp:docPr id="17" name="Picture 17"/>
+            <wp:cNvGraphicFramePr>
+              <a:graphicFrameLocks xmlns:a="http://schemas.openxmlformats.org/drawingml/2006/main" noChangeAspect="1"/>
+            </wp:cNvGraphicFramePr>
+            <a:graphic xmlns:a="http://schemas.openxmlformats.org/drawingml/2006/main">
+              <a:graphicData uri="http://schemas.openxmlformats.org/drawingml/2006/picture">
+                <pic:pic xmlns:pic="http://schemas.openxmlformats.org/drawingml/2006/picture">
+                  <pic:nvPicPr>
+                    <pic:cNvPr id="0" name="Picture 3"/>
+                    <pic:cNvPicPr>
+                      <a:picLocks noChangeAspect="1" noChangeArrowheads="1"/>
+                    </pic:cNvPicPr>
+                  </pic:nvPicPr>
+                  <pic:blipFill>
+                    <a:blip r:embed="rId18">
+                      <a:extLst>
+                        <a:ext uri="{28A0092B-C50C-407E-A947-70E740481C1C}">
+                          <a14:useLocalDpi xmlns:a14="http://schemas.microsoft.com/office/drawing/2010/main" val="0"/>
+                        </a:ext>
+                      </a:extLst>
+                    </a:blip>
+                    <a:srcRect/>
+                    <a:stretch>
+                      <a:fillRect/>
+                    </a:stretch>
+                  </pic:blipFill>
+                  <pic:spPr bwMode="auto">
+                    <a:xfrm>
+                      <a:off x="0" y="0"/>
+                      <a:ext cx="5356860" cy="4747260"/>
+                    </a:xfrm>
+                    <a:prstGeom prst="rect">
+                      <a:avLst/>
+                    </a:prstGeom>
+                    <a:noFill/>
+                    <a:ln>
+                      <a:noFill/>
+                    </a:ln>
+                  </pic:spPr>
+                </pic:pic>
+              </a:graphicData>
+            </a:graphic>
+          </wp:inline>
+        </w:drawing>
+      </w:r>
+    </w:p>
+    <w:p>
+      <w:r>
+        <w:t>Then in OSATE, click “Help” menu and select “Install New Software…”</w:t>
+      </w:r>
+    </w:p>
+    <w:p>
+      <w:pPr>
+        <w:jc w:val="center"/>
+      </w:pPr>
       <w:r>
         <w:rPr>
           <w:noProof/>
         </w:rPr>
         <w:drawing>
-          <wp:inline distT="0" distB="0" distL="0" distR="0" wp14:anchorId="1B76D5EC" wp14:editId="38F97030">
-            <wp:extent cx="5943600" cy="2475230"/>
-            <wp:effectExtent l="0" t="0" r="0" b="1270"/>
-            <wp:docPr id="26" name="Picture 26"/>
+          <wp:inline distT="0" distB="0" distL="0" distR="0" wp14:anchorId="15A6533F" wp14:editId="28D45ED8">
+            <wp:extent cx="5935980" cy="2118360"/>
+            <wp:effectExtent l="0" t="0" r="7620" b="0"/>
+            <wp:docPr id="24" name="Picture 24"/>
+            <wp:cNvGraphicFramePr>
+              <a:graphicFrameLocks xmlns:a="http://schemas.openxmlformats.org/drawingml/2006/main" noChangeAspect="1"/>
+            </wp:cNvGraphicFramePr>
+            <a:graphic xmlns:a="http://schemas.openxmlformats.org/drawingml/2006/main">
+              <a:graphicData uri="http://schemas.openxmlformats.org/drawingml/2006/picture">
+                <pic:pic xmlns:pic="http://schemas.openxmlformats.org/drawingml/2006/picture">
+                  <pic:nvPicPr>
+                    <pic:cNvPr id="0" name="Picture 10"/>
+                    <pic:cNvPicPr>
+                      <a:picLocks noChangeAspect="1" noChangeArrowheads="1"/>
+                    </pic:cNvPicPr>
+                  </pic:nvPicPr>
+                  <pic:blipFill>
+                    <a:blip r:embed="rId19">
+                      <a:extLst>
+                        <a:ext uri="{28A0092B-C50C-407E-A947-70E740481C1C}">
+                          <a14:useLocalDpi xmlns:a14="http://schemas.microsoft.com/office/drawing/2010/main" val="0"/>
+                        </a:ext>
+                      </a:extLst>
+                    </a:blip>
+                    <a:srcRect/>
+                    <a:stretch>
+                      <a:fillRect/>
+                    </a:stretch>
+                  </pic:blipFill>
+                  <pic:spPr bwMode="auto">
+                    <a:xfrm>
+                      <a:off x="0" y="0"/>
+                      <a:ext cx="5935980" cy="2118360"/>
+                    </a:xfrm>
+                    <a:prstGeom prst="rect">
+                      <a:avLst/>
+                    </a:prstGeom>
+                    <a:noFill/>
+                    <a:ln>
+                      <a:noFill/>
+                    </a:ln>
+                  </pic:spPr>
+                </pic:pic>
+              </a:graphicData>
+            </a:graphic>
+          </wp:inline>
+        </w:drawing>
+      </w:r>
+    </w:p>
+    <w:p/>
+    <w:p/>
+    <w:p>
+      <w:r>
+        <w:lastRenderedPageBreak/>
+        <w:t>In the Install window, place the following update site link into the “Work with” field, and hit the enter key:</w:t>
+      </w:r>
+    </w:p>
+    <w:p>
+      <w:hyperlink r:id="rId20" w:history="1">
+        <w:r>
+          <w:rPr>
+            <w:rStyle w:val="Hyperlink"/>
+          </w:rPr>
+          <w:t>https://raw.githubusercontent.com/smaccm/update-site/master/site.xml</w:t>
+        </w:r>
+      </w:hyperlink>
+      <w:r>
+        <w:t xml:space="preserve"> </w:t>
+      </w:r>
+    </w:p>
+    <w:p>
+      <w:r>
+        <w:t>If you have trouble</w:t>
+      </w:r>
+      <w:r>
+        <w:t>,</w:t>
+      </w:r>
+      <w:r>
+        <w:t xml:space="preserve"> you may need to run OSATE as administrator, or che</w:t>
+      </w:r>
+      <w:r>
+        <w:t>ck your PC’s proxy settings in I</w:t>
+      </w:r>
+      <w:r>
+        <w:t xml:space="preserve">nternet </w:t>
+      </w:r>
+      <w:r>
+        <w:t>E</w:t>
+      </w:r>
+      <w:r>
+        <w:t>xplorer.</w:t>
+      </w:r>
+    </w:p>
+    <w:p>
+      <w:r>
+        <w:t xml:space="preserve">From the drop-down menu under SMACCM, select </w:t>
+      </w:r>
+      <w:r>
+        <w:t>“Agree,” “</w:t>
+      </w:r>
+      <w:proofErr w:type="gramStart"/>
+      <w:r>
+        <w:t>Resolute,”</w:t>
+      </w:r>
+      <w:proofErr w:type="gramEnd"/>
+      <w:r>
+        <w:t xml:space="preserve"> and </w:t>
+      </w:r>
+      <w:r>
+        <w:t>“Z3 Plugin” and click “Next”.</w:t>
+      </w:r>
+      <w:r>
+        <w:t xml:space="preserve"> Note: If you already have the latest version of one or more of these plugins, it will not appear in the drop-down menu by default. In that case, you </w:t>
+      </w:r>
+      <w:proofErr w:type="gramStart"/>
+      <w:r>
+        <w:t>don’t</w:t>
+      </w:r>
+      <w:proofErr w:type="gramEnd"/>
+      <w:r>
+        <w:t xml:space="preserve"> need to install </w:t>
+      </w:r>
+      <w:r>
+        <w:t>those</w:t>
+      </w:r>
+      <w:r>
+        <w:t xml:space="preserve"> plug-in</w:t>
+      </w:r>
+      <w:r>
+        <w:t>s</w:t>
+      </w:r>
+      <w:r>
+        <w:t>.</w:t>
+      </w:r>
+    </w:p>
+    <w:p/>
+    <w:p>
+      <w:r>
+        <w:rPr>
+          <w:noProof/>
+        </w:rPr>
+        <w:drawing>
+          <wp:inline distT="0" distB="0" distL="0" distR="0" wp14:anchorId="06A4B871" wp14:editId="2FF4AAB5">
+            <wp:extent cx="5943600" cy="4391660"/>
+            <wp:effectExtent l="0" t="0" r="0" b="8890"/>
+            <wp:docPr id="12" name="Picture 12"/>
             <wp:cNvGraphicFramePr>
               <a:graphicFrameLocks xmlns:a="http://schemas.openxmlformats.org/drawingml/2006/main" noChangeAspect="1"/>
             </wp:cNvGraphicFramePr>
@@ -2384,7 +2572,7 @@
                     <pic:cNvPicPr/>
                   </pic:nvPicPr>
                   <pic:blipFill>
-                    <a:blip r:embed="rId19"/>
+                    <a:blip r:embed="rId21"/>
                     <a:stretch>
                       <a:fillRect/>
                     </a:stretch>
@@ -2392,7 +2580,7 @@
                   <pic:spPr>
                     <a:xfrm>
                       <a:off x="0" y="0"/>
-                      <a:ext cx="5943600" cy="2475230"/>
+                      <a:ext cx="5943600" cy="4391660"/>
                     </a:xfrm>
                     <a:prstGeom prst="rect">
                       <a:avLst/>
@@ -2405,9 +2593,16 @@
         </w:drawing>
       </w:r>
     </w:p>
-    <w:p>
-      <w:r>
-        <w:t xml:space="preserve">Accept the terms of license agreement for the tools, and click “Finish.” </w:t>
+    <w:p/>
+    <w:p>
+      <w:r>
+        <w:br w:type="page"/>
+      </w:r>
+    </w:p>
+    <w:p>
+      <w:r>
+        <w:lastRenderedPageBreak/>
+        <w:t xml:space="preserve">Click “Next&gt;” again when prompted. </w:t>
       </w:r>
     </w:p>
     <w:p>
@@ -2416,10 +2611,10 @@
           <w:noProof/>
         </w:rPr>
         <w:drawing>
-          <wp:inline distT="0" distB="0" distL="0" distR="0" wp14:anchorId="5451B6C8" wp14:editId="5DDDEC39">
-            <wp:extent cx="5943600" cy="2470150"/>
-            <wp:effectExtent l="0" t="0" r="0" b="6350"/>
-            <wp:docPr id="27" name="Picture 27"/>
+          <wp:inline distT="0" distB="0" distL="0" distR="0" wp14:anchorId="44F64A45" wp14:editId="378C19CD">
+            <wp:extent cx="5943600" cy="2237105"/>
+            <wp:effectExtent l="0" t="0" r="0" b="0"/>
+            <wp:docPr id="14" name="Picture 14"/>
             <wp:cNvGraphicFramePr>
               <a:graphicFrameLocks xmlns:a="http://schemas.openxmlformats.org/drawingml/2006/main" noChangeAspect="1"/>
             </wp:cNvGraphicFramePr>
@@ -2431,7 +2626,7 @@
                     <pic:cNvPicPr/>
                   </pic:nvPicPr>
                   <pic:blipFill>
-                    <a:blip r:embed="rId20"/>
+                    <a:blip r:embed="rId22"/>
                     <a:stretch>
                       <a:fillRect/>
                     </a:stretch>
@@ -2439,7 +2634,54 @@
                   <pic:spPr>
                     <a:xfrm>
                       <a:off x="0" y="0"/>
-                      <a:ext cx="5943600" cy="2470150"/>
+                      <a:ext cx="5943600" cy="2237105"/>
+                    </a:xfrm>
+                    <a:prstGeom prst="rect">
+                      <a:avLst/>
+                    </a:prstGeom>
+                  </pic:spPr>
+                </pic:pic>
+              </a:graphicData>
+            </a:graphic>
+          </wp:inline>
+        </w:drawing>
+      </w:r>
+    </w:p>
+    <w:p>
+      <w:r>
+        <w:t xml:space="preserve">Accept the terms of license agreement for the tools, and click “Finish.” </w:t>
+      </w:r>
+    </w:p>
+    <w:p>
+      <w:r>
+        <w:rPr>
+          <w:noProof/>
+        </w:rPr>
+        <w:drawing>
+          <wp:inline distT="0" distB="0" distL="0" distR="0" wp14:anchorId="48187C0D" wp14:editId="7C730DAC">
+            <wp:extent cx="5943600" cy="2219960"/>
+            <wp:effectExtent l="0" t="0" r="0" b="8890"/>
+            <wp:docPr id="15" name="Picture 15"/>
+            <wp:cNvGraphicFramePr>
+              <a:graphicFrameLocks xmlns:a="http://schemas.openxmlformats.org/drawingml/2006/main" noChangeAspect="1"/>
+            </wp:cNvGraphicFramePr>
+            <a:graphic xmlns:a="http://schemas.openxmlformats.org/drawingml/2006/main">
+              <a:graphicData uri="http://schemas.openxmlformats.org/drawingml/2006/picture">
+                <pic:pic xmlns:pic="http://schemas.openxmlformats.org/drawingml/2006/picture">
+                  <pic:nvPicPr>
+                    <pic:cNvPr id="1" name=""/>
+                    <pic:cNvPicPr/>
+                  </pic:nvPicPr>
+                  <pic:blipFill>
+                    <a:blip r:embed="rId23"/>
+                    <a:stretch>
+                      <a:fillRect/>
+                    </a:stretch>
+                  </pic:blipFill>
+                  <pic:spPr>
+                    <a:xfrm>
+                      <a:off x="0" y="0"/>
+                      <a:ext cx="5943600" cy="2219960"/>
                     </a:xfrm>
                     <a:prstGeom prst="rect">
                       <a:avLst/>
@@ -2483,7 +2725,7 @@
                     </pic:cNvPicPr>
                   </pic:nvPicPr>
                   <pic:blipFill>
-                    <a:blip r:embed="rId21">
+                    <a:blip r:embed="rId24">
                       <a:extLst>
                         <a:ext uri="{28A0092B-C50C-407E-A947-70E740481C1C}">
                           <a14:useLocalDpi xmlns:a14="http://schemas.microsoft.com/office/drawing/2010/main" val="0"/>
@@ -2532,26 +2774,34 @@
       <w:pPr>
         <w:pStyle w:val="Heading1"/>
       </w:pPr>
-      <w:bookmarkStart w:id="10" w:name="_Toc483213834"/>
+      <w:bookmarkStart w:id="9" w:name="_Toc483213834"/>
       <w:r>
         <w:lastRenderedPageBreak/>
         <w:t>Check Tool Versions Installed</w:t>
       </w:r>
       <w:bookmarkEnd w:id="8"/>
+      <w:bookmarkEnd w:id="9"/>
+    </w:p>
+    <w:p>
+      <w:r>
+        <w:t>To view the plug-ins that are installed, select</w:t>
+      </w:r>
+      <w:r>
+        <w:t xml:space="preserve"> the “Help” -&gt; “Installation Details”</w:t>
+      </w:r>
+      <w:r>
+        <w:t xml:space="preserve"> from the menu. The list should look similar to</w:t>
+      </w:r>
+      <w:r>
+        <w:t xml:space="preserve"> the following figure</w:t>
+      </w:r>
+      <w:r>
+        <w:t>, with the same or more recent version numbers</w:t>
+      </w:r>
+      <w:bookmarkStart w:id="10" w:name="_GoBack"/>
       <w:bookmarkEnd w:id="10"/>
-    </w:p>
-    <w:p>
-      <w:r>
-        <w:t>To view the plug-ins that are installed, select</w:t>
-      </w:r>
-      <w:r>
-        <w:t xml:space="preserve"> the “Help” -&gt; “Installation Details”</w:t>
-      </w:r>
-      <w:r>
-        <w:t xml:space="preserve"> from the menu. The list should look similar to</w:t>
-      </w:r>
-      <w:r>
-        <w:t xml:space="preserve"> the following figure:</w:t>
+      <w:r>
+        <w:t>:</w:t>
       </w:r>
     </w:p>
     <w:p>
@@ -2560,316 +2810,10 @@
           <w:noProof/>
         </w:rPr>
         <w:drawing>
-          <wp:inline distT="0" distB="0" distL="0" distR="0" wp14:anchorId="40B74EDD" wp14:editId="42905412">
-            <wp:extent cx="5943600" cy="3210560"/>
-            <wp:effectExtent l="0" t="0" r="0" b="8890"/>
-            <wp:docPr id="28" name="Picture 28"/>
-            <wp:cNvGraphicFramePr>
-              <a:graphicFrameLocks xmlns:a="http://schemas.openxmlformats.org/drawingml/2006/main" noChangeAspect="1"/>
-            </wp:cNvGraphicFramePr>
-            <a:graphic xmlns:a="http://schemas.openxmlformats.org/drawingml/2006/main">
-              <a:graphicData uri="http://schemas.openxmlformats.org/drawingml/2006/picture">
-                <pic:pic xmlns:pic="http://schemas.openxmlformats.org/drawingml/2006/picture">
-                  <pic:nvPicPr>
-                    <pic:cNvPr id="1" name=""/>
-                    <pic:cNvPicPr/>
-                  </pic:nvPicPr>
-                  <pic:blipFill>
-                    <a:blip r:embed="rId22"/>
-                    <a:stretch>
-                      <a:fillRect/>
-                    </a:stretch>
-                  </pic:blipFill>
-                  <pic:spPr>
-                    <a:xfrm>
-                      <a:off x="0" y="0"/>
-                      <a:ext cx="5943600" cy="3210560"/>
-                    </a:xfrm>
-                    <a:prstGeom prst="rect">
-                      <a:avLst/>
-                    </a:prstGeom>
-                  </pic:spPr>
-                </pic:pic>
-              </a:graphicData>
-            </a:graphic>
-          </wp:inline>
-        </w:drawing>
-      </w:r>
-    </w:p>
-    <w:p>
-      <w:pPr>
-        <w:rPr>
-          <w:rFonts w:asciiTheme="majorHAnsi" w:eastAsiaTheme="majorEastAsia" w:hAnsiTheme="majorHAnsi" w:cstheme="majorBidi"/>
-          <w:color w:val="2E74B5" w:themeColor="accent1" w:themeShade="BF"/>
-          <w:sz w:val="32"/>
-          <w:szCs w:val="32"/>
-        </w:rPr>
-      </w:pPr>
-      <w:bookmarkStart w:id="11" w:name="_Toc477419568"/>
-      <w:r>
-        <w:br w:type="page"/>
-      </w:r>
-    </w:p>
-    <w:p>
-      <w:pPr>
-        <w:pStyle w:val="Heading1"/>
-      </w:pPr>
-      <w:bookmarkStart w:id="12" w:name="_Toc483213835"/>
-      <w:r>
-        <w:lastRenderedPageBreak/>
-        <w:t>Set OSATE Preferences</w:t>
-      </w:r>
-      <w:bookmarkEnd w:id="11"/>
-      <w:r>
-        <w:t xml:space="preserve"> for AGREE</w:t>
-      </w:r>
-      <w:bookmarkEnd w:id="12"/>
-    </w:p>
-    <w:p>
-      <w:r>
-        <w:t>In OSATE, select Window -&gt; Preferences -&gt; Agree -&gt; Analysis. In the Analysis panel, the analysis settings should have JKind as the Model Checker Setting. For SMT Solver</w:t>
-      </w:r>
-      <w:r>
-        <w:t>,</w:t>
-      </w:r>
-      <w:r>
-        <w:t xml:space="preserve"> select “Z3”. </w:t>
-      </w:r>
-      <w:r>
-        <w:t>For the “Maximum Number of PDR Instances,” s</w:t>
-      </w:r>
-      <w:r>
-        <w:t xml:space="preserve">pecify "2" </w:t>
-      </w:r>
-      <w:r>
-        <w:t>i</w:t>
-      </w:r>
-      <w:r>
-        <w:t xml:space="preserve">f </w:t>
-      </w:r>
-      <w:r>
-        <w:t xml:space="preserve">you have </w:t>
-      </w:r>
-      <w:r>
-        <w:t xml:space="preserve">more than four cores </w:t>
-      </w:r>
-      <w:r>
-        <w:t xml:space="preserve">on your </w:t>
-      </w:r>
-      <w:r>
-        <w:t>PC</w:t>
-      </w:r>
-      <w:r>
-        <w:t>, otherwise specify</w:t>
-      </w:r>
-      <w:r>
-        <w:t xml:space="preserve"> "1</w:t>
-      </w:r>
-      <w:r>
-        <w:t>.</w:t>
-      </w:r>
-      <w:r>
-        <w:t>"</w:t>
-      </w:r>
-      <w:r>
-        <w:rPr>
-          <w:rStyle w:val="FootnoteReference"/>
-        </w:rPr>
-        <w:footnoteReference w:id="4"/>
-      </w:r>
-      <w:r>
-        <w:t xml:space="preserve"> Finally, uncheck “Generate inductive counterexamples.”</w:t>
-      </w:r>
-      <w:r>
-        <w:rPr>
-          <w:rStyle w:val="FootnoteReference"/>
-        </w:rPr>
-        <w:footnoteReference w:id="5"/>
-      </w:r>
-    </w:p>
-    <w:p>
-      <w:r>
-        <w:rPr>
-          <w:noProof/>
-        </w:rPr>
-        <w:drawing>
-          <wp:inline distT="0" distB="0" distL="0" distR="0" wp14:anchorId="486263CD" wp14:editId="4A2CE7FA">
-            <wp:extent cx="5943600" cy="5109210"/>
-            <wp:effectExtent l="0" t="0" r="0" b="0"/>
-            <wp:docPr id="22" name="Picture 22"/>
-            <wp:cNvGraphicFramePr>
-              <a:graphicFrameLocks xmlns:a="http://schemas.openxmlformats.org/drawingml/2006/main" noChangeAspect="1"/>
-            </wp:cNvGraphicFramePr>
-            <a:graphic xmlns:a="http://schemas.openxmlformats.org/drawingml/2006/main">
-              <a:graphicData uri="http://schemas.openxmlformats.org/drawingml/2006/picture">
-                <pic:pic xmlns:pic="http://schemas.openxmlformats.org/drawingml/2006/picture">
-                  <pic:nvPicPr>
-                    <pic:cNvPr id="1" name=""/>
-                    <pic:cNvPicPr/>
-                  </pic:nvPicPr>
-                  <pic:blipFill>
-                    <a:blip r:embed="rId23"/>
-                    <a:stretch>
-                      <a:fillRect/>
-                    </a:stretch>
-                  </pic:blipFill>
-                  <pic:spPr>
-                    <a:xfrm>
-                      <a:off x="0" y="0"/>
-                      <a:ext cx="5943600" cy="5109210"/>
-                    </a:xfrm>
-                    <a:prstGeom prst="rect">
-                      <a:avLst/>
-                    </a:prstGeom>
-                  </pic:spPr>
-                </pic:pic>
-              </a:graphicData>
-            </a:graphic>
-          </wp:inline>
-        </w:drawing>
-      </w:r>
-    </w:p>
-    <w:p/>
-    <w:p>
-      <w:pPr>
-        <w:pStyle w:val="Heading1"/>
-      </w:pPr>
-      <w:bookmarkStart w:id="13" w:name="_Toc483213836"/>
-      <w:r>
-        <w:lastRenderedPageBreak/>
-        <w:t xml:space="preserve">Import the </w:t>
-      </w:r>
-      <w:proofErr w:type="spellStart"/>
-      <w:r>
-        <w:t>UxAS</w:t>
-      </w:r>
-      <w:proofErr w:type="spellEnd"/>
-      <w:r>
-        <w:t xml:space="preserve"> </w:t>
-      </w:r>
-      <w:r>
-        <w:t xml:space="preserve">AADL </w:t>
-      </w:r>
-      <w:r>
-        <w:t>Project</w:t>
-      </w:r>
-      <w:bookmarkEnd w:id="13"/>
-    </w:p>
-    <w:p>
-      <w:r>
-        <w:t xml:space="preserve">In OSATE, go to File -&gt; Import. </w:t>
-      </w:r>
-      <w:r>
-        <w:t>Select</w:t>
-      </w:r>
-      <w:r>
-        <w:t xml:space="preserve"> </w:t>
-      </w:r>
-      <w:r>
-        <w:t xml:space="preserve">General -&gt; </w:t>
-      </w:r>
-      <w:r>
-        <w:t>Existing Projects into Workspace. Click “Next &gt;”.</w:t>
-      </w:r>
-    </w:p>
-    <w:p>
-      <w:r>
-        <w:rPr>
-          <w:noProof/>
-        </w:rPr>
-        <w:drawing>
-          <wp:inline distT="0" distB="0" distL="0" distR="0" wp14:anchorId="5063EFE8" wp14:editId="52A799A6">
-            <wp:extent cx="5019675" cy="5238750"/>
-            <wp:effectExtent l="0" t="0" r="9525" b="0"/>
-            <wp:docPr id="1" name="Picture 1"/>
-            <wp:cNvGraphicFramePr>
-              <a:graphicFrameLocks xmlns:a="http://schemas.openxmlformats.org/drawingml/2006/main" noChangeAspect="1"/>
-            </wp:cNvGraphicFramePr>
-            <a:graphic xmlns:a="http://schemas.openxmlformats.org/drawingml/2006/main">
-              <a:graphicData uri="http://schemas.openxmlformats.org/drawingml/2006/picture">
-                <pic:pic xmlns:pic="http://schemas.openxmlformats.org/drawingml/2006/picture">
-                  <pic:nvPicPr>
-                    <pic:cNvPr id="1" name=""/>
-                    <pic:cNvPicPr/>
-                  </pic:nvPicPr>
-                  <pic:blipFill>
-                    <a:blip r:embed="rId24"/>
-                    <a:stretch>
-                      <a:fillRect/>
-                    </a:stretch>
-                  </pic:blipFill>
-                  <pic:spPr>
-                    <a:xfrm>
-                      <a:off x="0" y="0"/>
-                      <a:ext cx="5019675" cy="5238750"/>
-                    </a:xfrm>
-                    <a:prstGeom prst="rect">
-                      <a:avLst/>
-                    </a:prstGeom>
-                  </pic:spPr>
-                </pic:pic>
-              </a:graphicData>
-            </a:graphic>
-          </wp:inline>
-        </w:drawing>
-      </w:r>
-    </w:p>
-    <w:p>
-      <w:r>
-        <w:t xml:space="preserve">Browse to the </w:t>
-      </w:r>
-      <w:proofErr w:type="spellStart"/>
-      <w:r>
-        <w:t>AADL_Project</w:t>
-      </w:r>
-      <w:proofErr w:type="spellEnd"/>
-      <w:r>
-        <w:t xml:space="preserve"> directory under the </w:t>
-      </w:r>
-      <w:proofErr w:type="spellStart"/>
-      <w:r>
-        <w:t>OpenUxAS</w:t>
-      </w:r>
-      <w:proofErr w:type="spellEnd"/>
-      <w:r>
-        <w:t xml:space="preserve"> folder on the architecture branch of the </w:t>
-      </w:r>
-      <w:proofErr w:type="spellStart"/>
-      <w:r>
-        <w:t>OpenUxAS</w:t>
-      </w:r>
-      <w:proofErr w:type="spellEnd"/>
-      <w:r>
-        <w:t xml:space="preserve"> </w:t>
-      </w:r>
-      <w:proofErr w:type="spellStart"/>
-      <w:r>
-        <w:t>git</w:t>
-      </w:r>
-      <w:proofErr w:type="spellEnd"/>
-      <w:r>
-        <w:t xml:space="preserve"> repository. Select “</w:t>
-      </w:r>
-      <w:proofErr w:type="spellStart"/>
-      <w:r>
-        <w:t>UxAS</w:t>
-      </w:r>
-      <w:proofErr w:type="spellEnd"/>
-      <w:r>
-        <w:t>” and click “Finish.”</w:t>
-      </w:r>
-    </w:p>
-    <w:p>
-      <w:r>
-        <w:rPr>
-          <w:noProof/>
-        </w:rPr>
-        <w:lastRenderedPageBreak/>
-        <w:drawing>
-          <wp:inline distT="0" distB="0" distL="0" distR="0" wp14:anchorId="60AE5AA8" wp14:editId="25C4F529">
-            <wp:extent cx="4962525" cy="5055361"/>
-            <wp:effectExtent l="0" t="0" r="0" b="0"/>
-            <wp:docPr id="2" name="Picture 2"/>
+          <wp:inline distT="0" distB="0" distL="0" distR="0" wp14:anchorId="197AAC01" wp14:editId="519D0212">
+            <wp:extent cx="5943600" cy="3230245"/>
+            <wp:effectExtent l="0" t="0" r="0" b="8255"/>
+            <wp:docPr id="16" name="Picture 16"/>
             <wp:cNvGraphicFramePr>
               <a:graphicFrameLocks xmlns:a="http://schemas.openxmlformats.org/drawingml/2006/main" noChangeAspect="1"/>
             </wp:cNvGraphicFramePr>
@@ -2889,7 +2833,7 @@
                   <pic:spPr>
                     <a:xfrm>
                       <a:off x="0" y="0"/>
-                      <a:ext cx="4964634" cy="5057509"/>
+                      <a:ext cx="5943600" cy="3230245"/>
                     </a:xfrm>
                     <a:prstGeom prst="rect">
                       <a:avLst/>
@@ -2902,17 +2846,96 @@
         </w:drawing>
       </w:r>
     </w:p>
-    <w:p>
-      <w:r>
-        <w:t xml:space="preserve">You should now see the </w:t>
-      </w:r>
-      <w:proofErr w:type="spellStart"/>
-      <w:r>
-        <w:t>UxAS</w:t>
-      </w:r>
-      <w:proofErr w:type="spellEnd"/>
-      <w:r>
-        <w:t xml:space="preserve"> project under the AADL Navigator window on the left-hand-side of OSATE.</w:t>
+    <w:p/>
+    <w:p>
+      <w:pPr>
+        <w:rPr>
+          <w:rFonts w:asciiTheme="majorHAnsi" w:eastAsiaTheme="majorEastAsia" w:hAnsiTheme="majorHAnsi" w:cstheme="majorBidi"/>
+          <w:color w:val="2E74B5" w:themeColor="accent1" w:themeShade="BF"/>
+          <w:sz w:val="32"/>
+          <w:szCs w:val="32"/>
+        </w:rPr>
+      </w:pPr>
+      <w:bookmarkStart w:id="11" w:name="_Toc477419568"/>
+      <w:r>
+        <w:br w:type="page"/>
+      </w:r>
+    </w:p>
+    <w:p>
+      <w:pPr>
+        <w:pStyle w:val="Heading1"/>
+      </w:pPr>
+      <w:bookmarkStart w:id="12" w:name="_Toc483213835"/>
+      <w:r>
+        <w:lastRenderedPageBreak/>
+        <w:t>Set OSATE Preferences</w:t>
+      </w:r>
+      <w:bookmarkEnd w:id="11"/>
+      <w:r>
+        <w:t xml:space="preserve"> for AGREE</w:t>
+      </w:r>
+      <w:bookmarkEnd w:id="12"/>
+    </w:p>
+    <w:p>
+      <w:r>
+        <w:t>In OSATE, select Window -&gt; Preferences -&gt; Agree -&gt; Analysis. In the Analysis panel, the analysis settings should have JKind as the Model Checker Setting. For SMT Solver</w:t>
+      </w:r>
+      <w:r>
+        <w:t>,</w:t>
+      </w:r>
+      <w:r>
+        <w:t xml:space="preserve"> select “Z3”. </w:t>
+      </w:r>
+      <w:r>
+        <w:t>For the “Maximum Number of PDR Instances,” s</w:t>
+      </w:r>
+      <w:r>
+        <w:t xml:space="preserve">pecify "2" </w:t>
+      </w:r>
+      <w:r>
+        <w:t>i</w:t>
+      </w:r>
+      <w:r>
+        <w:t xml:space="preserve">f </w:t>
+      </w:r>
+      <w:r>
+        <w:t xml:space="preserve">you have </w:t>
+      </w:r>
+      <w:r>
+        <w:t xml:space="preserve">more than four cores </w:t>
+      </w:r>
+      <w:r>
+        <w:t xml:space="preserve">on your </w:t>
+      </w:r>
+      <w:r>
+        <w:t>PC</w:t>
+      </w:r>
+      <w:r>
+        <w:t>, otherwise specify</w:t>
+      </w:r>
+      <w:r>
+        <w:t xml:space="preserve"> "1</w:t>
+      </w:r>
+      <w:r>
+        <w:t>.</w:t>
+      </w:r>
+      <w:r>
+        <w:t>"</w:t>
+      </w:r>
+      <w:r>
+        <w:rPr>
+          <w:rStyle w:val="FootnoteReference"/>
+        </w:rPr>
+        <w:footnoteReference w:id="4"/>
+      </w:r>
+      <w:r>
+        <w:t xml:space="preserve"> Finally, uncheck “Generate inductive counterexamples.”</w:t>
+      </w:r>
+      <w:r>
+        <w:rPr>
+          <w:rStyle w:val="FootnoteReference"/>
+        </w:rPr>
+        <w:footnoteReference w:id="5"/>
       </w:r>
     </w:p>
     <w:p>
@@ -2921,10 +2944,10 @@
           <w:noProof/>
         </w:rPr>
         <w:drawing>
-          <wp:inline distT="0" distB="0" distL="0" distR="0" wp14:anchorId="242A7018" wp14:editId="2937EE93">
-            <wp:extent cx="2476500" cy="2514600"/>
+          <wp:inline distT="0" distB="0" distL="0" distR="0" wp14:anchorId="486263CD" wp14:editId="4A2CE7FA">
+            <wp:extent cx="5943600" cy="5109210"/>
             <wp:effectExtent l="0" t="0" r="0" b="0"/>
-            <wp:docPr id="23" name="Picture 23"/>
+            <wp:docPr id="22" name="Picture 22"/>
             <wp:cNvGraphicFramePr>
               <a:graphicFrameLocks xmlns:a="http://schemas.openxmlformats.org/drawingml/2006/main" noChangeAspect="1"/>
             </wp:cNvGraphicFramePr>
@@ -2944,7 +2967,7 @@
                   <pic:spPr>
                     <a:xfrm>
                       <a:off x="0" y="0"/>
-                      <a:ext cx="2476500" cy="2514600"/>
+                      <a:ext cx="5943600" cy="5109210"/>
                     </a:xfrm>
                     <a:prstGeom prst="rect">
                       <a:avLst/>
@@ -2957,47 +2980,47 @@
         </w:drawing>
       </w:r>
     </w:p>
+    <w:p/>
     <w:p>
       <w:pPr>
         <w:pStyle w:val="Heading1"/>
       </w:pPr>
-      <w:bookmarkStart w:id="14" w:name="_Toc483213837"/>
+      <w:bookmarkStart w:id="13" w:name="_Toc483213836"/>
       <w:r>
         <w:lastRenderedPageBreak/>
-        <w:t>(Optional) Create a Sandbox AADL Project</w:t>
-      </w:r>
-      <w:bookmarkEnd w:id="14"/>
-    </w:p>
-    <w:p>
-      <w:r>
-        <w:t>If you wish to create your own AADL project to try out an idea under version control without modifying the team’s main AADL project, you can</w:t>
-      </w:r>
-      <w:r>
-        <w:t xml:space="preserve"> do</w:t>
-      </w:r>
-      <w:r>
-        <w:t xml:space="preserve"> so in the </w:t>
+        <w:t xml:space="preserve">Import the </w:t>
       </w:r>
       <w:proofErr w:type="spellStart"/>
       <w:r>
-        <w:t>AADL_sandbox_projects</w:t>
+        <w:t>UxAS</w:t>
       </w:r>
       <w:proofErr w:type="spellEnd"/>
       <w:r>
-        <w:t xml:space="preserve"> directory. These instructions walk you through how to do that.</w:t>
-      </w:r>
-    </w:p>
-    <w:p>
-      <w:r>
-        <w:t xml:space="preserve">Go to File -&gt; New -&gt; Project in the OSATE menu. Select AADL -&gt; AADL Project and click </w:t>
-      </w:r>
-      <w:proofErr w:type="gramStart"/>
-      <w:r>
-        <w:t>Next</w:t>
-      </w:r>
-      <w:proofErr w:type="gramEnd"/>
-      <w:r>
-        <w:t>&gt;.</w:t>
+        <w:t xml:space="preserve"> </w:t>
+      </w:r>
+      <w:r>
+        <w:t xml:space="preserve">AADL </w:t>
+      </w:r>
+      <w:r>
+        <w:t>Project</w:t>
+      </w:r>
+      <w:bookmarkEnd w:id="13"/>
+    </w:p>
+    <w:p>
+      <w:r>
+        <w:t xml:space="preserve">In OSATE, go to File -&gt; Import. </w:t>
+      </w:r>
+      <w:r>
+        <w:t>Select</w:t>
+      </w:r>
+      <w:r>
+        <w:t xml:space="preserve"> </w:t>
+      </w:r>
+      <w:r>
+        <w:t xml:space="preserve">General -&gt; </w:t>
+      </w:r>
+      <w:r>
+        <w:t>Existing Projects into Workspace. Click “Next &gt;”.</w:t>
       </w:r>
     </w:p>
     <w:p>
@@ -3006,10 +3029,10 @@
           <w:noProof/>
         </w:rPr>
         <w:drawing>
-          <wp:inline distT="0" distB="0" distL="0" distR="0" wp14:anchorId="05043B6D" wp14:editId="33D41053">
-            <wp:extent cx="5038725" cy="4791075"/>
-            <wp:effectExtent l="0" t="0" r="9525" b="9525"/>
-            <wp:docPr id="3" name="Picture 3"/>
+          <wp:inline distT="0" distB="0" distL="0" distR="0" wp14:anchorId="5063EFE8" wp14:editId="52A799A6">
+            <wp:extent cx="5019675" cy="5238750"/>
+            <wp:effectExtent l="0" t="0" r="9525" b="0"/>
+            <wp:docPr id="1" name="Picture 1"/>
             <wp:cNvGraphicFramePr>
               <a:graphicFrameLocks xmlns:a="http://schemas.openxmlformats.org/drawingml/2006/main" noChangeAspect="1"/>
             </wp:cNvGraphicFramePr>
@@ -3029,7 +3052,7 @@
                   <pic:spPr>
                     <a:xfrm>
                       <a:off x="0" y="0"/>
-                      <a:ext cx="5038725" cy="4791075"/>
+                      <a:ext cx="5019675" cy="5238750"/>
                     </a:xfrm>
                     <a:prstGeom prst="rect">
                       <a:avLst/>
@@ -3044,48 +3067,60 @@
     </w:p>
     <w:p>
       <w:r>
-        <w:br w:type="page"/>
-      </w:r>
-    </w:p>
-    <w:p>
-      <w:r>
+        <w:t xml:space="preserve">Browse to the </w:t>
+      </w:r>
+      <w:proofErr w:type="spellStart"/>
+      <w:r>
+        <w:t>AADL_Project</w:t>
+      </w:r>
+      <w:proofErr w:type="spellEnd"/>
+      <w:r>
+        <w:t xml:space="preserve"> directory under the </w:t>
+      </w:r>
+      <w:proofErr w:type="spellStart"/>
+      <w:r>
+        <w:t>OpenUxAS</w:t>
+      </w:r>
+      <w:proofErr w:type="spellEnd"/>
+      <w:r>
+        <w:t xml:space="preserve"> folder on the architecture branch of the </w:t>
+      </w:r>
+      <w:proofErr w:type="spellStart"/>
+      <w:r>
+        <w:t>OpenUxAS</w:t>
+      </w:r>
+      <w:proofErr w:type="spellEnd"/>
+      <w:r>
+        <w:t xml:space="preserve"> </w:t>
+      </w:r>
+      <w:proofErr w:type="spellStart"/>
+      <w:r>
+        <w:t>git</w:t>
+      </w:r>
+      <w:proofErr w:type="spellEnd"/>
+      <w:r>
+        <w:t xml:space="preserve"> repository. Select “</w:t>
+      </w:r>
+      <w:proofErr w:type="spellStart"/>
+      <w:r>
+        <w:t>UxAS</w:t>
+      </w:r>
+      <w:proofErr w:type="spellEnd"/>
+      <w:r>
+        <w:t>” and click “Finish.”</w:t>
+      </w:r>
+    </w:p>
+    <w:p>
+      <w:r>
+        <w:rPr>
+          <w:noProof/>
+        </w:rPr>
         <w:lastRenderedPageBreak/>
-        <w:t xml:space="preserve">Give your project a name and update the location to be a </w:t>
-      </w:r>
-      <w:r>
-        <w:rPr>
-          <w:b/>
-        </w:rPr>
-        <w:t>new subfolder</w:t>
-      </w:r>
-      <w:r>
-        <w:rPr>
-          <w:b/>
-        </w:rPr>
-        <w:t xml:space="preserve"> </w:t>
-      </w:r>
-      <w:r>
-        <w:t xml:space="preserve">under </w:t>
-      </w:r>
-      <w:proofErr w:type="spellStart"/>
-      <w:r>
-        <w:t>AADL_sandbox_projects</w:t>
-      </w:r>
-      <w:proofErr w:type="spellEnd"/>
-      <w:r>
-        <w:t>, as shown below. For convenience, the new subfolder name can match your new project name. Click “Finish.”</w:t>
-      </w:r>
-    </w:p>
-    <w:p>
-      <w:r>
-        <w:rPr>
-          <w:noProof/>
-        </w:rPr>
         <w:drawing>
-          <wp:inline distT="0" distB="0" distL="0" distR="0" wp14:anchorId="4052AFF0" wp14:editId="3A780F4C">
-            <wp:extent cx="5629275" cy="3219450"/>
-            <wp:effectExtent l="0" t="0" r="9525" b="0"/>
-            <wp:docPr id="5" name="Picture 5"/>
+          <wp:inline distT="0" distB="0" distL="0" distR="0" wp14:anchorId="60AE5AA8" wp14:editId="25C4F529">
+            <wp:extent cx="4962525" cy="5055361"/>
+            <wp:effectExtent l="0" t="0" r="0" b="0"/>
+            <wp:docPr id="2" name="Picture 2"/>
             <wp:cNvGraphicFramePr>
               <a:graphicFrameLocks xmlns:a="http://schemas.openxmlformats.org/drawingml/2006/main" noChangeAspect="1"/>
             </wp:cNvGraphicFramePr>
@@ -3105,7 +3140,7 @@
                   <pic:spPr>
                     <a:xfrm>
                       <a:off x="0" y="0"/>
-                      <a:ext cx="5629275" cy="3219450"/>
+                      <a:ext cx="4964634" cy="5057509"/>
                     </a:xfrm>
                     <a:prstGeom prst="rect">
                       <a:avLst/>
@@ -3120,7 +3155,15 @@
     </w:p>
     <w:p>
       <w:r>
-        <w:t>Your new project should now appear in the AADL Navigator window.</w:t>
+        <w:t xml:space="preserve">You should now see the </w:t>
+      </w:r>
+      <w:proofErr w:type="spellStart"/>
+      <w:r>
+        <w:t>UxAS</w:t>
+      </w:r>
+      <w:proofErr w:type="spellEnd"/>
+      <w:r>
+        <w:t xml:space="preserve"> project under the AADL Navigator window on the left-hand-side of OSATE.</w:t>
       </w:r>
     </w:p>
     <w:p>
@@ -3129,10 +3172,10 @@
           <w:noProof/>
         </w:rPr>
         <w:drawing>
-          <wp:inline distT="0" distB="0" distL="0" distR="0" wp14:anchorId="21C3D3A3" wp14:editId="1DDABE22">
-            <wp:extent cx="3000375" cy="1000125"/>
-            <wp:effectExtent l="0" t="0" r="9525" b="9525"/>
-            <wp:docPr id="6" name="Picture 6"/>
+          <wp:inline distT="0" distB="0" distL="0" distR="0" wp14:anchorId="242A7018" wp14:editId="2937EE93">
+            <wp:extent cx="2476500" cy="2514600"/>
+            <wp:effectExtent l="0" t="0" r="0" b="0"/>
+            <wp:docPr id="23" name="Picture 23"/>
             <wp:cNvGraphicFramePr>
               <a:graphicFrameLocks xmlns:a="http://schemas.openxmlformats.org/drawingml/2006/main" noChangeAspect="1"/>
             </wp:cNvGraphicFramePr>
@@ -3152,6 +3195,214 @@
                   <pic:spPr>
                     <a:xfrm>
                       <a:off x="0" y="0"/>
+                      <a:ext cx="2476500" cy="2514600"/>
+                    </a:xfrm>
+                    <a:prstGeom prst="rect">
+                      <a:avLst/>
+                    </a:prstGeom>
+                  </pic:spPr>
+                </pic:pic>
+              </a:graphicData>
+            </a:graphic>
+          </wp:inline>
+        </w:drawing>
+      </w:r>
+    </w:p>
+    <w:p>
+      <w:pPr>
+        <w:pStyle w:val="Heading1"/>
+      </w:pPr>
+      <w:bookmarkStart w:id="14" w:name="_Toc483213837"/>
+      <w:r>
+        <w:lastRenderedPageBreak/>
+        <w:t>(Optional) Create a Sandbox AADL Project</w:t>
+      </w:r>
+      <w:bookmarkEnd w:id="14"/>
+    </w:p>
+    <w:p>
+      <w:r>
+        <w:t>If you wish to create your own AADL project to try out an idea under version control without modifying the team’s main AADL project, you can</w:t>
+      </w:r>
+      <w:r>
+        <w:t xml:space="preserve"> do</w:t>
+      </w:r>
+      <w:r>
+        <w:t xml:space="preserve"> so in the </w:t>
+      </w:r>
+      <w:proofErr w:type="spellStart"/>
+      <w:r>
+        <w:t>AADL_sandbox_projects</w:t>
+      </w:r>
+      <w:proofErr w:type="spellEnd"/>
+      <w:r>
+        <w:t xml:space="preserve"> directory. These instructions walk you through how to do that.</w:t>
+      </w:r>
+    </w:p>
+    <w:p>
+      <w:r>
+        <w:t xml:space="preserve">Go to File -&gt; New -&gt; Project in the OSATE menu. Select AADL -&gt; AADL Project and click </w:t>
+      </w:r>
+      <w:proofErr w:type="gramStart"/>
+      <w:r>
+        <w:t>Next</w:t>
+      </w:r>
+      <w:proofErr w:type="gramEnd"/>
+      <w:r>
+        <w:t>&gt;.</w:t>
+      </w:r>
+    </w:p>
+    <w:p>
+      <w:r>
+        <w:rPr>
+          <w:noProof/>
+        </w:rPr>
+        <w:drawing>
+          <wp:inline distT="0" distB="0" distL="0" distR="0" wp14:anchorId="05043B6D" wp14:editId="33D41053">
+            <wp:extent cx="5038725" cy="4791075"/>
+            <wp:effectExtent l="0" t="0" r="9525" b="9525"/>
+            <wp:docPr id="3" name="Picture 3"/>
+            <wp:cNvGraphicFramePr>
+              <a:graphicFrameLocks xmlns:a="http://schemas.openxmlformats.org/drawingml/2006/main" noChangeAspect="1"/>
+            </wp:cNvGraphicFramePr>
+            <a:graphic xmlns:a="http://schemas.openxmlformats.org/drawingml/2006/main">
+              <a:graphicData uri="http://schemas.openxmlformats.org/drawingml/2006/picture">
+                <pic:pic xmlns:pic="http://schemas.openxmlformats.org/drawingml/2006/picture">
+                  <pic:nvPicPr>
+                    <pic:cNvPr id="1" name=""/>
+                    <pic:cNvPicPr/>
+                  </pic:nvPicPr>
+                  <pic:blipFill>
+                    <a:blip r:embed="rId30"/>
+                    <a:stretch>
+                      <a:fillRect/>
+                    </a:stretch>
+                  </pic:blipFill>
+                  <pic:spPr>
+                    <a:xfrm>
+                      <a:off x="0" y="0"/>
+                      <a:ext cx="5038725" cy="4791075"/>
+                    </a:xfrm>
+                    <a:prstGeom prst="rect">
+                      <a:avLst/>
+                    </a:prstGeom>
+                  </pic:spPr>
+                </pic:pic>
+              </a:graphicData>
+            </a:graphic>
+          </wp:inline>
+        </w:drawing>
+      </w:r>
+    </w:p>
+    <w:p>
+      <w:r>
+        <w:br w:type="page"/>
+      </w:r>
+    </w:p>
+    <w:p>
+      <w:r>
+        <w:lastRenderedPageBreak/>
+        <w:t xml:space="preserve">Give your project a name and update the location to be a </w:t>
+      </w:r>
+      <w:r>
+        <w:rPr>
+          <w:b/>
+        </w:rPr>
+        <w:t>new subfolder</w:t>
+      </w:r>
+      <w:r>
+        <w:rPr>
+          <w:b/>
+        </w:rPr>
+        <w:t xml:space="preserve"> </w:t>
+      </w:r>
+      <w:r>
+        <w:t xml:space="preserve">under </w:t>
+      </w:r>
+      <w:proofErr w:type="spellStart"/>
+      <w:r>
+        <w:t>AADL_sandbox_projects</w:t>
+      </w:r>
+      <w:proofErr w:type="spellEnd"/>
+      <w:r>
+        <w:t>, as shown below. For convenience, the new subfolder name can match your new project name. Click “Finish.”</w:t>
+      </w:r>
+    </w:p>
+    <w:p>
+      <w:r>
+        <w:rPr>
+          <w:noProof/>
+        </w:rPr>
+        <w:drawing>
+          <wp:inline distT="0" distB="0" distL="0" distR="0" wp14:anchorId="4052AFF0" wp14:editId="3A780F4C">
+            <wp:extent cx="5629275" cy="3219450"/>
+            <wp:effectExtent l="0" t="0" r="9525" b="0"/>
+            <wp:docPr id="5" name="Picture 5"/>
+            <wp:cNvGraphicFramePr>
+              <a:graphicFrameLocks xmlns:a="http://schemas.openxmlformats.org/drawingml/2006/main" noChangeAspect="1"/>
+            </wp:cNvGraphicFramePr>
+            <a:graphic xmlns:a="http://schemas.openxmlformats.org/drawingml/2006/main">
+              <a:graphicData uri="http://schemas.openxmlformats.org/drawingml/2006/picture">
+                <pic:pic xmlns:pic="http://schemas.openxmlformats.org/drawingml/2006/picture">
+                  <pic:nvPicPr>
+                    <pic:cNvPr id="1" name=""/>
+                    <pic:cNvPicPr/>
+                  </pic:nvPicPr>
+                  <pic:blipFill>
+                    <a:blip r:embed="rId31"/>
+                    <a:stretch>
+                      <a:fillRect/>
+                    </a:stretch>
+                  </pic:blipFill>
+                  <pic:spPr>
+                    <a:xfrm>
+                      <a:off x="0" y="0"/>
+                      <a:ext cx="5629275" cy="3219450"/>
+                    </a:xfrm>
+                    <a:prstGeom prst="rect">
+                      <a:avLst/>
+                    </a:prstGeom>
+                  </pic:spPr>
+                </pic:pic>
+              </a:graphicData>
+            </a:graphic>
+          </wp:inline>
+        </w:drawing>
+      </w:r>
+    </w:p>
+    <w:p>
+      <w:r>
+        <w:t>Your new project should now appear in the AADL Navigator window.</w:t>
+      </w:r>
+    </w:p>
+    <w:p>
+      <w:r>
+        <w:rPr>
+          <w:noProof/>
+        </w:rPr>
+        <w:drawing>
+          <wp:inline distT="0" distB="0" distL="0" distR="0" wp14:anchorId="21C3D3A3" wp14:editId="1DDABE22">
+            <wp:extent cx="3000375" cy="1000125"/>
+            <wp:effectExtent l="0" t="0" r="9525" b="9525"/>
+            <wp:docPr id="6" name="Picture 6"/>
+            <wp:cNvGraphicFramePr>
+              <a:graphicFrameLocks xmlns:a="http://schemas.openxmlformats.org/drawingml/2006/main" noChangeAspect="1"/>
+            </wp:cNvGraphicFramePr>
+            <a:graphic xmlns:a="http://schemas.openxmlformats.org/drawingml/2006/main">
+              <a:graphicData uri="http://schemas.openxmlformats.org/drawingml/2006/picture">
+                <pic:pic xmlns:pic="http://schemas.openxmlformats.org/drawingml/2006/picture">
+                  <pic:nvPicPr>
+                    <pic:cNvPr id="1" name=""/>
+                    <pic:cNvPicPr/>
+                  </pic:nvPicPr>
+                  <pic:blipFill>
+                    <a:blip r:embed="rId32"/>
+                    <a:stretch>
+                      <a:fillRect/>
+                    </a:stretch>
+                  </pic:blipFill>
+                  <pic:spPr>
+                    <a:xfrm>
+                      <a:off x="0" y="0"/>
                       <a:ext cx="3000375" cy="1000125"/>
                     </a:xfrm>
                     <a:prstGeom prst="rect">
@@ -3219,7 +3470,7 @@
 </file>
 
 <file path=word/endnotes.xml><?xml version="1.0" encoding="utf-8"?>
-<w:endnotes xmlns:wpc="http://schemas.microsoft.com/office/word/2010/wordprocessingCanvas" xmlns:cx="http://schemas.microsoft.com/office/drawing/2014/chartex" xmlns:cx1="http://schemas.microsoft.com/office/drawing/2015/9/8/chartex" xmlns:mc="http://schemas.openxmlformats.org/markup-compatibility/2006" xmlns:o="urn:schemas-microsoft-com:office:office" xmlns:r="http://schemas.openxmlformats.org/officeDocument/2006/relationships" xmlns:m="http://schemas.openxmlformats.org/officeDocument/2006/math" xmlns:v="urn:schemas-microsoft-com:vml" xmlns:wp14="http://schemas.microsoft.com/office/word/2010/wordprocessingDrawing" xmlns:wp="http://schemas.openxmlformats.org/drawingml/2006/wordprocessingDrawing" xmlns:w10="urn:schemas-microsoft-com:office:word" xmlns:w="http://schemas.openxmlformats.org/wordprocessingml/2006/main" xmlns:w14="http://schemas.microsoft.com/office/word/2010/wordml" xmlns:w15="http://schemas.microsoft.com/office/word/2012/wordml" xmlns:w16se="http://schemas.microsoft.com/office/word/2015/wordml/symex" xmlns:wpg="http://schemas.microsoft.com/office/word/2010/wordprocessingGroup" xmlns:wpi="http://schemas.microsoft.com/office/word/2010/wordprocessingInk" xmlns:wne="http://schemas.microsoft.com/office/word/2006/wordml" xmlns:wps="http://schemas.microsoft.com/office/word/2010/wordprocessingShape" mc:Ignorable="w14 w15 w16se wp14">
+<w:endnotes xmlns:wpc="http://schemas.microsoft.com/office/word/2010/wordprocessingCanvas" xmlns:mc="http://schemas.openxmlformats.org/markup-compatibility/2006" xmlns:o="urn:schemas-microsoft-com:office:office" xmlns:r="http://schemas.openxmlformats.org/officeDocument/2006/relationships" xmlns:m="http://schemas.openxmlformats.org/officeDocument/2006/math" xmlns:v="urn:schemas-microsoft-com:vml" xmlns:wp14="http://schemas.microsoft.com/office/word/2010/wordprocessingDrawing" xmlns:wp="http://schemas.openxmlformats.org/drawingml/2006/wordprocessingDrawing" xmlns:w10="urn:schemas-microsoft-com:office:word" xmlns:w="http://schemas.openxmlformats.org/wordprocessingml/2006/main" xmlns:w14="http://schemas.microsoft.com/office/word/2010/wordml" xmlns:w15="http://schemas.microsoft.com/office/word/2012/wordml" xmlns:wpg="http://schemas.microsoft.com/office/word/2010/wordprocessingGroup" xmlns:wpi="http://schemas.microsoft.com/office/word/2010/wordprocessingInk" xmlns:wne="http://schemas.microsoft.com/office/word/2006/wordml" xmlns:wps="http://schemas.microsoft.com/office/word/2010/wordprocessingShape" mc:Ignorable="w14 w15 wp14">
   <w:endnote w:type="separator" w:id="-1">
     <w:p>
       <w:pPr>
@@ -3244,7 +3495,7 @@
 </file>
 
 <file path=word/footnotes.xml><?xml version="1.0" encoding="utf-8"?>
-<w:footnotes xmlns:wpc="http://schemas.microsoft.com/office/word/2010/wordprocessingCanvas" xmlns:cx="http://schemas.microsoft.com/office/drawing/2014/chartex" xmlns:cx1="http://schemas.microsoft.com/office/drawing/2015/9/8/chartex" xmlns:mc="http://schemas.openxmlformats.org/markup-compatibility/2006" xmlns:o="urn:schemas-microsoft-com:office:office" xmlns:r="http://schemas.openxmlformats.org/officeDocument/2006/relationships" xmlns:m="http://schemas.openxmlformats.org/officeDocument/2006/math" xmlns:v="urn:schemas-microsoft-com:vml" xmlns:wp14="http://schemas.microsoft.com/office/word/2010/wordprocessingDrawing" xmlns:wp="http://schemas.openxmlformats.org/drawingml/2006/wordprocessingDrawing" xmlns:w10="urn:schemas-microsoft-com:office:word" xmlns:w="http://schemas.openxmlformats.org/wordprocessingml/2006/main" xmlns:w14="http://schemas.microsoft.com/office/word/2010/wordml" xmlns:w15="http://schemas.microsoft.com/office/word/2012/wordml" xmlns:w16se="http://schemas.microsoft.com/office/word/2015/wordml/symex" xmlns:wpg="http://schemas.microsoft.com/office/word/2010/wordprocessingGroup" xmlns:wpi="http://schemas.microsoft.com/office/word/2010/wordprocessingInk" xmlns:wne="http://schemas.microsoft.com/office/word/2006/wordml" xmlns:wps="http://schemas.microsoft.com/office/word/2010/wordprocessingShape" mc:Ignorable="w14 w15 w16se wp14">
+<w:footnotes xmlns:wpc="http://schemas.microsoft.com/office/word/2010/wordprocessingCanvas" xmlns:mc="http://schemas.openxmlformats.org/markup-compatibility/2006" xmlns:o="urn:schemas-microsoft-com:office:office" xmlns:r="http://schemas.openxmlformats.org/officeDocument/2006/relationships" xmlns:m="http://schemas.openxmlformats.org/officeDocument/2006/math" xmlns:v="urn:schemas-microsoft-com:vml" xmlns:wp14="http://schemas.microsoft.com/office/word/2010/wordprocessingDrawing" xmlns:wp="http://schemas.openxmlformats.org/drawingml/2006/wordprocessingDrawing" xmlns:w10="urn:schemas-microsoft-com:office:word" xmlns:w="http://schemas.openxmlformats.org/wordprocessingml/2006/main" xmlns:w14="http://schemas.microsoft.com/office/word/2010/wordml" xmlns:w15="http://schemas.microsoft.com/office/word/2012/wordml" xmlns:wpg="http://schemas.microsoft.com/office/word/2010/wordprocessingGroup" xmlns:wpi="http://schemas.microsoft.com/office/word/2010/wordprocessingInk" xmlns:wne="http://schemas.microsoft.com/office/word/2006/wordml" xmlns:wps="http://schemas.microsoft.com/office/word/2010/wordprocessingShape" mc:Ignorable="w14 w15 wp14">
   <w:footnote w:type="separator" w:id="-1">
     <w:p>
       <w:pPr>
@@ -3381,7 +3632,7 @@
 </file>
 
 <file path=word/numbering.xml><?xml version="1.0" encoding="utf-8"?>
-<w:numbering xmlns:wpc="http://schemas.microsoft.com/office/word/2010/wordprocessingCanvas" xmlns:cx="http://schemas.microsoft.com/office/drawing/2014/chartex" xmlns:cx1="http://schemas.microsoft.com/office/drawing/2015/9/8/chartex" xmlns:mc="http://schemas.openxmlformats.org/markup-compatibility/2006" xmlns:o="urn:schemas-microsoft-com:office:office" xmlns:r="http://schemas.openxmlformats.org/officeDocument/2006/relationships" xmlns:m="http://schemas.openxmlformats.org/officeDocument/2006/math" xmlns:v="urn:schemas-microsoft-com:vml" xmlns:wp14="http://schemas.microsoft.com/office/word/2010/wordprocessingDrawing" xmlns:wp="http://schemas.openxmlformats.org/drawingml/2006/wordprocessingDrawing" xmlns:w10="urn:schemas-microsoft-com:office:word" xmlns:w="http://schemas.openxmlformats.org/wordprocessingml/2006/main" xmlns:w14="http://schemas.microsoft.com/office/word/2010/wordml" xmlns:w15="http://schemas.microsoft.com/office/word/2012/wordml" xmlns:w16se="http://schemas.microsoft.com/office/word/2015/wordml/symex" xmlns:wpg="http://schemas.microsoft.com/office/word/2010/wordprocessingGroup" xmlns:wpi="http://schemas.microsoft.com/office/word/2010/wordprocessingInk" xmlns:wne="http://schemas.microsoft.com/office/word/2006/wordml" xmlns:wps="http://schemas.microsoft.com/office/word/2010/wordprocessingShape" mc:Ignorable="w14 w15 w16se wp14">
+<w:numbering xmlns:wpc="http://schemas.microsoft.com/office/word/2010/wordprocessingCanvas" xmlns:mc="http://schemas.openxmlformats.org/markup-compatibility/2006" xmlns:o="urn:schemas-microsoft-com:office:office" xmlns:r="http://schemas.openxmlformats.org/officeDocument/2006/relationships" xmlns:m="http://schemas.openxmlformats.org/officeDocument/2006/math" xmlns:v="urn:schemas-microsoft-com:vml" xmlns:wp14="http://schemas.microsoft.com/office/word/2010/wordprocessingDrawing" xmlns:wp="http://schemas.openxmlformats.org/drawingml/2006/wordprocessingDrawing" xmlns:w10="urn:schemas-microsoft-com:office:word" xmlns:w="http://schemas.openxmlformats.org/wordprocessingml/2006/main" xmlns:w14="http://schemas.microsoft.com/office/word/2010/wordml" xmlns:w15="http://schemas.microsoft.com/office/word/2012/wordml" xmlns:wpg="http://schemas.microsoft.com/office/word/2010/wordprocessingGroup" xmlns:wpi="http://schemas.microsoft.com/office/word/2010/wordprocessingInk" xmlns:wne="http://schemas.microsoft.com/office/word/2006/wordml" xmlns:wps="http://schemas.microsoft.com/office/word/2010/wordprocessingShape" mc:Ignorable="w14 w15 wp14">
   <w:abstractNum w:abstractNumId="0" w15:restartNumberingAfterBreak="0">
     <w:nsid w:val="37DA764A"/>
     <w:multiLevelType w:val="hybridMultilevel"/>
@@ -3591,7 +3842,7 @@
 </file>
 
 <file path=word/styles.xml><?xml version="1.0" encoding="utf-8"?>
-<w:styles xmlns:mc="http://schemas.openxmlformats.org/markup-compatibility/2006" xmlns:r="http://schemas.openxmlformats.org/officeDocument/2006/relationships" xmlns:w="http://schemas.openxmlformats.org/wordprocessingml/2006/main" xmlns:w14="http://schemas.microsoft.com/office/word/2010/wordml" xmlns:w15="http://schemas.microsoft.com/office/word/2012/wordml" xmlns:w16se="http://schemas.microsoft.com/office/word/2015/wordml/symex" mc:Ignorable="w14 w15 w16se">
+<w:styles xmlns:mc="http://schemas.openxmlformats.org/markup-compatibility/2006" xmlns:r="http://schemas.openxmlformats.org/officeDocument/2006/relationships" xmlns:w="http://schemas.openxmlformats.org/wordprocessingml/2006/main" xmlns:w14="http://schemas.microsoft.com/office/word/2010/wordml" xmlns:w15="http://schemas.microsoft.com/office/word/2012/wordml" mc:Ignorable="w14 w15">
   <w:docDefaults>
     <w:rPrDefault>
       <w:rPr>
@@ -4476,7 +4727,7 @@
 </file>
 
 <file path=customXml/itemProps1.xml><?xml version="1.0" encoding="utf-8"?>
-<ds:datastoreItem xmlns:ds="http://schemas.openxmlformats.org/officeDocument/2006/customXml" ds:itemID="{6AC427A8-CA7D-4777-9F2B-9355D6342658}">
+<ds:datastoreItem xmlns:ds="http://schemas.openxmlformats.org/officeDocument/2006/customXml" ds:itemID="{3EAAD01A-3D39-4F48-B22D-458A827963DE}">
   <ds:schemaRefs>
     <ds:schemaRef ds:uri="http://schemas.openxmlformats.org/officeDocument/2006/bibliography"/>
   </ds:schemaRefs>

</xml_diff>

<commit_message>
Updated Table of Contents in tool setup instructions
</commit_message>
<xml_diff>
--- a/AADL_project/doc/Tool_Installation_and_Setup_Instructions.docx
+++ b/AADL_project/doc/Tool_Installation_and_Setup_Instructions.docx
@@ -18,13 +18,8 @@
         <w:t>AADL Architecture Models</w:t>
       </w:r>
       <w:r>
-        <w:t xml:space="preserve"> for </w:t>
-      </w:r>
-      <w:proofErr w:type="spellStart"/>
-      <w:r>
-        <w:t>UxAS</w:t>
-      </w:r>
-      <w:proofErr w:type="spellEnd"/>
+        <w:t xml:space="preserve"> for UxAS</w:t>
+      </w:r>
     </w:p>
     <w:sdt>
       <w:sdtPr>
@@ -76,7 +71,7 @@
           <w:r>
             <w:fldChar w:fldCharType="separate"/>
           </w:r>
-          <w:hyperlink w:anchor="_Toc483213828" w:history="1">
+          <w:hyperlink w:anchor="_Toc486429313" w:history="1">
             <w:r>
               <w:rPr>
                 <w:rStyle w:val="Hyperlink"/>
@@ -103,7 +98,7 @@
                 <w:noProof/>
                 <w:webHidden/>
               </w:rPr>
-              <w:instrText xml:space="preserve"> PAGEREF _Toc483213828 \h </w:instrText>
+              <w:instrText xml:space="preserve"> PAGEREF _Toc486429313 \h </w:instrText>
             </w:r>
             <w:r>
               <w:rPr>
@@ -145,7 +140,7 @@
               <w:noProof/>
             </w:rPr>
           </w:pPr>
-          <w:hyperlink w:anchor="_Toc483213829" w:history="1">
+          <w:hyperlink w:anchor="_Toc486429314" w:history="1">
             <w:r>
               <w:rPr>
                 <w:rStyle w:val="Hyperlink"/>
@@ -172,7 +167,7 @@
                 <w:noProof/>
                 <w:webHidden/>
               </w:rPr>
-              <w:instrText xml:space="preserve"> PAGEREF _Toc483213829 \h </w:instrText>
+              <w:instrText xml:space="preserve"> PAGEREF _Toc486429314 \h </w:instrText>
             </w:r>
             <w:r>
               <w:rPr>
@@ -214,7 +209,7 @@
               <w:noProof/>
             </w:rPr>
           </w:pPr>
-          <w:hyperlink w:anchor="_Toc483213830" w:history="1">
+          <w:hyperlink w:anchor="_Toc486429315" w:history="1">
             <w:r>
               <w:rPr>
                 <w:rStyle w:val="Hyperlink"/>
@@ -241,7 +236,7 @@
                 <w:noProof/>
                 <w:webHidden/>
               </w:rPr>
-              <w:instrText xml:space="preserve"> PAGEREF _Toc483213830 \h </w:instrText>
+              <w:instrText xml:space="preserve"> PAGEREF _Toc486429315 \h </w:instrText>
             </w:r>
             <w:r>
               <w:rPr>
@@ -283,7 +278,7 @@
               <w:noProof/>
             </w:rPr>
           </w:pPr>
-          <w:hyperlink w:anchor="_Toc483213831" w:history="1">
+          <w:hyperlink w:anchor="_Toc486429316" w:history="1">
             <w:r>
               <w:rPr>
                 <w:rStyle w:val="Hyperlink"/>
@@ -310,7 +305,7 @@
                 <w:noProof/>
                 <w:webHidden/>
               </w:rPr>
-              <w:instrText xml:space="preserve"> PAGEREF _Toc483213831 \h </w:instrText>
+              <w:instrText xml:space="preserve"> PAGEREF _Toc486429316 \h </w:instrText>
             </w:r>
             <w:r>
               <w:rPr>
@@ -352,7 +347,7 @@
               <w:noProof/>
             </w:rPr>
           </w:pPr>
-          <w:hyperlink w:anchor="_Toc483213832" w:history="1">
+          <w:hyperlink w:anchor="_Toc486429317" w:history="1">
             <w:r>
               <w:rPr>
                 <w:rStyle w:val="Hyperlink"/>
@@ -379,7 +374,7 @@
                 <w:noProof/>
                 <w:webHidden/>
               </w:rPr>
-              <w:instrText xml:space="preserve"> PAGEREF _Toc483213832 \h </w:instrText>
+              <w:instrText xml:space="preserve"> PAGEREF _Toc486429317 \h </w:instrText>
             </w:r>
             <w:r>
               <w:rPr>
@@ -421,13 +416,13 @@
               <w:noProof/>
             </w:rPr>
           </w:pPr>
-          <w:hyperlink w:anchor="_Toc483213833" w:history="1">
+          <w:hyperlink w:anchor="_Toc486429318" w:history="1">
             <w:r>
               <w:rPr>
                 <w:rStyle w:val="Hyperlink"/>
                 <w:noProof/>
               </w:rPr>
-              <w:t>Install the Z3 Plugin (used by AGREE)</w:t>
+              <w:t>Install Agree, Resolute, and the Z3 Plugin from the Update Site</w:t>
             </w:r>
             <w:r>
               <w:rPr>
@@ -448,7 +443,7 @@
                 <w:noProof/>
                 <w:webHidden/>
               </w:rPr>
-              <w:instrText xml:space="preserve"> PAGEREF _Toc483213833 \h </w:instrText>
+              <w:instrText xml:space="preserve"> PAGEREF _Toc486429318 \h </w:instrText>
             </w:r>
             <w:r>
               <w:rPr>
@@ -490,7 +485,7 @@
               <w:noProof/>
             </w:rPr>
           </w:pPr>
-          <w:hyperlink w:anchor="_Toc483213834" w:history="1">
+          <w:hyperlink w:anchor="_Toc486429319" w:history="1">
             <w:r>
               <w:rPr>
                 <w:rStyle w:val="Hyperlink"/>
@@ -517,7 +512,7 @@
                 <w:noProof/>
                 <w:webHidden/>
               </w:rPr>
-              <w:instrText xml:space="preserve"> PAGEREF _Toc483213834 \h </w:instrText>
+              <w:instrText xml:space="preserve"> PAGEREF _Toc486429319 \h </w:instrText>
             </w:r>
             <w:r>
               <w:rPr>
@@ -537,7 +532,7 @@
                 <w:noProof/>
                 <w:webHidden/>
               </w:rPr>
-              <w:t>6</w:t>
+              <w:t>9</w:t>
             </w:r>
             <w:r>
               <w:rPr>
@@ -559,7 +554,7 @@
               <w:noProof/>
             </w:rPr>
           </w:pPr>
-          <w:hyperlink w:anchor="_Toc483213835" w:history="1">
+          <w:hyperlink w:anchor="_Toc486429320" w:history="1">
             <w:r>
               <w:rPr>
                 <w:rStyle w:val="Hyperlink"/>
@@ -586,7 +581,7 @@
                 <w:noProof/>
                 <w:webHidden/>
               </w:rPr>
-              <w:instrText xml:space="preserve"> PAGEREF _Toc483213835 \h </w:instrText>
+              <w:instrText xml:space="preserve"> PAGEREF _Toc486429320 \h </w:instrText>
             </w:r>
             <w:r>
               <w:rPr>
@@ -606,7 +601,7 @@
                 <w:noProof/>
                 <w:webHidden/>
               </w:rPr>
-              <w:t>7</w:t>
+              <w:t>10</w:t>
             </w:r>
             <w:r>
               <w:rPr>
@@ -628,7 +623,7 @@
               <w:noProof/>
             </w:rPr>
           </w:pPr>
-          <w:hyperlink w:anchor="_Toc483213836" w:history="1">
+          <w:hyperlink w:anchor="_Toc486429321" w:history="1">
             <w:r>
               <w:rPr>
                 <w:rStyle w:val="Hyperlink"/>
@@ -655,7 +650,7 @@
                 <w:noProof/>
                 <w:webHidden/>
               </w:rPr>
-              <w:instrText xml:space="preserve"> PAGEREF _Toc483213836 \h </w:instrText>
+              <w:instrText xml:space="preserve"> PAGEREF _Toc486429321 \h </w:instrText>
             </w:r>
             <w:r>
               <w:rPr>
@@ -675,7 +670,7 @@
                 <w:noProof/>
                 <w:webHidden/>
               </w:rPr>
-              <w:t>8</w:t>
+              <w:t>11</w:t>
             </w:r>
             <w:r>
               <w:rPr>
@@ -697,7 +692,7 @@
               <w:noProof/>
             </w:rPr>
           </w:pPr>
-          <w:hyperlink w:anchor="_Toc483213837" w:history="1">
+          <w:hyperlink w:anchor="_Toc486429322" w:history="1">
             <w:r>
               <w:rPr>
                 <w:rStyle w:val="Hyperlink"/>
@@ -724,7 +719,7 @@
                 <w:noProof/>
                 <w:webHidden/>
               </w:rPr>
-              <w:instrText xml:space="preserve"> PAGEREF _Toc483213837 \h </w:instrText>
+              <w:instrText xml:space="preserve"> PAGEREF _Toc486429322 \h </w:instrText>
             </w:r>
             <w:r>
               <w:rPr>
@@ -744,7 +739,7 @@
                 <w:noProof/>
                 <w:webHidden/>
               </w:rPr>
-              <w:t>10</w:t>
+              <w:t>13</w:t>
             </w:r>
             <w:r>
               <w:rPr>
@@ -771,47 +766,21 @@
       <w:pPr>
         <w:pStyle w:val="Heading1"/>
       </w:pPr>
-      <w:bookmarkStart w:id="0" w:name="_Toc483213828"/>
+      <w:bookmarkStart w:id="0" w:name="_Toc486429313"/>
       <w:r>
         <w:t xml:space="preserve">Installing and Working with </w:t>
       </w:r>
-      <w:proofErr w:type="spellStart"/>
       <w:r>
         <w:t>Git</w:t>
       </w:r>
       <w:bookmarkEnd w:id="0"/>
-      <w:proofErr w:type="spellEnd"/>
-    </w:p>
-    <w:p>
-      <w:r>
-        <w:t xml:space="preserve">If you are new to </w:t>
-      </w:r>
-      <w:proofErr w:type="spellStart"/>
-      <w:r>
-        <w:t>git</w:t>
-      </w:r>
-      <w:proofErr w:type="spellEnd"/>
-      <w:r>
-        <w:t>, a</w:t>
-      </w:r>
-      <w:r>
-        <w:t xml:space="preserve"> </w:t>
-      </w:r>
-      <w:proofErr w:type="spellStart"/>
-      <w:r>
-        <w:t>noteable</w:t>
-      </w:r>
-      <w:proofErr w:type="spellEnd"/>
-      <w:r>
-        <w:t xml:space="preserve"> difference from other version control tools like Subversion is that with </w:t>
-      </w:r>
-      <w:proofErr w:type="spellStart"/>
-      <w:r>
-        <w:t>git</w:t>
-      </w:r>
-      <w:proofErr w:type="spellEnd"/>
-      <w:r>
-        <w:t xml:space="preserve"> you have both a local repository </w:t>
+    </w:p>
+    <w:p>
+      <w:r>
+        <w:t>If you are new to git, a</w:t>
+      </w:r>
+      <w:r>
+        <w:t xml:space="preserve"> noteable difference from other version control tools like Subversion is that with git you have both a local repository </w:t>
       </w:r>
       <w:r>
         <w:t xml:space="preserve">(that only you can see) </w:t>
@@ -834,23 +803,12 @@
     </w:p>
     <w:p>
       <w:r>
-        <w:t xml:space="preserve">Here are some references for installing </w:t>
-      </w:r>
-      <w:proofErr w:type="spellStart"/>
-      <w:r>
-        <w:t>git</w:t>
-      </w:r>
-      <w:proofErr w:type="spellEnd"/>
-      <w:r>
-        <w:t xml:space="preserve"> and working with a </w:t>
-      </w:r>
-      <w:proofErr w:type="spellStart"/>
-      <w:r>
-        <w:t>git</w:t>
-      </w:r>
-      <w:proofErr w:type="spellEnd"/>
-      <w:r>
-        <w:t xml:space="preserve"> repository:</w:t>
+        <w:t xml:space="preserve">Here are some </w:t>
+      </w:r>
+      <w:bookmarkStart w:id="1" w:name="_GoBack"/>
+      <w:bookmarkEnd w:id="1"/>
+      <w:r>
+        <w:t>references for installing git and working with a git repository:</w:t>
       </w:r>
     </w:p>
     <w:p>
@@ -868,21 +826,7 @@
         <w:rPr>
           <w:lang w:val="fr-FR"/>
         </w:rPr>
-        <w:t xml:space="preserve">Git Installation </w:t>
-      </w:r>
-      <w:proofErr w:type="gramStart"/>
-      <w:r>
-        <w:rPr>
-          <w:lang w:val="fr-FR"/>
-        </w:rPr>
-        <w:t>instructions:</w:t>
-      </w:r>
-      <w:proofErr w:type="gramEnd"/>
-      <w:r>
-        <w:rPr>
-          <w:lang w:val="fr-FR"/>
-        </w:rPr>
-        <w:t xml:space="preserve"> </w:t>
+        <w:t xml:space="preserve">Git Installation instructions: </w:t>
       </w:r>
       <w:hyperlink r:id="rId8" w:history="1">
         <w:r>
@@ -902,13 +846,8 @@
           <w:numId w:val="1"/>
         </w:numPr>
       </w:pPr>
-      <w:proofErr w:type="spellStart"/>
-      <w:r>
-        <w:t>Git</w:t>
-      </w:r>
-      <w:proofErr w:type="spellEnd"/>
-      <w:r>
-        <w:t xml:space="preserve"> Cheat Sheet: </w:t>
+      <w:r>
+        <w:t xml:space="preserve">Git Cheat Sheet: </w:t>
       </w:r>
       <w:hyperlink r:id="rId9" w:history="1">
         <w:r>
@@ -934,21 +873,7 @@
         <w:rPr>
           <w:lang w:val="fr-FR"/>
         </w:rPr>
-        <w:t xml:space="preserve">Git Online </w:t>
-      </w:r>
-      <w:proofErr w:type="gramStart"/>
-      <w:r>
-        <w:rPr>
-          <w:lang w:val="fr-FR"/>
-        </w:rPr>
-        <w:t>Documentation:</w:t>
-      </w:r>
-      <w:proofErr w:type="gramEnd"/>
-      <w:r>
-        <w:rPr>
-          <w:lang w:val="fr-FR"/>
-        </w:rPr>
-        <w:t xml:space="preserve"> </w:t>
+        <w:t xml:space="preserve">Git Online Documentation: </w:t>
       </w:r>
       <w:hyperlink r:id="rId10" w:history="1">
         <w:r>
@@ -979,13 +904,8 @@
           <w:numId w:val="1"/>
         </w:numPr>
       </w:pPr>
-      <w:proofErr w:type="spellStart"/>
-      <w:r>
-        <w:t>git</w:t>
-      </w:r>
-      <w:proofErr w:type="spellEnd"/>
-      <w:r>
-        <w:t xml:space="preserve"> pull (update your local repository)</w:t>
+      <w:r>
+        <w:t>git pull (update your local repository)</w:t>
       </w:r>
     </w:p>
     <w:p>
@@ -996,13 +916,8 @@
           <w:numId w:val="1"/>
         </w:numPr>
       </w:pPr>
-      <w:proofErr w:type="spellStart"/>
-      <w:r>
-        <w:t>git</w:t>
-      </w:r>
-      <w:proofErr w:type="spellEnd"/>
-      <w:r>
-        <w:t xml:space="preserve"> status (compare the status of your working </w:t>
+      <w:r>
+        <w:t xml:space="preserve">git status (compare the status of your working </w:t>
       </w:r>
       <w:r>
         <w:t>directory</w:t>
@@ -1019,13 +934,8 @@
           <w:numId w:val="1"/>
         </w:numPr>
       </w:pPr>
-      <w:proofErr w:type="spellStart"/>
-      <w:r>
-        <w:t>git</w:t>
-      </w:r>
-      <w:proofErr w:type="spellEnd"/>
-      <w:r>
-        <w:t xml:space="preserve"> add –A (add all your new files to your local repository)</w:t>
+      <w:r>
+        <w:t>git add –A (add all your new files to your local repository)</w:t>
       </w:r>
     </w:p>
     <w:p>
@@ -1036,13 +946,8 @@
           <w:numId w:val="1"/>
         </w:numPr>
       </w:pPr>
-      <w:proofErr w:type="spellStart"/>
-      <w:r>
-        <w:t>git</w:t>
-      </w:r>
-      <w:proofErr w:type="spellEnd"/>
-      <w:r>
-        <w:t xml:space="preserve"> commit </w:t>
+      <w:r>
+        <w:t xml:space="preserve">git commit </w:t>
       </w:r>
       <w:r>
         <w:t xml:space="preserve">–a </w:t>
@@ -1065,13 +970,8 @@
           <w:numId w:val="1"/>
         </w:numPr>
       </w:pPr>
-      <w:proofErr w:type="spellStart"/>
-      <w:r>
-        <w:t>git</w:t>
-      </w:r>
-      <w:proofErr w:type="spellEnd"/>
-      <w:r>
-        <w:t xml:space="preserve"> push (push your changes to the </w:t>
+      <w:r>
+        <w:t xml:space="preserve">git push (push your changes to the </w:t>
       </w:r>
       <w:r>
         <w:t>global repository</w:t>
@@ -1102,37 +1002,16 @@
       <w:pPr>
         <w:pStyle w:val="Heading1"/>
       </w:pPr>
-      <w:bookmarkStart w:id="1" w:name="_Toc483213829"/>
+      <w:bookmarkStart w:id="2" w:name="_Toc486429314"/>
       <w:r>
         <w:lastRenderedPageBreak/>
-        <w:t xml:space="preserve">Checkout the Architecture Branch of </w:t>
-      </w:r>
-      <w:proofErr w:type="spellStart"/>
-      <w:r>
-        <w:t>OpenUxAS</w:t>
-      </w:r>
-      <w:bookmarkEnd w:id="1"/>
-      <w:proofErr w:type="spellEnd"/>
-    </w:p>
-    <w:p>
-      <w:r>
-        <w:t xml:space="preserve">If you haven’t already done so, first clone the </w:t>
-      </w:r>
-      <w:proofErr w:type="spellStart"/>
-      <w:r>
-        <w:t>OpenUxAS</w:t>
-      </w:r>
-      <w:proofErr w:type="spellEnd"/>
-      <w:r>
-        <w:t xml:space="preserve"> repository. (You will need to have </w:t>
-      </w:r>
-      <w:proofErr w:type="spellStart"/>
-      <w:r>
-        <w:t>git</w:t>
-      </w:r>
-      <w:proofErr w:type="spellEnd"/>
-      <w:r>
-        <w:t xml:space="preserve"> installed.)</w:t>
+        <w:t>Checkout the Architecture Branch of OpenUxAS</w:t>
+      </w:r>
+      <w:bookmarkEnd w:id="2"/>
+    </w:p>
+    <w:p>
+      <w:r>
+        <w:t>If you haven’t already done so, first clone the OpenUxAS repository. (You will need to have git installed.)</w:t>
       </w:r>
     </w:p>
     <w:p>
@@ -1149,27 +1028,7 @@
           <w:sz w:val="18"/>
           <w:szCs w:val="18"/>
         </w:rPr>
-        <w:t xml:space="preserve">$ </w:t>
-      </w:r>
-      <w:proofErr w:type="spellStart"/>
-      <w:proofErr w:type="gramStart"/>
-      <w:r>
-        <w:rPr>
-          <w:rFonts w:ascii="Lucida Console" w:hAnsi="Lucida Console" w:cs="Lucida Console"/>
-          <w:sz w:val="18"/>
-          <w:szCs w:val="18"/>
-        </w:rPr>
-        <w:t>git</w:t>
-      </w:r>
-      <w:proofErr w:type="spellEnd"/>
-      <w:proofErr w:type="gramEnd"/>
-      <w:r>
-        <w:rPr>
-          <w:rFonts w:ascii="Lucida Console" w:hAnsi="Lucida Console" w:cs="Lucida Console"/>
-          <w:sz w:val="18"/>
-          <w:szCs w:val="18"/>
-        </w:rPr>
-        <w:t xml:space="preserve"> clone </w:t>
+        <w:t xml:space="preserve">$ git clone </w:t>
       </w:r>
       <w:hyperlink r:id="rId11" w:history="1">
         <w:r>
@@ -1185,15 +1044,7 @@
     </w:p>
     <w:p>
       <w:r>
-        <w:t xml:space="preserve">Next, change to the </w:t>
-      </w:r>
-      <w:proofErr w:type="spellStart"/>
-      <w:r>
-        <w:t>OpenUxAS</w:t>
-      </w:r>
-      <w:proofErr w:type="spellEnd"/>
-      <w:r>
-        <w:t xml:space="preserve"> directory.</w:t>
+        <w:t>Next, change to the OpenUxAS directory.</w:t>
       </w:r>
     </w:p>
     <w:p>
@@ -1203,43 +1054,7 @@
           <w:sz w:val="18"/>
           <w:szCs w:val="18"/>
         </w:rPr>
-        <w:t xml:space="preserve">$ </w:t>
-      </w:r>
-      <w:proofErr w:type="gramStart"/>
-      <w:r>
-        <w:rPr>
-          <w:rFonts w:ascii="Lucida Console" w:hAnsi="Lucida Console" w:cs="Lucida Console"/>
-          <w:sz w:val="18"/>
-          <w:szCs w:val="18"/>
-        </w:rPr>
-        <w:t>cd</w:t>
-      </w:r>
-      <w:proofErr w:type="gramEnd"/>
-      <w:r>
-        <w:rPr>
-          <w:rFonts w:ascii="Lucida Console" w:hAnsi="Lucida Console" w:cs="Lucida Console"/>
-          <w:sz w:val="18"/>
-          <w:szCs w:val="18"/>
-        </w:rPr>
-        <w:t xml:space="preserve"> </w:t>
-      </w:r>
-      <w:proofErr w:type="spellStart"/>
-      <w:r>
-        <w:rPr>
-          <w:rFonts w:ascii="Lucida Console" w:hAnsi="Lucida Console" w:cs="Lucida Console"/>
-          <w:sz w:val="18"/>
-          <w:szCs w:val="18"/>
-        </w:rPr>
-        <w:t>OpenUxAS</w:t>
-      </w:r>
-      <w:proofErr w:type="spellEnd"/>
-      <w:r>
-        <w:rPr>
-          <w:rFonts w:ascii="Lucida Console" w:hAnsi="Lucida Console" w:cs="Lucida Console"/>
-          <w:sz w:val="18"/>
-          <w:szCs w:val="18"/>
-        </w:rPr>
-        <w:t>/</w:t>
+        <w:t>$ cd OpenUxAS/</w:t>
       </w:r>
     </w:p>
     <w:p>
@@ -1265,27 +1080,7 @@
           <w:sz w:val="18"/>
           <w:szCs w:val="18"/>
         </w:rPr>
-        <w:t xml:space="preserve">$ </w:t>
-      </w:r>
-      <w:proofErr w:type="spellStart"/>
-      <w:proofErr w:type="gramStart"/>
-      <w:r>
-        <w:rPr>
-          <w:rFonts w:ascii="Lucida Console" w:hAnsi="Lucida Console" w:cs="Lucida Console"/>
-          <w:sz w:val="18"/>
-          <w:szCs w:val="18"/>
-        </w:rPr>
-        <w:t>git</w:t>
-      </w:r>
-      <w:proofErr w:type="spellEnd"/>
-      <w:proofErr w:type="gramEnd"/>
-      <w:r>
-        <w:rPr>
-          <w:rFonts w:ascii="Lucida Console" w:hAnsi="Lucida Console" w:cs="Lucida Console"/>
-          <w:sz w:val="18"/>
-          <w:szCs w:val="18"/>
-        </w:rPr>
-        <w:t xml:space="preserve"> checkout architecture</w:t>
+        <w:t>$ git checkout architecture</w:t>
       </w:r>
     </w:p>
     <w:p>
@@ -1352,23 +1147,15 @@
       <w:pPr>
         <w:pStyle w:val="Heading1"/>
       </w:pPr>
-      <w:bookmarkStart w:id="2" w:name="_Toc483213830"/>
+      <w:bookmarkStart w:id="3" w:name="_Toc486429315"/>
       <w:r>
         <w:t>Open the Most Recent Installation and Setup Instructions</w:t>
       </w:r>
-      <w:bookmarkEnd w:id="2"/>
-    </w:p>
-    <w:p>
-      <w:r>
-        <w:t xml:space="preserve">If you opened this document from an up-to-date architecture branch of the </w:t>
-      </w:r>
-      <w:proofErr w:type="spellStart"/>
-      <w:r>
-        <w:t>OpenUxAS</w:t>
-      </w:r>
-      <w:proofErr w:type="spellEnd"/>
-      <w:r>
-        <w:t xml:space="preserve"> repository, you already have the latest version of the instructions and can skip this section. </w:t>
+      <w:bookmarkEnd w:id="3"/>
+    </w:p>
+    <w:p>
+      <w:r>
+        <w:t xml:space="preserve">If you opened this document from an up-to-date architecture branch of the OpenUxAS repository, you already have the latest version of the instructions and can skip this section. </w:t>
       </w:r>
     </w:p>
     <w:p>
@@ -1378,41 +1165,13 @@
       <w:r>
         <w:t xml:space="preserve">pen the “Tool_Installation_and_Setup_Instructions.docx” document in </w:t>
       </w:r>
-      <w:proofErr w:type="spellStart"/>
       <w:r>
         <w:rPr>
           <w:rFonts w:ascii="Lucida Console" w:hAnsi="Lucida Console" w:cs="Lucida Console"/>
           <w:sz w:val="18"/>
           <w:szCs w:val="18"/>
         </w:rPr>
-        <w:t>OpenUxAS</w:t>
-      </w:r>
-      <w:proofErr w:type="spellEnd"/>
-      <w:r>
-        <w:rPr>
-          <w:rFonts w:ascii="Lucida Console" w:hAnsi="Lucida Console" w:cs="Lucida Console"/>
-          <w:sz w:val="18"/>
-          <w:szCs w:val="18"/>
-        </w:rPr>
-        <w:t>/</w:t>
-      </w:r>
-      <w:proofErr w:type="spellStart"/>
-      <w:r>
-        <w:rPr>
-          <w:rFonts w:ascii="Lucida Console" w:hAnsi="Lucida Console" w:cs="Lucida Console"/>
-          <w:sz w:val="18"/>
-          <w:szCs w:val="18"/>
-        </w:rPr>
-        <w:t>AADL_project</w:t>
-      </w:r>
-      <w:proofErr w:type="spellEnd"/>
-      <w:r>
-        <w:rPr>
-          <w:rFonts w:ascii="Lucida Console" w:hAnsi="Lucida Console" w:cs="Lucida Console"/>
-          <w:sz w:val="18"/>
-          <w:szCs w:val="18"/>
-        </w:rPr>
-        <w:t xml:space="preserve">/doc </w:t>
+        <w:t xml:space="preserve">OpenUxAS/AADL_project/doc </w:t>
       </w:r>
       <w:r>
         <w:t>to view the latest version of this document.</w:t>
@@ -1425,13 +1184,13 @@
       <w:pPr>
         <w:pStyle w:val="Heading1"/>
       </w:pPr>
-      <w:bookmarkStart w:id="3" w:name="_Toc477419561"/>
-      <w:bookmarkStart w:id="4" w:name="_Toc483213831"/>
+      <w:bookmarkStart w:id="4" w:name="_Toc477419561"/>
+      <w:bookmarkStart w:id="5" w:name="_Toc486429316"/>
       <w:r>
         <w:t>Install Java</w:t>
       </w:r>
-      <w:bookmarkEnd w:id="3"/>
       <w:bookmarkEnd w:id="4"/>
+      <w:bookmarkEnd w:id="5"/>
     </w:p>
     <w:p>
       <w:r>
@@ -1523,7 +1282,7 @@
           <w:szCs w:val="32"/>
         </w:rPr>
       </w:pPr>
-      <w:bookmarkStart w:id="5" w:name="_Toc477419562"/>
+      <w:bookmarkStart w:id="6" w:name="_Toc477419562"/>
       <w:r>
         <w:br w:type="page"/>
       </w:r>
@@ -1532,16 +1291,16 @@
       <w:pPr>
         <w:pStyle w:val="Heading1"/>
       </w:pPr>
-      <w:bookmarkStart w:id="6" w:name="_Toc483213832"/>
+      <w:bookmarkStart w:id="7" w:name="_Toc486429317"/>
       <w:r>
         <w:lastRenderedPageBreak/>
         <w:t>Install OSATE</w:t>
       </w:r>
-      <w:bookmarkEnd w:id="5"/>
+      <w:bookmarkEnd w:id="6"/>
       <w:r>
         <w:t xml:space="preserve"> and Select a Workspace</w:t>
       </w:r>
-      <w:bookmarkEnd w:id="6"/>
+      <w:bookmarkEnd w:id="7"/>
     </w:p>
     <w:p>
       <w:r>
@@ -1622,41 +1381,79 @@
       <w:r>
         <w:t xml:space="preserve"> Extract the OSATE tar.gz file to a location of your choice (e.g., try: </w:t>
       </w:r>
-      <w:proofErr w:type="spellStart"/>
       <w:r>
         <w:rPr>
           <w:rFonts w:ascii="Courier New" w:hAnsi="Courier New" w:cs="Courier New"/>
           <w:sz w:val="18"/>
           <w:szCs w:val="18"/>
         </w:rPr>
-        <w:t>mkdir</w:t>
-      </w:r>
-      <w:proofErr w:type="spellEnd"/>
+        <w:t>mkdir -p ~/osate2-2.2.2 &amp;&amp; tar -xvzf osate2-2.2.2-vfinal-linux.gtk.x86_64.tar.gz</w:t>
+      </w:r>
       <w:r>
         <w:rPr>
           <w:rFonts w:ascii="Courier New" w:hAnsi="Courier New" w:cs="Courier New"/>
           <w:sz w:val="18"/>
           <w:szCs w:val="18"/>
         </w:rPr>
-        <w:t xml:space="preserve"> -p ~/osate2-2.2.2 &amp;&amp; tar -</w:t>
-      </w:r>
-      <w:proofErr w:type="spellStart"/>
+        <w:t xml:space="preserve"> -C</w:t>
+      </w:r>
       <w:r>
         <w:rPr>
           <w:rFonts w:ascii="Courier New" w:hAnsi="Courier New" w:cs="Courier New"/>
           <w:sz w:val="18"/>
           <w:szCs w:val="18"/>
         </w:rPr>
-        <w:t>xvzf</w:t>
-      </w:r>
-      <w:proofErr w:type="spellEnd"/>
+        <w:t xml:space="preserve"> </w:t>
+      </w:r>
       <w:r>
         <w:rPr>
           <w:rFonts w:ascii="Courier New" w:hAnsi="Courier New" w:cs="Courier New"/>
           <w:sz w:val="18"/>
           <w:szCs w:val="18"/>
         </w:rPr>
-        <w:t xml:space="preserve"> osate2-2.2.2-vfinal-linux.gtk.x86_64.tar.gz</w:t>
+        <w:t>~/osate2-2.2.2</w:t>
+      </w:r>
+      <w:r>
+        <w:t xml:space="preserve"> </w:t>
+      </w:r>
+      <w:r>
+        <w:t>).</w:t>
+      </w:r>
+    </w:p>
+    <w:p>
+      <w:r>
+        <w:rPr>
+          <w:b/>
+          <w:u w:val="single"/>
+        </w:rPr>
+        <w:t xml:space="preserve">** Extra step required for </w:t>
+      </w:r>
+      <w:r>
+        <w:rPr>
+          <w:b/>
+          <w:u w:val="single"/>
+        </w:rPr>
+        <w:t>Ubuntu 16.04</w:t>
+      </w:r>
+      <w:r>
+        <w:rPr>
+          <w:b/>
+          <w:u w:val="single"/>
+        </w:rPr>
+        <w:t xml:space="preserve"> **</w:t>
+      </w:r>
+      <w:r>
+        <w:rPr>
+          <w:b/>
+          <w:u w:val="single"/>
+        </w:rPr>
+        <w:t>:</w:t>
+      </w:r>
+      <w:r>
+        <w:t xml:space="preserve"> Apply a fix to osate.ini first before loading osate (there’s an eclipse-Ubuntu 16.04 incompatibility that prevents the GUI interface from updating properly and won’t allow you to do plugin install, otherwise). The two new lines set the correct GTK version for eclipse to use</w:t>
+      </w:r>
+      <w:r>
+        <w:t xml:space="preserve"> (“</w:t>
       </w:r>
       <w:r>
         <w:rPr>
@@ -1664,100 +1461,8 @@
           <w:sz w:val="18"/>
           <w:szCs w:val="18"/>
         </w:rPr>
-        <w:t xml:space="preserve"> -C</w:t>
-      </w:r>
-      <w:r>
-        <w:rPr>
-          <w:rFonts w:ascii="Courier New" w:hAnsi="Courier New" w:cs="Courier New"/>
-          <w:sz w:val="18"/>
-          <w:szCs w:val="18"/>
-        </w:rPr>
-        <w:t xml:space="preserve"> </w:t>
-      </w:r>
-      <w:r>
-        <w:rPr>
-          <w:rFonts w:ascii="Courier New" w:hAnsi="Courier New" w:cs="Courier New"/>
-          <w:sz w:val="18"/>
-          <w:szCs w:val="18"/>
-        </w:rPr>
-        <w:t>~/osate2-2.2.2</w:t>
-      </w:r>
-      <w:r>
-        <w:t xml:space="preserve"> </w:t>
-      </w:r>
-      <w:r>
-        <w:t>).</w:t>
-      </w:r>
-    </w:p>
-    <w:p>
-      <w:r>
-        <w:rPr>
-          <w:b/>
-          <w:u w:val="single"/>
-        </w:rPr>
-        <w:t xml:space="preserve">** Extra step required for </w:t>
-      </w:r>
-      <w:r>
-        <w:rPr>
-          <w:b/>
-          <w:u w:val="single"/>
-        </w:rPr>
-        <w:t>Ubuntu 16.04</w:t>
-      </w:r>
-      <w:r>
-        <w:rPr>
-          <w:b/>
-          <w:u w:val="single"/>
-        </w:rPr>
-        <w:t xml:space="preserve"> **</w:t>
-      </w:r>
-      <w:r>
-        <w:rPr>
-          <w:b/>
-          <w:u w:val="single"/>
-        </w:rPr>
-        <w:t>:</w:t>
-      </w:r>
-      <w:r>
-        <w:t xml:space="preserve"> Apply a fix to osate.ini first before loading </w:t>
-      </w:r>
-      <w:proofErr w:type="spellStart"/>
-      <w:r>
-        <w:t>osate</w:t>
-      </w:r>
-      <w:proofErr w:type="spellEnd"/>
-      <w:r>
-        <w:t xml:space="preserve"> (</w:t>
-      </w:r>
-      <w:proofErr w:type="gramStart"/>
-      <w:r>
-        <w:t>there’s</w:t>
-      </w:r>
-      <w:proofErr w:type="gramEnd"/>
-      <w:r>
-        <w:t xml:space="preserve"> an eclipse-Ubuntu 16.04 incompatibility that prevents the GUI interface from updating properly and won’t allow you to do plugin install, otherwise). The two new lines set the correct GTK version for eclipse to use</w:t>
-      </w:r>
-      <w:r>
-        <w:t xml:space="preserve"> (“</w:t>
-      </w:r>
-      <w:r>
-        <w:rPr>
-          <w:rFonts w:ascii="Courier New" w:hAnsi="Courier New" w:cs="Courier New"/>
-          <w:sz w:val="18"/>
-          <w:szCs w:val="18"/>
-        </w:rPr>
-        <w:t>--</w:t>
-      </w:r>
-      <w:proofErr w:type="spellStart"/>
-      <w:r>
-        <w:rPr>
-          <w:rFonts w:ascii="Courier New" w:hAnsi="Courier New" w:cs="Courier New"/>
-          <w:sz w:val="18"/>
-          <w:szCs w:val="18"/>
-        </w:rPr>
-        <w:t>launcher.GTK_version</w:t>
-      </w:r>
-      <w:proofErr w:type="spellEnd"/>
+        <w:t>--launcher.GTK_version</w:t>
+      </w:r>
       <w:r>
         <w:t>” and “</w:t>
       </w:r>
@@ -1849,7 +1554,7 @@
               </wp:anchor>
             </w:drawing>
           </mc:Choice>
-          <mc:Fallback xmlns:cx="http://schemas.microsoft.com/office/drawing/2014/chartex" xmlns:cx1="http://schemas.microsoft.com/office/drawing/2015/9/8/chartex" xmlns:w16se="http://schemas.microsoft.com/office/word/2015/wordml/symex">
+          <mc:Fallback xmlns:w16se="http://schemas.microsoft.com/office/word/2015/wordml/symex" xmlns:cx1="http://schemas.microsoft.com/office/drawing/2015/9/8/chartex" xmlns:cx="http://schemas.microsoft.com/office/drawing/2014/chartex">
             <w:pict>
               <v:shapetype w14:anchorId="28F7D5B5" id="_x0000_t32" coordsize="21600,21600" o:spt="32" o:oned="t" path="m,l21600,21600e" filled="f">
                 <v:path arrowok="t" fillok="f" o:connecttype="none"/>
@@ -1929,7 +1634,7 @@
               </wp:anchor>
             </w:drawing>
           </mc:Choice>
-          <mc:Fallback xmlns:cx="http://schemas.microsoft.com/office/drawing/2014/chartex" xmlns:cx1="http://schemas.microsoft.com/office/drawing/2015/9/8/chartex" xmlns:w16se="http://schemas.microsoft.com/office/word/2015/wordml/symex">
+          <mc:Fallback xmlns:w16se="http://schemas.microsoft.com/office/word/2015/wordml/symex" xmlns:cx1="http://schemas.microsoft.com/office/drawing/2015/9/8/chartex" xmlns:cx="http://schemas.microsoft.com/office/drawing/2014/chartex">
             <w:pict>
               <v:rect w14:anchorId="6F07983D" id="Rectangle 8" o:spid="_x0000_s1026" style="position:absolute;margin-left:17.95pt;margin-top:69.75pt;width:149.6pt;height:21pt;z-index:251659264;visibility:visible;mso-wrap-style:square;mso-wrap-distance-left:9pt;mso-wrap-distance-top:0;mso-wrap-distance-right:9pt;mso-wrap-distance-bottom:0;mso-position-horizontal:absolute;mso-position-horizontal-relative:text;mso-position-vertical:absolute;mso-position-vertical-relative:text;v-text-anchor:middle" o:gfxdata="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" filled="f" strokecolor="red" strokeweight="3pt"/>
             </w:pict>
@@ -1998,20 +1703,8 @@
                                 <w:sz w:val="28"/>
                                 <w:szCs w:val="28"/>
                               </w:rPr>
-                              <w:t>NEW</w:t>
+                              <w:t>NEW!!!</w:t>
                             </w:r>
-                            <w:proofErr w:type="gramStart"/>
-                            <w:r>
-                              <w:rPr>
-                                <w:b/>
-                                <w:i/>
-                                <w:color w:val="FF0000"/>
-                                <w:sz w:val="28"/>
-                                <w:szCs w:val="28"/>
-                              </w:rPr>
-                              <w:t>!!!</w:t>
-                            </w:r>
-                            <w:proofErr w:type="gramEnd"/>
                           </w:p>
                         </w:txbxContent>
                       </wps:txbx>
@@ -2033,7 +1726,7 @@
               </wp:anchor>
             </w:drawing>
           </mc:Choice>
-          <mc:Fallback xmlns:cx="http://schemas.microsoft.com/office/drawing/2014/chartex" xmlns:cx1="http://schemas.microsoft.com/office/drawing/2015/9/8/chartex" xmlns:w16se="http://schemas.microsoft.com/office/word/2015/wordml/symex">
+          <mc:Fallback xmlns:w16se="http://schemas.microsoft.com/office/word/2015/wordml/symex" xmlns:cx1="http://schemas.microsoft.com/office/drawing/2015/9/8/chartex" xmlns:cx="http://schemas.microsoft.com/office/drawing/2014/chartex">
             <w:pict>
               <v:shapetype id="_x0000_t202" coordsize="21600,21600" o:spt="202" path="m,l,21600r21600,l21600,xe">
                 <v:stroke joinstyle="miter"/>
@@ -2132,17 +1825,8 @@
     </w:p>
     <w:p>
       <w:r>
-        <w:t xml:space="preserve">Then run </w:t>
-      </w:r>
-      <w:proofErr w:type="spellStart"/>
-      <w:r>
-        <w:t>osate</w:t>
-      </w:r>
-      <w:proofErr w:type="spellEnd"/>
-      <w:r>
-        <w:t xml:space="preserve"> </w:t>
-      </w:r>
-      <w:proofErr w:type="gramStart"/>
+        <w:t xml:space="preserve">Then run osate </w:t>
+      </w:r>
       <w:r>
         <w:t xml:space="preserve">( </w:t>
       </w:r>
@@ -2152,27 +1836,8 @@
           <w:sz w:val="18"/>
           <w:szCs w:val="18"/>
         </w:rPr>
-        <w:t>cd</w:t>
-      </w:r>
-      <w:proofErr w:type="gramEnd"/>
-      <w:r>
-        <w:rPr>
-          <w:rFonts w:ascii="Courier New" w:hAnsi="Courier New" w:cs="Courier New"/>
-          <w:sz w:val="18"/>
-          <w:szCs w:val="18"/>
-        </w:rPr>
-        <w:t xml:space="preserve"> /path/to/my/extracted/files &amp;&amp; ./</w:t>
-      </w:r>
-      <w:proofErr w:type="spellStart"/>
-      <w:r>
-        <w:rPr>
-          <w:rFonts w:ascii="Courier New" w:hAnsi="Courier New" w:cs="Courier New"/>
-          <w:sz w:val="18"/>
-          <w:szCs w:val="18"/>
-        </w:rPr>
-        <w:t>osate</w:t>
-      </w:r>
-      <w:proofErr w:type="spellEnd"/>
+        <w:t>cd /path/to/my/extracted/files &amp;&amp; ./osate</w:t>
+      </w:r>
       <w:r>
         <w:t xml:space="preserve"> )</w:t>
       </w:r>
@@ -2192,15 +1857,7 @@
         <w:t xml:space="preserve"> </w:t>
       </w:r>
       <w:r>
-        <w:t xml:space="preserve">You </w:t>
-      </w:r>
-      <w:proofErr w:type="gramStart"/>
-      <w:r>
-        <w:t>will be asked</w:t>
-      </w:r>
-      <w:proofErr w:type="gramEnd"/>
-      <w:r>
-        <w:t xml:space="preserve"> to choose a workspace. </w:t>
+        <w:t xml:space="preserve">You will be asked to choose a workspace. </w:t>
       </w:r>
       <w:r>
         <w:t>You can choose an existing workspace or create a new one by providing a location and name.</w:t>
@@ -2253,8 +1910,8 @@
       <w:pPr>
         <w:pStyle w:val="Heading1"/>
       </w:pPr>
-      <w:bookmarkStart w:id="7" w:name="_Toc483213833"/>
       <w:bookmarkStart w:id="8" w:name="_Toc477419567"/>
+      <w:bookmarkStart w:id="9" w:name="_Toc486429318"/>
       <w:r>
         <w:t xml:space="preserve">Install </w:t>
       </w:r>
@@ -2264,10 +1921,10 @@
       <w:r>
         <w:t xml:space="preserve">Plugin </w:t>
       </w:r>
-      <w:bookmarkEnd w:id="7"/>
       <w:r>
         <w:t>from the Update Site</w:t>
       </w:r>
+      <w:bookmarkEnd w:id="9"/>
     </w:p>
     <w:p>
       <w:r>
@@ -2513,29 +2170,13 @@
         <w:t xml:space="preserve">From the drop-down menu under SMACCM, select </w:t>
       </w:r>
       <w:r>
-        <w:t>“Agree,” “</w:t>
-      </w:r>
-      <w:proofErr w:type="gramStart"/>
-      <w:r>
-        <w:t>Resolute,”</w:t>
-      </w:r>
-      <w:proofErr w:type="gramEnd"/>
-      <w:r>
-        <w:t xml:space="preserve"> and </w:t>
+        <w:t xml:space="preserve">“Agree,” “Resolute,” and </w:t>
       </w:r>
       <w:r>
         <w:t>“Z3 Plugin” and click “Next”.</w:t>
       </w:r>
       <w:r>
-        <w:t xml:space="preserve"> Note: If you already have the latest version of one or more of these plugins, it will not appear in the drop-down menu by default. In that case, you </w:t>
-      </w:r>
-      <w:proofErr w:type="gramStart"/>
-      <w:r>
-        <w:t>don’t</w:t>
-      </w:r>
-      <w:proofErr w:type="gramEnd"/>
-      <w:r>
-        <w:t xml:space="preserve"> need to install </w:t>
+        <w:t xml:space="preserve"> Note: If you already have the latest version of one or more of these plugins, it will not appear in the drop-down menu by default. In that case, you don’t need to install </w:t>
       </w:r>
       <w:r>
         <w:t>those</w:t>
@@ -2774,13 +2415,13 @@
       <w:pPr>
         <w:pStyle w:val="Heading1"/>
       </w:pPr>
-      <w:bookmarkStart w:id="9" w:name="_Toc483213834"/>
+      <w:bookmarkStart w:id="10" w:name="_Toc486429319"/>
       <w:r>
         <w:lastRenderedPageBreak/>
         <w:t>Check Tool Versions Installed</w:t>
       </w:r>
       <w:bookmarkEnd w:id="8"/>
-      <w:bookmarkEnd w:id="9"/>
+      <w:bookmarkEnd w:id="10"/>
     </w:p>
     <w:p>
       <w:r>
@@ -2798,8 +2439,6 @@
       <w:r>
         <w:t>, with the same or more recent version numbers</w:t>
       </w:r>
-      <w:bookmarkStart w:id="10" w:name="_GoBack"/>
-      <w:bookmarkEnd w:id="10"/>
       <w:r>
         <w:t>:</w:t>
       </w:r>
@@ -2865,7 +2504,7 @@
       <w:pPr>
         <w:pStyle w:val="Heading1"/>
       </w:pPr>
-      <w:bookmarkStart w:id="12" w:name="_Toc483213835"/>
+      <w:bookmarkStart w:id="12" w:name="_Toc486429320"/>
       <w:r>
         <w:lastRenderedPageBreak/>
         <w:t>Set OSATE Preferences</w:t>
@@ -2985,18 +2624,10 @@
       <w:pPr>
         <w:pStyle w:val="Heading1"/>
       </w:pPr>
-      <w:bookmarkStart w:id="13" w:name="_Toc483213836"/>
+      <w:bookmarkStart w:id="13" w:name="_Toc486429321"/>
       <w:r>
         <w:lastRenderedPageBreak/>
-        <w:t xml:space="preserve">Import the </w:t>
-      </w:r>
-      <w:proofErr w:type="spellStart"/>
-      <w:r>
-        <w:t>UxAS</w:t>
-      </w:r>
-      <w:proofErr w:type="spellEnd"/>
-      <w:r>
-        <w:t xml:space="preserve"> </w:t>
+        <w:t xml:space="preserve">Import the UxAS </w:t>
       </w:r>
       <w:r>
         <w:t xml:space="preserve">AADL </w:t>
@@ -3067,47 +2698,7 @@
     </w:p>
     <w:p>
       <w:r>
-        <w:t xml:space="preserve">Browse to the </w:t>
-      </w:r>
-      <w:proofErr w:type="spellStart"/>
-      <w:r>
-        <w:t>AADL_Project</w:t>
-      </w:r>
-      <w:proofErr w:type="spellEnd"/>
-      <w:r>
-        <w:t xml:space="preserve"> directory under the </w:t>
-      </w:r>
-      <w:proofErr w:type="spellStart"/>
-      <w:r>
-        <w:t>OpenUxAS</w:t>
-      </w:r>
-      <w:proofErr w:type="spellEnd"/>
-      <w:r>
-        <w:t xml:space="preserve"> folder on the architecture branch of the </w:t>
-      </w:r>
-      <w:proofErr w:type="spellStart"/>
-      <w:r>
-        <w:t>OpenUxAS</w:t>
-      </w:r>
-      <w:proofErr w:type="spellEnd"/>
-      <w:r>
-        <w:t xml:space="preserve"> </w:t>
-      </w:r>
-      <w:proofErr w:type="spellStart"/>
-      <w:r>
-        <w:t>git</w:t>
-      </w:r>
-      <w:proofErr w:type="spellEnd"/>
-      <w:r>
-        <w:t xml:space="preserve"> repository. Select “</w:t>
-      </w:r>
-      <w:proofErr w:type="spellStart"/>
-      <w:r>
-        <w:t>UxAS</w:t>
-      </w:r>
-      <w:proofErr w:type="spellEnd"/>
-      <w:r>
-        <w:t>” and click “Finish.”</w:t>
+        <w:t>Browse to the AADL_Project directory under the OpenUxAS folder on the architecture branch of the OpenUxAS git repository. Select “UxAS” and click “Finish.”</w:t>
       </w:r>
     </w:p>
     <w:p>
@@ -3155,15 +2746,7 @@
     </w:p>
     <w:p>
       <w:r>
-        <w:t xml:space="preserve">You should now see the </w:t>
-      </w:r>
-      <w:proofErr w:type="spellStart"/>
-      <w:r>
-        <w:t>UxAS</w:t>
-      </w:r>
-      <w:proofErr w:type="spellEnd"/>
-      <w:r>
-        <w:t xml:space="preserve"> project under the AADL Navigator window on the left-hand-side of OSATE.</w:t>
+        <w:t>You should now see the UxAS project under the AADL Navigator window on the left-hand-side of OSATE.</w:t>
       </w:r>
     </w:p>
     <w:p>
@@ -3212,7 +2795,7 @@
       <w:pPr>
         <w:pStyle w:val="Heading1"/>
       </w:pPr>
-      <w:bookmarkStart w:id="14" w:name="_Toc483213837"/>
+      <w:bookmarkStart w:id="14" w:name="_Toc486429322"/>
       <w:r>
         <w:lastRenderedPageBreak/>
         <w:t>(Optional) Create a Sandbox AADL Project</w:t>
@@ -3227,28 +2810,12 @@
         <w:t xml:space="preserve"> do</w:t>
       </w:r>
       <w:r>
-        <w:t xml:space="preserve"> so in the </w:t>
-      </w:r>
-      <w:proofErr w:type="spellStart"/>
-      <w:r>
-        <w:t>AADL_sandbox_projects</w:t>
-      </w:r>
-      <w:proofErr w:type="spellEnd"/>
-      <w:r>
-        <w:t xml:space="preserve"> directory. These instructions walk you through how to do that.</w:t>
-      </w:r>
-    </w:p>
-    <w:p>
-      <w:r>
-        <w:t xml:space="preserve">Go to File -&gt; New -&gt; Project in the OSATE menu. Select AADL -&gt; AADL Project and click </w:t>
-      </w:r>
-      <w:proofErr w:type="gramStart"/>
-      <w:r>
-        <w:t>Next</w:t>
-      </w:r>
-      <w:proofErr w:type="gramEnd"/>
-      <w:r>
-        <w:t>&gt;.</w:t>
+        <w:t xml:space="preserve"> so in the AADL_sandbox_projects directory. These instructions walk you through how to do that.</w:t>
+      </w:r>
+    </w:p>
+    <w:p>
+      <w:r>
+        <w:t>Go to File -&gt; New -&gt; Project in the OSATE menu. Select AADL -&gt; AADL Project and click Next&gt;.</w:t>
       </w:r>
     </w:p>
     <w:p>
@@ -3316,15 +2883,7 @@
         <w:t xml:space="preserve"> </w:t>
       </w:r>
       <w:r>
-        <w:t xml:space="preserve">under </w:t>
-      </w:r>
-      <w:proofErr w:type="spellStart"/>
-      <w:r>
-        <w:t>AADL_sandbox_projects</w:t>
-      </w:r>
-      <w:proofErr w:type="spellEnd"/>
-      <w:r>
-        <w:t>, as shown below. For convenience, the new subfolder name can match your new project name. Click “Finish.”</w:t>
+        <w:t>under AADL_sandbox_projects, as shown below. For convenience, the new subfolder name can match your new project name. Click “Finish.”</w:t>
       </w:r>
     </w:p>
     <w:p>
@@ -3427,15 +2986,7 @@
         <w:t>.</w:t>
       </w:r>
       <w:r>
-        <w:t xml:space="preserve"> (I got an error when I tried to copy and paste the </w:t>
-      </w:r>
-      <w:proofErr w:type="spellStart"/>
-      <w:r>
-        <w:t>aadl</w:t>
-      </w:r>
-      <w:proofErr w:type="spellEnd"/>
-      <w:r>
-        <w:t xml:space="preserve"> folder from the main project to my sandbox project.)</w:t>
+        <w:t xml:space="preserve"> (I got an error when I tried to copy and paste the aadl folder from the main project to my sandbox project.)</w:t>
       </w:r>
       <w:r>
         <w:t xml:space="preserve"> </w:t>
@@ -3448,15 +2999,7 @@
     </w:p>
     <w:p>
       <w:r>
-        <w:t xml:space="preserve">Don’t forget to add, commit, and push your sandbox project to </w:t>
-      </w:r>
-      <w:proofErr w:type="spellStart"/>
-      <w:r>
-        <w:t>git</w:t>
-      </w:r>
-      <w:proofErr w:type="spellEnd"/>
-      <w:r>
-        <w:t xml:space="preserve"> so that it is under version control!</w:t>
+        <w:t>Don’t forget to add, commit, and push your sandbox project to git so that it is under version control!</w:t>
       </w:r>
     </w:p>
     <w:sectPr>
@@ -3549,15 +3092,7 @@
         <w:footnoteRef/>
       </w:r>
       <w:r>
-        <w:t xml:space="preserve"> Alternatively, if you already have OSATE 2 installed but want to update to the latest nightly build, click “Help” -&gt; “Install New Software …</w:t>
-      </w:r>
-      <w:proofErr w:type="gramStart"/>
-      <w:r>
-        <w:t>”.</w:t>
-      </w:r>
-      <w:proofErr w:type="gramEnd"/>
-      <w:r>
-        <w:t xml:space="preserve"> In the Install window, place the following update site link for OSATE to the “Work with” field, and hit the enter key: </w:t>
+        <w:t xml:space="preserve"> Alternatively, if you already have OSATE 2 installed but want to update to the latest nightly build, click “Help” -&gt; “Install New Software …”. In the Install window, place the following update site link for OSATE to the “Work with” field, and hit the enter key: </w:t>
       </w:r>
       <w:hyperlink r:id="rId2" w:history="1">
         <w:r>
@@ -4727,7 +4262,7 @@
 </file>
 
 <file path=customXml/itemProps1.xml><?xml version="1.0" encoding="utf-8"?>
-<ds:datastoreItem xmlns:ds="http://schemas.openxmlformats.org/officeDocument/2006/customXml" ds:itemID="{3EAAD01A-3D39-4F48-B22D-458A827963DE}">
+<ds:datastoreItem xmlns:ds="http://schemas.openxmlformats.org/officeDocument/2006/customXml" ds:itemID="{C198E4CD-7A3B-433A-9A96-C483A46F5F77}">
   <ds:schemaRefs>
     <ds:schemaRef ds:uri="http://schemas.openxmlformats.org/officeDocument/2006/bibliography"/>
   </ds:schemaRefs>

</xml_diff>

<commit_message>
Added a helpful note for creating new sandbox projects--don't copy over instance subfolders
</commit_message>
<xml_diff>
--- a/AADL_project/doc/Tool_Installation_and_Setup_Instructions.docx
+++ b/AADL_project/doc/Tool_Installation_and_Setup_Instructions.docx
@@ -803,12 +803,7 @@
     </w:p>
     <w:p>
       <w:r>
-        <w:t xml:space="preserve">Here are some </w:t>
-      </w:r>
-      <w:bookmarkStart w:id="1" w:name="_GoBack"/>
-      <w:bookmarkEnd w:id="1"/>
-      <w:r>
-        <w:t>references for installing git and working with a git repository:</w:t>
+        <w:t>Here are some references for installing git and working with a git repository:</w:t>
       </w:r>
     </w:p>
     <w:p>
@@ -1002,12 +997,12 @@
       <w:pPr>
         <w:pStyle w:val="Heading1"/>
       </w:pPr>
-      <w:bookmarkStart w:id="2" w:name="_Toc486429314"/>
+      <w:bookmarkStart w:id="1" w:name="_Toc486429314"/>
       <w:r>
         <w:lastRenderedPageBreak/>
         <w:t>Checkout the Architecture Branch of OpenUxAS</w:t>
       </w:r>
-      <w:bookmarkEnd w:id="2"/>
+      <w:bookmarkEnd w:id="1"/>
     </w:p>
     <w:p>
       <w:r>
@@ -1147,11 +1142,11 @@
       <w:pPr>
         <w:pStyle w:val="Heading1"/>
       </w:pPr>
-      <w:bookmarkStart w:id="3" w:name="_Toc486429315"/>
+      <w:bookmarkStart w:id="2" w:name="_Toc486429315"/>
       <w:r>
         <w:t>Open the Most Recent Installation and Setup Instructions</w:t>
       </w:r>
-      <w:bookmarkEnd w:id="3"/>
+      <w:bookmarkEnd w:id="2"/>
     </w:p>
     <w:p>
       <w:r>
@@ -1184,13 +1179,13 @@
       <w:pPr>
         <w:pStyle w:val="Heading1"/>
       </w:pPr>
-      <w:bookmarkStart w:id="4" w:name="_Toc477419561"/>
-      <w:bookmarkStart w:id="5" w:name="_Toc486429316"/>
+      <w:bookmarkStart w:id="3" w:name="_Toc477419561"/>
+      <w:bookmarkStart w:id="4" w:name="_Toc486429316"/>
       <w:r>
         <w:t>Install Java</w:t>
       </w:r>
+      <w:bookmarkEnd w:id="3"/>
       <w:bookmarkEnd w:id="4"/>
-      <w:bookmarkEnd w:id="5"/>
     </w:p>
     <w:p>
       <w:r>
@@ -1282,7 +1277,7 @@
           <w:szCs w:val="32"/>
         </w:rPr>
       </w:pPr>
-      <w:bookmarkStart w:id="6" w:name="_Toc477419562"/>
+      <w:bookmarkStart w:id="5" w:name="_Toc477419562"/>
       <w:r>
         <w:br w:type="page"/>
       </w:r>
@@ -1291,16 +1286,16 @@
       <w:pPr>
         <w:pStyle w:val="Heading1"/>
       </w:pPr>
-      <w:bookmarkStart w:id="7" w:name="_Toc486429317"/>
+      <w:bookmarkStart w:id="6" w:name="_Toc486429317"/>
       <w:r>
         <w:lastRenderedPageBreak/>
         <w:t>Install OSATE</w:t>
       </w:r>
+      <w:bookmarkEnd w:id="5"/>
+      <w:r>
+        <w:t xml:space="preserve"> and Select a Workspace</w:t>
+      </w:r>
       <w:bookmarkEnd w:id="6"/>
-      <w:r>
-        <w:t xml:space="preserve"> and Select a Workspace</w:t>
-      </w:r>
-      <w:bookmarkEnd w:id="7"/>
     </w:p>
     <w:p>
       <w:r>
@@ -1554,7 +1549,7 @@
               </wp:anchor>
             </w:drawing>
           </mc:Choice>
-          <mc:Fallback xmlns:w16se="http://schemas.microsoft.com/office/word/2015/wordml/symex" xmlns:cx1="http://schemas.microsoft.com/office/drawing/2015/9/8/chartex" xmlns:cx="http://schemas.microsoft.com/office/drawing/2014/chartex">
+          <mc:Fallback xmlns:cx="http://schemas.microsoft.com/office/drawing/2014/chartex" xmlns:cx1="http://schemas.microsoft.com/office/drawing/2015/9/8/chartex" xmlns:w16se="http://schemas.microsoft.com/office/word/2015/wordml/symex">
             <w:pict>
               <v:shapetype w14:anchorId="28F7D5B5" id="_x0000_t32" coordsize="21600,21600" o:spt="32" o:oned="t" path="m,l21600,21600e" filled="f">
                 <v:path arrowok="t" fillok="f" o:connecttype="none"/>
@@ -1634,7 +1629,7 @@
               </wp:anchor>
             </w:drawing>
           </mc:Choice>
-          <mc:Fallback xmlns:w16se="http://schemas.microsoft.com/office/word/2015/wordml/symex" xmlns:cx1="http://schemas.microsoft.com/office/drawing/2015/9/8/chartex" xmlns:cx="http://schemas.microsoft.com/office/drawing/2014/chartex">
+          <mc:Fallback xmlns:cx="http://schemas.microsoft.com/office/drawing/2014/chartex" xmlns:cx1="http://schemas.microsoft.com/office/drawing/2015/9/8/chartex" xmlns:w16se="http://schemas.microsoft.com/office/word/2015/wordml/symex">
             <w:pict>
               <v:rect w14:anchorId="6F07983D" id="Rectangle 8" o:spid="_x0000_s1026" style="position:absolute;margin-left:17.95pt;margin-top:69.75pt;width:149.6pt;height:21pt;z-index:251659264;visibility:visible;mso-wrap-style:square;mso-wrap-distance-left:9pt;mso-wrap-distance-top:0;mso-wrap-distance-right:9pt;mso-wrap-distance-bottom:0;mso-position-horizontal:absolute;mso-position-horizontal-relative:text;mso-position-vertical:absolute;mso-position-vertical-relative:text;v-text-anchor:middle" o:gfxdata="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" filled="f" strokecolor="red" strokeweight="3pt"/>
             </w:pict>
@@ -1726,7 +1721,7 @@
               </wp:anchor>
             </w:drawing>
           </mc:Choice>
-          <mc:Fallback xmlns:w16se="http://schemas.microsoft.com/office/word/2015/wordml/symex" xmlns:cx1="http://schemas.microsoft.com/office/drawing/2015/9/8/chartex" xmlns:cx="http://schemas.microsoft.com/office/drawing/2014/chartex">
+          <mc:Fallback xmlns:cx="http://schemas.microsoft.com/office/drawing/2014/chartex" xmlns:cx1="http://schemas.microsoft.com/office/drawing/2015/9/8/chartex" xmlns:w16se="http://schemas.microsoft.com/office/word/2015/wordml/symex">
             <w:pict>
               <v:shapetype id="_x0000_t202" coordsize="21600,21600" o:spt="202" path="m,l,21600r21600,l21600,xe">
                 <v:stroke joinstyle="miter"/>
@@ -1910,8 +1905,8 @@
       <w:pPr>
         <w:pStyle w:val="Heading1"/>
       </w:pPr>
+      <w:bookmarkStart w:id="7" w:name="_Toc486429318"/>
       <w:bookmarkStart w:id="8" w:name="_Toc477419567"/>
-      <w:bookmarkStart w:id="9" w:name="_Toc486429318"/>
       <w:r>
         <w:t xml:space="preserve">Install </w:t>
       </w:r>
@@ -1924,7 +1919,7 @@
       <w:r>
         <w:t>from the Update Site</w:t>
       </w:r>
-      <w:bookmarkEnd w:id="9"/>
+      <w:bookmarkEnd w:id="7"/>
     </w:p>
     <w:p>
       <w:r>
@@ -2415,13 +2410,13 @@
       <w:pPr>
         <w:pStyle w:val="Heading1"/>
       </w:pPr>
-      <w:bookmarkStart w:id="10" w:name="_Toc486429319"/>
+      <w:bookmarkStart w:id="9" w:name="_Toc486429319"/>
       <w:r>
         <w:lastRenderedPageBreak/>
         <w:t>Check Tool Versions Installed</w:t>
       </w:r>
       <w:bookmarkEnd w:id="8"/>
-      <w:bookmarkEnd w:id="10"/>
+      <w:bookmarkEnd w:id="9"/>
     </w:p>
     <w:p>
       <w:r>
@@ -2495,7 +2490,7 @@
           <w:szCs w:val="32"/>
         </w:rPr>
       </w:pPr>
-      <w:bookmarkStart w:id="11" w:name="_Toc477419568"/>
+      <w:bookmarkStart w:id="10" w:name="_Toc477419568"/>
       <w:r>
         <w:br w:type="page"/>
       </w:r>
@@ -2504,16 +2499,16 @@
       <w:pPr>
         <w:pStyle w:val="Heading1"/>
       </w:pPr>
-      <w:bookmarkStart w:id="12" w:name="_Toc486429320"/>
+      <w:bookmarkStart w:id="11" w:name="_Toc486429320"/>
       <w:r>
         <w:lastRenderedPageBreak/>
         <w:t>Set OSATE Preferences</w:t>
       </w:r>
+      <w:bookmarkEnd w:id="10"/>
+      <w:r>
+        <w:t xml:space="preserve"> for AGREE</w:t>
+      </w:r>
       <w:bookmarkEnd w:id="11"/>
-      <w:r>
-        <w:t xml:space="preserve"> for AGREE</w:t>
-      </w:r>
-      <w:bookmarkEnd w:id="12"/>
     </w:p>
     <w:p>
       <w:r>
@@ -2624,7 +2619,7 @@
       <w:pPr>
         <w:pStyle w:val="Heading1"/>
       </w:pPr>
-      <w:bookmarkStart w:id="13" w:name="_Toc486429321"/>
+      <w:bookmarkStart w:id="12" w:name="_Toc486429321"/>
       <w:r>
         <w:lastRenderedPageBreak/>
         <w:t xml:space="preserve">Import the UxAS </w:t>
@@ -2635,7 +2630,7 @@
       <w:r>
         <w:t>Project</w:t>
       </w:r>
-      <w:bookmarkEnd w:id="13"/>
+      <w:bookmarkEnd w:id="12"/>
     </w:p>
     <w:p>
       <w:r>
@@ -2795,12 +2790,12 @@
       <w:pPr>
         <w:pStyle w:val="Heading1"/>
       </w:pPr>
-      <w:bookmarkStart w:id="14" w:name="_Toc486429322"/>
+      <w:bookmarkStart w:id="13" w:name="_Toc486429322"/>
       <w:r>
         <w:lastRenderedPageBreak/>
         <w:t>(Optional) Create a Sandbox AADL Project</w:t>
       </w:r>
-      <w:bookmarkEnd w:id="14"/>
+      <w:bookmarkEnd w:id="13"/>
     </w:p>
     <w:p>
       <w:r>
@@ -2990,6 +2985,11 @@
       </w:r>
       <w:r>
         <w:t xml:space="preserve"> </w:t>
+      </w:r>
+      <w:bookmarkStart w:id="14" w:name="_GoBack"/>
+      <w:bookmarkEnd w:id="14"/>
+      <w:r>
+        <w:t>Note: You don’t want to copy over the instances subfolders. If you do, errors will follow until you delete and regenerate those instance files.</w:t>
       </w:r>
     </w:p>
     <w:p>
@@ -4262,7 +4262,7 @@
 </file>
 
 <file path=customXml/itemProps1.xml><?xml version="1.0" encoding="utf-8"?>
-<ds:datastoreItem xmlns:ds="http://schemas.openxmlformats.org/officeDocument/2006/customXml" ds:itemID="{C198E4CD-7A3B-433A-9A96-C483A46F5F77}">
+<ds:datastoreItem xmlns:ds="http://schemas.openxmlformats.org/officeDocument/2006/customXml" ds:itemID="{6AA61FD8-AC5E-4A5B-8CA1-4E72BB9BC0C2}">
   <ds:schemaRefs>
     <ds:schemaRef ds:uri="http://schemas.openxmlformats.org/officeDocument/2006/bibliography"/>
   </ds:schemaRefs>

</xml_diff>

<commit_message>
Added comments where install instructions need to be updated
</commit_message>
<xml_diff>
--- a/AADL_project/doc/Tool_Installation_and_Setup_Instructions.docx
+++ b/AADL_project/doc/Tool_Installation_and_Setup_Instructions.docx
@@ -770,17 +770,43 @@
       <w:r>
         <w:t xml:space="preserve">Installing and Working with </w:t>
       </w:r>
+      <w:proofErr w:type="spellStart"/>
       <w:r>
         <w:t>Git</w:t>
       </w:r>
       <w:bookmarkEnd w:id="0"/>
-    </w:p>
-    <w:p>
-      <w:r>
-        <w:t>If you are new to git, a</w:t>
-      </w:r>
-      <w:r>
-        <w:t xml:space="preserve"> noteable difference from other version control tools like Subversion is that with git you have both a local repository </w:t>
+      <w:proofErr w:type="spellEnd"/>
+    </w:p>
+    <w:p>
+      <w:r>
+        <w:t xml:space="preserve">If you are new to </w:t>
+      </w:r>
+      <w:proofErr w:type="spellStart"/>
+      <w:r>
+        <w:t>git</w:t>
+      </w:r>
+      <w:proofErr w:type="spellEnd"/>
+      <w:r>
+        <w:t>, a</w:t>
+      </w:r>
+      <w:r>
+        <w:t xml:space="preserve"> </w:t>
+      </w:r>
+      <w:proofErr w:type="spellStart"/>
+      <w:r>
+        <w:t>noteable</w:t>
+      </w:r>
+      <w:proofErr w:type="spellEnd"/>
+      <w:r>
+        <w:t xml:space="preserve"> difference from other version control tools like Subversion is that with </w:t>
+      </w:r>
+      <w:proofErr w:type="spellStart"/>
+      <w:r>
+        <w:t>git</w:t>
+      </w:r>
+      <w:proofErr w:type="spellEnd"/>
+      <w:r>
+        <w:t xml:space="preserve"> you have both a local repository </w:t>
       </w:r>
       <w:r>
         <w:t xml:space="preserve">(that only you can see) </w:t>
@@ -803,7 +829,23 @@
     </w:p>
     <w:p>
       <w:r>
-        <w:t>Here are some references for installing git and working with a git repository:</w:t>
+        <w:t xml:space="preserve">Here are some references for installing </w:t>
+      </w:r>
+      <w:proofErr w:type="spellStart"/>
+      <w:r>
+        <w:t>git</w:t>
+      </w:r>
+      <w:proofErr w:type="spellEnd"/>
+      <w:r>
+        <w:t xml:space="preserve"> and working with a </w:t>
+      </w:r>
+      <w:proofErr w:type="spellStart"/>
+      <w:r>
+        <w:t>git</w:t>
+      </w:r>
+      <w:proofErr w:type="spellEnd"/>
+      <w:r>
+        <w:t xml:space="preserve"> repository:</w:t>
       </w:r>
     </w:p>
     <w:p>
@@ -841,8 +883,13 @@
           <w:numId w:val="1"/>
         </w:numPr>
       </w:pPr>
-      <w:r>
-        <w:t xml:space="preserve">Git Cheat Sheet: </w:t>
+      <w:proofErr w:type="spellStart"/>
+      <w:r>
+        <w:t>Git</w:t>
+      </w:r>
+      <w:proofErr w:type="spellEnd"/>
+      <w:r>
+        <w:t xml:space="preserve"> Cheat Sheet: </w:t>
       </w:r>
       <w:hyperlink r:id="rId9" w:history="1">
         <w:r>
@@ -899,8 +946,13 @@
           <w:numId w:val="1"/>
         </w:numPr>
       </w:pPr>
-      <w:r>
-        <w:t>git pull (update your local repository)</w:t>
+      <w:proofErr w:type="spellStart"/>
+      <w:r>
+        <w:t>git</w:t>
+      </w:r>
+      <w:proofErr w:type="spellEnd"/>
+      <w:r>
+        <w:t xml:space="preserve"> pull (update your local repository)</w:t>
       </w:r>
     </w:p>
     <w:p>
@@ -911,8 +963,13 @@
           <w:numId w:val="1"/>
         </w:numPr>
       </w:pPr>
-      <w:r>
-        <w:t xml:space="preserve">git status (compare the status of your working </w:t>
+      <w:proofErr w:type="spellStart"/>
+      <w:r>
+        <w:t>git</w:t>
+      </w:r>
+      <w:proofErr w:type="spellEnd"/>
+      <w:r>
+        <w:t xml:space="preserve"> status (compare the status of your working </w:t>
       </w:r>
       <w:r>
         <w:t>directory</w:t>
@@ -929,8 +986,13 @@
           <w:numId w:val="1"/>
         </w:numPr>
       </w:pPr>
-      <w:r>
-        <w:t>git add –A (add all your new files to your local repository)</w:t>
+      <w:proofErr w:type="spellStart"/>
+      <w:r>
+        <w:t>git</w:t>
+      </w:r>
+      <w:proofErr w:type="spellEnd"/>
+      <w:r>
+        <w:t xml:space="preserve"> add –A (add all your new files to your local repository)</w:t>
       </w:r>
     </w:p>
     <w:p>
@@ -941,8 +1003,13 @@
           <w:numId w:val="1"/>
         </w:numPr>
       </w:pPr>
-      <w:r>
-        <w:t xml:space="preserve">git commit </w:t>
+      <w:proofErr w:type="spellStart"/>
+      <w:r>
+        <w:t>git</w:t>
+      </w:r>
+      <w:proofErr w:type="spellEnd"/>
+      <w:r>
+        <w:t xml:space="preserve"> commit </w:t>
       </w:r>
       <w:r>
         <w:t xml:space="preserve">–a </w:t>
@@ -965,8 +1032,13 @@
           <w:numId w:val="1"/>
         </w:numPr>
       </w:pPr>
-      <w:r>
-        <w:t xml:space="preserve">git push (push your changes to the </w:t>
+      <w:proofErr w:type="spellStart"/>
+      <w:r>
+        <w:t>git</w:t>
+      </w:r>
+      <w:proofErr w:type="spellEnd"/>
+      <w:r>
+        <w:t xml:space="preserve"> push (push your changes to the </w:t>
       </w:r>
       <w:r>
         <w:t>global repository</w:t>
@@ -1006,7 +1078,15 @@
     </w:p>
     <w:p>
       <w:r>
-        <w:t>If you haven’t already done so, first clone the OpenUxAS repository. (You will need to have git installed.)</w:t>
+        <w:t xml:space="preserve">If you haven’t already done so, first clone the OpenUxAS repository. (You will need to have </w:t>
+      </w:r>
+      <w:proofErr w:type="spellStart"/>
+      <w:r>
+        <w:t>git</w:t>
+      </w:r>
+      <w:proofErr w:type="spellEnd"/>
+      <w:r>
+        <w:t xml:space="preserve"> installed.)</w:t>
       </w:r>
     </w:p>
     <w:p>
@@ -1023,7 +1103,27 @@
           <w:sz w:val="18"/>
           <w:szCs w:val="18"/>
         </w:rPr>
-        <w:t xml:space="preserve">$ git clone </w:t>
+        <w:t xml:space="preserve">$ </w:t>
+      </w:r>
+      <w:proofErr w:type="spellStart"/>
+      <w:proofErr w:type="gramStart"/>
+      <w:r>
+        <w:rPr>
+          <w:rFonts w:ascii="Lucida Console" w:hAnsi="Lucida Console" w:cs="Lucida Console"/>
+          <w:sz w:val="18"/>
+          <w:szCs w:val="18"/>
+        </w:rPr>
+        <w:t>git</w:t>
+      </w:r>
+      <w:proofErr w:type="spellEnd"/>
+      <w:proofErr w:type="gramEnd"/>
+      <w:r>
+        <w:rPr>
+          <w:rFonts w:ascii="Lucida Console" w:hAnsi="Lucida Console" w:cs="Lucida Console"/>
+          <w:sz w:val="18"/>
+          <w:szCs w:val="18"/>
+        </w:rPr>
+        <w:t xml:space="preserve"> clone </w:t>
       </w:r>
       <w:hyperlink r:id="rId11" w:history="1">
         <w:r>
@@ -1049,7 +1149,25 @@
           <w:sz w:val="18"/>
           <w:szCs w:val="18"/>
         </w:rPr>
-        <w:t>$ cd OpenUxAS/</w:t>
+        <w:t xml:space="preserve">$ </w:t>
+      </w:r>
+      <w:proofErr w:type="gramStart"/>
+      <w:r>
+        <w:rPr>
+          <w:rFonts w:ascii="Lucida Console" w:hAnsi="Lucida Console" w:cs="Lucida Console"/>
+          <w:sz w:val="18"/>
+          <w:szCs w:val="18"/>
+        </w:rPr>
+        <w:t>cd</w:t>
+      </w:r>
+      <w:proofErr w:type="gramEnd"/>
+      <w:r>
+        <w:rPr>
+          <w:rFonts w:ascii="Lucida Console" w:hAnsi="Lucida Console" w:cs="Lucida Console"/>
+          <w:sz w:val="18"/>
+          <w:szCs w:val="18"/>
+        </w:rPr>
+        <w:t xml:space="preserve"> OpenUxAS/</w:t>
       </w:r>
     </w:p>
     <w:p>
@@ -1075,7 +1193,27 @@
           <w:sz w:val="18"/>
           <w:szCs w:val="18"/>
         </w:rPr>
-        <w:t>$ git checkout architecture</w:t>
+        <w:t xml:space="preserve">$ </w:t>
+      </w:r>
+      <w:proofErr w:type="spellStart"/>
+      <w:proofErr w:type="gramStart"/>
+      <w:r>
+        <w:rPr>
+          <w:rFonts w:ascii="Lucida Console" w:hAnsi="Lucida Console" w:cs="Lucida Console"/>
+          <w:sz w:val="18"/>
+          <w:szCs w:val="18"/>
+        </w:rPr>
+        <w:t>git</w:t>
+      </w:r>
+      <w:proofErr w:type="spellEnd"/>
+      <w:proofErr w:type="gramEnd"/>
+      <w:r>
+        <w:rPr>
+          <w:rFonts w:ascii="Lucida Console" w:hAnsi="Lucida Console" w:cs="Lucida Console"/>
+          <w:sz w:val="18"/>
+          <w:szCs w:val="18"/>
+        </w:rPr>
+        <w:t xml:space="preserve"> checkout architecture</w:t>
       </w:r>
     </w:p>
     <w:p>
@@ -1166,7 +1304,25 @@
           <w:sz w:val="18"/>
           <w:szCs w:val="18"/>
         </w:rPr>
-        <w:t xml:space="preserve">OpenUxAS/AADL_project/doc </w:t>
+        <w:t>OpenUxAS/</w:t>
+      </w:r>
+      <w:proofErr w:type="spellStart"/>
+      <w:r>
+        <w:rPr>
+          <w:rFonts w:ascii="Lucida Console" w:hAnsi="Lucida Console" w:cs="Lucida Console"/>
+          <w:sz w:val="18"/>
+          <w:szCs w:val="18"/>
+        </w:rPr>
+        <w:t>AADL_project</w:t>
+      </w:r>
+      <w:proofErr w:type="spellEnd"/>
+      <w:r>
+        <w:rPr>
+          <w:rFonts w:ascii="Lucida Console" w:hAnsi="Lucida Console" w:cs="Lucida Console"/>
+          <w:sz w:val="18"/>
+          <w:szCs w:val="18"/>
+        </w:rPr>
+        <w:t xml:space="preserve">/doc </w:t>
       </w:r>
       <w:r>
         <w:t>to view the latest version of this document.</w:t>
@@ -1219,7 +1375,7 @@
           <w:noProof/>
         </w:rPr>
         <w:drawing>
-          <wp:inline distT="0" distB="0" distL="0" distR="0" wp14:anchorId="73E880F4" wp14:editId="39A7FFAF">
+          <wp:inline distT="0" distB="0" distL="0" distR="0" wp14:anchorId="6F126B48" wp14:editId="30AAA9F6">
             <wp:extent cx="5737860" cy="2186940"/>
             <wp:effectExtent l="0" t="0" r="0" b="3810"/>
             <wp:docPr id="4" name="Picture 4"/>
@@ -1298,6 +1454,7 @@
       <w:bookmarkEnd w:id="6"/>
     </w:p>
     <w:p>
+      <w:commentRangeStart w:id="7"/>
       <w:r>
         <w:t>OSATE 2 is an open-source tool platform to support AADL v2. Download</w:t>
       </w:r>
@@ -1342,6 +1499,13 @@
       <w:r>
         <w:t>.</w:t>
       </w:r>
+      <w:commentRangeEnd w:id="7"/>
+      <w:r>
+        <w:rPr>
+          <w:rStyle w:val="CommentReference"/>
+        </w:rPr>
+        <w:commentReference w:id="7"/>
+      </w:r>
     </w:p>
     <w:p>
       <w:r>
@@ -1376,79 +1540,41 @@
       <w:r>
         <w:t xml:space="preserve"> Extract the OSATE tar.gz file to a location of your choice (e.g., try: </w:t>
       </w:r>
+      <w:proofErr w:type="spellStart"/>
       <w:r>
         <w:rPr>
           <w:rFonts w:ascii="Courier New" w:hAnsi="Courier New" w:cs="Courier New"/>
           <w:sz w:val="18"/>
           <w:szCs w:val="18"/>
         </w:rPr>
-        <w:t>mkdir -p ~/osate2-2.2.2 &amp;&amp; tar -xvzf osate2-2.2.2-vfinal-linux.gtk.x86_64.tar.gz</w:t>
-      </w:r>
+        <w:t>mkdir</w:t>
+      </w:r>
+      <w:proofErr w:type="spellEnd"/>
       <w:r>
         <w:rPr>
           <w:rFonts w:ascii="Courier New" w:hAnsi="Courier New" w:cs="Courier New"/>
           <w:sz w:val="18"/>
           <w:szCs w:val="18"/>
         </w:rPr>
-        <w:t xml:space="preserve"> -C</w:t>
-      </w:r>
+        <w:t xml:space="preserve"> -p ~/osate2-2.2.2 &amp;&amp; tar -</w:t>
+      </w:r>
+      <w:proofErr w:type="spellStart"/>
       <w:r>
         <w:rPr>
           <w:rFonts w:ascii="Courier New" w:hAnsi="Courier New" w:cs="Courier New"/>
           <w:sz w:val="18"/>
           <w:szCs w:val="18"/>
         </w:rPr>
-        <w:t xml:space="preserve"> </w:t>
-      </w:r>
+        <w:t>xvzf</w:t>
+      </w:r>
+      <w:proofErr w:type="spellEnd"/>
       <w:r>
         <w:rPr>
           <w:rFonts w:ascii="Courier New" w:hAnsi="Courier New" w:cs="Courier New"/>
           <w:sz w:val="18"/>
           <w:szCs w:val="18"/>
         </w:rPr>
-        <w:t>~/osate2-2.2.2</w:t>
-      </w:r>
-      <w:r>
-        <w:t xml:space="preserve"> </w:t>
-      </w:r>
-      <w:r>
-        <w:t>).</w:t>
-      </w:r>
-    </w:p>
-    <w:p>
-      <w:r>
-        <w:rPr>
-          <w:b/>
-          <w:u w:val="single"/>
-        </w:rPr>
-        <w:t xml:space="preserve">** Extra step required for </w:t>
-      </w:r>
-      <w:r>
-        <w:rPr>
-          <w:b/>
-          <w:u w:val="single"/>
-        </w:rPr>
-        <w:t>Ubuntu 16.04</w:t>
-      </w:r>
-      <w:r>
-        <w:rPr>
-          <w:b/>
-          <w:u w:val="single"/>
-        </w:rPr>
-        <w:t xml:space="preserve"> **</w:t>
-      </w:r>
-      <w:r>
-        <w:rPr>
-          <w:b/>
-          <w:u w:val="single"/>
-        </w:rPr>
-        <w:t>:</w:t>
-      </w:r>
-      <w:r>
-        <w:t xml:space="preserve"> Apply a fix to osate.ini first before loading osate (there’s an eclipse-Ubuntu 16.04 incompatibility that prevents the GUI interface from updating properly and won’t allow you to do plugin install, otherwise). The two new lines set the correct GTK version for eclipse to use</w:t>
-      </w:r>
-      <w:r>
-        <w:t xml:space="preserve"> (“</w:t>
+        <w:t xml:space="preserve"> osate2-2.2.2-vfinal-linux.gtk.x86_64.tar.gz</w:t>
       </w:r>
       <w:r>
         <w:rPr>
@@ -1456,10 +1582,7 @@
           <w:sz w:val="18"/>
           <w:szCs w:val="18"/>
         </w:rPr>
-        <w:t>--launcher.GTK_version</w:t>
-      </w:r>
-      <w:r>
-        <w:t>” and “</w:t>
+        <w:t xml:space="preserve"> -C</w:t>
       </w:r>
       <w:r>
         <w:rPr>
@@ -1467,6 +1590,108 @@
           <w:sz w:val="18"/>
           <w:szCs w:val="18"/>
         </w:rPr>
+        <w:t xml:space="preserve"> </w:t>
+      </w:r>
+      <w:r>
+        <w:rPr>
+          <w:rFonts w:ascii="Courier New" w:hAnsi="Courier New" w:cs="Courier New"/>
+          <w:sz w:val="18"/>
+          <w:szCs w:val="18"/>
+        </w:rPr>
+        <w:t>~/osate2-</w:t>
+      </w:r>
+      <w:proofErr w:type="gramStart"/>
+      <w:r>
+        <w:rPr>
+          <w:rFonts w:ascii="Courier New" w:hAnsi="Courier New" w:cs="Courier New"/>
+          <w:sz w:val="18"/>
+          <w:szCs w:val="18"/>
+        </w:rPr>
+        <w:t>2.2.2</w:t>
+      </w:r>
+      <w:r>
+        <w:t xml:space="preserve"> </w:t>
+      </w:r>
+      <w:r>
+        <w:t>)</w:t>
+      </w:r>
+      <w:proofErr w:type="gramEnd"/>
+      <w:r>
+        <w:t>.</w:t>
+      </w:r>
+      <w:bookmarkStart w:id="8" w:name="_GoBack"/>
+      <w:bookmarkEnd w:id="8"/>
+    </w:p>
+    <w:p>
+      <w:r>
+        <w:rPr>
+          <w:b/>
+          <w:u w:val="single"/>
+        </w:rPr>
+        <w:t xml:space="preserve">** Extra step required for </w:t>
+      </w:r>
+      <w:r>
+        <w:rPr>
+          <w:b/>
+          <w:u w:val="single"/>
+        </w:rPr>
+        <w:t>Ubuntu 16.04</w:t>
+      </w:r>
+      <w:r>
+        <w:rPr>
+          <w:b/>
+          <w:u w:val="single"/>
+        </w:rPr>
+        <w:t xml:space="preserve"> **</w:t>
+      </w:r>
+      <w:r>
+        <w:rPr>
+          <w:b/>
+          <w:u w:val="single"/>
+        </w:rPr>
+        <w:t>:</w:t>
+      </w:r>
+      <w:r>
+        <w:t xml:space="preserve"> Apply a fix to osate.ini first before loading </w:t>
+      </w:r>
+      <w:proofErr w:type="spellStart"/>
+      <w:r>
+        <w:t>osate</w:t>
+      </w:r>
+      <w:proofErr w:type="spellEnd"/>
+      <w:r>
+        <w:t xml:space="preserve"> (there’s an eclipse-Ubuntu 16.04 incompatibility that prevents the GUI interface from updating properly and won’t allow you to do plugin install, otherwise). The two new lines set the correct GTK version for eclipse to use</w:t>
+      </w:r>
+      <w:r>
+        <w:t xml:space="preserve"> (“</w:t>
+      </w:r>
+      <w:r>
+        <w:rPr>
+          <w:rFonts w:ascii="Courier New" w:hAnsi="Courier New" w:cs="Courier New"/>
+          <w:sz w:val="18"/>
+          <w:szCs w:val="18"/>
+        </w:rPr>
+        <w:t>--</w:t>
+      </w:r>
+      <w:proofErr w:type="spellStart"/>
+      <w:r>
+        <w:rPr>
+          <w:rFonts w:ascii="Courier New" w:hAnsi="Courier New" w:cs="Courier New"/>
+          <w:sz w:val="18"/>
+          <w:szCs w:val="18"/>
+        </w:rPr>
+        <w:t>launcher.GTK_version</w:t>
+      </w:r>
+      <w:proofErr w:type="spellEnd"/>
+      <w:r>
+        <w:t>” and “</w:t>
+      </w:r>
+      <w:r>
+        <w:rPr>
+          <w:rFonts w:ascii="Courier New" w:hAnsi="Courier New" w:cs="Courier New"/>
+          <w:sz w:val="18"/>
+          <w:szCs w:val="18"/>
+        </w:rPr>
         <w:t>2</w:t>
       </w:r>
       <w:r>
@@ -1490,7 +1715,7 @@
         <mc:AlternateContent>
           <mc:Choice Requires="wps">
             <w:drawing>
-              <wp:anchor distT="0" distB="0" distL="114300" distR="114300" simplePos="0" relativeHeight="251660288" behindDoc="0" locked="0" layoutInCell="1" allowOverlap="1">
+              <wp:anchor distT="0" distB="0" distL="114300" distR="114300" simplePos="0" relativeHeight="251660288" behindDoc="0" locked="0" layoutInCell="1" allowOverlap="1" wp14:anchorId="1E46FF23" wp14:editId="24B6A11B">
                 <wp:simplePos x="0" y="0"/>
                 <wp:positionH relativeFrom="column">
                   <wp:posOffset>2133600</wp:posOffset>
@@ -1549,7 +1774,7 @@
               </wp:anchor>
             </w:drawing>
           </mc:Choice>
-          <mc:Fallback xmlns:cx="http://schemas.microsoft.com/office/drawing/2014/chartex" xmlns:cx1="http://schemas.microsoft.com/office/drawing/2015/9/8/chartex" xmlns:w16se="http://schemas.microsoft.com/office/word/2015/wordml/symex">
+          <mc:Fallback xmlns:w16se="http://schemas.microsoft.com/office/word/2015/wordml/symex" xmlns:cx1="http://schemas.microsoft.com/office/drawing/2015/9/8/chartex" xmlns:cx="http://schemas.microsoft.com/office/drawing/2014/chartex">
             <w:pict>
               <v:shapetype w14:anchorId="28F7D5B5" id="_x0000_t32" coordsize="21600,21600" o:spt="32" o:oned="t" path="m,l21600,21600e" filled="f">
                 <v:path arrowok="t" fillok="f" o:connecttype="none"/>
@@ -1569,7 +1794,7 @@
         <mc:AlternateContent>
           <mc:Choice Requires="wps">
             <w:drawing>
-              <wp:anchor distT="0" distB="0" distL="114300" distR="114300" simplePos="0" relativeHeight="251659264" behindDoc="0" locked="0" layoutInCell="1" allowOverlap="1">
+              <wp:anchor distT="0" distB="0" distL="114300" distR="114300" simplePos="0" relativeHeight="251659264" behindDoc="0" locked="0" layoutInCell="1" allowOverlap="1" wp14:anchorId="0D4F55EA" wp14:editId="379FA1F6">
                 <wp:simplePos x="0" y="0"/>
                 <wp:positionH relativeFrom="column">
                   <wp:posOffset>227648</wp:posOffset>
@@ -1629,7 +1854,7 @@
               </wp:anchor>
             </w:drawing>
           </mc:Choice>
-          <mc:Fallback xmlns:cx="http://schemas.microsoft.com/office/drawing/2014/chartex" xmlns:cx1="http://schemas.microsoft.com/office/drawing/2015/9/8/chartex" xmlns:w16se="http://schemas.microsoft.com/office/word/2015/wordml/symex">
+          <mc:Fallback xmlns:w16se="http://schemas.microsoft.com/office/word/2015/wordml/symex" xmlns:cx1="http://schemas.microsoft.com/office/drawing/2015/9/8/chartex" xmlns:cx="http://schemas.microsoft.com/office/drawing/2014/chartex">
             <w:pict>
               <v:rect w14:anchorId="6F07983D" id="Rectangle 8" o:spid="_x0000_s1026" style="position:absolute;margin-left:17.95pt;margin-top:69.75pt;width:149.6pt;height:21pt;z-index:251659264;visibility:visible;mso-wrap-style:square;mso-wrap-distance-left:9pt;mso-wrap-distance-top:0;mso-wrap-distance-right:9pt;mso-wrap-distance-bottom:0;mso-position-horizontal:absolute;mso-position-horizontal-relative:text;mso-position-vertical:absolute;mso-position-vertical-relative:text;v-text-anchor:middle" o:gfxdata="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" filled="f" strokecolor="red" strokeweight="3pt"/>
             </w:pict>
@@ -1643,7 +1868,7 @@
         <mc:AlternateContent>
           <mc:Choice Requires="wps">
             <w:drawing>
-              <wp:anchor distT="0" distB="0" distL="114300" distR="114300" simplePos="0" relativeHeight="251661312" behindDoc="0" locked="0" layoutInCell="1" allowOverlap="1">
+              <wp:anchor distT="0" distB="0" distL="114300" distR="114300" simplePos="0" relativeHeight="251661312" behindDoc="0" locked="0" layoutInCell="1" allowOverlap="1" wp14:anchorId="02153DCD" wp14:editId="03F09660">
                 <wp:simplePos x="0" y="0"/>
                 <wp:positionH relativeFrom="column">
                   <wp:posOffset>3671888</wp:posOffset>
@@ -1721,7 +1946,7 @@
               </wp:anchor>
             </w:drawing>
           </mc:Choice>
-          <mc:Fallback xmlns:cx="http://schemas.microsoft.com/office/drawing/2014/chartex" xmlns:cx1="http://schemas.microsoft.com/office/drawing/2015/9/8/chartex" xmlns:w16se="http://schemas.microsoft.com/office/word/2015/wordml/symex">
+          <mc:Fallback xmlns:w16se="http://schemas.microsoft.com/office/word/2015/wordml/symex" xmlns:cx1="http://schemas.microsoft.com/office/drawing/2015/9/8/chartex" xmlns:cx="http://schemas.microsoft.com/office/drawing/2014/chartex">
             <w:pict>
               <v:shapetype id="_x0000_t202" coordsize="21600,21600" o:spt="202" path="m,l,21600r21600,l21600,xe">
                 <v:stroke joinstyle="miter"/>
@@ -1776,7 +2001,7 @@
           <w:noProof/>
         </w:rPr>
         <w:drawing>
-          <wp:inline distT="0" distB="0" distL="0" distR="0">
+          <wp:inline distT="0" distB="0" distL="0" distR="0" wp14:anchorId="3FC59D7F" wp14:editId="1B37D996">
             <wp:extent cx="5943600" cy="2272030"/>
             <wp:effectExtent l="0" t="0" r="0" b="0"/>
             <wp:docPr id="7" name="Picture 7"/>
@@ -1791,7 +2016,7 @@
                     <pic:cNvPicPr/>
                   </pic:nvPicPr>
                   <pic:blipFill>
-                    <a:blip r:embed="rId15">
+                    <a:blip r:embed="rId17">
                       <a:extLst>
                         <a:ext uri="{28A0092B-C50C-407E-A947-70E740481C1C}">
                           <a14:useLocalDpi xmlns:a14="http://schemas.microsoft.com/office/drawing/2010/main" val="0"/>
@@ -1820,8 +2045,17 @@
     </w:p>
     <w:p>
       <w:r>
-        <w:t xml:space="preserve">Then run osate </w:t>
-      </w:r>
+        <w:t xml:space="preserve">Then run </w:t>
+      </w:r>
+      <w:proofErr w:type="spellStart"/>
+      <w:r>
+        <w:t>osate</w:t>
+      </w:r>
+      <w:proofErr w:type="spellEnd"/>
+      <w:r>
+        <w:t xml:space="preserve"> </w:t>
+      </w:r>
+      <w:proofErr w:type="gramStart"/>
       <w:r>
         <w:t xml:space="preserve">( </w:t>
       </w:r>
@@ -1831,8 +2065,27 @@
           <w:sz w:val="18"/>
           <w:szCs w:val="18"/>
         </w:rPr>
-        <w:t>cd /path/to/my/extracted/files &amp;&amp; ./osate</w:t>
-      </w:r>
+        <w:t>cd</w:t>
+      </w:r>
+      <w:proofErr w:type="gramEnd"/>
+      <w:r>
+        <w:rPr>
+          <w:rFonts w:ascii="Courier New" w:hAnsi="Courier New" w:cs="Courier New"/>
+          <w:sz w:val="18"/>
+          <w:szCs w:val="18"/>
+        </w:rPr>
+        <w:t xml:space="preserve"> /path/to/my/extracted/files &amp;&amp; ./</w:t>
+      </w:r>
+      <w:proofErr w:type="spellStart"/>
+      <w:r>
+        <w:rPr>
+          <w:rFonts w:ascii="Courier New" w:hAnsi="Courier New" w:cs="Courier New"/>
+          <w:sz w:val="18"/>
+          <w:szCs w:val="18"/>
+        </w:rPr>
+        <w:t>osate</w:t>
+      </w:r>
+      <w:proofErr w:type="spellEnd"/>
       <w:r>
         <w:t xml:space="preserve"> )</w:t>
       </w:r>
@@ -1865,7 +2118,7 @@
         </w:rPr>
         <w:lastRenderedPageBreak/>
         <w:drawing>
-          <wp:inline distT="0" distB="0" distL="0" distR="0" wp14:anchorId="7D08BDE7" wp14:editId="536A453F">
+          <wp:inline distT="0" distB="0" distL="0" distR="0" wp14:anchorId="48A30C7C" wp14:editId="3222C558">
             <wp:extent cx="5934075" cy="2705100"/>
             <wp:effectExtent l="0" t="0" r="9525" b="0"/>
             <wp:docPr id="20" name="Picture 20"/>
@@ -1880,7 +2133,7 @@
                     <pic:cNvPicPr/>
                   </pic:nvPicPr>
                   <pic:blipFill>
-                    <a:blip r:embed="rId16"/>
+                    <a:blip r:embed="rId18"/>
                     <a:stretch>
                       <a:fillRect/>
                     </a:stretch>
@@ -1905,8 +2158,8 @@
       <w:pPr>
         <w:pStyle w:val="Heading1"/>
       </w:pPr>
-      <w:bookmarkStart w:id="7" w:name="_Toc486429318"/>
-      <w:bookmarkStart w:id="8" w:name="_Toc477419567"/>
+      <w:bookmarkStart w:id="9" w:name="_Toc486429318"/>
+      <w:bookmarkStart w:id="10" w:name="_Toc477419567"/>
       <w:r>
         <w:t xml:space="preserve">Install </w:t>
       </w:r>
@@ -1919,7 +2172,7 @@
       <w:r>
         <w:t>from the Update Site</w:t>
       </w:r>
-      <w:bookmarkEnd w:id="7"/>
+      <w:bookmarkEnd w:id="9"/>
     </w:p>
     <w:p>
       <w:r>
@@ -1956,7 +2209,7 @@
         </w:rPr>
         <w:lastRenderedPageBreak/>
         <w:drawing>
-          <wp:inline distT="0" distB="0" distL="0" distR="0" wp14:anchorId="2DA34BBC" wp14:editId="6C9D4270">
+          <wp:inline distT="0" distB="0" distL="0" distR="0" wp14:anchorId="7AF981B4" wp14:editId="50F1D432">
             <wp:extent cx="5943600" cy="3220085"/>
             <wp:effectExtent l="0" t="0" r="0" b="0"/>
             <wp:docPr id="19" name="Picture 19"/>
@@ -1971,7 +2224,7 @@
                     <pic:cNvPicPr/>
                   </pic:nvPicPr>
                   <pic:blipFill>
-                    <a:blip r:embed="rId17"/>
+                    <a:blip r:embed="rId19"/>
                     <a:stretch>
                       <a:fillRect/>
                     </a:stretch>
@@ -2004,7 +2257,7 @@
         </w:rPr>
         <w:lastRenderedPageBreak/>
         <w:drawing>
-          <wp:inline distT="0" distB="0" distL="0" distR="0" wp14:anchorId="2A9AA708" wp14:editId="0A06B9FF">
+          <wp:inline distT="0" distB="0" distL="0" distR="0" wp14:anchorId="68665B1A" wp14:editId="39C1E596">
             <wp:extent cx="5356860" cy="4747260"/>
             <wp:effectExtent l="0" t="0" r="0" b="0"/>
             <wp:docPr id="17" name="Picture 17"/>
@@ -2021,7 +2274,7 @@
                     </pic:cNvPicPr>
                   </pic:nvPicPr>
                   <pic:blipFill>
-                    <a:blip r:embed="rId18">
+                    <a:blip r:embed="rId20">
                       <a:extLst>
                         <a:ext uri="{28A0092B-C50C-407E-A947-70E740481C1C}">
                           <a14:useLocalDpi xmlns:a14="http://schemas.microsoft.com/office/drawing/2010/main" val="0"/>
@@ -2067,7 +2320,7 @@
           <w:noProof/>
         </w:rPr>
         <w:drawing>
-          <wp:inline distT="0" distB="0" distL="0" distR="0" wp14:anchorId="15A6533F" wp14:editId="28D45ED8">
+          <wp:inline distT="0" distB="0" distL="0" distR="0" wp14:anchorId="5E918FF8" wp14:editId="114D0D31">
             <wp:extent cx="5935980" cy="2118360"/>
             <wp:effectExtent l="0" t="0" r="7620" b="0"/>
             <wp:docPr id="24" name="Picture 24"/>
@@ -2084,7 +2337,7 @@
                     </pic:cNvPicPr>
                   </pic:nvPicPr>
                   <pic:blipFill>
-                    <a:blip r:embed="rId19">
+                    <a:blip r:embed="rId21">
                       <a:extLst>
                         <a:ext uri="{28A0092B-C50C-407E-A947-70E740481C1C}">
                           <a14:useLocalDpi xmlns:a14="http://schemas.microsoft.com/office/drawing/2010/main" val="0"/>
@@ -2125,7 +2378,7 @@
       </w:r>
     </w:p>
     <w:p>
-      <w:hyperlink r:id="rId20" w:history="1">
+      <w:hyperlink r:id="rId22" w:history="1">
         <w:r>
           <w:rPr>
             <w:rStyle w:val="Hyperlink"/>
@@ -2193,111 +2446,10 @@
           <w:noProof/>
         </w:rPr>
         <w:drawing>
-          <wp:inline distT="0" distB="0" distL="0" distR="0" wp14:anchorId="06A4B871" wp14:editId="2FF4AAB5">
+          <wp:inline distT="0" distB="0" distL="0" distR="0" wp14:anchorId="53FFBA16" wp14:editId="1492BB0E">
             <wp:extent cx="5943600" cy="4391660"/>
             <wp:effectExtent l="0" t="0" r="0" b="8890"/>
             <wp:docPr id="12" name="Picture 12"/>
-            <wp:cNvGraphicFramePr>
-              <a:graphicFrameLocks xmlns:a="http://schemas.openxmlformats.org/drawingml/2006/main" noChangeAspect="1"/>
-            </wp:cNvGraphicFramePr>
-            <a:graphic xmlns:a="http://schemas.openxmlformats.org/drawingml/2006/main">
-              <a:graphicData uri="http://schemas.openxmlformats.org/drawingml/2006/picture">
-                <pic:pic xmlns:pic="http://schemas.openxmlformats.org/drawingml/2006/picture">
-                  <pic:nvPicPr>
-                    <pic:cNvPr id="1" name=""/>
-                    <pic:cNvPicPr/>
-                  </pic:nvPicPr>
-                  <pic:blipFill>
-                    <a:blip r:embed="rId21"/>
-                    <a:stretch>
-                      <a:fillRect/>
-                    </a:stretch>
-                  </pic:blipFill>
-                  <pic:spPr>
-                    <a:xfrm>
-                      <a:off x="0" y="0"/>
-                      <a:ext cx="5943600" cy="4391660"/>
-                    </a:xfrm>
-                    <a:prstGeom prst="rect">
-                      <a:avLst/>
-                    </a:prstGeom>
-                  </pic:spPr>
-                </pic:pic>
-              </a:graphicData>
-            </a:graphic>
-          </wp:inline>
-        </w:drawing>
-      </w:r>
-    </w:p>
-    <w:p/>
-    <w:p>
-      <w:r>
-        <w:br w:type="page"/>
-      </w:r>
-    </w:p>
-    <w:p>
-      <w:r>
-        <w:lastRenderedPageBreak/>
-        <w:t xml:space="preserve">Click “Next&gt;” again when prompted. </w:t>
-      </w:r>
-    </w:p>
-    <w:p>
-      <w:r>
-        <w:rPr>
-          <w:noProof/>
-        </w:rPr>
-        <w:drawing>
-          <wp:inline distT="0" distB="0" distL="0" distR="0" wp14:anchorId="44F64A45" wp14:editId="378C19CD">
-            <wp:extent cx="5943600" cy="2237105"/>
-            <wp:effectExtent l="0" t="0" r="0" b="0"/>
-            <wp:docPr id="14" name="Picture 14"/>
-            <wp:cNvGraphicFramePr>
-              <a:graphicFrameLocks xmlns:a="http://schemas.openxmlformats.org/drawingml/2006/main" noChangeAspect="1"/>
-            </wp:cNvGraphicFramePr>
-            <a:graphic xmlns:a="http://schemas.openxmlformats.org/drawingml/2006/main">
-              <a:graphicData uri="http://schemas.openxmlformats.org/drawingml/2006/picture">
-                <pic:pic xmlns:pic="http://schemas.openxmlformats.org/drawingml/2006/picture">
-                  <pic:nvPicPr>
-                    <pic:cNvPr id="1" name=""/>
-                    <pic:cNvPicPr/>
-                  </pic:nvPicPr>
-                  <pic:blipFill>
-                    <a:blip r:embed="rId22"/>
-                    <a:stretch>
-                      <a:fillRect/>
-                    </a:stretch>
-                  </pic:blipFill>
-                  <pic:spPr>
-                    <a:xfrm>
-                      <a:off x="0" y="0"/>
-                      <a:ext cx="5943600" cy="2237105"/>
-                    </a:xfrm>
-                    <a:prstGeom prst="rect">
-                      <a:avLst/>
-                    </a:prstGeom>
-                  </pic:spPr>
-                </pic:pic>
-              </a:graphicData>
-            </a:graphic>
-          </wp:inline>
-        </w:drawing>
-      </w:r>
-    </w:p>
-    <w:p>
-      <w:r>
-        <w:t xml:space="preserve">Accept the terms of license agreement for the tools, and click “Finish.” </w:t>
-      </w:r>
-    </w:p>
-    <w:p>
-      <w:r>
-        <w:rPr>
-          <w:noProof/>
-        </w:rPr>
-        <w:drawing>
-          <wp:inline distT="0" distB="0" distL="0" distR="0" wp14:anchorId="48187C0D" wp14:editId="7C730DAC">
-            <wp:extent cx="5943600" cy="2219960"/>
-            <wp:effectExtent l="0" t="0" r="0" b="8890"/>
-            <wp:docPr id="15" name="Picture 15"/>
             <wp:cNvGraphicFramePr>
               <a:graphicFrameLocks xmlns:a="http://schemas.openxmlformats.org/drawingml/2006/main" noChangeAspect="1"/>
             </wp:cNvGraphicFramePr>
@@ -2317,6 +2469,107 @@
                   <pic:spPr>
                     <a:xfrm>
                       <a:off x="0" y="0"/>
+                      <a:ext cx="5943600" cy="4391660"/>
+                    </a:xfrm>
+                    <a:prstGeom prst="rect">
+                      <a:avLst/>
+                    </a:prstGeom>
+                  </pic:spPr>
+                </pic:pic>
+              </a:graphicData>
+            </a:graphic>
+          </wp:inline>
+        </w:drawing>
+      </w:r>
+    </w:p>
+    <w:p/>
+    <w:p>
+      <w:r>
+        <w:br w:type="page"/>
+      </w:r>
+    </w:p>
+    <w:p>
+      <w:r>
+        <w:lastRenderedPageBreak/>
+        <w:t xml:space="preserve">Click “Next&gt;” again when prompted. </w:t>
+      </w:r>
+    </w:p>
+    <w:p>
+      <w:r>
+        <w:rPr>
+          <w:noProof/>
+        </w:rPr>
+        <w:drawing>
+          <wp:inline distT="0" distB="0" distL="0" distR="0" wp14:anchorId="5C1ED27D" wp14:editId="257DED6A">
+            <wp:extent cx="5943600" cy="2237105"/>
+            <wp:effectExtent l="0" t="0" r="0" b="0"/>
+            <wp:docPr id="14" name="Picture 14"/>
+            <wp:cNvGraphicFramePr>
+              <a:graphicFrameLocks xmlns:a="http://schemas.openxmlformats.org/drawingml/2006/main" noChangeAspect="1"/>
+            </wp:cNvGraphicFramePr>
+            <a:graphic xmlns:a="http://schemas.openxmlformats.org/drawingml/2006/main">
+              <a:graphicData uri="http://schemas.openxmlformats.org/drawingml/2006/picture">
+                <pic:pic xmlns:pic="http://schemas.openxmlformats.org/drawingml/2006/picture">
+                  <pic:nvPicPr>
+                    <pic:cNvPr id="1" name=""/>
+                    <pic:cNvPicPr/>
+                  </pic:nvPicPr>
+                  <pic:blipFill>
+                    <a:blip r:embed="rId24"/>
+                    <a:stretch>
+                      <a:fillRect/>
+                    </a:stretch>
+                  </pic:blipFill>
+                  <pic:spPr>
+                    <a:xfrm>
+                      <a:off x="0" y="0"/>
+                      <a:ext cx="5943600" cy="2237105"/>
+                    </a:xfrm>
+                    <a:prstGeom prst="rect">
+                      <a:avLst/>
+                    </a:prstGeom>
+                  </pic:spPr>
+                </pic:pic>
+              </a:graphicData>
+            </a:graphic>
+          </wp:inline>
+        </w:drawing>
+      </w:r>
+    </w:p>
+    <w:p>
+      <w:r>
+        <w:t xml:space="preserve">Accept the terms of license agreement for the tools, and click “Finish.” </w:t>
+      </w:r>
+    </w:p>
+    <w:p>
+      <w:r>
+        <w:rPr>
+          <w:noProof/>
+        </w:rPr>
+        <w:drawing>
+          <wp:inline distT="0" distB="0" distL="0" distR="0" wp14:anchorId="6B09B37A" wp14:editId="6E374375">
+            <wp:extent cx="5943600" cy="2219960"/>
+            <wp:effectExtent l="0" t="0" r="0" b="8890"/>
+            <wp:docPr id="15" name="Picture 15"/>
+            <wp:cNvGraphicFramePr>
+              <a:graphicFrameLocks xmlns:a="http://schemas.openxmlformats.org/drawingml/2006/main" noChangeAspect="1"/>
+            </wp:cNvGraphicFramePr>
+            <a:graphic xmlns:a="http://schemas.openxmlformats.org/drawingml/2006/main">
+              <a:graphicData uri="http://schemas.openxmlformats.org/drawingml/2006/picture">
+                <pic:pic xmlns:pic="http://schemas.openxmlformats.org/drawingml/2006/picture">
+                  <pic:nvPicPr>
+                    <pic:cNvPr id="1" name=""/>
+                    <pic:cNvPicPr/>
+                  </pic:nvPicPr>
+                  <pic:blipFill>
+                    <a:blip r:embed="rId25"/>
+                    <a:stretch>
+                      <a:fillRect/>
+                    </a:stretch>
+                  </pic:blipFill>
+                  <pic:spPr>
+                    <a:xfrm>
+                      <a:off x="0" y="0"/>
                       <a:ext cx="5943600" cy="2219960"/>
                     </a:xfrm>
                     <a:prstGeom prst="rect">
@@ -2344,7 +2597,7 @@
           <w:noProof/>
         </w:rPr>
         <w:drawing>
-          <wp:inline distT="0" distB="0" distL="0" distR="0" wp14:anchorId="25BC312F" wp14:editId="3FB78FD2">
+          <wp:inline distT="0" distB="0" distL="0" distR="0" wp14:anchorId="5923CE52" wp14:editId="4DAF1281">
             <wp:extent cx="5455920" cy="1623060"/>
             <wp:effectExtent l="0" t="0" r="0" b="0"/>
             <wp:docPr id="13" name="Picture 13"/>
@@ -2361,7 +2614,7 @@
                     </pic:cNvPicPr>
                   </pic:nvPicPr>
                   <pic:blipFill>
-                    <a:blip r:embed="rId24">
+                    <a:blip r:embed="rId26">
                       <a:extLst>
                         <a:ext uri="{28A0092B-C50C-407E-A947-70E740481C1C}">
                           <a14:useLocalDpi xmlns:a14="http://schemas.microsoft.com/office/drawing/2010/main" val="0"/>
@@ -2410,13 +2663,13 @@
       <w:pPr>
         <w:pStyle w:val="Heading1"/>
       </w:pPr>
-      <w:bookmarkStart w:id="9" w:name="_Toc486429319"/>
+      <w:bookmarkStart w:id="11" w:name="_Toc486429319"/>
       <w:r>
         <w:lastRenderedPageBreak/>
         <w:t>Check Tool Versions Installed</w:t>
       </w:r>
-      <w:bookmarkEnd w:id="8"/>
-      <w:bookmarkEnd w:id="9"/>
+      <w:bookmarkEnd w:id="10"/>
+      <w:bookmarkEnd w:id="11"/>
     </w:p>
     <w:p>
       <w:r>
@@ -2444,221 +2697,10 @@
           <w:noProof/>
         </w:rPr>
         <w:drawing>
-          <wp:inline distT="0" distB="0" distL="0" distR="0" wp14:anchorId="197AAC01" wp14:editId="519D0212">
+          <wp:inline distT="0" distB="0" distL="0" distR="0" wp14:anchorId="5065BC39" wp14:editId="69F2BCFB">
             <wp:extent cx="5943600" cy="3230245"/>
             <wp:effectExtent l="0" t="0" r="0" b="8255"/>
             <wp:docPr id="16" name="Picture 16"/>
-            <wp:cNvGraphicFramePr>
-              <a:graphicFrameLocks xmlns:a="http://schemas.openxmlformats.org/drawingml/2006/main" noChangeAspect="1"/>
-            </wp:cNvGraphicFramePr>
-            <a:graphic xmlns:a="http://schemas.openxmlformats.org/drawingml/2006/main">
-              <a:graphicData uri="http://schemas.openxmlformats.org/drawingml/2006/picture">
-                <pic:pic xmlns:pic="http://schemas.openxmlformats.org/drawingml/2006/picture">
-                  <pic:nvPicPr>
-                    <pic:cNvPr id="1" name=""/>
-                    <pic:cNvPicPr/>
-                  </pic:nvPicPr>
-                  <pic:blipFill>
-                    <a:blip r:embed="rId25"/>
-                    <a:stretch>
-                      <a:fillRect/>
-                    </a:stretch>
-                  </pic:blipFill>
-                  <pic:spPr>
-                    <a:xfrm>
-                      <a:off x="0" y="0"/>
-                      <a:ext cx="5943600" cy="3230245"/>
-                    </a:xfrm>
-                    <a:prstGeom prst="rect">
-                      <a:avLst/>
-                    </a:prstGeom>
-                  </pic:spPr>
-                </pic:pic>
-              </a:graphicData>
-            </a:graphic>
-          </wp:inline>
-        </w:drawing>
-      </w:r>
-    </w:p>
-    <w:p/>
-    <w:p>
-      <w:pPr>
-        <w:rPr>
-          <w:rFonts w:asciiTheme="majorHAnsi" w:eastAsiaTheme="majorEastAsia" w:hAnsiTheme="majorHAnsi" w:cstheme="majorBidi"/>
-          <w:color w:val="2E74B5" w:themeColor="accent1" w:themeShade="BF"/>
-          <w:sz w:val="32"/>
-          <w:szCs w:val="32"/>
-        </w:rPr>
-      </w:pPr>
-      <w:bookmarkStart w:id="10" w:name="_Toc477419568"/>
-      <w:r>
-        <w:br w:type="page"/>
-      </w:r>
-    </w:p>
-    <w:p>
-      <w:pPr>
-        <w:pStyle w:val="Heading1"/>
-      </w:pPr>
-      <w:bookmarkStart w:id="11" w:name="_Toc486429320"/>
-      <w:r>
-        <w:lastRenderedPageBreak/>
-        <w:t>Set OSATE Preferences</w:t>
-      </w:r>
-      <w:bookmarkEnd w:id="10"/>
-      <w:r>
-        <w:t xml:space="preserve"> for AGREE</w:t>
-      </w:r>
-      <w:bookmarkEnd w:id="11"/>
-    </w:p>
-    <w:p>
-      <w:r>
-        <w:t>In OSATE, select Window -&gt; Preferences -&gt; Agree -&gt; Analysis. In the Analysis panel, the analysis settings should have JKind as the Model Checker Setting. For SMT Solver</w:t>
-      </w:r>
-      <w:r>
-        <w:t>,</w:t>
-      </w:r>
-      <w:r>
-        <w:t xml:space="preserve"> select “Z3”. </w:t>
-      </w:r>
-      <w:r>
-        <w:t>For the “Maximum Number of PDR Instances,” s</w:t>
-      </w:r>
-      <w:r>
-        <w:t xml:space="preserve">pecify "2" </w:t>
-      </w:r>
-      <w:r>
-        <w:t>i</w:t>
-      </w:r>
-      <w:r>
-        <w:t xml:space="preserve">f </w:t>
-      </w:r>
-      <w:r>
-        <w:t xml:space="preserve">you have </w:t>
-      </w:r>
-      <w:r>
-        <w:t xml:space="preserve">more than four cores </w:t>
-      </w:r>
-      <w:r>
-        <w:t xml:space="preserve">on your </w:t>
-      </w:r>
-      <w:r>
-        <w:t>PC</w:t>
-      </w:r>
-      <w:r>
-        <w:t>, otherwise specify</w:t>
-      </w:r>
-      <w:r>
-        <w:t xml:space="preserve"> "1</w:t>
-      </w:r>
-      <w:r>
-        <w:t>.</w:t>
-      </w:r>
-      <w:r>
-        <w:t>"</w:t>
-      </w:r>
-      <w:r>
-        <w:rPr>
-          <w:rStyle w:val="FootnoteReference"/>
-        </w:rPr>
-        <w:footnoteReference w:id="4"/>
-      </w:r>
-      <w:r>
-        <w:t xml:space="preserve"> Finally, uncheck “Generate inductive counterexamples.”</w:t>
-      </w:r>
-      <w:r>
-        <w:rPr>
-          <w:rStyle w:val="FootnoteReference"/>
-        </w:rPr>
-        <w:footnoteReference w:id="5"/>
-      </w:r>
-    </w:p>
-    <w:p>
-      <w:r>
-        <w:rPr>
-          <w:noProof/>
-        </w:rPr>
-        <w:drawing>
-          <wp:inline distT="0" distB="0" distL="0" distR="0" wp14:anchorId="486263CD" wp14:editId="4A2CE7FA">
-            <wp:extent cx="5943600" cy="5109210"/>
-            <wp:effectExtent l="0" t="0" r="0" b="0"/>
-            <wp:docPr id="22" name="Picture 22"/>
-            <wp:cNvGraphicFramePr>
-              <a:graphicFrameLocks xmlns:a="http://schemas.openxmlformats.org/drawingml/2006/main" noChangeAspect="1"/>
-            </wp:cNvGraphicFramePr>
-            <a:graphic xmlns:a="http://schemas.openxmlformats.org/drawingml/2006/main">
-              <a:graphicData uri="http://schemas.openxmlformats.org/drawingml/2006/picture">
-                <pic:pic xmlns:pic="http://schemas.openxmlformats.org/drawingml/2006/picture">
-                  <pic:nvPicPr>
-                    <pic:cNvPr id="1" name=""/>
-                    <pic:cNvPicPr/>
-                  </pic:nvPicPr>
-                  <pic:blipFill>
-                    <a:blip r:embed="rId26"/>
-                    <a:stretch>
-                      <a:fillRect/>
-                    </a:stretch>
-                  </pic:blipFill>
-                  <pic:spPr>
-                    <a:xfrm>
-                      <a:off x="0" y="0"/>
-                      <a:ext cx="5943600" cy="5109210"/>
-                    </a:xfrm>
-                    <a:prstGeom prst="rect">
-                      <a:avLst/>
-                    </a:prstGeom>
-                  </pic:spPr>
-                </pic:pic>
-              </a:graphicData>
-            </a:graphic>
-          </wp:inline>
-        </w:drawing>
-      </w:r>
-    </w:p>
-    <w:p/>
-    <w:p>
-      <w:pPr>
-        <w:pStyle w:val="Heading1"/>
-      </w:pPr>
-      <w:bookmarkStart w:id="12" w:name="_Toc486429321"/>
-      <w:r>
-        <w:lastRenderedPageBreak/>
-        <w:t xml:space="preserve">Import the UxAS </w:t>
-      </w:r>
-      <w:r>
-        <w:t xml:space="preserve">AADL </w:t>
-      </w:r>
-      <w:r>
-        <w:t>Project</w:t>
-      </w:r>
-      <w:bookmarkEnd w:id="12"/>
-    </w:p>
-    <w:p>
-      <w:r>
-        <w:t xml:space="preserve">In OSATE, go to File -&gt; Import. </w:t>
-      </w:r>
-      <w:r>
-        <w:t>Select</w:t>
-      </w:r>
-      <w:r>
-        <w:t xml:space="preserve"> </w:t>
-      </w:r>
-      <w:r>
-        <w:t xml:space="preserve">General -&gt; </w:t>
-      </w:r>
-      <w:r>
-        <w:t>Existing Projects into Workspace. Click “Next &gt;”.</w:t>
-      </w:r>
-    </w:p>
-    <w:p>
-      <w:r>
-        <w:rPr>
-          <w:noProof/>
-        </w:rPr>
-        <w:drawing>
-          <wp:inline distT="0" distB="0" distL="0" distR="0" wp14:anchorId="5063EFE8" wp14:editId="52A799A6">
-            <wp:extent cx="5019675" cy="5238750"/>
-            <wp:effectExtent l="0" t="0" r="9525" b="0"/>
-            <wp:docPr id="1" name="Picture 1"/>
             <wp:cNvGraphicFramePr>
               <a:graphicFrameLocks xmlns:a="http://schemas.openxmlformats.org/drawingml/2006/main" noChangeAspect="1"/>
             </wp:cNvGraphicFramePr>
@@ -2678,7 +2720,7 @@
                   <pic:spPr>
                     <a:xfrm>
                       <a:off x="0" y="0"/>
-                      <a:ext cx="5019675" cy="5238750"/>
+                      <a:ext cx="5943600" cy="3230245"/>
                     </a:xfrm>
                     <a:prstGeom prst="rect">
                       <a:avLst/>
@@ -2691,9 +2733,96 @@
         </w:drawing>
       </w:r>
     </w:p>
-    <w:p>
-      <w:r>
-        <w:t>Browse to the AADL_Project directory under the OpenUxAS folder on the architecture branch of the OpenUxAS git repository. Select “UxAS” and click “Finish.”</w:t>
+    <w:p/>
+    <w:p>
+      <w:pPr>
+        <w:rPr>
+          <w:rFonts w:asciiTheme="majorHAnsi" w:eastAsiaTheme="majorEastAsia" w:hAnsiTheme="majorHAnsi" w:cstheme="majorBidi"/>
+          <w:color w:val="2E74B5" w:themeColor="accent1" w:themeShade="BF"/>
+          <w:sz w:val="32"/>
+          <w:szCs w:val="32"/>
+        </w:rPr>
+      </w:pPr>
+      <w:bookmarkStart w:id="12" w:name="_Toc477419568"/>
+      <w:r>
+        <w:br w:type="page"/>
+      </w:r>
+    </w:p>
+    <w:p>
+      <w:pPr>
+        <w:pStyle w:val="Heading1"/>
+      </w:pPr>
+      <w:bookmarkStart w:id="13" w:name="_Toc486429320"/>
+      <w:r>
+        <w:lastRenderedPageBreak/>
+        <w:t>Set OSATE Preferences</w:t>
+      </w:r>
+      <w:bookmarkEnd w:id="12"/>
+      <w:r>
+        <w:t xml:space="preserve"> for AGREE</w:t>
+      </w:r>
+      <w:bookmarkEnd w:id="13"/>
+    </w:p>
+    <w:p>
+      <w:r>
+        <w:t>In OSATE, select Window -&gt; Preferences -&gt; Agree -&gt; Analysis. In the Analysis panel, the analysis settings should have JKind as the Model Checker Setting. For SMT Solver</w:t>
+      </w:r>
+      <w:r>
+        <w:t>,</w:t>
+      </w:r>
+      <w:r>
+        <w:t xml:space="preserve"> select “Z3”. </w:t>
+      </w:r>
+      <w:r>
+        <w:t>For the “Maximum Number of PDR Instances,” s</w:t>
+      </w:r>
+      <w:r>
+        <w:t xml:space="preserve">pecify "2" </w:t>
+      </w:r>
+      <w:r>
+        <w:t>i</w:t>
+      </w:r>
+      <w:r>
+        <w:t xml:space="preserve">f </w:t>
+      </w:r>
+      <w:r>
+        <w:t xml:space="preserve">you have </w:t>
+      </w:r>
+      <w:r>
+        <w:t xml:space="preserve">more than four cores </w:t>
+      </w:r>
+      <w:r>
+        <w:t xml:space="preserve">on your </w:t>
+      </w:r>
+      <w:r>
+        <w:t>PC</w:t>
+      </w:r>
+      <w:r>
+        <w:t>, otherwise specify</w:t>
+      </w:r>
+      <w:r>
+        <w:t xml:space="preserve"> "1</w:t>
+      </w:r>
+      <w:r>
+        <w:t>.</w:t>
+      </w:r>
+      <w:r>
+        <w:t>"</w:t>
+      </w:r>
+      <w:r>
+        <w:rPr>
+          <w:rStyle w:val="FootnoteReference"/>
+        </w:rPr>
+        <w:footnoteReference w:id="4"/>
+      </w:r>
+      <w:r>
+        <w:t xml:space="preserve"> Finally, uncheck “Generate inductive counterexamples.”</w:t>
+      </w:r>
+      <w:r>
+        <w:rPr>
+          <w:rStyle w:val="FootnoteReference"/>
+        </w:rPr>
+        <w:footnoteReference w:id="5"/>
       </w:r>
     </w:p>
     <w:p>
@@ -2701,12 +2830,11 @@
         <w:rPr>
           <w:noProof/>
         </w:rPr>
-        <w:lastRenderedPageBreak/>
         <w:drawing>
-          <wp:inline distT="0" distB="0" distL="0" distR="0" wp14:anchorId="60AE5AA8" wp14:editId="25C4F529">
-            <wp:extent cx="4962525" cy="5055361"/>
+          <wp:inline distT="0" distB="0" distL="0" distR="0" wp14:anchorId="2048E711" wp14:editId="27D530A6">
+            <wp:extent cx="5943600" cy="5109210"/>
             <wp:effectExtent l="0" t="0" r="0" b="0"/>
-            <wp:docPr id="2" name="Picture 2"/>
+            <wp:docPr id="22" name="Picture 22"/>
             <wp:cNvGraphicFramePr>
               <a:graphicFrameLocks xmlns:a="http://schemas.openxmlformats.org/drawingml/2006/main" noChangeAspect="1"/>
             </wp:cNvGraphicFramePr>
@@ -2726,7 +2854,7 @@
                   <pic:spPr>
                     <a:xfrm>
                       <a:off x="0" y="0"/>
-                      <a:ext cx="4964634" cy="5057509"/>
+                      <a:ext cx="5943600" cy="5109210"/>
                     </a:xfrm>
                     <a:prstGeom prst="rect">
                       <a:avLst/>
@@ -2739,9 +2867,39 @@
         </w:drawing>
       </w:r>
     </w:p>
-    <w:p>
-      <w:r>
-        <w:t>You should now see the UxAS project under the AADL Navigator window on the left-hand-side of OSATE.</w:t>
+    <w:p/>
+    <w:p>
+      <w:pPr>
+        <w:pStyle w:val="Heading1"/>
+      </w:pPr>
+      <w:bookmarkStart w:id="14" w:name="_Toc486429321"/>
+      <w:r>
+        <w:lastRenderedPageBreak/>
+        <w:t xml:space="preserve">Import the UxAS </w:t>
+      </w:r>
+      <w:r>
+        <w:t xml:space="preserve">AADL </w:t>
+      </w:r>
+      <w:r>
+        <w:t>Project</w:t>
+      </w:r>
+      <w:bookmarkEnd w:id="14"/>
+    </w:p>
+    <w:p>
+      <w:r>
+        <w:t xml:space="preserve">In OSATE, go to File -&gt; Import. </w:t>
+      </w:r>
+      <w:r>
+        <w:t>Select</w:t>
+      </w:r>
+      <w:r>
+        <w:t xml:space="preserve"> </w:t>
+      </w:r>
+      <w:r>
+        <w:t xml:space="preserve">General -&gt; </w:t>
+      </w:r>
+      <w:r>
+        <w:t>Existing Projects into Workspace. Click “Next &gt;”.</w:t>
       </w:r>
     </w:p>
     <w:p>
@@ -2750,10 +2908,10 @@
           <w:noProof/>
         </w:rPr>
         <w:drawing>
-          <wp:inline distT="0" distB="0" distL="0" distR="0" wp14:anchorId="242A7018" wp14:editId="2937EE93">
-            <wp:extent cx="2476500" cy="2514600"/>
-            <wp:effectExtent l="0" t="0" r="0" b="0"/>
-            <wp:docPr id="23" name="Picture 23"/>
+          <wp:inline distT="0" distB="0" distL="0" distR="0" wp14:anchorId="38B80FFF" wp14:editId="084A6C40">
+            <wp:extent cx="5019675" cy="5238750"/>
+            <wp:effectExtent l="0" t="0" r="9525" b="0"/>
+            <wp:docPr id="1" name="Picture 1"/>
             <wp:cNvGraphicFramePr>
               <a:graphicFrameLocks xmlns:a="http://schemas.openxmlformats.org/drawingml/2006/main" noChangeAspect="1"/>
             </wp:cNvGraphicFramePr>
@@ -2773,7 +2931,7 @@
                   <pic:spPr>
                     <a:xfrm>
                       <a:off x="0" y="0"/>
-                      <a:ext cx="2476500" cy="2514600"/>
+                      <a:ext cx="5019675" cy="5238750"/>
                     </a:xfrm>
                     <a:prstGeom prst="rect">
                       <a:avLst/>
@@ -2787,42 +2945,37 @@
       </w:r>
     </w:p>
     <w:p>
-      <w:pPr>
-        <w:pStyle w:val="Heading1"/>
-      </w:pPr>
-      <w:bookmarkStart w:id="13" w:name="_Toc486429322"/>
-      <w:r>
+      <w:r>
+        <w:t xml:space="preserve">Browse to the </w:t>
+      </w:r>
+      <w:proofErr w:type="spellStart"/>
+      <w:r>
+        <w:t>AADL_Project</w:t>
+      </w:r>
+      <w:proofErr w:type="spellEnd"/>
+      <w:r>
+        <w:t xml:space="preserve"> directory under the OpenUxAS folder on the architecture branch of the OpenUxAS </w:t>
+      </w:r>
+      <w:proofErr w:type="spellStart"/>
+      <w:r>
+        <w:t>git</w:t>
+      </w:r>
+      <w:proofErr w:type="spellEnd"/>
+      <w:r>
+        <w:t xml:space="preserve"> repository. Select “UxAS” and click “Finish.”</w:t>
+      </w:r>
+    </w:p>
+    <w:p>
+      <w:r>
+        <w:rPr>
+          <w:noProof/>
+        </w:rPr>
         <w:lastRenderedPageBreak/>
-        <w:t>(Optional) Create a Sandbox AADL Project</w:t>
-      </w:r>
-      <w:bookmarkEnd w:id="13"/>
-    </w:p>
-    <w:p>
-      <w:r>
-        <w:t>If you wish to create your own AADL project to try out an idea under version control without modifying the team’s main AADL project, you can</w:t>
-      </w:r>
-      <w:r>
-        <w:t xml:space="preserve"> do</w:t>
-      </w:r>
-      <w:r>
-        <w:t xml:space="preserve"> so in the AADL_sandbox_projects directory. These instructions walk you through how to do that.</w:t>
-      </w:r>
-    </w:p>
-    <w:p>
-      <w:r>
-        <w:t>Go to File -&gt; New -&gt; Project in the OSATE menu. Select AADL -&gt; AADL Project and click Next&gt;.</w:t>
-      </w:r>
-    </w:p>
-    <w:p>
-      <w:r>
-        <w:rPr>
-          <w:noProof/>
-        </w:rPr>
         <w:drawing>
-          <wp:inline distT="0" distB="0" distL="0" distR="0" wp14:anchorId="05043B6D" wp14:editId="33D41053">
-            <wp:extent cx="5038725" cy="4791075"/>
-            <wp:effectExtent l="0" t="0" r="9525" b="9525"/>
-            <wp:docPr id="3" name="Picture 3"/>
+          <wp:inline distT="0" distB="0" distL="0" distR="0" wp14:anchorId="2A279916" wp14:editId="4C289F8F">
+            <wp:extent cx="4962525" cy="5055361"/>
+            <wp:effectExtent l="0" t="0" r="0" b="0"/>
+            <wp:docPr id="2" name="Picture 2"/>
             <wp:cNvGraphicFramePr>
               <a:graphicFrameLocks xmlns:a="http://schemas.openxmlformats.org/drawingml/2006/main" noChangeAspect="1"/>
             </wp:cNvGraphicFramePr>
@@ -2842,7 +2995,7 @@
                   <pic:spPr>
                     <a:xfrm>
                       <a:off x="0" y="0"/>
-                      <a:ext cx="5038725" cy="4791075"/>
+                      <a:ext cx="4964634" cy="5057509"/>
                     </a:xfrm>
                     <a:prstGeom prst="rect">
                       <a:avLst/>
@@ -2857,28 +3010,7 @@
     </w:p>
     <w:p>
       <w:r>
-        <w:br w:type="page"/>
-      </w:r>
-    </w:p>
-    <w:p>
-      <w:r>
-        <w:lastRenderedPageBreak/>
-        <w:t xml:space="preserve">Give your project a name and update the location to be a </w:t>
-      </w:r>
-      <w:r>
-        <w:rPr>
-          <w:b/>
-        </w:rPr>
-        <w:t>new subfolder</w:t>
-      </w:r>
-      <w:r>
-        <w:rPr>
-          <w:b/>
-        </w:rPr>
-        <w:t xml:space="preserve"> </w:t>
-      </w:r>
-      <w:r>
-        <w:t>under AADL_sandbox_projects, as shown below. For convenience, the new subfolder name can match your new project name. Click “Finish.”</w:t>
+        <w:t>You should now see the UxAS project under the AADL Navigator window on the left-hand-side of OSATE.</w:t>
       </w:r>
     </w:p>
     <w:p>
@@ -2887,10 +3019,10 @@
           <w:noProof/>
         </w:rPr>
         <w:drawing>
-          <wp:inline distT="0" distB="0" distL="0" distR="0" wp14:anchorId="4052AFF0" wp14:editId="3A780F4C">
-            <wp:extent cx="5629275" cy="3219450"/>
-            <wp:effectExtent l="0" t="0" r="9525" b="0"/>
-            <wp:docPr id="5" name="Picture 5"/>
+          <wp:inline distT="0" distB="0" distL="0" distR="0" wp14:anchorId="4D7DFE20" wp14:editId="758AEEE8">
+            <wp:extent cx="2476500" cy="2514600"/>
+            <wp:effectExtent l="0" t="0" r="0" b="0"/>
+            <wp:docPr id="23" name="Picture 23"/>
             <wp:cNvGraphicFramePr>
               <a:graphicFrameLocks xmlns:a="http://schemas.openxmlformats.org/drawingml/2006/main" noChangeAspect="1"/>
             </wp:cNvGraphicFramePr>
@@ -2910,7 +3042,7 @@
                   <pic:spPr>
                     <a:xfrm>
                       <a:off x="0" y="0"/>
-                      <a:ext cx="5629275" cy="3219450"/>
+                      <a:ext cx="2476500" cy="2514600"/>
                     </a:xfrm>
                     <a:prstGeom prst="rect">
                       <a:avLst/>
@@ -2924,8 +3056,46 @@
       </w:r>
     </w:p>
     <w:p>
-      <w:r>
-        <w:t>Your new project should now appear in the AADL Navigator window.</w:t>
+      <w:pPr>
+        <w:pStyle w:val="Heading1"/>
+      </w:pPr>
+      <w:bookmarkStart w:id="15" w:name="_Toc486429322"/>
+      <w:r>
+        <w:lastRenderedPageBreak/>
+        <w:t>(Optional) Create a Sandbox AADL Project</w:t>
+      </w:r>
+      <w:bookmarkEnd w:id="15"/>
+    </w:p>
+    <w:p>
+      <w:r>
+        <w:t>If you wish to create your own AADL project to try out an idea under version control without modifying the team’s main AADL project, you can</w:t>
+      </w:r>
+      <w:r>
+        <w:t xml:space="preserve"> do</w:t>
+      </w:r>
+      <w:r>
+        <w:t xml:space="preserve"> so in the </w:t>
+      </w:r>
+      <w:proofErr w:type="spellStart"/>
+      <w:r>
+        <w:t>AADL_sandbox_projects</w:t>
+      </w:r>
+      <w:proofErr w:type="spellEnd"/>
+      <w:r>
+        <w:t xml:space="preserve"> directory. These instructions walk you through how to do that.</w:t>
+      </w:r>
+    </w:p>
+    <w:p>
+      <w:r>
+        <w:t xml:space="preserve">Go to File -&gt; New -&gt; Project in the OSATE menu. Select AADL -&gt; AADL Project and click </w:t>
+      </w:r>
+      <w:proofErr w:type="gramStart"/>
+      <w:r>
+        <w:t>Next</w:t>
+      </w:r>
+      <w:proofErr w:type="gramEnd"/>
+      <w:r>
+        <w:t>&gt;.</w:t>
       </w:r>
     </w:p>
     <w:p>
@@ -2934,10 +3104,10 @@
           <w:noProof/>
         </w:rPr>
         <w:drawing>
-          <wp:inline distT="0" distB="0" distL="0" distR="0" wp14:anchorId="21C3D3A3" wp14:editId="1DDABE22">
-            <wp:extent cx="3000375" cy="1000125"/>
+          <wp:inline distT="0" distB="0" distL="0" distR="0" wp14:anchorId="6DFC3FF3" wp14:editId="012E4F48">
+            <wp:extent cx="5038725" cy="4791075"/>
             <wp:effectExtent l="0" t="0" r="9525" b="9525"/>
-            <wp:docPr id="6" name="Picture 6"/>
+            <wp:docPr id="3" name="Picture 3"/>
             <wp:cNvGraphicFramePr>
               <a:graphicFrameLocks xmlns:a="http://schemas.openxmlformats.org/drawingml/2006/main" noChangeAspect="1"/>
             </wp:cNvGraphicFramePr>
@@ -2957,6 +3127,129 @@
                   <pic:spPr>
                     <a:xfrm>
                       <a:off x="0" y="0"/>
+                      <a:ext cx="5038725" cy="4791075"/>
+                    </a:xfrm>
+                    <a:prstGeom prst="rect">
+                      <a:avLst/>
+                    </a:prstGeom>
+                  </pic:spPr>
+                </pic:pic>
+              </a:graphicData>
+            </a:graphic>
+          </wp:inline>
+        </w:drawing>
+      </w:r>
+    </w:p>
+    <w:p>
+      <w:r>
+        <w:br w:type="page"/>
+      </w:r>
+    </w:p>
+    <w:p>
+      <w:r>
+        <w:lastRenderedPageBreak/>
+        <w:t xml:space="preserve">Give your project a name and update the location to be a </w:t>
+      </w:r>
+      <w:r>
+        <w:rPr>
+          <w:b/>
+        </w:rPr>
+        <w:t>new subfolder</w:t>
+      </w:r>
+      <w:r>
+        <w:rPr>
+          <w:b/>
+        </w:rPr>
+        <w:t xml:space="preserve"> </w:t>
+      </w:r>
+      <w:r>
+        <w:t xml:space="preserve">under </w:t>
+      </w:r>
+      <w:proofErr w:type="spellStart"/>
+      <w:r>
+        <w:t>AADL_sandbox_projects</w:t>
+      </w:r>
+      <w:proofErr w:type="spellEnd"/>
+      <w:r>
+        <w:t>, as shown below. For convenience, the new subfolder name can match your new project name. Click “Finish.”</w:t>
+      </w:r>
+    </w:p>
+    <w:p>
+      <w:r>
+        <w:rPr>
+          <w:noProof/>
+        </w:rPr>
+        <w:drawing>
+          <wp:inline distT="0" distB="0" distL="0" distR="0" wp14:anchorId="68A43653" wp14:editId="7EC4FEB1">
+            <wp:extent cx="5629275" cy="3219450"/>
+            <wp:effectExtent l="0" t="0" r="9525" b="0"/>
+            <wp:docPr id="5" name="Picture 5"/>
+            <wp:cNvGraphicFramePr>
+              <a:graphicFrameLocks xmlns:a="http://schemas.openxmlformats.org/drawingml/2006/main" noChangeAspect="1"/>
+            </wp:cNvGraphicFramePr>
+            <a:graphic xmlns:a="http://schemas.openxmlformats.org/drawingml/2006/main">
+              <a:graphicData uri="http://schemas.openxmlformats.org/drawingml/2006/picture">
+                <pic:pic xmlns:pic="http://schemas.openxmlformats.org/drawingml/2006/picture">
+                  <pic:nvPicPr>
+                    <pic:cNvPr id="1" name=""/>
+                    <pic:cNvPicPr/>
+                  </pic:nvPicPr>
+                  <pic:blipFill>
+                    <a:blip r:embed="rId33"/>
+                    <a:stretch>
+                      <a:fillRect/>
+                    </a:stretch>
+                  </pic:blipFill>
+                  <pic:spPr>
+                    <a:xfrm>
+                      <a:off x="0" y="0"/>
+                      <a:ext cx="5629275" cy="3219450"/>
+                    </a:xfrm>
+                    <a:prstGeom prst="rect">
+                      <a:avLst/>
+                    </a:prstGeom>
+                  </pic:spPr>
+                </pic:pic>
+              </a:graphicData>
+            </a:graphic>
+          </wp:inline>
+        </w:drawing>
+      </w:r>
+    </w:p>
+    <w:p>
+      <w:r>
+        <w:t>Your new project should now appear in the AADL Navigator window.</w:t>
+      </w:r>
+    </w:p>
+    <w:p>
+      <w:r>
+        <w:rPr>
+          <w:noProof/>
+        </w:rPr>
+        <w:drawing>
+          <wp:inline distT="0" distB="0" distL="0" distR="0" wp14:anchorId="666BD139" wp14:editId="51465A89">
+            <wp:extent cx="3000375" cy="1000125"/>
+            <wp:effectExtent l="0" t="0" r="9525" b="9525"/>
+            <wp:docPr id="6" name="Picture 6"/>
+            <wp:cNvGraphicFramePr>
+              <a:graphicFrameLocks xmlns:a="http://schemas.openxmlformats.org/drawingml/2006/main" noChangeAspect="1"/>
+            </wp:cNvGraphicFramePr>
+            <a:graphic xmlns:a="http://schemas.openxmlformats.org/drawingml/2006/main">
+              <a:graphicData uri="http://schemas.openxmlformats.org/drawingml/2006/picture">
+                <pic:pic xmlns:pic="http://schemas.openxmlformats.org/drawingml/2006/picture">
+                  <pic:nvPicPr>
+                    <pic:cNvPr id="1" name=""/>
+                    <pic:cNvPicPr/>
+                  </pic:nvPicPr>
+                  <pic:blipFill>
+                    <a:blip r:embed="rId34"/>
+                    <a:stretch>
+                      <a:fillRect/>
+                    </a:stretch>
+                  </pic:blipFill>
+                  <pic:spPr>
+                    <a:xfrm>
+                      <a:off x="0" y="0"/>
                       <a:ext cx="3000375" cy="1000125"/>
                     </a:xfrm>
                     <a:prstGeom prst="rect">
@@ -2981,13 +3274,19 @@
         <w:t>.</w:t>
       </w:r>
       <w:r>
-        <w:t xml:space="preserve"> (I got an error when I tried to copy and paste the aadl folder from the main project to my sandbox project.)</w:t>
+        <w:t xml:space="preserve"> (I got an error when I tried to copy and paste the </w:t>
+      </w:r>
+      <w:proofErr w:type="spellStart"/>
+      <w:r>
+        <w:t>aadl</w:t>
+      </w:r>
+      <w:proofErr w:type="spellEnd"/>
+      <w:r>
+        <w:t xml:space="preserve"> folder from the main project to my sandbox project.)</w:t>
       </w:r>
       <w:r>
         <w:t xml:space="preserve"> </w:t>
       </w:r>
-      <w:bookmarkStart w:id="14" w:name="_GoBack"/>
-      <w:bookmarkEnd w:id="14"/>
       <w:r>
         <w:t>Note: You don’t want to copy over the instances subfolders. If you do, errors will follow until you delete and regenerate those instance files.</w:t>
       </w:r>
@@ -2999,7 +3298,15 @@
     </w:p>
     <w:p>
       <w:r>
-        <w:t>Don’t forget to add, commit, and push your sandbox project to git so that it is under version control!</w:t>
+        <w:t xml:space="preserve">Don’t forget to add, commit, and push your sandbox project to </w:t>
+      </w:r>
+      <w:proofErr w:type="spellStart"/>
+      <w:r>
+        <w:t>git</w:t>
+      </w:r>
+      <w:proofErr w:type="spellEnd"/>
+      <w:r>
+        <w:t xml:space="preserve"> so that it is under version control!</w:t>
       </w:r>
     </w:p>
     <w:sectPr>
@@ -3012,6 +3319,54 @@
 </w:document>
 </file>
 
+<file path=word/comments.xml><?xml version="1.0" encoding="utf-8"?>
+<w:comments xmlns:wpc="http://schemas.microsoft.com/office/word/2010/wordprocessingCanvas" xmlns:mc="http://schemas.openxmlformats.org/markup-compatibility/2006" xmlns:o="urn:schemas-microsoft-com:office:office" xmlns:r="http://schemas.openxmlformats.org/officeDocument/2006/relationships" xmlns:m="http://schemas.openxmlformats.org/officeDocument/2006/math" xmlns:v="urn:schemas-microsoft-com:vml" xmlns:wp14="http://schemas.microsoft.com/office/word/2010/wordprocessingDrawing" xmlns:wp="http://schemas.openxmlformats.org/drawingml/2006/wordprocessingDrawing" xmlns:w10="urn:schemas-microsoft-com:office:word" xmlns:w="http://schemas.openxmlformats.org/wordprocessingml/2006/main" xmlns:w14="http://schemas.microsoft.com/office/word/2010/wordml" xmlns:w15="http://schemas.microsoft.com/office/word/2012/wordml" xmlns:wpg="http://schemas.microsoft.com/office/word/2010/wordprocessingGroup" xmlns:wpi="http://schemas.microsoft.com/office/word/2010/wordprocessingInk" xmlns:wne="http://schemas.microsoft.com/office/word/2006/wordml" xmlns:wps="http://schemas.microsoft.com/office/word/2010/wordprocessingShape" mc:Ignorable="w14 w15 wp14">
+  <w:comment w:id="7" w:author="Davis, Jennifer A (Jen)" w:date="2018-01-02T10:24:00Z" w:initials="DJA(">
+    <w:p>
+      <w:pPr>
+        <w:pStyle w:val="CommentText"/>
+      </w:pPr>
+      <w:r>
+        <w:rPr>
+          <w:rStyle w:val="CommentReference"/>
+        </w:rPr>
+        <w:annotationRef/>
+      </w:r>
+      <w:r>
+        <w:t xml:space="preserve">As of Dec 15, 2017, the latest version of AGREE only works with the recent testing version of OSATE. We should probably update these instructions to point it: </w:t>
+      </w:r>
+      <w:hyperlink r:id="rId1" w:history="1">
+        <w:r>
+          <w:rPr>
+            <w:rStyle w:val="Hyperlink"/>
+          </w:rPr>
+          <w:t>http://aadl.info/aadl/osate/testing/products/</w:t>
+        </w:r>
+      </w:hyperlink>
+    </w:p>
+    <w:p>
+      <w:pPr>
+        <w:pStyle w:val="CommentText"/>
+      </w:pPr>
+    </w:p>
+    <w:p>
+      <w:pPr>
+        <w:pStyle w:val="CommentText"/>
+      </w:pPr>
+      <w:r>
+        <w:t>The AGREE install instructions and screenshots will also need some updates. For example the Installation details menu option has moved under “About OSATE2.”</w:t>
+      </w:r>
+    </w:p>
+  </w:comment>
+</w:comments>
+</file>
+
+<file path=word/commentsExtended.xml><?xml version="1.0" encoding="utf-8"?>
+<w15:commentsEx xmlns:wpc="http://schemas.microsoft.com/office/word/2010/wordprocessingCanvas" xmlns:mc="http://schemas.openxmlformats.org/markup-compatibility/2006" xmlns:o="urn:schemas-microsoft-com:office:office" xmlns:r="http://schemas.openxmlformats.org/officeDocument/2006/relationships" xmlns:m="http://schemas.openxmlformats.org/officeDocument/2006/math" xmlns:v="urn:schemas-microsoft-com:vml" xmlns:wp14="http://schemas.microsoft.com/office/word/2010/wordprocessingDrawing" xmlns:wp="http://schemas.openxmlformats.org/drawingml/2006/wordprocessingDrawing" xmlns:w10="urn:schemas-microsoft-com:office:word" xmlns:w="http://schemas.openxmlformats.org/wordprocessingml/2006/main" xmlns:w14="http://schemas.microsoft.com/office/word/2010/wordml" xmlns:w15="http://schemas.microsoft.com/office/word/2012/wordml" xmlns:wpg="http://schemas.microsoft.com/office/word/2010/wordprocessingGroup" xmlns:wpi="http://schemas.microsoft.com/office/word/2010/wordprocessingInk" xmlns:wne="http://schemas.microsoft.com/office/word/2006/wordml" xmlns:wps="http://schemas.microsoft.com/office/word/2010/wordprocessingShape" mc:Ignorable="w14 w15 wp14">
+  <w15:commentEx w15:paraId="78712A45" w15:done="0"/>
+</w15:commentsEx>
+</file>
+
 <file path=word/endnotes.xml><?xml version="1.0" encoding="utf-8"?>
 <w:endnotes xmlns:wpc="http://schemas.microsoft.com/office/word/2010/wordprocessingCanvas" xmlns:mc="http://schemas.openxmlformats.org/markup-compatibility/2006" xmlns:o="urn:schemas-microsoft-com:office:office" xmlns:r="http://schemas.openxmlformats.org/officeDocument/2006/relationships" xmlns:m="http://schemas.openxmlformats.org/officeDocument/2006/math" xmlns:v="urn:schemas-microsoft-com:vml" xmlns:wp14="http://schemas.microsoft.com/office/word/2010/wordprocessingDrawing" xmlns:wp="http://schemas.openxmlformats.org/drawingml/2006/wordprocessingDrawing" xmlns:w10="urn:schemas-microsoft-com:office:word" xmlns:w="http://schemas.openxmlformats.org/wordprocessingml/2006/main" xmlns:w14="http://schemas.microsoft.com/office/word/2010/wordml" xmlns:w15="http://schemas.microsoft.com/office/word/2012/wordml" xmlns:wpg="http://schemas.microsoft.com/office/word/2010/wordprocessingGroup" xmlns:wpi="http://schemas.microsoft.com/office/word/2010/wordprocessingInk" xmlns:wne="http://schemas.microsoft.com/office/word/2006/wordml" xmlns:wps="http://schemas.microsoft.com/office/word/2010/wordprocessingShape" mc:Ignorable="w14 w15 wp14">
   <w:endnote w:type="separator" w:id="-1">
@@ -3092,7 +3447,15 @@
         <w:footnoteRef/>
       </w:r>
       <w:r>
-        <w:t xml:space="preserve"> Alternatively, if you already have OSATE 2 installed but want to update to the latest nightly build, click “Help” -&gt; “Install New Software …”. In the Install window, place the following update site link for OSATE to the “Work with” field, and hit the enter key: </w:t>
+        <w:t xml:space="preserve"> Alternatively, if you already have OSATE 2 installed but want to update to the latest nightly build, click “Help” -&gt; “Install New Software …</w:t>
+      </w:r>
+      <w:proofErr w:type="gramStart"/>
+      <w:r>
+        <w:t>”.</w:t>
+      </w:r>
+      <w:proofErr w:type="gramEnd"/>
+      <w:r>
+        <w:t xml:space="preserve"> In the Install window, place the following update site link for OSATE to the “Work with” field, and hit the enter key: </w:t>
       </w:r>
       <w:hyperlink r:id="rId2" w:history="1">
         <w:r>
@@ -3374,6 +3737,14 @@
     <w:abstractNumId w:val="1"/>
   </w:num>
 </w:numbering>
+</file>
+
+<file path=word/people.xml><?xml version="1.0" encoding="utf-8"?>
+<w15:people xmlns:wpc="http://schemas.microsoft.com/office/word/2010/wordprocessingCanvas" xmlns:mc="http://schemas.openxmlformats.org/markup-compatibility/2006" xmlns:o="urn:schemas-microsoft-com:office:office" xmlns:r="http://schemas.openxmlformats.org/officeDocument/2006/relationships" xmlns:m="http://schemas.openxmlformats.org/officeDocument/2006/math" xmlns:v="urn:schemas-microsoft-com:vml" xmlns:wp14="http://schemas.microsoft.com/office/word/2010/wordprocessingDrawing" xmlns:wp="http://schemas.openxmlformats.org/drawingml/2006/wordprocessingDrawing" xmlns:w10="urn:schemas-microsoft-com:office:word" xmlns:w="http://schemas.openxmlformats.org/wordprocessingml/2006/main" xmlns:w14="http://schemas.microsoft.com/office/word/2010/wordml" xmlns:w15="http://schemas.microsoft.com/office/word/2012/wordml" xmlns:wpg="http://schemas.microsoft.com/office/word/2010/wordprocessingGroup" xmlns:wpi="http://schemas.microsoft.com/office/word/2010/wordprocessingInk" xmlns:wne="http://schemas.microsoft.com/office/word/2006/wordml" xmlns:wps="http://schemas.microsoft.com/office/word/2010/wordprocessingShape" mc:Ignorable="w14 w15 wp14">
+  <w15:person w15:author="Davis, Jennifer A (Jen)">
+    <w15:presenceInfo w15:providerId="AD" w15:userId="S-1-5-21-165822833-1632583300-1373009395-205681"/>
+  </w15:person>
+</w15:people>
 </file>
 
 <file path=word/styles.xml><?xml version="1.0" encoding="utf-8"?>
@@ -3993,6 +4364,104 @@
       <w:vertAlign w:val="superscript"/>
     </w:rPr>
   </w:style>
+  <w:style w:type="character" w:styleId="CommentReference">
+    <w:name w:val="annotation reference"/>
+    <w:basedOn w:val="DefaultParagraphFont"/>
+    <w:uiPriority w:val="99"/>
+    <w:semiHidden/>
+    <w:unhideWhenUsed/>
+    <w:rsid w:val="00A16BB8"/>
+    <w:rPr>
+      <w:sz w:val="16"/>
+      <w:szCs w:val="16"/>
+    </w:rPr>
+  </w:style>
+  <w:style w:type="paragraph" w:styleId="CommentText">
+    <w:name w:val="annotation text"/>
+    <w:basedOn w:val="Normal"/>
+    <w:link w:val="CommentTextChar"/>
+    <w:uiPriority w:val="99"/>
+    <w:semiHidden/>
+    <w:unhideWhenUsed/>
+    <w:rsid w:val="00A16BB8"/>
+    <w:pPr>
+      <w:spacing w:line="240" w:lineRule="auto"/>
+    </w:pPr>
+    <w:rPr>
+      <w:sz w:val="20"/>
+      <w:szCs w:val="20"/>
+    </w:rPr>
+  </w:style>
+  <w:style w:type="character" w:customStyle="1" w:styleId="CommentTextChar">
+    <w:name w:val="Comment Text Char"/>
+    <w:basedOn w:val="DefaultParagraphFont"/>
+    <w:link w:val="CommentText"/>
+    <w:uiPriority w:val="99"/>
+    <w:semiHidden/>
+    <w:rsid w:val="00A16BB8"/>
+    <w:rPr>
+      <w:sz w:val="20"/>
+      <w:szCs w:val="20"/>
+    </w:rPr>
+  </w:style>
+  <w:style w:type="paragraph" w:styleId="CommentSubject">
+    <w:name w:val="annotation subject"/>
+    <w:basedOn w:val="CommentText"/>
+    <w:next w:val="CommentText"/>
+    <w:link w:val="CommentSubjectChar"/>
+    <w:uiPriority w:val="99"/>
+    <w:semiHidden/>
+    <w:unhideWhenUsed/>
+    <w:rsid w:val="00A16BB8"/>
+    <w:rPr>
+      <w:b/>
+      <w:bCs/>
+    </w:rPr>
+  </w:style>
+  <w:style w:type="character" w:customStyle="1" w:styleId="CommentSubjectChar">
+    <w:name w:val="Comment Subject Char"/>
+    <w:basedOn w:val="CommentTextChar"/>
+    <w:link w:val="CommentSubject"/>
+    <w:uiPriority w:val="99"/>
+    <w:semiHidden/>
+    <w:rsid w:val="00A16BB8"/>
+    <w:rPr>
+      <w:b/>
+      <w:bCs/>
+      <w:sz w:val="20"/>
+      <w:szCs w:val="20"/>
+    </w:rPr>
+  </w:style>
+  <w:style w:type="paragraph" w:styleId="BalloonText">
+    <w:name w:val="Balloon Text"/>
+    <w:basedOn w:val="Normal"/>
+    <w:link w:val="BalloonTextChar"/>
+    <w:uiPriority w:val="99"/>
+    <w:semiHidden/>
+    <w:unhideWhenUsed/>
+    <w:rsid w:val="00A16BB8"/>
+    <w:pPr>
+      <w:spacing w:after="0" w:line="240" w:lineRule="auto"/>
+    </w:pPr>
+    <w:rPr>
+      <w:rFonts w:ascii="Segoe UI" w:hAnsi="Segoe UI" w:cs="Segoe UI"/>
+      <w:sz w:val="18"/>
+      <w:szCs w:val="18"/>
+    </w:rPr>
+  </w:style>
+  <w:style w:type="character" w:customStyle="1" w:styleId="BalloonTextChar">
+    <w:name w:val="Balloon Text Char"/>
+    <w:basedOn w:val="DefaultParagraphFont"/>
+    <w:link w:val="BalloonText"/>
+    <w:uiPriority w:val="99"/>
+    <w:semiHidden/>
+    <w:rsid w:val="00A16BB8"/>
+    <w:rPr>
+      <w:rFonts w:ascii="Segoe UI" w:hAnsi="Segoe UI" w:cs="Segoe UI"/>
+      <w:sz w:val="18"/>
+      <w:szCs w:val="18"/>
+    </w:rPr>
+  </w:style>
 </w:styles>
 </file>
 
@@ -4262,7 +4731,7 @@
 </file>
 
 <file path=customXml/itemProps1.xml><?xml version="1.0" encoding="utf-8"?>
-<ds:datastoreItem xmlns:ds="http://schemas.openxmlformats.org/officeDocument/2006/customXml" ds:itemID="{6AA61FD8-AC5E-4A5B-8CA1-4E72BB9BC0C2}">
+<ds:datastoreItem xmlns:ds="http://schemas.openxmlformats.org/officeDocument/2006/customXml" ds:itemID="{DEAFED4C-5C21-46CE-84E9-E310E871FBEE}">
   <ds:schemaRefs>
     <ds:schemaRef ds:uri="http://schemas.openxmlformats.org/officeDocument/2006/bibliography"/>
   </ds:schemaRefs>

</xml_diff>

<commit_message>
Updated comment in tool install instructions
</commit_message>
<xml_diff>
--- a/AADL_project/doc/Tool_Installation_and_Setup_Instructions.docx
+++ b/AADL_project/doc/Tool_Installation_and_Setup_Instructions.docx
@@ -865,15 +865,32 @@
         </w:rPr>
         <w:t xml:space="preserve">Git Installation instructions: </w:t>
       </w:r>
-      <w:hyperlink r:id="rId8" w:history="1">
-        <w:r>
-          <w:rPr>
-            <w:rStyle w:val="Hyperlink"/>
-            <w:lang w:val="fr-FR"/>
-          </w:rPr>
-          <w:t>https://git-scm.com/book/en/v2/Getting-Started-Installing-Git</w:t>
-        </w:r>
-      </w:hyperlink>
+      <w:r>
+        <w:fldChar w:fldCharType="begin"/>
+      </w:r>
+      <w:r>
+        <w:rPr>
+          <w:lang w:val="fr-FR"/>
+        </w:rPr>
+        <w:instrText xml:space="preserve"> HYPERLINK "https://git-scm.com/book/en/v2/Getting-Started-Installing-Git" </w:instrText>
+      </w:r>
+      <w:r>
+        <w:fldChar w:fldCharType="separate"/>
+      </w:r>
+      <w:r>
+        <w:rPr>
+          <w:rStyle w:val="Hyperlink"/>
+          <w:lang w:val="fr-FR"/>
+        </w:rPr>
+        <w:t>https://git-scm.com/book/en/v2/Getting-Started-Installing-Git</w:t>
+      </w:r>
+      <w:r>
+        <w:rPr>
+          <w:rStyle w:val="Hyperlink"/>
+          <w:lang w:val="fr-FR"/>
+        </w:rPr>
+        <w:fldChar w:fldCharType="end"/>
+      </w:r>
     </w:p>
     <w:p>
       <w:pPr>
@@ -891,7 +908,7 @@
       <w:r>
         <w:t xml:space="preserve"> Cheat Sheet: </w:t>
       </w:r>
-      <w:hyperlink r:id="rId9" w:history="1">
+      <w:hyperlink r:id="rId8" w:history="1">
         <w:r>
           <w:rPr>
             <w:rStyle w:val="Hyperlink"/>
@@ -917,15 +934,32 @@
         </w:rPr>
         <w:t xml:space="preserve">Git Online Documentation: </w:t>
       </w:r>
-      <w:hyperlink r:id="rId10" w:history="1">
-        <w:r>
-          <w:rPr>
-            <w:rStyle w:val="Hyperlink"/>
-            <w:lang w:val="fr-FR"/>
-          </w:rPr>
-          <w:t>https://git-scm.com/doc</w:t>
-        </w:r>
-      </w:hyperlink>
+      <w:r>
+        <w:fldChar w:fldCharType="begin"/>
+      </w:r>
+      <w:r>
+        <w:rPr>
+          <w:lang w:val="fr-FR"/>
+        </w:rPr>
+        <w:instrText xml:space="preserve"> HYPERLINK "https://git-scm.com/doc" </w:instrText>
+      </w:r>
+      <w:r>
+        <w:fldChar w:fldCharType="separate"/>
+      </w:r>
+      <w:r>
+        <w:rPr>
+          <w:rStyle w:val="Hyperlink"/>
+          <w:lang w:val="fr-FR"/>
+        </w:rPr>
+        <w:t>https://git-scm.com/doc</w:t>
+      </w:r>
+      <w:r>
+        <w:rPr>
+          <w:rStyle w:val="Hyperlink"/>
+          <w:lang w:val="fr-FR"/>
+        </w:rPr>
+        <w:fldChar w:fldCharType="end"/>
+      </w:r>
     </w:p>
     <w:p>
       <w:r>
@@ -1125,7 +1159,7 @@
         </w:rPr>
         <w:t xml:space="preserve"> clone </w:t>
       </w:r>
-      <w:hyperlink r:id="rId11" w:history="1">
+      <w:hyperlink r:id="rId9" w:history="1">
         <w:r>
           <w:rPr>
             <w:rStyle w:val="Hyperlink"/>
@@ -1347,7 +1381,7 @@
       <w:r>
         <w:t xml:space="preserve">If you do not have Java 8 or higher installed, download it from the Oracle download site </w:t>
       </w:r>
-      <w:hyperlink r:id="rId12" w:history="1">
+      <w:hyperlink r:id="rId10" w:history="1">
         <w:r>
           <w:rPr>
             <w:rStyle w:val="Hyperlink"/>
@@ -1392,7 +1426,7 @@
                     </pic:cNvPicPr>
                   </pic:nvPicPr>
                   <pic:blipFill>
-                    <a:blip r:embed="rId13">
+                    <a:blip r:embed="rId11">
                       <a:extLst>
                         <a:ext uri="{28A0092B-C50C-407E-A947-70E740481C1C}">
                           <a14:useLocalDpi xmlns:a14="http://schemas.microsoft.com/office/drawing/2010/main" val="0"/>
@@ -1478,7 +1512,7 @@
       <w:r>
         <w:t xml:space="preserve"> </w:t>
       </w:r>
-      <w:hyperlink r:id="rId14" w:history="1">
+      <w:hyperlink r:id="rId12" w:history="1">
         <w:r>
           <w:rPr>
             <w:rStyle w:val="Hyperlink"/>
@@ -1774,7 +1808,7 @@
               </wp:anchor>
             </w:drawing>
           </mc:Choice>
-          <mc:Fallback xmlns:w16se="http://schemas.microsoft.com/office/word/2015/wordml/symex" xmlns:cx1="http://schemas.microsoft.com/office/drawing/2015/9/8/chartex" xmlns:cx="http://schemas.microsoft.com/office/drawing/2014/chartex">
+          <mc:Fallback xmlns:cx="http://schemas.microsoft.com/office/drawing/2014/chartex" xmlns:cx1="http://schemas.microsoft.com/office/drawing/2015/9/8/chartex" xmlns:w16se="http://schemas.microsoft.com/office/word/2015/wordml/symex">
             <w:pict>
               <v:shapetype w14:anchorId="28F7D5B5" id="_x0000_t32" coordsize="21600,21600" o:spt="32" o:oned="t" path="m,l21600,21600e" filled="f">
                 <v:path arrowok="t" fillok="f" o:connecttype="none"/>
@@ -1854,7 +1888,7 @@
               </wp:anchor>
             </w:drawing>
           </mc:Choice>
-          <mc:Fallback xmlns:w16se="http://schemas.microsoft.com/office/word/2015/wordml/symex" xmlns:cx1="http://schemas.microsoft.com/office/drawing/2015/9/8/chartex" xmlns:cx="http://schemas.microsoft.com/office/drawing/2014/chartex">
+          <mc:Fallback xmlns:cx="http://schemas.microsoft.com/office/drawing/2014/chartex" xmlns:cx1="http://schemas.microsoft.com/office/drawing/2015/9/8/chartex" xmlns:w16se="http://schemas.microsoft.com/office/word/2015/wordml/symex">
             <w:pict>
               <v:rect w14:anchorId="6F07983D" id="Rectangle 8" o:spid="_x0000_s1026" style="position:absolute;margin-left:17.95pt;margin-top:69.75pt;width:149.6pt;height:21pt;z-index:251659264;visibility:visible;mso-wrap-style:square;mso-wrap-distance-left:9pt;mso-wrap-distance-top:0;mso-wrap-distance-right:9pt;mso-wrap-distance-bottom:0;mso-position-horizontal:absolute;mso-position-horizontal-relative:text;mso-position-vertical:absolute;mso-position-vertical-relative:text;v-text-anchor:middle" o:gfxdata="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" filled="f" strokecolor="red" strokeweight="3pt"/>
             </w:pict>
@@ -1946,7 +1980,7 @@
               </wp:anchor>
             </w:drawing>
           </mc:Choice>
-          <mc:Fallback xmlns:w16se="http://schemas.microsoft.com/office/word/2015/wordml/symex" xmlns:cx1="http://schemas.microsoft.com/office/drawing/2015/9/8/chartex" xmlns:cx="http://schemas.microsoft.com/office/drawing/2014/chartex">
+          <mc:Fallback xmlns:cx="http://schemas.microsoft.com/office/drawing/2014/chartex" xmlns:cx1="http://schemas.microsoft.com/office/drawing/2015/9/8/chartex" xmlns:w16se="http://schemas.microsoft.com/office/word/2015/wordml/symex">
             <w:pict>
               <v:shapetype id="_x0000_t202" coordsize="21600,21600" o:spt="202" path="m,l,21600r21600,l21600,xe">
                 <v:stroke joinstyle="miter"/>
@@ -2016,7 +2050,7 @@
                     <pic:cNvPicPr/>
                   </pic:nvPicPr>
                   <pic:blipFill>
-                    <a:blip r:embed="rId17">
+                    <a:blip r:embed="rId15">
                       <a:extLst>
                         <a:ext uri="{28A0092B-C50C-407E-A947-70E740481C1C}">
                           <a14:useLocalDpi xmlns:a14="http://schemas.microsoft.com/office/drawing/2010/main" val="0"/>
@@ -2133,7 +2167,7 @@
                     <pic:cNvPicPr/>
                   </pic:nvPicPr>
                   <pic:blipFill>
-                    <a:blip r:embed="rId18"/>
+                    <a:blip r:embed="rId16"/>
                     <a:stretch>
                       <a:fillRect/>
                     </a:stretch>
@@ -2224,7 +2258,7 @@
                     <pic:cNvPicPr/>
                   </pic:nvPicPr>
                   <pic:blipFill>
-                    <a:blip r:embed="rId19"/>
+                    <a:blip r:embed="rId17"/>
                     <a:stretch>
                       <a:fillRect/>
                     </a:stretch>
@@ -2274,7 +2308,7 @@
                     </pic:cNvPicPr>
                   </pic:nvPicPr>
                   <pic:blipFill>
-                    <a:blip r:embed="rId20">
+                    <a:blip r:embed="rId18">
                       <a:extLst>
                         <a:ext uri="{28A0092B-C50C-407E-A947-70E740481C1C}">
                           <a14:useLocalDpi xmlns:a14="http://schemas.microsoft.com/office/drawing/2010/main" val="0"/>
@@ -2337,7 +2371,7 @@
                     </pic:cNvPicPr>
                   </pic:nvPicPr>
                   <pic:blipFill>
-                    <a:blip r:embed="rId21">
+                    <a:blip r:embed="rId19">
                       <a:extLst>
                         <a:ext uri="{28A0092B-C50C-407E-A947-70E740481C1C}">
                           <a14:useLocalDpi xmlns:a14="http://schemas.microsoft.com/office/drawing/2010/main" val="0"/>
@@ -2378,7 +2412,7 @@
       </w:r>
     </w:p>
     <w:p>
-      <w:hyperlink r:id="rId22" w:history="1">
+      <w:hyperlink r:id="rId20" w:history="1">
         <w:r>
           <w:rPr>
             <w:rStyle w:val="Hyperlink"/>
@@ -2450,6 +2484,107 @@
             <wp:extent cx="5943600" cy="4391660"/>
             <wp:effectExtent l="0" t="0" r="0" b="8890"/>
             <wp:docPr id="12" name="Picture 12"/>
+            <wp:cNvGraphicFramePr>
+              <a:graphicFrameLocks xmlns:a="http://schemas.openxmlformats.org/drawingml/2006/main" noChangeAspect="1"/>
+            </wp:cNvGraphicFramePr>
+            <a:graphic xmlns:a="http://schemas.openxmlformats.org/drawingml/2006/main">
+              <a:graphicData uri="http://schemas.openxmlformats.org/drawingml/2006/picture">
+                <pic:pic xmlns:pic="http://schemas.openxmlformats.org/drawingml/2006/picture">
+                  <pic:nvPicPr>
+                    <pic:cNvPr id="1" name=""/>
+                    <pic:cNvPicPr/>
+                  </pic:nvPicPr>
+                  <pic:blipFill>
+                    <a:blip r:embed="rId21"/>
+                    <a:stretch>
+                      <a:fillRect/>
+                    </a:stretch>
+                  </pic:blipFill>
+                  <pic:spPr>
+                    <a:xfrm>
+                      <a:off x="0" y="0"/>
+                      <a:ext cx="5943600" cy="4391660"/>
+                    </a:xfrm>
+                    <a:prstGeom prst="rect">
+                      <a:avLst/>
+                    </a:prstGeom>
+                  </pic:spPr>
+                </pic:pic>
+              </a:graphicData>
+            </a:graphic>
+          </wp:inline>
+        </w:drawing>
+      </w:r>
+    </w:p>
+    <w:p/>
+    <w:p>
+      <w:r>
+        <w:br w:type="page"/>
+      </w:r>
+    </w:p>
+    <w:p>
+      <w:r>
+        <w:lastRenderedPageBreak/>
+        <w:t xml:space="preserve">Click “Next&gt;” again when prompted. </w:t>
+      </w:r>
+    </w:p>
+    <w:p>
+      <w:r>
+        <w:rPr>
+          <w:noProof/>
+        </w:rPr>
+        <w:drawing>
+          <wp:inline distT="0" distB="0" distL="0" distR="0" wp14:anchorId="5C1ED27D" wp14:editId="257DED6A">
+            <wp:extent cx="5943600" cy="2237105"/>
+            <wp:effectExtent l="0" t="0" r="0" b="0"/>
+            <wp:docPr id="14" name="Picture 14"/>
+            <wp:cNvGraphicFramePr>
+              <a:graphicFrameLocks xmlns:a="http://schemas.openxmlformats.org/drawingml/2006/main" noChangeAspect="1"/>
+            </wp:cNvGraphicFramePr>
+            <a:graphic xmlns:a="http://schemas.openxmlformats.org/drawingml/2006/main">
+              <a:graphicData uri="http://schemas.openxmlformats.org/drawingml/2006/picture">
+                <pic:pic xmlns:pic="http://schemas.openxmlformats.org/drawingml/2006/picture">
+                  <pic:nvPicPr>
+                    <pic:cNvPr id="1" name=""/>
+                    <pic:cNvPicPr/>
+                  </pic:nvPicPr>
+                  <pic:blipFill>
+                    <a:blip r:embed="rId22"/>
+                    <a:stretch>
+                      <a:fillRect/>
+                    </a:stretch>
+                  </pic:blipFill>
+                  <pic:spPr>
+                    <a:xfrm>
+                      <a:off x="0" y="0"/>
+                      <a:ext cx="5943600" cy="2237105"/>
+                    </a:xfrm>
+                    <a:prstGeom prst="rect">
+                      <a:avLst/>
+                    </a:prstGeom>
+                  </pic:spPr>
+                </pic:pic>
+              </a:graphicData>
+            </a:graphic>
+          </wp:inline>
+        </w:drawing>
+      </w:r>
+    </w:p>
+    <w:p>
+      <w:r>
+        <w:t xml:space="preserve">Accept the terms of license agreement for the tools, and click “Finish.” </w:t>
+      </w:r>
+    </w:p>
+    <w:p>
+      <w:r>
+        <w:rPr>
+          <w:noProof/>
+        </w:rPr>
+        <w:drawing>
+          <wp:inline distT="0" distB="0" distL="0" distR="0" wp14:anchorId="6B09B37A" wp14:editId="6E374375">
+            <wp:extent cx="5943600" cy="2219960"/>
+            <wp:effectExtent l="0" t="0" r="0" b="8890"/>
+            <wp:docPr id="15" name="Picture 15"/>
             <wp:cNvGraphicFramePr>
               <a:graphicFrameLocks xmlns:a="http://schemas.openxmlformats.org/drawingml/2006/main" noChangeAspect="1"/>
             </wp:cNvGraphicFramePr>
@@ -2469,107 +2604,6 @@
                   <pic:spPr>
                     <a:xfrm>
                       <a:off x="0" y="0"/>
-                      <a:ext cx="5943600" cy="4391660"/>
-                    </a:xfrm>
-                    <a:prstGeom prst="rect">
-                      <a:avLst/>
-                    </a:prstGeom>
-                  </pic:spPr>
-                </pic:pic>
-              </a:graphicData>
-            </a:graphic>
-          </wp:inline>
-        </w:drawing>
-      </w:r>
-    </w:p>
-    <w:p/>
-    <w:p>
-      <w:r>
-        <w:br w:type="page"/>
-      </w:r>
-    </w:p>
-    <w:p>
-      <w:r>
-        <w:lastRenderedPageBreak/>
-        <w:t xml:space="preserve">Click “Next&gt;” again when prompted. </w:t>
-      </w:r>
-    </w:p>
-    <w:p>
-      <w:r>
-        <w:rPr>
-          <w:noProof/>
-        </w:rPr>
-        <w:drawing>
-          <wp:inline distT="0" distB="0" distL="0" distR="0" wp14:anchorId="5C1ED27D" wp14:editId="257DED6A">
-            <wp:extent cx="5943600" cy="2237105"/>
-            <wp:effectExtent l="0" t="0" r="0" b="0"/>
-            <wp:docPr id="14" name="Picture 14"/>
-            <wp:cNvGraphicFramePr>
-              <a:graphicFrameLocks xmlns:a="http://schemas.openxmlformats.org/drawingml/2006/main" noChangeAspect="1"/>
-            </wp:cNvGraphicFramePr>
-            <a:graphic xmlns:a="http://schemas.openxmlformats.org/drawingml/2006/main">
-              <a:graphicData uri="http://schemas.openxmlformats.org/drawingml/2006/picture">
-                <pic:pic xmlns:pic="http://schemas.openxmlformats.org/drawingml/2006/picture">
-                  <pic:nvPicPr>
-                    <pic:cNvPr id="1" name=""/>
-                    <pic:cNvPicPr/>
-                  </pic:nvPicPr>
-                  <pic:blipFill>
-                    <a:blip r:embed="rId24"/>
-                    <a:stretch>
-                      <a:fillRect/>
-                    </a:stretch>
-                  </pic:blipFill>
-                  <pic:spPr>
-                    <a:xfrm>
-                      <a:off x="0" y="0"/>
-                      <a:ext cx="5943600" cy="2237105"/>
-                    </a:xfrm>
-                    <a:prstGeom prst="rect">
-                      <a:avLst/>
-                    </a:prstGeom>
-                  </pic:spPr>
-                </pic:pic>
-              </a:graphicData>
-            </a:graphic>
-          </wp:inline>
-        </w:drawing>
-      </w:r>
-    </w:p>
-    <w:p>
-      <w:r>
-        <w:t xml:space="preserve">Accept the terms of license agreement for the tools, and click “Finish.” </w:t>
-      </w:r>
-    </w:p>
-    <w:p>
-      <w:r>
-        <w:rPr>
-          <w:noProof/>
-        </w:rPr>
-        <w:drawing>
-          <wp:inline distT="0" distB="0" distL="0" distR="0" wp14:anchorId="6B09B37A" wp14:editId="6E374375">
-            <wp:extent cx="5943600" cy="2219960"/>
-            <wp:effectExtent l="0" t="0" r="0" b="8890"/>
-            <wp:docPr id="15" name="Picture 15"/>
-            <wp:cNvGraphicFramePr>
-              <a:graphicFrameLocks xmlns:a="http://schemas.openxmlformats.org/drawingml/2006/main" noChangeAspect="1"/>
-            </wp:cNvGraphicFramePr>
-            <a:graphic xmlns:a="http://schemas.openxmlformats.org/drawingml/2006/main">
-              <a:graphicData uri="http://schemas.openxmlformats.org/drawingml/2006/picture">
-                <pic:pic xmlns:pic="http://schemas.openxmlformats.org/drawingml/2006/picture">
-                  <pic:nvPicPr>
-                    <pic:cNvPr id="1" name=""/>
-                    <pic:cNvPicPr/>
-                  </pic:nvPicPr>
-                  <pic:blipFill>
-                    <a:blip r:embed="rId25"/>
-                    <a:stretch>
-                      <a:fillRect/>
-                    </a:stretch>
-                  </pic:blipFill>
-                  <pic:spPr>
-                    <a:xfrm>
-                      <a:off x="0" y="0"/>
                       <a:ext cx="5943600" cy="2219960"/>
                     </a:xfrm>
                     <a:prstGeom prst="rect">
@@ -2614,7 +2648,7 @@
                     </pic:cNvPicPr>
                   </pic:nvPicPr>
                   <pic:blipFill>
-                    <a:blip r:embed="rId26">
+                    <a:blip r:embed="rId24">
                       <a:extLst>
                         <a:ext uri="{28A0092B-C50C-407E-A947-70E740481C1C}">
                           <a14:useLocalDpi xmlns:a14="http://schemas.microsoft.com/office/drawing/2010/main" val="0"/>
@@ -2712,7 +2746,7 @@
                     <pic:cNvPicPr/>
                   </pic:nvPicPr>
                   <pic:blipFill>
-                    <a:blip r:embed="rId27"/>
+                    <a:blip r:embed="rId25"/>
                     <a:stretch>
                       <a:fillRect/>
                     </a:stretch>
@@ -2835,6 +2869,147 @@
             <wp:extent cx="5943600" cy="5109210"/>
             <wp:effectExtent l="0" t="0" r="0" b="0"/>
             <wp:docPr id="22" name="Picture 22"/>
+            <wp:cNvGraphicFramePr>
+              <a:graphicFrameLocks xmlns:a="http://schemas.openxmlformats.org/drawingml/2006/main" noChangeAspect="1"/>
+            </wp:cNvGraphicFramePr>
+            <a:graphic xmlns:a="http://schemas.openxmlformats.org/drawingml/2006/main">
+              <a:graphicData uri="http://schemas.openxmlformats.org/drawingml/2006/picture">
+                <pic:pic xmlns:pic="http://schemas.openxmlformats.org/drawingml/2006/picture">
+                  <pic:nvPicPr>
+                    <pic:cNvPr id="1" name=""/>
+                    <pic:cNvPicPr/>
+                  </pic:nvPicPr>
+                  <pic:blipFill>
+                    <a:blip r:embed="rId26"/>
+                    <a:stretch>
+                      <a:fillRect/>
+                    </a:stretch>
+                  </pic:blipFill>
+                  <pic:spPr>
+                    <a:xfrm>
+                      <a:off x="0" y="0"/>
+                      <a:ext cx="5943600" cy="5109210"/>
+                    </a:xfrm>
+                    <a:prstGeom prst="rect">
+                      <a:avLst/>
+                    </a:prstGeom>
+                  </pic:spPr>
+                </pic:pic>
+              </a:graphicData>
+            </a:graphic>
+          </wp:inline>
+        </w:drawing>
+      </w:r>
+    </w:p>
+    <w:p/>
+    <w:p>
+      <w:pPr>
+        <w:pStyle w:val="Heading1"/>
+      </w:pPr>
+      <w:bookmarkStart w:id="14" w:name="_Toc486429321"/>
+      <w:r>
+        <w:lastRenderedPageBreak/>
+        <w:t xml:space="preserve">Import the UxAS </w:t>
+      </w:r>
+      <w:r>
+        <w:t xml:space="preserve">AADL </w:t>
+      </w:r>
+      <w:r>
+        <w:t>Project</w:t>
+      </w:r>
+      <w:bookmarkEnd w:id="14"/>
+    </w:p>
+    <w:p>
+      <w:r>
+        <w:t xml:space="preserve">In OSATE, go to File -&gt; Import. </w:t>
+      </w:r>
+      <w:r>
+        <w:t>Select</w:t>
+      </w:r>
+      <w:r>
+        <w:t xml:space="preserve"> </w:t>
+      </w:r>
+      <w:r>
+        <w:t xml:space="preserve">General -&gt; </w:t>
+      </w:r>
+      <w:r>
+        <w:t>Existing Projects into Workspace. Click “Next &gt;”.</w:t>
+      </w:r>
+    </w:p>
+    <w:p>
+      <w:r>
+        <w:rPr>
+          <w:noProof/>
+        </w:rPr>
+        <w:drawing>
+          <wp:inline distT="0" distB="0" distL="0" distR="0" wp14:anchorId="38B80FFF" wp14:editId="084A6C40">
+            <wp:extent cx="5019675" cy="5238750"/>
+            <wp:effectExtent l="0" t="0" r="9525" b="0"/>
+            <wp:docPr id="1" name="Picture 1"/>
+            <wp:cNvGraphicFramePr>
+              <a:graphicFrameLocks xmlns:a="http://schemas.openxmlformats.org/drawingml/2006/main" noChangeAspect="1"/>
+            </wp:cNvGraphicFramePr>
+            <a:graphic xmlns:a="http://schemas.openxmlformats.org/drawingml/2006/main">
+              <a:graphicData uri="http://schemas.openxmlformats.org/drawingml/2006/picture">
+                <pic:pic xmlns:pic="http://schemas.openxmlformats.org/drawingml/2006/picture">
+                  <pic:nvPicPr>
+                    <pic:cNvPr id="1" name=""/>
+                    <pic:cNvPicPr/>
+                  </pic:nvPicPr>
+                  <pic:blipFill>
+                    <a:blip r:embed="rId27"/>
+                    <a:stretch>
+                      <a:fillRect/>
+                    </a:stretch>
+                  </pic:blipFill>
+                  <pic:spPr>
+                    <a:xfrm>
+                      <a:off x="0" y="0"/>
+                      <a:ext cx="5019675" cy="5238750"/>
+                    </a:xfrm>
+                    <a:prstGeom prst="rect">
+                      <a:avLst/>
+                    </a:prstGeom>
+                  </pic:spPr>
+                </pic:pic>
+              </a:graphicData>
+            </a:graphic>
+          </wp:inline>
+        </w:drawing>
+      </w:r>
+    </w:p>
+    <w:p>
+      <w:r>
+        <w:t xml:space="preserve">Browse to the </w:t>
+      </w:r>
+      <w:proofErr w:type="spellStart"/>
+      <w:r>
+        <w:t>AADL_Project</w:t>
+      </w:r>
+      <w:proofErr w:type="spellEnd"/>
+      <w:r>
+        <w:t xml:space="preserve"> directory under the OpenUxAS folder on the architecture branch of the OpenUxAS </w:t>
+      </w:r>
+      <w:proofErr w:type="spellStart"/>
+      <w:r>
+        <w:t>git</w:t>
+      </w:r>
+      <w:proofErr w:type="spellEnd"/>
+      <w:r>
+        <w:t xml:space="preserve"> repository. Select “UxAS” and click “Finish.”</w:t>
+      </w:r>
+    </w:p>
+    <w:p>
+      <w:r>
+        <w:rPr>
+          <w:noProof/>
+        </w:rPr>
+        <w:lastRenderedPageBreak/>
+        <w:drawing>
+          <wp:inline distT="0" distB="0" distL="0" distR="0" wp14:anchorId="2A279916" wp14:editId="4C289F8F">
+            <wp:extent cx="4962525" cy="5055361"/>
+            <wp:effectExtent l="0" t="0" r="0" b="0"/>
+            <wp:docPr id="2" name="Picture 2"/>
             <wp:cNvGraphicFramePr>
               <a:graphicFrameLocks xmlns:a="http://schemas.openxmlformats.org/drawingml/2006/main" noChangeAspect="1"/>
             </wp:cNvGraphicFramePr>
@@ -2854,7 +3029,7 @@
                   <pic:spPr>
                     <a:xfrm>
                       <a:off x="0" y="0"/>
-                      <a:ext cx="5943600" cy="5109210"/>
+                      <a:ext cx="4964634" cy="5057509"/>
                     </a:xfrm>
                     <a:prstGeom prst="rect">
                       <a:avLst/>
@@ -2867,39 +3042,9 @@
         </w:drawing>
       </w:r>
     </w:p>
-    <w:p/>
-    <w:p>
-      <w:pPr>
-        <w:pStyle w:val="Heading1"/>
-      </w:pPr>
-      <w:bookmarkStart w:id="14" w:name="_Toc486429321"/>
-      <w:r>
-        <w:lastRenderedPageBreak/>
-        <w:t xml:space="preserve">Import the UxAS </w:t>
-      </w:r>
-      <w:r>
-        <w:t xml:space="preserve">AADL </w:t>
-      </w:r>
-      <w:r>
-        <w:t>Project</w:t>
-      </w:r>
-      <w:bookmarkEnd w:id="14"/>
-    </w:p>
-    <w:p>
-      <w:r>
-        <w:t xml:space="preserve">In OSATE, go to File -&gt; Import. </w:t>
-      </w:r>
-      <w:r>
-        <w:t>Select</w:t>
-      </w:r>
-      <w:r>
-        <w:t xml:space="preserve"> </w:t>
-      </w:r>
-      <w:r>
-        <w:t xml:space="preserve">General -&gt; </w:t>
-      </w:r>
-      <w:r>
-        <w:t>Existing Projects into Workspace. Click “Next &gt;”.</w:t>
+    <w:p>
+      <w:r>
+        <w:t>You should now see the UxAS project under the AADL Navigator window on the left-hand-side of OSATE.</w:t>
       </w:r>
     </w:p>
     <w:p>
@@ -2908,10 +3053,10 @@
           <w:noProof/>
         </w:rPr>
         <w:drawing>
-          <wp:inline distT="0" distB="0" distL="0" distR="0" wp14:anchorId="38B80FFF" wp14:editId="084A6C40">
-            <wp:extent cx="5019675" cy="5238750"/>
-            <wp:effectExtent l="0" t="0" r="9525" b="0"/>
-            <wp:docPr id="1" name="Picture 1"/>
+          <wp:inline distT="0" distB="0" distL="0" distR="0" wp14:anchorId="4D7DFE20" wp14:editId="758AEEE8">
+            <wp:extent cx="2476500" cy="2514600"/>
+            <wp:effectExtent l="0" t="0" r="0" b="0"/>
+            <wp:docPr id="23" name="Picture 23"/>
             <wp:cNvGraphicFramePr>
               <a:graphicFrameLocks xmlns:a="http://schemas.openxmlformats.org/drawingml/2006/main" noChangeAspect="1"/>
             </wp:cNvGraphicFramePr>
@@ -2931,7 +3076,7 @@
                   <pic:spPr>
                     <a:xfrm>
                       <a:off x="0" y="0"/>
-                      <a:ext cx="5019675" cy="5238750"/>
+                      <a:ext cx="2476500" cy="2514600"/>
                     </a:xfrm>
                     <a:prstGeom prst="rect">
                       <a:avLst/>
@@ -2945,24 +3090,46 @@
       </w:r>
     </w:p>
     <w:p>
-      <w:r>
-        <w:t xml:space="preserve">Browse to the </w:t>
+      <w:pPr>
+        <w:pStyle w:val="Heading1"/>
+      </w:pPr>
+      <w:bookmarkStart w:id="15" w:name="_Toc486429322"/>
+      <w:r>
+        <w:lastRenderedPageBreak/>
+        <w:t>(Optional) Create a Sandbox AADL Project</w:t>
+      </w:r>
+      <w:bookmarkEnd w:id="15"/>
+    </w:p>
+    <w:p>
+      <w:r>
+        <w:t>If you wish to create your own AADL project to try out an idea under version control without modifying the team’s main AADL project, you can</w:t>
+      </w:r>
+      <w:r>
+        <w:t xml:space="preserve"> do</w:t>
+      </w:r>
+      <w:r>
+        <w:t xml:space="preserve"> so in the </w:t>
       </w:r>
       <w:proofErr w:type="spellStart"/>
       <w:r>
-        <w:t>AADL_Project</w:t>
+        <w:t>AADL_sandbox_projects</w:t>
       </w:r>
       <w:proofErr w:type="spellEnd"/>
       <w:r>
-        <w:t xml:space="preserve"> directory under the OpenUxAS folder on the architecture branch of the OpenUxAS </w:t>
-      </w:r>
-      <w:proofErr w:type="spellStart"/>
-      <w:r>
-        <w:t>git</w:t>
-      </w:r>
-      <w:proofErr w:type="spellEnd"/>
-      <w:r>
-        <w:t xml:space="preserve"> repository. Select “UxAS” and click “Finish.”</w:t>
+        <w:t xml:space="preserve"> directory. These instructions walk you through how to do that.</w:t>
+      </w:r>
+    </w:p>
+    <w:p>
+      <w:r>
+        <w:t xml:space="preserve">Go to File -&gt; New -&gt; Project in the OSATE menu. Select AADL -&gt; AADL Project and click </w:t>
+      </w:r>
+      <w:proofErr w:type="gramStart"/>
+      <w:r>
+        <w:t>Next</w:t>
+      </w:r>
+      <w:proofErr w:type="gramEnd"/>
+      <w:r>
+        <w:t>&gt;.</w:t>
       </w:r>
     </w:p>
     <w:p>
@@ -2970,12 +3137,11 @@
         <w:rPr>
           <w:noProof/>
         </w:rPr>
-        <w:lastRenderedPageBreak/>
         <w:drawing>
-          <wp:inline distT="0" distB="0" distL="0" distR="0" wp14:anchorId="2A279916" wp14:editId="4C289F8F">
-            <wp:extent cx="4962525" cy="5055361"/>
-            <wp:effectExtent l="0" t="0" r="0" b="0"/>
-            <wp:docPr id="2" name="Picture 2"/>
+          <wp:inline distT="0" distB="0" distL="0" distR="0" wp14:anchorId="6DFC3FF3" wp14:editId="012E4F48">
+            <wp:extent cx="5038725" cy="4791075"/>
+            <wp:effectExtent l="0" t="0" r="9525" b="9525"/>
+            <wp:docPr id="3" name="Picture 3"/>
             <wp:cNvGraphicFramePr>
               <a:graphicFrameLocks xmlns:a="http://schemas.openxmlformats.org/drawingml/2006/main" noChangeAspect="1"/>
             </wp:cNvGraphicFramePr>
@@ -2995,7 +3161,7 @@
                   <pic:spPr>
                     <a:xfrm>
                       <a:off x="0" y="0"/>
-                      <a:ext cx="4964634" cy="5057509"/>
+                      <a:ext cx="5038725" cy="4791075"/>
                     </a:xfrm>
                     <a:prstGeom prst="rect">
                       <a:avLst/>
@@ -3010,7 +3176,36 @@
     </w:p>
     <w:p>
       <w:r>
-        <w:t>You should now see the UxAS project under the AADL Navigator window on the left-hand-side of OSATE.</w:t>
+        <w:br w:type="page"/>
+      </w:r>
+    </w:p>
+    <w:p>
+      <w:r>
+        <w:lastRenderedPageBreak/>
+        <w:t xml:space="preserve">Give your project a name and update the location to be a </w:t>
+      </w:r>
+      <w:r>
+        <w:rPr>
+          <w:b/>
+        </w:rPr>
+        <w:t>new subfolder</w:t>
+      </w:r>
+      <w:r>
+        <w:rPr>
+          <w:b/>
+        </w:rPr>
+        <w:t xml:space="preserve"> </w:t>
+      </w:r>
+      <w:r>
+        <w:t xml:space="preserve">under </w:t>
+      </w:r>
+      <w:proofErr w:type="spellStart"/>
+      <w:r>
+        <w:t>AADL_sandbox_projects</w:t>
+      </w:r>
+      <w:proofErr w:type="spellEnd"/>
+      <w:r>
+        <w:t>, as shown below. For convenience, the new subfolder name can match your new project name. Click “Finish.”</w:t>
       </w:r>
     </w:p>
     <w:p>
@@ -3019,10 +3214,10 @@
           <w:noProof/>
         </w:rPr>
         <w:drawing>
-          <wp:inline distT="0" distB="0" distL="0" distR="0" wp14:anchorId="4D7DFE20" wp14:editId="758AEEE8">
-            <wp:extent cx="2476500" cy="2514600"/>
-            <wp:effectExtent l="0" t="0" r="0" b="0"/>
-            <wp:docPr id="23" name="Picture 23"/>
+          <wp:inline distT="0" distB="0" distL="0" distR="0" wp14:anchorId="68A43653" wp14:editId="7EC4FEB1">
+            <wp:extent cx="5629275" cy="3219450"/>
+            <wp:effectExtent l="0" t="0" r="9525" b="0"/>
+            <wp:docPr id="5" name="Picture 5"/>
             <wp:cNvGraphicFramePr>
               <a:graphicFrameLocks xmlns:a="http://schemas.openxmlformats.org/drawingml/2006/main" noChangeAspect="1"/>
             </wp:cNvGraphicFramePr>
@@ -3042,7 +3237,7 @@
                   <pic:spPr>
                     <a:xfrm>
                       <a:off x="0" y="0"/>
-                      <a:ext cx="2476500" cy="2514600"/>
+                      <a:ext cx="5629275" cy="3219450"/>
                     </a:xfrm>
                     <a:prstGeom prst="rect">
                       <a:avLst/>
@@ -3056,46 +3251,8 @@
       </w:r>
     </w:p>
     <w:p>
-      <w:pPr>
-        <w:pStyle w:val="Heading1"/>
-      </w:pPr>
-      <w:bookmarkStart w:id="15" w:name="_Toc486429322"/>
-      <w:r>
-        <w:lastRenderedPageBreak/>
-        <w:t>(Optional) Create a Sandbox AADL Project</w:t>
-      </w:r>
-      <w:bookmarkEnd w:id="15"/>
-    </w:p>
-    <w:p>
-      <w:r>
-        <w:t>If you wish to create your own AADL project to try out an idea under version control without modifying the team’s main AADL project, you can</w:t>
-      </w:r>
-      <w:r>
-        <w:t xml:space="preserve"> do</w:t>
-      </w:r>
-      <w:r>
-        <w:t xml:space="preserve"> so in the </w:t>
-      </w:r>
-      <w:proofErr w:type="spellStart"/>
-      <w:r>
-        <w:t>AADL_sandbox_projects</w:t>
-      </w:r>
-      <w:proofErr w:type="spellEnd"/>
-      <w:r>
-        <w:t xml:space="preserve"> directory. These instructions walk you through how to do that.</w:t>
-      </w:r>
-    </w:p>
-    <w:p>
-      <w:r>
-        <w:t xml:space="preserve">Go to File -&gt; New -&gt; Project in the OSATE menu. Select AADL -&gt; AADL Project and click </w:t>
-      </w:r>
-      <w:proofErr w:type="gramStart"/>
-      <w:r>
-        <w:t>Next</w:t>
-      </w:r>
-      <w:proofErr w:type="gramEnd"/>
-      <w:r>
-        <w:t>&gt;.</w:t>
+      <w:r>
+        <w:t>Your new project should now appear in the AADL Navigator window.</w:t>
       </w:r>
     </w:p>
     <w:p>
@@ -3104,10 +3261,10 @@
           <w:noProof/>
         </w:rPr>
         <w:drawing>
-          <wp:inline distT="0" distB="0" distL="0" distR="0" wp14:anchorId="6DFC3FF3" wp14:editId="012E4F48">
-            <wp:extent cx="5038725" cy="4791075"/>
+          <wp:inline distT="0" distB="0" distL="0" distR="0" wp14:anchorId="666BD139" wp14:editId="51465A89">
+            <wp:extent cx="3000375" cy="1000125"/>
             <wp:effectExtent l="0" t="0" r="9525" b="9525"/>
-            <wp:docPr id="3" name="Picture 3"/>
+            <wp:docPr id="6" name="Picture 6"/>
             <wp:cNvGraphicFramePr>
               <a:graphicFrameLocks xmlns:a="http://schemas.openxmlformats.org/drawingml/2006/main" noChangeAspect="1"/>
             </wp:cNvGraphicFramePr>
@@ -3127,129 +3284,6 @@
                   <pic:spPr>
                     <a:xfrm>
                       <a:off x="0" y="0"/>
-                      <a:ext cx="5038725" cy="4791075"/>
-                    </a:xfrm>
-                    <a:prstGeom prst="rect">
-                      <a:avLst/>
-                    </a:prstGeom>
-                  </pic:spPr>
-                </pic:pic>
-              </a:graphicData>
-            </a:graphic>
-          </wp:inline>
-        </w:drawing>
-      </w:r>
-    </w:p>
-    <w:p>
-      <w:r>
-        <w:br w:type="page"/>
-      </w:r>
-    </w:p>
-    <w:p>
-      <w:r>
-        <w:lastRenderedPageBreak/>
-        <w:t xml:space="preserve">Give your project a name and update the location to be a </w:t>
-      </w:r>
-      <w:r>
-        <w:rPr>
-          <w:b/>
-        </w:rPr>
-        <w:t>new subfolder</w:t>
-      </w:r>
-      <w:r>
-        <w:rPr>
-          <w:b/>
-        </w:rPr>
-        <w:t xml:space="preserve"> </w:t>
-      </w:r>
-      <w:r>
-        <w:t xml:space="preserve">under </w:t>
-      </w:r>
-      <w:proofErr w:type="spellStart"/>
-      <w:r>
-        <w:t>AADL_sandbox_projects</w:t>
-      </w:r>
-      <w:proofErr w:type="spellEnd"/>
-      <w:r>
-        <w:t>, as shown below. For convenience, the new subfolder name can match your new project name. Click “Finish.”</w:t>
-      </w:r>
-    </w:p>
-    <w:p>
-      <w:r>
-        <w:rPr>
-          <w:noProof/>
-        </w:rPr>
-        <w:drawing>
-          <wp:inline distT="0" distB="0" distL="0" distR="0" wp14:anchorId="68A43653" wp14:editId="7EC4FEB1">
-            <wp:extent cx="5629275" cy="3219450"/>
-            <wp:effectExtent l="0" t="0" r="9525" b="0"/>
-            <wp:docPr id="5" name="Picture 5"/>
-            <wp:cNvGraphicFramePr>
-              <a:graphicFrameLocks xmlns:a="http://schemas.openxmlformats.org/drawingml/2006/main" noChangeAspect="1"/>
-            </wp:cNvGraphicFramePr>
-            <a:graphic xmlns:a="http://schemas.openxmlformats.org/drawingml/2006/main">
-              <a:graphicData uri="http://schemas.openxmlformats.org/drawingml/2006/picture">
-                <pic:pic xmlns:pic="http://schemas.openxmlformats.org/drawingml/2006/picture">
-                  <pic:nvPicPr>
-                    <pic:cNvPr id="1" name=""/>
-                    <pic:cNvPicPr/>
-                  </pic:nvPicPr>
-                  <pic:blipFill>
-                    <a:blip r:embed="rId33"/>
-                    <a:stretch>
-                      <a:fillRect/>
-                    </a:stretch>
-                  </pic:blipFill>
-                  <pic:spPr>
-                    <a:xfrm>
-                      <a:off x="0" y="0"/>
-                      <a:ext cx="5629275" cy="3219450"/>
-                    </a:xfrm>
-                    <a:prstGeom prst="rect">
-                      <a:avLst/>
-                    </a:prstGeom>
-                  </pic:spPr>
-                </pic:pic>
-              </a:graphicData>
-            </a:graphic>
-          </wp:inline>
-        </w:drawing>
-      </w:r>
-    </w:p>
-    <w:p>
-      <w:r>
-        <w:t>Your new project should now appear in the AADL Navigator window.</w:t>
-      </w:r>
-    </w:p>
-    <w:p>
-      <w:r>
-        <w:rPr>
-          <w:noProof/>
-        </w:rPr>
-        <w:drawing>
-          <wp:inline distT="0" distB="0" distL="0" distR="0" wp14:anchorId="666BD139" wp14:editId="51465A89">
-            <wp:extent cx="3000375" cy="1000125"/>
-            <wp:effectExtent l="0" t="0" r="9525" b="9525"/>
-            <wp:docPr id="6" name="Picture 6"/>
-            <wp:cNvGraphicFramePr>
-              <a:graphicFrameLocks xmlns:a="http://schemas.openxmlformats.org/drawingml/2006/main" noChangeAspect="1"/>
-            </wp:cNvGraphicFramePr>
-            <a:graphic xmlns:a="http://schemas.openxmlformats.org/drawingml/2006/main">
-              <a:graphicData uri="http://schemas.openxmlformats.org/drawingml/2006/picture">
-                <pic:pic xmlns:pic="http://schemas.openxmlformats.org/drawingml/2006/picture">
-                  <pic:nvPicPr>
-                    <pic:cNvPr id="1" name=""/>
-                    <pic:cNvPicPr/>
-                  </pic:nvPicPr>
-                  <pic:blipFill>
-                    <a:blip r:embed="rId34"/>
-                    <a:stretch>
-                      <a:fillRect/>
-                    </a:stretch>
-                  </pic:blipFill>
-                  <pic:spPr>
-                    <a:xfrm>
-                      <a:off x="0" y="0"/>
                       <a:ext cx="3000375" cy="1000125"/>
                     </a:xfrm>
                     <a:prstGeom prst="rect">
@@ -3333,37 +3367,51 @@
         <w:annotationRef/>
       </w:r>
       <w:r>
-        <w:t xml:space="preserve">As of Dec 15, 2017, the latest version of AGREE only works with the recent testing version of OSATE. We should probably update these instructions to point </w:t>
-      </w:r>
-      <w:r>
-        <w:t xml:space="preserve">to </w:t>
-      </w:r>
-      <w:r>
-        <w:t xml:space="preserve">it: </w:t>
-      </w:r>
-      <w:hyperlink r:id="rId1" w:history="1">
-        <w:r>
-          <w:rPr>
-            <w:rStyle w:val="Hyperlink"/>
-          </w:rPr>
-          <w:t>http://aadl.info/aadl/osate/testing/products/</w:t>
-        </w:r>
-      </w:hyperlink>
+        <w:t xml:space="preserve">As of Dec 15, 2017, the latest version of AGREE </w:t>
+      </w:r>
+      <w:r>
+        <w:t>is not compatible with OSATE 2.2.2</w:t>
+      </w:r>
+      <w:r>
+        <w:t xml:space="preserve">. </w:t>
+      </w:r>
+      <w:r>
+        <w:t>I advise users to download OSATE 2.3.2 instead:</w:t>
+      </w:r>
     </w:p>
     <w:p>
       <w:pPr>
         <w:pStyle w:val="CommentText"/>
       </w:pPr>
+      <w:r>
+        <w:t>http://aadl.info/aadl/osate/stable/2.3.2-vfinal/</w:t>
+      </w:r>
     </w:p>
     <w:p>
       <w:pPr>
         <w:pStyle w:val="CommentText"/>
       </w:pPr>
-      <w:r>
-        <w:t>The AGREE install instructions and screenshots will also need some updates. For example the Installation details menu option has moved under “About OSATE2.”</w:t>
-      </w:r>
-      <w:r>
-        <w:t xml:space="preserve"> Also, the user does not need to update AGREE after installing the testing build of OSATE. The latest AGREE is bundled with the latest OSATE.</w:t>
+    </w:p>
+    <w:p>
+      <w:pPr>
+        <w:pStyle w:val="CommentText"/>
+      </w:pPr>
+      <w:r>
+        <w:t>Note that other edits to these instructions are needed:</w:t>
+      </w:r>
+    </w:p>
+    <w:p>
+      <w:pPr>
+        <w:pStyle w:val="CommentText"/>
+      </w:pPr>
+      <w:r>
+        <w:t>For example the Installation details menu option has moved under “About OSATE2.”</w:t>
+      </w:r>
+      <w:r>
+        <w:t xml:space="preserve"> Also, the user does not need to update AGREE after installing </w:t>
+      </w:r>
+      <w:r>
+        <w:t xml:space="preserve">OSATE 2.3.2. </w:t>
       </w:r>
     </w:p>
   </w:comment>
@@ -4740,7 +4788,7 @@
 </file>
 
 <file path=customXml/itemProps1.xml><?xml version="1.0" encoding="utf-8"?>
-<ds:datastoreItem xmlns:ds="http://schemas.openxmlformats.org/officeDocument/2006/customXml" ds:itemID="{785B96A3-E055-4790-8E02-CB16219FD675}">
+<ds:datastoreItem xmlns:ds="http://schemas.openxmlformats.org/officeDocument/2006/customXml" ds:itemID="{0FA27B10-7314-49BC-81D8-5622925F385D}">
   <ds:schemaRefs>
     <ds:schemaRef ds:uri="http://schemas.openxmlformats.org/officeDocument/2006/bibliography"/>
   </ds:schemaRefs>

</xml_diff>

<commit_message>
Adding results for DPSS-3-VehcilesLearnNandP. Updated tool instructions.
</commit_message>
<xml_diff>
--- a/AADL_project/doc/Tool_Installation_and_Setup_Instructions.docx
+++ b/AADL_project/doc/Tool_Installation_and_Setup_Instructions.docx
@@ -422,7 +422,21 @@
                 <w:rStyle w:val="Hyperlink"/>
                 <w:noProof/>
               </w:rPr>
-              <w:t>Install Agree, Resolute, and the Z3 Plugin from the Update Site</w:t>
+              <w:t xml:space="preserve">Install Agree, </w:t>
+            </w:r>
+            <w:r>
+              <w:rPr>
+                <w:rStyle w:val="Hyperlink"/>
+                <w:noProof/>
+              </w:rPr>
+              <w:t>R</w:t>
+            </w:r>
+            <w:r>
+              <w:rPr>
+                <w:rStyle w:val="Hyperlink"/>
+                <w:noProof/>
+              </w:rPr>
+              <w:t>esolute, and the Z3 Plugin from the Update Site</w:t>
             </w:r>
             <w:r>
               <w:rPr>
@@ -865,32 +879,15 @@
         </w:rPr>
         <w:t xml:space="preserve">Git Installation instructions: </w:t>
       </w:r>
-      <w:r>
-        <w:fldChar w:fldCharType="begin"/>
-      </w:r>
-      <w:r>
-        <w:rPr>
-          <w:lang w:val="fr-FR"/>
-        </w:rPr>
-        <w:instrText xml:space="preserve"> HYPERLINK "https://git-scm.com/book/en/v2/Getting-Started-Installing-Git" </w:instrText>
-      </w:r>
-      <w:r>
-        <w:fldChar w:fldCharType="separate"/>
-      </w:r>
-      <w:r>
-        <w:rPr>
-          <w:rStyle w:val="Hyperlink"/>
-          <w:lang w:val="fr-FR"/>
-        </w:rPr>
-        <w:t>https://git-scm.com/book/en/v2/Getting-Started-Installing-Git</w:t>
-      </w:r>
-      <w:r>
-        <w:rPr>
-          <w:rStyle w:val="Hyperlink"/>
-          <w:lang w:val="fr-FR"/>
-        </w:rPr>
-        <w:fldChar w:fldCharType="end"/>
-      </w:r>
+      <w:hyperlink r:id="rId8" w:history="1">
+        <w:r>
+          <w:rPr>
+            <w:rStyle w:val="Hyperlink"/>
+            <w:lang w:val="fr-FR"/>
+          </w:rPr>
+          <w:t>https://git-scm.com/book/en/v2/Getting-Started-Installing-Git</w:t>
+        </w:r>
+      </w:hyperlink>
     </w:p>
     <w:p>
       <w:pPr>
@@ -908,7 +905,7 @@
       <w:r>
         <w:t xml:space="preserve"> Cheat Sheet: </w:t>
       </w:r>
-      <w:hyperlink r:id="rId8" w:history="1">
+      <w:hyperlink r:id="rId9" w:history="1">
         <w:r>
           <w:rPr>
             <w:rStyle w:val="Hyperlink"/>
@@ -934,32 +931,15 @@
         </w:rPr>
         <w:t xml:space="preserve">Git Online Documentation: </w:t>
       </w:r>
-      <w:r>
-        <w:fldChar w:fldCharType="begin"/>
-      </w:r>
-      <w:r>
-        <w:rPr>
-          <w:lang w:val="fr-FR"/>
-        </w:rPr>
-        <w:instrText xml:space="preserve"> HYPERLINK "https://git-scm.com/doc" </w:instrText>
-      </w:r>
-      <w:r>
-        <w:fldChar w:fldCharType="separate"/>
-      </w:r>
-      <w:r>
-        <w:rPr>
-          <w:rStyle w:val="Hyperlink"/>
-          <w:lang w:val="fr-FR"/>
-        </w:rPr>
-        <w:t>https://git-scm.com/doc</w:t>
-      </w:r>
-      <w:r>
-        <w:rPr>
-          <w:rStyle w:val="Hyperlink"/>
-          <w:lang w:val="fr-FR"/>
-        </w:rPr>
-        <w:fldChar w:fldCharType="end"/>
-      </w:r>
+      <w:hyperlink r:id="rId10" w:history="1">
+        <w:r>
+          <w:rPr>
+            <w:rStyle w:val="Hyperlink"/>
+            <w:lang w:val="fr-FR"/>
+          </w:rPr>
+          <w:t>https://git-scm.com/doc</w:t>
+        </w:r>
+      </w:hyperlink>
     </w:p>
     <w:p>
       <w:r>
@@ -1159,7 +1139,7 @@
         </w:rPr>
         <w:t xml:space="preserve"> clone </w:t>
       </w:r>
-      <w:hyperlink r:id="rId9" w:history="1">
+      <w:hyperlink r:id="rId11" w:history="1">
         <w:r>
           <w:rPr>
             <w:rStyle w:val="Hyperlink"/>
@@ -1381,7 +1361,7 @@
       <w:r>
         <w:t xml:space="preserve">If you do not have Java 8 or higher installed, download it from the Oracle download site </w:t>
       </w:r>
-      <w:hyperlink r:id="rId10" w:history="1">
+      <w:hyperlink r:id="rId12" w:history="1">
         <w:r>
           <w:rPr>
             <w:rStyle w:val="Hyperlink"/>
@@ -1426,7 +1406,7 @@
                     </pic:cNvPicPr>
                   </pic:nvPicPr>
                   <pic:blipFill>
-                    <a:blip r:embed="rId11">
+                    <a:blip r:embed="rId13">
                       <a:extLst>
                         <a:ext uri="{28A0092B-C50C-407E-A947-70E740481C1C}">
                           <a14:useLocalDpi xmlns:a14="http://schemas.microsoft.com/office/drawing/2010/main" val="0"/>
@@ -1485,12 +1465,10 @@
       <w:r>
         <w:t xml:space="preserve"> and Select a Workspace</w:t>
       </w:r>
-      <w:bookmarkStart w:id="7" w:name="_GoBack"/>
       <w:bookmarkEnd w:id="6"/>
-      <w:bookmarkEnd w:id="7"/>
-    </w:p>
-    <w:p>
-      <w:commentRangeStart w:id="8"/>
+    </w:p>
+    <w:p>
+      <w:commentRangeStart w:id="7"/>
       <w:r>
         <w:t>OSATE 2 is an open-source tool platform to support AADL v2. Download</w:t>
       </w:r>
@@ -1512,7 +1490,7 @@
       <w:r>
         <w:t xml:space="preserve"> </w:t>
       </w:r>
-      <w:hyperlink r:id="rId12" w:history="1">
+      <w:hyperlink r:id="rId14" w:history="1">
         <w:r>
           <w:rPr>
             <w:rStyle w:val="Hyperlink"/>
@@ -1535,12 +1513,12 @@
       <w:r>
         <w:t>.</w:t>
       </w:r>
-      <w:commentRangeEnd w:id="8"/>
+      <w:commentRangeEnd w:id="7"/>
       <w:r>
         <w:rPr>
           <w:rStyle w:val="CommentReference"/>
         </w:rPr>
-        <w:commentReference w:id="8"/>
+        <w:commentReference w:id="7"/>
       </w:r>
     </w:p>
     <w:p>
@@ -1808,7 +1786,7 @@
               </wp:anchor>
             </w:drawing>
           </mc:Choice>
-          <mc:Fallback xmlns:cx="http://schemas.microsoft.com/office/drawing/2014/chartex" xmlns:cx1="http://schemas.microsoft.com/office/drawing/2015/9/8/chartex" xmlns:w16se="http://schemas.microsoft.com/office/word/2015/wordml/symex">
+          <mc:Fallback xmlns:w16se="http://schemas.microsoft.com/office/word/2015/wordml/symex" xmlns:cx1="http://schemas.microsoft.com/office/drawing/2015/9/8/chartex" xmlns:cx="http://schemas.microsoft.com/office/drawing/2014/chartex">
             <w:pict>
               <v:shapetype w14:anchorId="28F7D5B5" id="_x0000_t32" coordsize="21600,21600" o:spt="32" o:oned="t" path="m,l21600,21600e" filled="f">
                 <v:path arrowok="t" fillok="f" o:connecttype="none"/>
@@ -1888,7 +1866,7 @@
               </wp:anchor>
             </w:drawing>
           </mc:Choice>
-          <mc:Fallback xmlns:cx="http://schemas.microsoft.com/office/drawing/2014/chartex" xmlns:cx1="http://schemas.microsoft.com/office/drawing/2015/9/8/chartex" xmlns:w16se="http://schemas.microsoft.com/office/word/2015/wordml/symex">
+          <mc:Fallback xmlns:w16se="http://schemas.microsoft.com/office/word/2015/wordml/symex" xmlns:cx1="http://schemas.microsoft.com/office/drawing/2015/9/8/chartex" xmlns:cx="http://schemas.microsoft.com/office/drawing/2014/chartex">
             <w:pict>
               <v:rect w14:anchorId="6F07983D" id="Rectangle 8" o:spid="_x0000_s1026" style="position:absolute;margin-left:17.95pt;margin-top:69.75pt;width:149.6pt;height:21pt;z-index:251659264;visibility:visible;mso-wrap-style:square;mso-wrap-distance-left:9pt;mso-wrap-distance-top:0;mso-wrap-distance-right:9pt;mso-wrap-distance-bottom:0;mso-position-horizontal:absolute;mso-position-horizontal-relative:text;mso-position-vertical:absolute;mso-position-vertical-relative:text;v-text-anchor:middle" o:gfxdata="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" filled="f" strokecolor="red" strokeweight="3pt"/>
             </w:pict>
@@ -1980,7 +1958,7 @@
               </wp:anchor>
             </w:drawing>
           </mc:Choice>
-          <mc:Fallback xmlns:cx="http://schemas.microsoft.com/office/drawing/2014/chartex" xmlns:cx1="http://schemas.microsoft.com/office/drawing/2015/9/8/chartex" xmlns:w16se="http://schemas.microsoft.com/office/word/2015/wordml/symex">
+          <mc:Fallback xmlns:w16se="http://schemas.microsoft.com/office/word/2015/wordml/symex" xmlns:cx1="http://schemas.microsoft.com/office/drawing/2015/9/8/chartex" xmlns:cx="http://schemas.microsoft.com/office/drawing/2014/chartex">
             <w:pict>
               <v:shapetype id="_x0000_t202" coordsize="21600,21600" o:spt="202" path="m,l,21600r21600,l21600,xe">
                 <v:stroke joinstyle="miter"/>
@@ -2050,7 +2028,7 @@
                     <pic:cNvPicPr/>
                   </pic:nvPicPr>
                   <pic:blipFill>
-                    <a:blip r:embed="rId15">
+                    <a:blip r:embed="rId17">
                       <a:extLst>
                         <a:ext uri="{28A0092B-C50C-407E-A947-70E740481C1C}">
                           <a14:useLocalDpi xmlns:a14="http://schemas.microsoft.com/office/drawing/2010/main" val="0"/>
@@ -2167,7 +2145,7 @@
                     <pic:cNvPicPr/>
                   </pic:nvPicPr>
                   <pic:blipFill>
-                    <a:blip r:embed="rId16"/>
+                    <a:blip r:embed="rId18"/>
                     <a:stretch>
                       <a:fillRect/>
                     </a:stretch>
@@ -2192,8 +2170,9 @@
       <w:pPr>
         <w:pStyle w:val="Heading1"/>
       </w:pPr>
-      <w:bookmarkStart w:id="9" w:name="_Toc486429318"/>
-      <w:bookmarkStart w:id="10" w:name="_Toc477419567"/>
+      <w:bookmarkStart w:id="8" w:name="_Toc486429318"/>
+      <w:bookmarkStart w:id="9" w:name="_Toc477419567"/>
+      <w:commentRangeStart w:id="10"/>
       <w:r>
         <w:t xml:space="preserve">Install </w:t>
       </w:r>
@@ -2206,7 +2185,16 @@
       <w:r>
         <w:t>from the Update Site</w:t>
       </w:r>
-      <w:bookmarkEnd w:id="9"/>
+      <w:bookmarkEnd w:id="8"/>
+      <w:commentRangeEnd w:id="10"/>
+      <w:r>
+        <w:rPr>
+          <w:rStyle w:val="CommentReference"/>
+          <w:rFonts w:asciiTheme="minorHAnsi" w:eastAsiaTheme="minorHAnsi" w:hAnsiTheme="minorHAnsi" w:cstheme="minorBidi"/>
+          <w:color w:val="auto"/>
+        </w:rPr>
+        <w:commentReference w:id="10"/>
+      </w:r>
     </w:p>
     <w:p>
       <w:r>
@@ -2222,7 +2210,12 @@
         <w:t xml:space="preserve"> by following the instructions in this section</w:t>
       </w:r>
       <w:r>
-        <w:t>. The Z3 plugin does not come packaged with OSATE, but it is available via the update site as well.</w:t>
+        <w:t xml:space="preserve">. The Z3 plugin does not come packaged with OSATE, but it is available via the </w:t>
+      </w:r>
+      <w:bookmarkStart w:id="11" w:name="_GoBack"/>
+      <w:bookmarkEnd w:id="11"/>
+      <w:r>
+        <w:t>update site as well.</w:t>
       </w:r>
       <w:r>
         <w:rPr>
@@ -2258,7 +2251,7 @@
                     <pic:cNvPicPr/>
                   </pic:nvPicPr>
                   <pic:blipFill>
-                    <a:blip r:embed="rId17"/>
+                    <a:blip r:embed="rId19"/>
                     <a:stretch>
                       <a:fillRect/>
                     </a:stretch>
@@ -2308,7 +2301,7 @@
                     </pic:cNvPicPr>
                   </pic:nvPicPr>
                   <pic:blipFill>
-                    <a:blip r:embed="rId18">
+                    <a:blip r:embed="rId20">
                       <a:extLst>
                         <a:ext uri="{28A0092B-C50C-407E-A947-70E740481C1C}">
                           <a14:useLocalDpi xmlns:a14="http://schemas.microsoft.com/office/drawing/2010/main" val="0"/>
@@ -2371,7 +2364,7 @@
                     </pic:cNvPicPr>
                   </pic:nvPicPr>
                   <pic:blipFill>
-                    <a:blip r:embed="rId19">
+                    <a:blip r:embed="rId21">
                       <a:extLst>
                         <a:ext uri="{28A0092B-C50C-407E-A947-70E740481C1C}">
                           <a14:useLocalDpi xmlns:a14="http://schemas.microsoft.com/office/drawing/2010/main" val="0"/>
@@ -2412,7 +2405,7 @@
       </w:r>
     </w:p>
     <w:p>
-      <w:hyperlink r:id="rId20" w:history="1">
+      <w:hyperlink r:id="rId22" w:history="1">
         <w:r>
           <w:rPr>
             <w:rStyle w:val="Hyperlink"/>
@@ -2484,107 +2477,6 @@
             <wp:extent cx="5943600" cy="4391660"/>
             <wp:effectExtent l="0" t="0" r="0" b="8890"/>
             <wp:docPr id="12" name="Picture 12"/>
-            <wp:cNvGraphicFramePr>
-              <a:graphicFrameLocks xmlns:a="http://schemas.openxmlformats.org/drawingml/2006/main" noChangeAspect="1"/>
-            </wp:cNvGraphicFramePr>
-            <a:graphic xmlns:a="http://schemas.openxmlformats.org/drawingml/2006/main">
-              <a:graphicData uri="http://schemas.openxmlformats.org/drawingml/2006/picture">
-                <pic:pic xmlns:pic="http://schemas.openxmlformats.org/drawingml/2006/picture">
-                  <pic:nvPicPr>
-                    <pic:cNvPr id="1" name=""/>
-                    <pic:cNvPicPr/>
-                  </pic:nvPicPr>
-                  <pic:blipFill>
-                    <a:blip r:embed="rId21"/>
-                    <a:stretch>
-                      <a:fillRect/>
-                    </a:stretch>
-                  </pic:blipFill>
-                  <pic:spPr>
-                    <a:xfrm>
-                      <a:off x="0" y="0"/>
-                      <a:ext cx="5943600" cy="4391660"/>
-                    </a:xfrm>
-                    <a:prstGeom prst="rect">
-                      <a:avLst/>
-                    </a:prstGeom>
-                  </pic:spPr>
-                </pic:pic>
-              </a:graphicData>
-            </a:graphic>
-          </wp:inline>
-        </w:drawing>
-      </w:r>
-    </w:p>
-    <w:p/>
-    <w:p>
-      <w:r>
-        <w:br w:type="page"/>
-      </w:r>
-    </w:p>
-    <w:p>
-      <w:r>
-        <w:lastRenderedPageBreak/>
-        <w:t xml:space="preserve">Click “Next&gt;” again when prompted. </w:t>
-      </w:r>
-    </w:p>
-    <w:p>
-      <w:r>
-        <w:rPr>
-          <w:noProof/>
-        </w:rPr>
-        <w:drawing>
-          <wp:inline distT="0" distB="0" distL="0" distR="0" wp14:anchorId="5C1ED27D" wp14:editId="257DED6A">
-            <wp:extent cx="5943600" cy="2237105"/>
-            <wp:effectExtent l="0" t="0" r="0" b="0"/>
-            <wp:docPr id="14" name="Picture 14"/>
-            <wp:cNvGraphicFramePr>
-              <a:graphicFrameLocks xmlns:a="http://schemas.openxmlformats.org/drawingml/2006/main" noChangeAspect="1"/>
-            </wp:cNvGraphicFramePr>
-            <a:graphic xmlns:a="http://schemas.openxmlformats.org/drawingml/2006/main">
-              <a:graphicData uri="http://schemas.openxmlformats.org/drawingml/2006/picture">
-                <pic:pic xmlns:pic="http://schemas.openxmlformats.org/drawingml/2006/picture">
-                  <pic:nvPicPr>
-                    <pic:cNvPr id="1" name=""/>
-                    <pic:cNvPicPr/>
-                  </pic:nvPicPr>
-                  <pic:blipFill>
-                    <a:blip r:embed="rId22"/>
-                    <a:stretch>
-                      <a:fillRect/>
-                    </a:stretch>
-                  </pic:blipFill>
-                  <pic:spPr>
-                    <a:xfrm>
-                      <a:off x="0" y="0"/>
-                      <a:ext cx="5943600" cy="2237105"/>
-                    </a:xfrm>
-                    <a:prstGeom prst="rect">
-                      <a:avLst/>
-                    </a:prstGeom>
-                  </pic:spPr>
-                </pic:pic>
-              </a:graphicData>
-            </a:graphic>
-          </wp:inline>
-        </w:drawing>
-      </w:r>
-    </w:p>
-    <w:p>
-      <w:r>
-        <w:t xml:space="preserve">Accept the terms of license agreement for the tools, and click “Finish.” </w:t>
-      </w:r>
-    </w:p>
-    <w:p>
-      <w:r>
-        <w:rPr>
-          <w:noProof/>
-        </w:rPr>
-        <w:drawing>
-          <wp:inline distT="0" distB="0" distL="0" distR="0" wp14:anchorId="6B09B37A" wp14:editId="6E374375">
-            <wp:extent cx="5943600" cy="2219960"/>
-            <wp:effectExtent l="0" t="0" r="0" b="8890"/>
-            <wp:docPr id="15" name="Picture 15"/>
             <wp:cNvGraphicFramePr>
               <a:graphicFrameLocks xmlns:a="http://schemas.openxmlformats.org/drawingml/2006/main" noChangeAspect="1"/>
             </wp:cNvGraphicFramePr>
@@ -2604,6 +2496,107 @@
                   <pic:spPr>
                     <a:xfrm>
                       <a:off x="0" y="0"/>
+                      <a:ext cx="5943600" cy="4391660"/>
+                    </a:xfrm>
+                    <a:prstGeom prst="rect">
+                      <a:avLst/>
+                    </a:prstGeom>
+                  </pic:spPr>
+                </pic:pic>
+              </a:graphicData>
+            </a:graphic>
+          </wp:inline>
+        </w:drawing>
+      </w:r>
+    </w:p>
+    <w:p/>
+    <w:p>
+      <w:r>
+        <w:br w:type="page"/>
+      </w:r>
+    </w:p>
+    <w:p>
+      <w:r>
+        <w:lastRenderedPageBreak/>
+        <w:t xml:space="preserve">Click “Next&gt;” again when prompted. </w:t>
+      </w:r>
+    </w:p>
+    <w:p>
+      <w:r>
+        <w:rPr>
+          <w:noProof/>
+        </w:rPr>
+        <w:drawing>
+          <wp:inline distT="0" distB="0" distL="0" distR="0" wp14:anchorId="5C1ED27D" wp14:editId="257DED6A">
+            <wp:extent cx="5943600" cy="2237105"/>
+            <wp:effectExtent l="0" t="0" r="0" b="0"/>
+            <wp:docPr id="14" name="Picture 14"/>
+            <wp:cNvGraphicFramePr>
+              <a:graphicFrameLocks xmlns:a="http://schemas.openxmlformats.org/drawingml/2006/main" noChangeAspect="1"/>
+            </wp:cNvGraphicFramePr>
+            <a:graphic xmlns:a="http://schemas.openxmlformats.org/drawingml/2006/main">
+              <a:graphicData uri="http://schemas.openxmlformats.org/drawingml/2006/picture">
+                <pic:pic xmlns:pic="http://schemas.openxmlformats.org/drawingml/2006/picture">
+                  <pic:nvPicPr>
+                    <pic:cNvPr id="1" name=""/>
+                    <pic:cNvPicPr/>
+                  </pic:nvPicPr>
+                  <pic:blipFill>
+                    <a:blip r:embed="rId24"/>
+                    <a:stretch>
+                      <a:fillRect/>
+                    </a:stretch>
+                  </pic:blipFill>
+                  <pic:spPr>
+                    <a:xfrm>
+                      <a:off x="0" y="0"/>
+                      <a:ext cx="5943600" cy="2237105"/>
+                    </a:xfrm>
+                    <a:prstGeom prst="rect">
+                      <a:avLst/>
+                    </a:prstGeom>
+                  </pic:spPr>
+                </pic:pic>
+              </a:graphicData>
+            </a:graphic>
+          </wp:inline>
+        </w:drawing>
+      </w:r>
+    </w:p>
+    <w:p>
+      <w:r>
+        <w:t xml:space="preserve">Accept the terms of license agreement for the tools, and click “Finish.” </w:t>
+      </w:r>
+    </w:p>
+    <w:p>
+      <w:r>
+        <w:rPr>
+          <w:noProof/>
+        </w:rPr>
+        <w:drawing>
+          <wp:inline distT="0" distB="0" distL="0" distR="0" wp14:anchorId="6B09B37A" wp14:editId="6E374375">
+            <wp:extent cx="5943600" cy="2219960"/>
+            <wp:effectExtent l="0" t="0" r="0" b="8890"/>
+            <wp:docPr id="15" name="Picture 15"/>
+            <wp:cNvGraphicFramePr>
+              <a:graphicFrameLocks xmlns:a="http://schemas.openxmlformats.org/drawingml/2006/main" noChangeAspect="1"/>
+            </wp:cNvGraphicFramePr>
+            <a:graphic xmlns:a="http://schemas.openxmlformats.org/drawingml/2006/main">
+              <a:graphicData uri="http://schemas.openxmlformats.org/drawingml/2006/picture">
+                <pic:pic xmlns:pic="http://schemas.openxmlformats.org/drawingml/2006/picture">
+                  <pic:nvPicPr>
+                    <pic:cNvPr id="1" name=""/>
+                    <pic:cNvPicPr/>
+                  </pic:nvPicPr>
+                  <pic:blipFill>
+                    <a:blip r:embed="rId25"/>
+                    <a:stretch>
+                      <a:fillRect/>
+                    </a:stretch>
+                  </pic:blipFill>
+                  <pic:spPr>
+                    <a:xfrm>
+                      <a:off x="0" y="0"/>
                       <a:ext cx="5943600" cy="2219960"/>
                     </a:xfrm>
                     <a:prstGeom prst="rect">
@@ -2648,7 +2641,7 @@
                     </pic:cNvPicPr>
                   </pic:nvPicPr>
                   <pic:blipFill>
-                    <a:blip r:embed="rId24">
+                    <a:blip r:embed="rId26">
                       <a:extLst>
                         <a:ext uri="{28A0092B-C50C-407E-A947-70E740481C1C}">
                           <a14:useLocalDpi xmlns:a14="http://schemas.microsoft.com/office/drawing/2010/main" val="0"/>
@@ -2697,13 +2690,13 @@
       <w:pPr>
         <w:pStyle w:val="Heading1"/>
       </w:pPr>
-      <w:bookmarkStart w:id="11" w:name="_Toc486429319"/>
+      <w:bookmarkStart w:id="12" w:name="_Toc486429319"/>
       <w:r>
         <w:lastRenderedPageBreak/>
         <w:t>Check Tool Versions Installed</w:t>
       </w:r>
-      <w:bookmarkEnd w:id="10"/>
-      <w:bookmarkEnd w:id="11"/>
+      <w:bookmarkEnd w:id="9"/>
+      <w:bookmarkEnd w:id="12"/>
     </w:p>
     <w:p>
       <w:r>
@@ -2735,217 +2728,6 @@
             <wp:extent cx="5943600" cy="3230245"/>
             <wp:effectExtent l="0" t="0" r="0" b="8255"/>
             <wp:docPr id="16" name="Picture 16"/>
-            <wp:cNvGraphicFramePr>
-              <a:graphicFrameLocks xmlns:a="http://schemas.openxmlformats.org/drawingml/2006/main" noChangeAspect="1"/>
-            </wp:cNvGraphicFramePr>
-            <a:graphic xmlns:a="http://schemas.openxmlformats.org/drawingml/2006/main">
-              <a:graphicData uri="http://schemas.openxmlformats.org/drawingml/2006/picture">
-                <pic:pic xmlns:pic="http://schemas.openxmlformats.org/drawingml/2006/picture">
-                  <pic:nvPicPr>
-                    <pic:cNvPr id="1" name=""/>
-                    <pic:cNvPicPr/>
-                  </pic:nvPicPr>
-                  <pic:blipFill>
-                    <a:blip r:embed="rId25"/>
-                    <a:stretch>
-                      <a:fillRect/>
-                    </a:stretch>
-                  </pic:blipFill>
-                  <pic:spPr>
-                    <a:xfrm>
-                      <a:off x="0" y="0"/>
-                      <a:ext cx="5943600" cy="3230245"/>
-                    </a:xfrm>
-                    <a:prstGeom prst="rect">
-                      <a:avLst/>
-                    </a:prstGeom>
-                  </pic:spPr>
-                </pic:pic>
-              </a:graphicData>
-            </a:graphic>
-          </wp:inline>
-        </w:drawing>
-      </w:r>
-    </w:p>
-    <w:p/>
-    <w:p>
-      <w:pPr>
-        <w:rPr>
-          <w:rFonts w:asciiTheme="majorHAnsi" w:eastAsiaTheme="majorEastAsia" w:hAnsiTheme="majorHAnsi" w:cstheme="majorBidi"/>
-          <w:color w:val="2E74B5" w:themeColor="accent1" w:themeShade="BF"/>
-          <w:sz w:val="32"/>
-          <w:szCs w:val="32"/>
-        </w:rPr>
-      </w:pPr>
-      <w:bookmarkStart w:id="12" w:name="_Toc477419568"/>
-      <w:r>
-        <w:br w:type="page"/>
-      </w:r>
-    </w:p>
-    <w:p>
-      <w:pPr>
-        <w:pStyle w:val="Heading1"/>
-      </w:pPr>
-      <w:bookmarkStart w:id="13" w:name="_Toc486429320"/>
-      <w:r>
-        <w:lastRenderedPageBreak/>
-        <w:t>Set OSATE Preferences</w:t>
-      </w:r>
-      <w:bookmarkEnd w:id="12"/>
-      <w:r>
-        <w:t xml:space="preserve"> for AGREE</w:t>
-      </w:r>
-      <w:bookmarkEnd w:id="13"/>
-    </w:p>
-    <w:p>
-      <w:r>
-        <w:t>In OSATE, select Window -&gt; Preferences -&gt; Agree -&gt; Analysis. In the Analysis panel, the analysis settings should have JKind as the Model Checker Setting. For SMT Solver</w:t>
-      </w:r>
-      <w:r>
-        <w:t>,</w:t>
-      </w:r>
-      <w:r>
-        <w:t xml:space="preserve"> select “Z3”. </w:t>
-      </w:r>
-      <w:r>
-        <w:t>For the “Maximum Number of PDR Instances,” s</w:t>
-      </w:r>
-      <w:r>
-        <w:t xml:space="preserve">pecify "2" </w:t>
-      </w:r>
-      <w:r>
-        <w:t>i</w:t>
-      </w:r>
-      <w:r>
-        <w:t xml:space="preserve">f </w:t>
-      </w:r>
-      <w:r>
-        <w:t xml:space="preserve">you have </w:t>
-      </w:r>
-      <w:r>
-        <w:t xml:space="preserve">more than four cores </w:t>
-      </w:r>
-      <w:r>
-        <w:t xml:space="preserve">on your </w:t>
-      </w:r>
-      <w:r>
-        <w:t>PC</w:t>
-      </w:r>
-      <w:r>
-        <w:t>, otherwise specify</w:t>
-      </w:r>
-      <w:r>
-        <w:t xml:space="preserve"> "1</w:t>
-      </w:r>
-      <w:r>
-        <w:t>.</w:t>
-      </w:r>
-      <w:r>
-        <w:t>"</w:t>
-      </w:r>
-      <w:r>
-        <w:rPr>
-          <w:rStyle w:val="FootnoteReference"/>
-        </w:rPr>
-        <w:footnoteReference w:id="4"/>
-      </w:r>
-      <w:r>
-        <w:t xml:space="preserve"> Finally, uncheck “Generate inductive counterexamples.”</w:t>
-      </w:r>
-      <w:r>
-        <w:rPr>
-          <w:rStyle w:val="FootnoteReference"/>
-        </w:rPr>
-        <w:footnoteReference w:id="5"/>
-      </w:r>
-    </w:p>
-    <w:p>
-      <w:r>
-        <w:rPr>
-          <w:noProof/>
-        </w:rPr>
-        <w:drawing>
-          <wp:inline distT="0" distB="0" distL="0" distR="0" wp14:anchorId="2048E711" wp14:editId="27D530A6">
-            <wp:extent cx="5943600" cy="5109210"/>
-            <wp:effectExtent l="0" t="0" r="0" b="0"/>
-            <wp:docPr id="22" name="Picture 22"/>
-            <wp:cNvGraphicFramePr>
-              <a:graphicFrameLocks xmlns:a="http://schemas.openxmlformats.org/drawingml/2006/main" noChangeAspect="1"/>
-            </wp:cNvGraphicFramePr>
-            <a:graphic xmlns:a="http://schemas.openxmlformats.org/drawingml/2006/main">
-              <a:graphicData uri="http://schemas.openxmlformats.org/drawingml/2006/picture">
-                <pic:pic xmlns:pic="http://schemas.openxmlformats.org/drawingml/2006/picture">
-                  <pic:nvPicPr>
-                    <pic:cNvPr id="1" name=""/>
-                    <pic:cNvPicPr/>
-                  </pic:nvPicPr>
-                  <pic:blipFill>
-                    <a:blip r:embed="rId26"/>
-                    <a:stretch>
-                      <a:fillRect/>
-                    </a:stretch>
-                  </pic:blipFill>
-                  <pic:spPr>
-                    <a:xfrm>
-                      <a:off x="0" y="0"/>
-                      <a:ext cx="5943600" cy="5109210"/>
-                    </a:xfrm>
-                    <a:prstGeom prst="rect">
-                      <a:avLst/>
-                    </a:prstGeom>
-                  </pic:spPr>
-                </pic:pic>
-              </a:graphicData>
-            </a:graphic>
-          </wp:inline>
-        </w:drawing>
-      </w:r>
-    </w:p>
-    <w:p/>
-    <w:p>
-      <w:pPr>
-        <w:pStyle w:val="Heading1"/>
-      </w:pPr>
-      <w:bookmarkStart w:id="14" w:name="_Toc486429321"/>
-      <w:r>
-        <w:lastRenderedPageBreak/>
-        <w:t xml:space="preserve">Import the UxAS </w:t>
-      </w:r>
-      <w:r>
-        <w:t xml:space="preserve">AADL </w:t>
-      </w:r>
-      <w:r>
-        <w:t>Project</w:t>
-      </w:r>
-      <w:bookmarkEnd w:id="14"/>
-    </w:p>
-    <w:p>
-      <w:r>
-        <w:t xml:space="preserve">In OSATE, go to File -&gt; Import. </w:t>
-      </w:r>
-      <w:r>
-        <w:t>Select</w:t>
-      </w:r>
-      <w:r>
-        <w:t xml:space="preserve"> </w:t>
-      </w:r>
-      <w:r>
-        <w:t xml:space="preserve">General -&gt; </w:t>
-      </w:r>
-      <w:r>
-        <w:t>Existing Projects into Workspace. Click “Next &gt;”.</w:t>
-      </w:r>
-    </w:p>
-    <w:p>
-      <w:r>
-        <w:rPr>
-          <w:noProof/>
-        </w:rPr>
-        <w:drawing>
-          <wp:inline distT="0" distB="0" distL="0" distR="0" wp14:anchorId="38B80FFF" wp14:editId="084A6C40">
-            <wp:extent cx="5019675" cy="5238750"/>
-            <wp:effectExtent l="0" t="0" r="9525" b="0"/>
-            <wp:docPr id="1" name="Picture 1"/>
             <wp:cNvGraphicFramePr>
               <a:graphicFrameLocks xmlns:a="http://schemas.openxmlformats.org/drawingml/2006/main" noChangeAspect="1"/>
             </wp:cNvGraphicFramePr>
@@ -2965,7 +2747,7 @@
                   <pic:spPr>
                     <a:xfrm>
                       <a:off x="0" y="0"/>
-                      <a:ext cx="5019675" cy="5238750"/>
+                      <a:ext cx="5943600" cy="3230245"/>
                     </a:xfrm>
                     <a:prstGeom prst="rect">
                       <a:avLst/>
@@ -2978,25 +2760,96 @@
         </w:drawing>
       </w:r>
     </w:p>
-    <w:p>
-      <w:r>
-        <w:t xml:space="preserve">Browse to the </w:t>
-      </w:r>
-      <w:proofErr w:type="spellStart"/>
-      <w:r>
-        <w:t>AADL_Project</w:t>
-      </w:r>
-      <w:proofErr w:type="spellEnd"/>
-      <w:r>
-        <w:t xml:space="preserve"> directory under the OpenUxAS folder on the architecture branch of the OpenUxAS </w:t>
-      </w:r>
-      <w:proofErr w:type="spellStart"/>
-      <w:r>
-        <w:t>git</w:t>
-      </w:r>
-      <w:proofErr w:type="spellEnd"/>
-      <w:r>
-        <w:t xml:space="preserve"> repository. Select “UxAS” and click “Finish.”</w:t>
+    <w:p/>
+    <w:p>
+      <w:pPr>
+        <w:rPr>
+          <w:rFonts w:asciiTheme="majorHAnsi" w:eastAsiaTheme="majorEastAsia" w:hAnsiTheme="majorHAnsi" w:cstheme="majorBidi"/>
+          <w:color w:val="2E74B5" w:themeColor="accent1" w:themeShade="BF"/>
+          <w:sz w:val="32"/>
+          <w:szCs w:val="32"/>
+        </w:rPr>
+      </w:pPr>
+      <w:bookmarkStart w:id="13" w:name="_Toc477419568"/>
+      <w:r>
+        <w:br w:type="page"/>
+      </w:r>
+    </w:p>
+    <w:p>
+      <w:pPr>
+        <w:pStyle w:val="Heading1"/>
+      </w:pPr>
+      <w:bookmarkStart w:id="14" w:name="_Toc486429320"/>
+      <w:r>
+        <w:lastRenderedPageBreak/>
+        <w:t>Set OSATE Preferences</w:t>
+      </w:r>
+      <w:bookmarkEnd w:id="13"/>
+      <w:r>
+        <w:t xml:space="preserve"> for AGREE</w:t>
+      </w:r>
+      <w:bookmarkEnd w:id="14"/>
+    </w:p>
+    <w:p>
+      <w:r>
+        <w:t>In OSATE, select Window -&gt; Preferences -&gt; Agree -&gt; Analysis. In the Analysis panel, the analysis settings should have JKind as the Model Checker Setting. For SMT Solver</w:t>
+      </w:r>
+      <w:r>
+        <w:t>,</w:t>
+      </w:r>
+      <w:r>
+        <w:t xml:space="preserve"> select “Z3”. </w:t>
+      </w:r>
+      <w:r>
+        <w:t>For the “Maximum Number of PDR Instances,” s</w:t>
+      </w:r>
+      <w:r>
+        <w:t xml:space="preserve">pecify "2" </w:t>
+      </w:r>
+      <w:r>
+        <w:t>i</w:t>
+      </w:r>
+      <w:r>
+        <w:t xml:space="preserve">f </w:t>
+      </w:r>
+      <w:r>
+        <w:t xml:space="preserve">you have </w:t>
+      </w:r>
+      <w:r>
+        <w:t xml:space="preserve">more than four cores </w:t>
+      </w:r>
+      <w:r>
+        <w:t xml:space="preserve">on your </w:t>
+      </w:r>
+      <w:r>
+        <w:t>PC</w:t>
+      </w:r>
+      <w:r>
+        <w:t>, otherwise specify</w:t>
+      </w:r>
+      <w:r>
+        <w:t xml:space="preserve"> "1</w:t>
+      </w:r>
+      <w:r>
+        <w:t>.</w:t>
+      </w:r>
+      <w:r>
+        <w:t>"</w:t>
+      </w:r>
+      <w:r>
+        <w:rPr>
+          <w:rStyle w:val="FootnoteReference"/>
+        </w:rPr>
+        <w:footnoteReference w:id="4"/>
+      </w:r>
+      <w:r>
+        <w:t xml:space="preserve"> Finally, uncheck “Generate inductive counterexamples.”</w:t>
+      </w:r>
+      <w:r>
+        <w:rPr>
+          <w:rStyle w:val="FootnoteReference"/>
+        </w:rPr>
+        <w:footnoteReference w:id="5"/>
       </w:r>
     </w:p>
     <w:p>
@@ -3004,12 +2857,11 @@
         <w:rPr>
           <w:noProof/>
         </w:rPr>
-        <w:lastRenderedPageBreak/>
         <w:drawing>
-          <wp:inline distT="0" distB="0" distL="0" distR="0" wp14:anchorId="2A279916" wp14:editId="4C289F8F">
-            <wp:extent cx="4962525" cy="5055361"/>
+          <wp:inline distT="0" distB="0" distL="0" distR="0" wp14:anchorId="2048E711" wp14:editId="27D530A6">
+            <wp:extent cx="5943600" cy="5109210"/>
             <wp:effectExtent l="0" t="0" r="0" b="0"/>
-            <wp:docPr id="2" name="Picture 2"/>
+            <wp:docPr id="22" name="Picture 22"/>
             <wp:cNvGraphicFramePr>
               <a:graphicFrameLocks xmlns:a="http://schemas.openxmlformats.org/drawingml/2006/main" noChangeAspect="1"/>
             </wp:cNvGraphicFramePr>
@@ -3029,7 +2881,7 @@
                   <pic:spPr>
                     <a:xfrm>
                       <a:off x="0" y="0"/>
-                      <a:ext cx="4964634" cy="5057509"/>
+                      <a:ext cx="5943600" cy="5109210"/>
                     </a:xfrm>
                     <a:prstGeom prst="rect">
                       <a:avLst/>
@@ -3042,9 +2894,39 @@
         </w:drawing>
       </w:r>
     </w:p>
-    <w:p>
-      <w:r>
-        <w:t>You should now see the UxAS project under the AADL Navigator window on the left-hand-side of OSATE.</w:t>
+    <w:p/>
+    <w:p>
+      <w:pPr>
+        <w:pStyle w:val="Heading1"/>
+      </w:pPr>
+      <w:bookmarkStart w:id="15" w:name="_Toc486429321"/>
+      <w:r>
+        <w:lastRenderedPageBreak/>
+        <w:t xml:space="preserve">Import the UxAS </w:t>
+      </w:r>
+      <w:r>
+        <w:t xml:space="preserve">AADL </w:t>
+      </w:r>
+      <w:r>
+        <w:t>Project</w:t>
+      </w:r>
+      <w:bookmarkEnd w:id="15"/>
+    </w:p>
+    <w:p>
+      <w:r>
+        <w:t xml:space="preserve">In OSATE, go to File -&gt; Import. </w:t>
+      </w:r>
+      <w:r>
+        <w:t>Select</w:t>
+      </w:r>
+      <w:r>
+        <w:t xml:space="preserve"> </w:t>
+      </w:r>
+      <w:r>
+        <w:t xml:space="preserve">General -&gt; </w:t>
+      </w:r>
+      <w:r>
+        <w:t>Existing Projects into Workspace. Click “Next &gt;”.</w:t>
       </w:r>
     </w:p>
     <w:p>
@@ -3053,10 +2935,10 @@
           <w:noProof/>
         </w:rPr>
         <w:drawing>
-          <wp:inline distT="0" distB="0" distL="0" distR="0" wp14:anchorId="4D7DFE20" wp14:editId="758AEEE8">
-            <wp:extent cx="2476500" cy="2514600"/>
-            <wp:effectExtent l="0" t="0" r="0" b="0"/>
-            <wp:docPr id="23" name="Picture 23"/>
+          <wp:inline distT="0" distB="0" distL="0" distR="0" wp14:anchorId="38B80FFF" wp14:editId="084A6C40">
+            <wp:extent cx="5019675" cy="5238750"/>
+            <wp:effectExtent l="0" t="0" r="9525" b="0"/>
+            <wp:docPr id="1" name="Picture 1"/>
             <wp:cNvGraphicFramePr>
               <a:graphicFrameLocks xmlns:a="http://schemas.openxmlformats.org/drawingml/2006/main" noChangeAspect="1"/>
             </wp:cNvGraphicFramePr>
@@ -3076,7 +2958,7 @@
                   <pic:spPr>
                     <a:xfrm>
                       <a:off x="0" y="0"/>
-                      <a:ext cx="2476500" cy="2514600"/>
+                      <a:ext cx="5019675" cy="5238750"/>
                     </a:xfrm>
                     <a:prstGeom prst="rect">
                       <a:avLst/>
@@ -3090,58 +2972,37 @@
       </w:r>
     </w:p>
     <w:p>
-      <w:pPr>
-        <w:pStyle w:val="Heading1"/>
-      </w:pPr>
-      <w:bookmarkStart w:id="15" w:name="_Toc486429322"/>
-      <w:r>
+      <w:r>
+        <w:t xml:space="preserve">Browse to the </w:t>
+      </w:r>
+      <w:proofErr w:type="spellStart"/>
+      <w:r>
+        <w:t>AADL_Project</w:t>
+      </w:r>
+      <w:proofErr w:type="spellEnd"/>
+      <w:r>
+        <w:t xml:space="preserve"> directory under the OpenUxAS folder on the architecture branch of the OpenUxAS </w:t>
+      </w:r>
+      <w:proofErr w:type="spellStart"/>
+      <w:r>
+        <w:t>git</w:t>
+      </w:r>
+      <w:proofErr w:type="spellEnd"/>
+      <w:r>
+        <w:t xml:space="preserve"> repository. Select “UxAS” and click “Finish.”</w:t>
+      </w:r>
+    </w:p>
+    <w:p>
+      <w:r>
+        <w:rPr>
+          <w:noProof/>
+        </w:rPr>
         <w:lastRenderedPageBreak/>
-        <w:t>(Optional) Create a Sandbox AADL Project</w:t>
-      </w:r>
-      <w:bookmarkEnd w:id="15"/>
-    </w:p>
-    <w:p>
-      <w:r>
-        <w:t>If you wish to create your own AADL project to try out an idea under version control without modifying the team’s main AADL project, you can</w:t>
-      </w:r>
-      <w:r>
-        <w:t xml:space="preserve"> do</w:t>
-      </w:r>
-      <w:r>
-        <w:t xml:space="preserve"> so in the </w:t>
-      </w:r>
-      <w:proofErr w:type="spellStart"/>
-      <w:r>
-        <w:t>AADL_sandbox_projects</w:t>
-      </w:r>
-      <w:proofErr w:type="spellEnd"/>
-      <w:r>
-        <w:t xml:space="preserve"> directory. These instructions walk you through how to do that.</w:t>
-      </w:r>
-    </w:p>
-    <w:p>
-      <w:r>
-        <w:t xml:space="preserve">Go to File -&gt; New -&gt; Project in the OSATE menu. Select AADL -&gt; AADL Project and click </w:t>
-      </w:r>
-      <w:proofErr w:type="gramStart"/>
-      <w:r>
-        <w:t>Next</w:t>
-      </w:r>
-      <w:proofErr w:type="gramEnd"/>
-      <w:r>
-        <w:t>&gt;.</w:t>
-      </w:r>
-    </w:p>
-    <w:p>
-      <w:r>
-        <w:rPr>
-          <w:noProof/>
-        </w:rPr>
         <w:drawing>
-          <wp:inline distT="0" distB="0" distL="0" distR="0" wp14:anchorId="6DFC3FF3" wp14:editId="012E4F48">
-            <wp:extent cx="5038725" cy="4791075"/>
-            <wp:effectExtent l="0" t="0" r="9525" b="9525"/>
-            <wp:docPr id="3" name="Picture 3"/>
+          <wp:inline distT="0" distB="0" distL="0" distR="0" wp14:anchorId="2A279916" wp14:editId="4C289F8F">
+            <wp:extent cx="4962525" cy="5055361"/>
+            <wp:effectExtent l="0" t="0" r="0" b="0"/>
+            <wp:docPr id="2" name="Picture 2"/>
             <wp:cNvGraphicFramePr>
               <a:graphicFrameLocks xmlns:a="http://schemas.openxmlformats.org/drawingml/2006/main" noChangeAspect="1"/>
             </wp:cNvGraphicFramePr>
@@ -3161,7 +3022,7 @@
                   <pic:spPr>
                     <a:xfrm>
                       <a:off x="0" y="0"/>
-                      <a:ext cx="5038725" cy="4791075"/>
+                      <a:ext cx="4964634" cy="5057509"/>
                     </a:xfrm>
                     <a:prstGeom prst="rect">
                       <a:avLst/>
@@ -3176,36 +3037,7 @@
     </w:p>
     <w:p>
       <w:r>
-        <w:br w:type="page"/>
-      </w:r>
-    </w:p>
-    <w:p>
-      <w:r>
-        <w:lastRenderedPageBreak/>
-        <w:t xml:space="preserve">Give your project a name and update the location to be a </w:t>
-      </w:r>
-      <w:r>
-        <w:rPr>
-          <w:b/>
-        </w:rPr>
-        <w:t>new subfolder</w:t>
-      </w:r>
-      <w:r>
-        <w:rPr>
-          <w:b/>
-        </w:rPr>
-        <w:t xml:space="preserve"> </w:t>
-      </w:r>
-      <w:r>
-        <w:t xml:space="preserve">under </w:t>
-      </w:r>
-      <w:proofErr w:type="spellStart"/>
-      <w:r>
-        <w:t>AADL_sandbox_projects</w:t>
-      </w:r>
-      <w:proofErr w:type="spellEnd"/>
-      <w:r>
-        <w:t>, as shown below. For convenience, the new subfolder name can match your new project name. Click “Finish.”</w:t>
+        <w:t>You should now see the UxAS project under the AADL Navigator window on the left-hand-side of OSATE.</w:t>
       </w:r>
     </w:p>
     <w:p>
@@ -3214,10 +3046,10 @@
           <w:noProof/>
         </w:rPr>
         <w:drawing>
-          <wp:inline distT="0" distB="0" distL="0" distR="0" wp14:anchorId="68A43653" wp14:editId="7EC4FEB1">
-            <wp:extent cx="5629275" cy="3219450"/>
-            <wp:effectExtent l="0" t="0" r="9525" b="0"/>
-            <wp:docPr id="5" name="Picture 5"/>
+          <wp:inline distT="0" distB="0" distL="0" distR="0" wp14:anchorId="4D7DFE20" wp14:editId="758AEEE8">
+            <wp:extent cx="2476500" cy="2514600"/>
+            <wp:effectExtent l="0" t="0" r="0" b="0"/>
+            <wp:docPr id="23" name="Picture 23"/>
             <wp:cNvGraphicFramePr>
               <a:graphicFrameLocks xmlns:a="http://schemas.openxmlformats.org/drawingml/2006/main" noChangeAspect="1"/>
             </wp:cNvGraphicFramePr>
@@ -3237,7 +3069,7 @@
                   <pic:spPr>
                     <a:xfrm>
                       <a:off x="0" y="0"/>
-                      <a:ext cx="5629275" cy="3219450"/>
+                      <a:ext cx="2476500" cy="2514600"/>
                     </a:xfrm>
                     <a:prstGeom prst="rect">
                       <a:avLst/>
@@ -3251,8 +3083,46 @@
       </w:r>
     </w:p>
     <w:p>
-      <w:r>
-        <w:t>Your new project should now appear in the AADL Navigator window.</w:t>
+      <w:pPr>
+        <w:pStyle w:val="Heading1"/>
+      </w:pPr>
+      <w:bookmarkStart w:id="16" w:name="_Toc486429322"/>
+      <w:r>
+        <w:lastRenderedPageBreak/>
+        <w:t>(Optional) Create a Sandbox AADL Project</w:t>
+      </w:r>
+      <w:bookmarkEnd w:id="16"/>
+    </w:p>
+    <w:p>
+      <w:r>
+        <w:t>If you wish to create your own AADL project to try out an idea under version control without modifying the team’s main AADL project, you can</w:t>
+      </w:r>
+      <w:r>
+        <w:t xml:space="preserve"> do</w:t>
+      </w:r>
+      <w:r>
+        <w:t xml:space="preserve"> so in the </w:t>
+      </w:r>
+      <w:proofErr w:type="spellStart"/>
+      <w:r>
+        <w:t>AADL_sandbox_projects</w:t>
+      </w:r>
+      <w:proofErr w:type="spellEnd"/>
+      <w:r>
+        <w:t xml:space="preserve"> directory. These instructions walk you through how to do that.</w:t>
+      </w:r>
+    </w:p>
+    <w:p>
+      <w:r>
+        <w:t xml:space="preserve">Go to File -&gt; New -&gt; Project in the OSATE menu. Select AADL -&gt; AADL Project and click </w:t>
+      </w:r>
+      <w:proofErr w:type="gramStart"/>
+      <w:r>
+        <w:t>Next</w:t>
+      </w:r>
+      <w:proofErr w:type="gramEnd"/>
+      <w:r>
+        <w:t>&gt;.</w:t>
       </w:r>
     </w:p>
     <w:p>
@@ -3261,10 +3131,10 @@
           <w:noProof/>
         </w:rPr>
         <w:drawing>
-          <wp:inline distT="0" distB="0" distL="0" distR="0" wp14:anchorId="666BD139" wp14:editId="51465A89">
-            <wp:extent cx="3000375" cy="1000125"/>
+          <wp:inline distT="0" distB="0" distL="0" distR="0" wp14:anchorId="6DFC3FF3" wp14:editId="012E4F48">
+            <wp:extent cx="5038725" cy="4791075"/>
             <wp:effectExtent l="0" t="0" r="9525" b="9525"/>
-            <wp:docPr id="6" name="Picture 6"/>
+            <wp:docPr id="3" name="Picture 3"/>
             <wp:cNvGraphicFramePr>
               <a:graphicFrameLocks xmlns:a="http://schemas.openxmlformats.org/drawingml/2006/main" noChangeAspect="1"/>
             </wp:cNvGraphicFramePr>
@@ -3284,6 +3154,129 @@
                   <pic:spPr>
                     <a:xfrm>
                       <a:off x="0" y="0"/>
+                      <a:ext cx="5038725" cy="4791075"/>
+                    </a:xfrm>
+                    <a:prstGeom prst="rect">
+                      <a:avLst/>
+                    </a:prstGeom>
+                  </pic:spPr>
+                </pic:pic>
+              </a:graphicData>
+            </a:graphic>
+          </wp:inline>
+        </w:drawing>
+      </w:r>
+    </w:p>
+    <w:p>
+      <w:r>
+        <w:br w:type="page"/>
+      </w:r>
+    </w:p>
+    <w:p>
+      <w:r>
+        <w:lastRenderedPageBreak/>
+        <w:t xml:space="preserve">Give your project a name and update the location to be a </w:t>
+      </w:r>
+      <w:r>
+        <w:rPr>
+          <w:b/>
+        </w:rPr>
+        <w:t>new subfolder</w:t>
+      </w:r>
+      <w:r>
+        <w:rPr>
+          <w:b/>
+        </w:rPr>
+        <w:t xml:space="preserve"> </w:t>
+      </w:r>
+      <w:r>
+        <w:t xml:space="preserve">under </w:t>
+      </w:r>
+      <w:proofErr w:type="spellStart"/>
+      <w:r>
+        <w:t>AADL_sandbox_projects</w:t>
+      </w:r>
+      <w:proofErr w:type="spellEnd"/>
+      <w:r>
+        <w:t>, as shown below. For convenience, the new subfolder name can match your new project name. Click “Finish.”</w:t>
+      </w:r>
+    </w:p>
+    <w:p>
+      <w:r>
+        <w:rPr>
+          <w:noProof/>
+        </w:rPr>
+        <w:drawing>
+          <wp:inline distT="0" distB="0" distL="0" distR="0" wp14:anchorId="68A43653" wp14:editId="7EC4FEB1">
+            <wp:extent cx="5629275" cy="3219450"/>
+            <wp:effectExtent l="0" t="0" r="9525" b="0"/>
+            <wp:docPr id="5" name="Picture 5"/>
+            <wp:cNvGraphicFramePr>
+              <a:graphicFrameLocks xmlns:a="http://schemas.openxmlformats.org/drawingml/2006/main" noChangeAspect="1"/>
+            </wp:cNvGraphicFramePr>
+            <a:graphic xmlns:a="http://schemas.openxmlformats.org/drawingml/2006/main">
+              <a:graphicData uri="http://schemas.openxmlformats.org/drawingml/2006/picture">
+                <pic:pic xmlns:pic="http://schemas.openxmlformats.org/drawingml/2006/picture">
+                  <pic:nvPicPr>
+                    <pic:cNvPr id="1" name=""/>
+                    <pic:cNvPicPr/>
+                  </pic:nvPicPr>
+                  <pic:blipFill>
+                    <a:blip r:embed="rId33"/>
+                    <a:stretch>
+                      <a:fillRect/>
+                    </a:stretch>
+                  </pic:blipFill>
+                  <pic:spPr>
+                    <a:xfrm>
+                      <a:off x="0" y="0"/>
+                      <a:ext cx="5629275" cy="3219450"/>
+                    </a:xfrm>
+                    <a:prstGeom prst="rect">
+                      <a:avLst/>
+                    </a:prstGeom>
+                  </pic:spPr>
+                </pic:pic>
+              </a:graphicData>
+            </a:graphic>
+          </wp:inline>
+        </w:drawing>
+      </w:r>
+    </w:p>
+    <w:p>
+      <w:r>
+        <w:t>Your new project should now appear in the AADL Navigator window.</w:t>
+      </w:r>
+    </w:p>
+    <w:p>
+      <w:r>
+        <w:rPr>
+          <w:noProof/>
+        </w:rPr>
+        <w:drawing>
+          <wp:inline distT="0" distB="0" distL="0" distR="0" wp14:anchorId="666BD139" wp14:editId="51465A89">
+            <wp:extent cx="3000375" cy="1000125"/>
+            <wp:effectExtent l="0" t="0" r="9525" b="9525"/>
+            <wp:docPr id="6" name="Picture 6"/>
+            <wp:cNvGraphicFramePr>
+              <a:graphicFrameLocks xmlns:a="http://schemas.openxmlformats.org/drawingml/2006/main" noChangeAspect="1"/>
+            </wp:cNvGraphicFramePr>
+            <a:graphic xmlns:a="http://schemas.openxmlformats.org/drawingml/2006/main">
+              <a:graphicData uri="http://schemas.openxmlformats.org/drawingml/2006/picture">
+                <pic:pic xmlns:pic="http://schemas.openxmlformats.org/drawingml/2006/picture">
+                  <pic:nvPicPr>
+                    <pic:cNvPr id="1" name=""/>
+                    <pic:cNvPicPr/>
+                  </pic:nvPicPr>
+                  <pic:blipFill>
+                    <a:blip r:embed="rId34"/>
+                    <a:stretch>
+                      <a:fillRect/>
+                    </a:stretch>
+                  </pic:blipFill>
+                  <pic:spPr>
+                    <a:xfrm>
+                      <a:off x="0" y="0"/>
                       <a:ext cx="3000375" cy="1000125"/>
                     </a:xfrm>
                     <a:prstGeom prst="rect">
@@ -3355,7 +3348,7 @@
 
 <file path=word/comments.xml><?xml version="1.0" encoding="utf-8"?>
 <w:comments xmlns:wpc="http://schemas.microsoft.com/office/word/2010/wordprocessingCanvas" xmlns:mc="http://schemas.openxmlformats.org/markup-compatibility/2006" xmlns:o="urn:schemas-microsoft-com:office:office" xmlns:r="http://schemas.openxmlformats.org/officeDocument/2006/relationships" xmlns:m="http://schemas.openxmlformats.org/officeDocument/2006/math" xmlns:v="urn:schemas-microsoft-com:vml" xmlns:wp14="http://schemas.microsoft.com/office/word/2010/wordprocessingDrawing" xmlns:wp="http://schemas.openxmlformats.org/drawingml/2006/wordprocessingDrawing" xmlns:w10="urn:schemas-microsoft-com:office:word" xmlns:w="http://schemas.openxmlformats.org/wordprocessingml/2006/main" xmlns:w14="http://schemas.microsoft.com/office/word/2010/wordml" xmlns:w15="http://schemas.microsoft.com/office/word/2012/wordml" xmlns:wpg="http://schemas.microsoft.com/office/word/2010/wordprocessingGroup" xmlns:wpi="http://schemas.microsoft.com/office/word/2010/wordprocessingInk" xmlns:wne="http://schemas.microsoft.com/office/word/2006/wordml" xmlns:wps="http://schemas.microsoft.com/office/word/2010/wordprocessingShape" mc:Ignorable="w14 w15 wp14">
-  <w:comment w:id="8" w:author="Davis, Jennifer A (Jen)" w:date="2018-01-02T10:24:00Z" w:initials="DJA(">
+  <w:comment w:id="7" w:author="Davis, Jennifer A (Jen)" w:date="2018-01-02T10:24:00Z" w:initials="DJA(">
     <w:p>
       <w:pPr>
         <w:pStyle w:val="CommentText"/>
@@ -3412,6 +3405,25 @@
       </w:r>
       <w:r>
         <w:t xml:space="preserve">OSATE 2.3.2. </w:t>
+      </w:r>
+    </w:p>
+  </w:comment>
+  <w:comment w:id="10" w:author="Davis, Jennifer A (Jen)" w:date="2018-04-23T10:58:00Z" w:initials="DJA(">
+    <w:p>
+      <w:pPr>
+        <w:pStyle w:val="CommentText"/>
+      </w:pPr>
+      <w:r>
+        <w:rPr>
+          <w:rStyle w:val="CommentReference"/>
+        </w:rPr>
+        <w:annotationRef/>
+      </w:r>
+      <w:r>
+        <w:rPr>
+          <w:rStyle w:val="CommentReference"/>
+        </w:rPr>
+        <w:t>If you installed OSATE 2.3.2.vfinal instead of 2.2.2, skip directly to “Set OSATE Preferences…”</w:t>
       </w:r>
     </w:p>
   </w:comment>
@@ -3421,6 +3433,7 @@
 <file path=word/commentsExtended.xml><?xml version="1.0" encoding="utf-8"?>
 <w15:commentsEx xmlns:wpc="http://schemas.microsoft.com/office/word/2010/wordprocessingCanvas" xmlns:mc="http://schemas.openxmlformats.org/markup-compatibility/2006" xmlns:o="urn:schemas-microsoft-com:office:office" xmlns:r="http://schemas.openxmlformats.org/officeDocument/2006/relationships" xmlns:m="http://schemas.openxmlformats.org/officeDocument/2006/math" xmlns:v="urn:schemas-microsoft-com:vml" xmlns:wp14="http://schemas.microsoft.com/office/word/2010/wordprocessingDrawing" xmlns:wp="http://schemas.openxmlformats.org/drawingml/2006/wordprocessingDrawing" xmlns:w10="urn:schemas-microsoft-com:office:word" xmlns:w="http://schemas.openxmlformats.org/wordprocessingml/2006/main" xmlns:w14="http://schemas.microsoft.com/office/word/2010/wordml" xmlns:w15="http://schemas.microsoft.com/office/word/2012/wordml" xmlns:wpg="http://schemas.microsoft.com/office/word/2010/wordprocessingGroup" xmlns:wpi="http://schemas.microsoft.com/office/word/2010/wordprocessingInk" xmlns:wne="http://schemas.microsoft.com/office/word/2006/wordml" xmlns:wps="http://schemas.microsoft.com/office/word/2010/wordprocessingShape" mc:Ignorable="w14 w15 wp14">
   <w15:commentEx w15:paraId="78712A45" w15:done="0"/>
+  <w15:commentEx w15:paraId="053BB820" w15:done="0"/>
 </w15:commentsEx>
 </file>
 
@@ -4788,7 +4801,7 @@
 </file>
 
 <file path=customXml/itemProps1.xml><?xml version="1.0" encoding="utf-8"?>
-<ds:datastoreItem xmlns:ds="http://schemas.openxmlformats.org/officeDocument/2006/customXml" ds:itemID="{0FA27B10-7314-49BC-81D8-5622925F385D}">
+<ds:datastoreItem xmlns:ds="http://schemas.openxmlformats.org/officeDocument/2006/customXml" ds:itemID="{2E7693C3-E583-40F9-81A6-BDAD11CBBC1A}">
   <ds:schemaRefs>
     <ds:schemaRef ds:uri="http://schemas.openxmlformats.org/officeDocument/2006/bibliography"/>
   </ds:schemaRefs>

</xml_diff>